<commit_message>
Updates to v1.1 User's Guide.
</commit_message>
<xml_diff>
--- a/branches/wsjtx/WSJT-X_Users_Guide_v1.1.docx
+++ b/branches/wsjtx/WSJT-X_Users_Guide_v1.1.docx
@@ -1,6 +1,6 @@
 
 <file path=word/document.xml><?xml version="1.0" encoding="utf-8"?>
-<w:document xmlns:wpc="http://schemas.microsoft.com/office/word/2010/wordprocessingCanvas" xmlns:mc="http://schemas.openxmlformats.org/markup-compatibility/2006" xmlns:o="urn:schemas-microsoft-com:office:office" xmlns:r="http://schemas.openxmlformats.org/officeDocument/2006/relationships" xmlns:m="http://schemas.openxmlformats.org/officeDocument/2006/math" xmlns:v="urn:schemas-microsoft-com:vml" xmlns:wp14="http://schemas.microsoft.com/office/word/2010/wordprocessingDrawing" xmlns:wp="http://schemas.openxmlformats.org/drawingml/2006/wordprocessingDrawing" xmlns:w10="urn:schemas-microsoft-com:office:word" xmlns:w="http://schemas.openxmlformats.org/wordprocessingml/2006/main" xmlns:w14="http://schemas.microsoft.com/office/word/2010/wordml" xmlns:wpg="http://schemas.microsoft.com/office/word/2010/wordprocessingGroup" xmlns:wpi="http://schemas.microsoft.com/office/word/2010/wordprocessingInk" xmlns:wne="http://schemas.microsoft.com/office/word/2006/wordml" xmlns:wps="http://schemas.microsoft.com/office/word/2010/wordprocessingShape" mc:Ignorable="w14 wp14">
+<w:document xmlns:ve="http://schemas.openxmlformats.org/markup-compatibility/2006" xmlns:o="urn:schemas-microsoft-com:office:office" xmlns:r="http://schemas.openxmlformats.org/officeDocument/2006/relationships" xmlns:m="http://schemas.openxmlformats.org/officeDocument/2006/math" xmlns:v="urn:schemas-microsoft-com:vml" xmlns:wp="http://schemas.openxmlformats.org/drawingml/2006/wordprocessingDrawing" xmlns:w10="urn:schemas-microsoft-com:office:word" xmlns:w="http://schemas.openxmlformats.org/wordprocessingml/2006/main" xmlns:wne="http://schemas.microsoft.com/office/word/2006/wordml">
   <w:body>
     <w:p>
       <w:pPr>
@@ -236,7 +236,7 @@
           <w:b/>
           <w:color w:val="365F91"/>
         </w:rPr>
-        <w:t>July 3</w:t>
+        <w:t>July 9</w:t>
       </w:r>
       <w:r>
         <w:rPr>
@@ -1333,7 +1333,7 @@
       <w:bookmarkEnd w:id="0"/>
     </w:p>
     <w:p>
-      <w:hyperlink r:id="rId9" w:history="1">
+      <w:hyperlink r:id="rId8" w:history="1">
         <w:r>
           <w:rPr>
             <w:rStyle w:val="Hyperlink"/>
@@ -1769,7 +1769,7 @@
       <w:r>
         <w:t xml:space="preserve"> to K1JT and the rest of the development team.  The project’s source-code repository can be found at </w:t>
       </w:r>
-      <w:hyperlink r:id="rId10" w:history="1">
+      <w:hyperlink r:id="rId9" w:history="1">
         <w:r>
           <w:rPr>
             <w:rStyle w:val="Hyperlink"/>
@@ -1780,7 +1780,7 @@
       <w:r>
         <w:t xml:space="preserve">, and communication among the developers takes place on the email reflector </w:t>
       </w:r>
-      <w:hyperlink r:id="rId11" w:history="1">
+      <w:hyperlink r:id="rId10" w:history="1">
         <w:r>
           <w:rPr>
             <w:rStyle w:val="Hyperlink"/>
@@ -1791,7 +1791,7 @@
       <w:r>
         <w:t xml:space="preserve">.  You can subscribe to this list at </w:t>
       </w:r>
-      <w:hyperlink r:id="rId12" w:history="1">
+      <w:hyperlink r:id="rId11" w:history="1">
         <w:r>
           <w:rPr>
             <w:rStyle w:val="Hyperlink"/>
@@ -1854,7 +1854,13 @@
         <w:t xml:space="preserve"> (</w:t>
       </w:r>
       <w:r>
-        <w:t xml:space="preserve">and probably FreeBSD and other </w:t>
+        <w:t xml:space="preserve">and probably </w:t>
+      </w:r>
+      <w:r>
+        <w:t xml:space="preserve">also </w:t>
+      </w:r>
+      <w:r>
+        <w:t xml:space="preserve">FreeBSD and other </w:t>
       </w:r>
       <w:proofErr w:type="spellStart"/>
       <w:r>
@@ -1942,19 +1948,7 @@
         </w:numPr>
       </w:pPr>
       <w:r>
-        <w:t>Computer-to-radio interface using a serial port to key your PTT line</w:t>
-      </w:r>
-      <w:r>
-        <w:t>,</w:t>
-      </w:r>
-      <w:r>
-        <w:t xml:space="preserve"> or CAT control</w:t>
-      </w:r>
-      <w:r>
-        <w:t xml:space="preserve">, or </w:t>
-      </w:r>
-      <w:r>
-        <w:t>VOX for T/R switching.</w:t>
+        <w:t xml:space="preserve">Recommended: CAT control via serial or USB port, Commander, or Ham Radio Deluxe. </w:t>
       </w:r>
     </w:p>
     <w:p>
@@ -1965,19 +1959,30 @@
         </w:numPr>
       </w:pPr>
       <w:r>
-        <w:t xml:space="preserve">Audio </w:t>
-      </w:r>
-      <w:r>
-        <w:t xml:space="preserve">or equivalent USB </w:t>
-      </w:r>
-      <w:r>
-        <w:t>connections between transceiver and</w:t>
-      </w:r>
-      <w:r>
-        <w:t xml:space="preserve"> computer</w:t>
-      </w:r>
-      <w:r>
-        <w:t xml:space="preserve">  </w:t>
+        <w:t>Another</w:t>
+      </w:r>
+      <w:r>
+        <w:t xml:space="preserve"> serial port to key your PTT line</w:t>
+      </w:r>
+      <w:r>
+        <w:t xml:space="preserve">.  Or you can do T/R switching </w:t>
+      </w:r>
+      <w:proofErr w:type="gramStart"/>
+      <w:r>
+        <w:t xml:space="preserve">via </w:t>
+      </w:r>
+      <w:r>
+        <w:t xml:space="preserve"> CAT</w:t>
+      </w:r>
+      <w:proofErr w:type="gramEnd"/>
+      <w:r>
+        <w:t xml:space="preserve"> control</w:t>
+      </w:r>
+      <w:r>
+        <w:t xml:space="preserve"> or </w:t>
+      </w:r>
+      <w:r>
+        <w:t>VOX.</w:t>
       </w:r>
     </w:p>
     <w:p>
@@ -1988,10 +1993,36 @@
         </w:numPr>
       </w:pPr>
       <w:r>
+        <w:t xml:space="preserve">Audio </w:t>
+      </w:r>
+      <w:r>
+        <w:t xml:space="preserve">or equivalent USB </w:t>
+      </w:r>
+      <w:r>
+        <w:t>connections between transceiver and</w:t>
+      </w:r>
+      <w:r>
+        <w:t xml:space="preserve"> computer</w:t>
+      </w:r>
+      <w:r>
+        <w:t xml:space="preserve">  </w:t>
+      </w:r>
+    </w:p>
+    <w:p>
+      <w:pPr>
+        <w:numPr>
+          <w:ilvl w:val="0"/>
+          <w:numId w:val="5"/>
+        </w:numPr>
+      </w:pPr>
+      <w:r>
         <w:t>A means for synchronizing your computer clock to UTC</w:t>
       </w:r>
       <w:r>
         <w:t xml:space="preserve">.  </w:t>
+      </w:r>
+      <w:r>
+        <w:t>(</w:t>
       </w:r>
       <w:r>
         <w:t xml:space="preserve">The built-in Windows facility is usually not adequate.  </w:t>
@@ -2034,7 +2065,7 @@
         </w:rPr>
         <w:t xml:space="preserve">ee </w:t>
       </w:r>
-      <w:hyperlink r:id="rId13" w:history="1">
+      <w:hyperlink r:id="rId12" w:history="1">
         <w:r>
           <w:rPr>
             <w:rFonts w:ascii="Arial" w:eastAsia="Times New Roman" w:hAnsi="Arial" w:cs="Arial"/>
@@ -2056,6 +2087,12 @@
         </w:rPr>
         <w:t>.</w:t>
       </w:r>
+      <w:r>
+        <w:rPr>
+          <w:rFonts w:ascii="Arial" w:eastAsia="Times New Roman" w:hAnsi="Arial" w:cs="Arial"/>
+        </w:rPr>
+        <w:t>)</w:t>
+      </w:r>
     </w:p>
     <w:p>
       <w:pPr>
@@ -2115,7 +2152,7 @@
         </w:rPr>
         <w:t xml:space="preserve"> </w:t>
       </w:r>
-      <w:hyperlink r:id="rId14" w:history="1">
+      <w:hyperlink r:id="rId13" w:history="1">
         <w:r>
           <w:rPr>
             <w:rStyle w:val="Hyperlink"/>
@@ -2266,7 +2303,19 @@
         <w:rPr>
           <w:rFonts w:eastAsia="Times New Roman"/>
         </w:rPr>
-        <w:t xml:space="preserve">  See Appendix C for other operating systems.</w:t>
+        <w:t xml:space="preserve">  </w:t>
+      </w:r>
+      <w:r>
+        <w:rPr>
+          <w:rFonts w:eastAsia="Times New Roman"/>
+        </w:rPr>
+        <w:t xml:space="preserve">(You might want to save your ADIF log first, however.)  </w:t>
+      </w:r>
+      <w:r>
+        <w:rPr>
+          <w:rFonts w:eastAsia="Times New Roman"/>
+        </w:rPr>
+        <w:t>See Appendix C for other operating systems.</w:t>
       </w:r>
     </w:p>
     <w:p>
@@ -2369,7 +2418,19 @@
         <w:rPr>
           <w:rFonts w:eastAsia="Times New Roman"/>
         </w:rPr>
-        <w:t xml:space="preserve">A simple setup might use </w:t>
+        <w:t xml:space="preserve">A </w:t>
+      </w:r>
+      <w:r>
+        <w:rPr>
+          <w:rFonts w:eastAsia="Times New Roman"/>
+        </w:rPr>
+        <w:t xml:space="preserve">very </w:t>
+      </w:r>
+      <w:r>
+        <w:rPr>
+          <w:rFonts w:eastAsia="Times New Roman"/>
+        </w:rPr>
+        <w:t xml:space="preserve">simple setup might use </w:t>
       </w:r>
       <w:r>
         <w:rPr>
@@ -2382,7 +2443,19 @@
         <w:rPr>
           <w:rFonts w:eastAsia="Times New Roman"/>
         </w:rPr>
-        <w:t xml:space="preserve"> = VOX and </w:t>
+        <w:t xml:space="preserve"> = VOX</w:t>
+      </w:r>
+      <w:r>
+        <w:rPr>
+          <w:rFonts w:eastAsia="Times New Roman"/>
+        </w:rPr>
+        <w:t>,</w:t>
+      </w:r>
+      <w:r>
+        <w:rPr>
+          <w:rFonts w:eastAsia="Times New Roman"/>
+        </w:rPr>
+        <w:t xml:space="preserve"> </w:t>
       </w:r>
       <w:r>
         <w:rPr>
@@ -2401,7 +2474,27 @@
         <w:rPr>
           <w:rFonts w:eastAsia="Times New Roman"/>
         </w:rPr>
-        <w:t xml:space="preserve"> None.   Stations already configured</w:t>
+        <w:t xml:space="preserve"> </w:t>
+      </w:r>
+      <w:proofErr w:type="gramStart"/>
+      <w:r>
+        <w:rPr>
+          <w:rFonts w:eastAsia="Times New Roman"/>
+        </w:rPr>
+        <w:t>None</w:t>
+      </w:r>
+      <w:proofErr w:type="gramEnd"/>
+      <w:r>
+        <w:rPr>
+          <w:rFonts w:eastAsia="Times New Roman"/>
+        </w:rPr>
+        <w:t>, and no CAT control</w:t>
+      </w:r>
+      <w:r>
+        <w:rPr>
+          <w:rFonts w:eastAsia="Times New Roman"/>
+        </w:rPr>
+        <w:t>.   Stations already configured</w:t>
       </w:r>
       <w:r>
         <w:rPr>
@@ -2507,7 +2600,19 @@
         <w:rPr>
           <w:rFonts w:eastAsia="Times New Roman"/>
         </w:rPr>
-        <w:t xml:space="preserve"> can know the radio’s dial frequency. If you want this capability check the box </w:t>
+        <w:t xml:space="preserve"> can </w:t>
+      </w:r>
+      <w:r>
+        <w:rPr>
+          <w:rFonts w:eastAsia="Times New Roman"/>
+        </w:rPr>
+        <w:t xml:space="preserve">set and read </w:t>
+      </w:r>
+      <w:r>
+        <w:rPr>
+          <w:rFonts w:eastAsia="Times New Roman"/>
+        </w:rPr>
+        <w:t xml:space="preserve">the radio’s dial frequency. If you want this capability check the box </w:t>
       </w:r>
       <w:r>
         <w:rPr>
@@ -2538,6 +2643,7 @@
         <w:rPr>
           <w:rFonts w:eastAsia="Times New Roman"/>
         </w:rPr>
+        <w:lastRenderedPageBreak/>
         <w:t xml:space="preserve">may be </w:t>
       </w:r>
       <w:r>
@@ -2550,7 +2656,19 @@
         <w:rPr>
           <w:rFonts w:eastAsia="Times New Roman"/>
         </w:rPr>
-        <w:t xml:space="preserve"> If using CAT control, most radios will allow you to set </w:t>
+        <w:t xml:space="preserve"> If </w:t>
+      </w:r>
+      <w:r>
+        <w:rPr>
+          <w:rFonts w:eastAsia="Times New Roman"/>
+        </w:rPr>
+        <w:t xml:space="preserve">you are </w:t>
+      </w:r>
+      <w:r>
+        <w:rPr>
+          <w:rFonts w:eastAsia="Times New Roman"/>
+        </w:rPr>
+        <w:t xml:space="preserve">using CAT control, most radios will allow you to set </w:t>
       </w:r>
       <w:r>
         <w:rPr>
@@ -2633,7 +2751,6 @@
         <w:rPr>
           <w:rFonts w:eastAsia="Times New Roman"/>
         </w:rPr>
-        <w:lastRenderedPageBreak/>
         <w:t xml:space="preserve">connector.  </w:t>
       </w:r>
       <w:r>
@@ -2689,7 +2806,19 @@
         <w:rPr>
           <w:rFonts w:eastAsia="Times New Roman"/>
         </w:rPr>
-        <w:t>for dial frequency</w:t>
+        <w:t xml:space="preserve">for </w:t>
+      </w:r>
+      <w:r>
+        <w:rPr>
+          <w:rFonts w:eastAsia="Times New Roman"/>
+        </w:rPr>
+        <w:t xml:space="preserve">its </w:t>
+      </w:r>
+      <w:r>
+        <w:rPr>
+          <w:rFonts w:eastAsia="Times New Roman"/>
+        </w:rPr>
+        <w:t>dial frequency</w:t>
       </w:r>
       <w:r>
         <w:rPr>
@@ -2769,38 +2898,31 @@
         <w:rPr>
           <w:rFonts w:eastAsia="Times New Roman"/>
         </w:rPr>
-        <w:t xml:space="preserve">Note that you may not be able to simultaneously control your radio from </w:t>
-      </w:r>
-      <w:r>
-        <w:rPr>
-          <w:rFonts w:eastAsia="Times New Roman"/>
-          <w:i/>
-        </w:rPr>
-        <w:t>WSJT-X</w:t>
-      </w:r>
-      <w:r>
-        <w:rPr>
-          <w:rFonts w:eastAsia="Times New Roman"/>
-        </w:rPr>
-        <w:t xml:space="preserve"> and from another software program.  </w:t>
-      </w:r>
-      <w:r>
-        <w:rPr>
-          <w:rFonts w:eastAsia="Times New Roman"/>
-        </w:rPr>
-        <w:t>Some experimentation may be required</w:t>
-      </w:r>
-      <w:r>
-        <w:rPr>
-          <w:rFonts w:eastAsia="Times New Roman"/>
-        </w:rPr>
-        <w:t>, and you may need to refer to the documentation for your radio</w:t>
-      </w:r>
-      <w:r>
-        <w:rPr>
-          <w:rFonts w:eastAsia="Times New Roman"/>
-        </w:rPr>
-        <w:t xml:space="preserve">.  </w:t>
+        <w:t xml:space="preserve">For now, clear the </w:t>
+      </w:r>
+      <w:r>
+        <w:rPr>
+          <w:rFonts w:eastAsia="Times New Roman"/>
+          <w:b/>
+        </w:rPr>
+        <w:t xml:space="preserve">Split </w:t>
+      </w:r>
+      <w:proofErr w:type="spellStart"/>
+      <w:proofErr w:type="gramStart"/>
+      <w:r>
+        <w:rPr>
+          <w:rFonts w:eastAsia="Times New Roman"/>
+          <w:b/>
+        </w:rPr>
+        <w:t>Tx</w:t>
+      </w:r>
+      <w:proofErr w:type="spellEnd"/>
+      <w:proofErr w:type="gramEnd"/>
+      <w:r>
+        <w:rPr>
+          <w:rFonts w:eastAsia="Times New Roman"/>
+        </w:rPr>
+        <w:t xml:space="preserve"> box.  </w:t>
       </w:r>
       <w:r>
         <w:rPr>
@@ -2856,9 +2978,9 @@
         </w:rPr>
         <w:drawing>
           <wp:inline distT="0" distB="0" distL="0" distR="0">
-            <wp:extent cx="5448300" cy="5067300"/>
-            <wp:effectExtent l="0" t="0" r="0" b="0"/>
-            <wp:docPr id="22" name="Picture 22"/>
+            <wp:extent cx="5553075" cy="5048250"/>
+            <wp:effectExtent l="19050" t="0" r="9525" b="0"/>
+            <wp:docPr id="4" name="Picture 2"/>
             <wp:cNvGraphicFramePr>
               <a:graphicFrameLocks xmlns:a="http://schemas.openxmlformats.org/drawingml/2006/main" noChangeAspect="1"/>
             </wp:cNvGraphicFramePr>
@@ -2866,19 +2988,13 @@
               <a:graphicData uri="http://schemas.openxmlformats.org/drawingml/2006/picture">
                 <pic:pic xmlns:pic="http://schemas.openxmlformats.org/drawingml/2006/picture">
                   <pic:nvPicPr>
-                    <pic:cNvPr id="0" name="Picture 4"/>
+                    <pic:cNvPr id="0" name="Picture 2"/>
                     <pic:cNvPicPr>
                       <a:picLocks noChangeAspect="1" noChangeArrowheads="1"/>
                     </pic:cNvPicPr>
                   </pic:nvPicPr>
                   <pic:blipFill>
-                    <a:blip r:embed="rId15" cstate="print">
-                      <a:extLst>
-                        <a:ext uri="{28A0092B-C50C-407E-A947-70E740481C1C}">
-                          <a14:useLocalDpi xmlns:a14="http://schemas.microsoft.com/office/drawing/2010/main" val="0"/>
-                        </a:ext>
-                      </a:extLst>
-                    </a:blip>
+                    <a:blip r:embed="rId14" cstate="print"/>
                     <a:srcRect/>
                     <a:stretch>
                       <a:fillRect/>
@@ -2887,14 +3003,17 @@
                   <pic:spPr bwMode="auto">
                     <a:xfrm>
                       <a:off x="0" y="0"/>
-                      <a:ext cx="5448300" cy="5067300"/>
+                      <a:ext cx="5553075" cy="5048250"/>
                     </a:xfrm>
                     <a:prstGeom prst="rect">
                       <a:avLst/>
                     </a:prstGeom>
                     <a:noFill/>
-                    <a:ln>
+                    <a:ln w="9525">
                       <a:noFill/>
+                      <a:miter lim="800000"/>
+                      <a:headEnd/>
+                      <a:tailEnd/>
                     </a:ln>
                   </pic:spPr>
                 </pic:pic>
@@ -3881,7 +4000,7 @@
                     </pic:cNvPicPr>
                   </pic:nvPicPr>
                   <pic:blipFill>
-                    <a:blip r:embed="rId16" cstate="print"/>
+                    <a:blip r:embed="rId15" cstate="print"/>
                     <a:srcRect/>
                     <a:stretch>
                       <a:fillRect/>
@@ -6145,7 +6264,7 @@
                     </pic:cNvPicPr>
                   </pic:nvPicPr>
                   <pic:blipFill>
-                    <a:blip r:embed="rId17" cstate="print"/>
+                    <a:blip r:embed="rId16" cstate="print"/>
                     <a:srcRect/>
                     <a:stretch>
                       <a:fillRect/>
@@ -6454,10 +6573,10 @@
                     </pic:cNvPicPr>
                   </pic:nvPicPr>
                   <pic:blipFill>
-                    <a:blip r:embed="rId18">
+                    <a:blip r:embed="rId17" cstate="print">
                       <a:extLst>
                         <a:ext uri="{28A0092B-C50C-407E-A947-70E740481C1C}">
-                          <a14:useLocalDpi xmlns:a14="http://schemas.microsoft.com/office/drawing/2010/main" val="0"/>
+                          <a14:useLocalDpi xmlns:a14="http://schemas.microsoft.com/office/drawing/2010/main" xmlns:wps="http://schemas.microsoft.com/office/word/2010/wordprocessingShape" xmlns:wpi="http://schemas.microsoft.com/office/word/2010/wordprocessingInk" xmlns:wpg="http://schemas.microsoft.com/office/word/2010/wordprocessingGroup" xmlns:w14="http://schemas.microsoft.com/office/word/2010/wordml" xmlns:w="http://schemas.openxmlformats.org/wordprocessingml/2006/main" xmlns:w10="urn:schemas-microsoft-com:office:word" xmlns:wp14="http://schemas.microsoft.com/office/word/2010/wordprocessingDrawing" xmlns:v="urn:schemas-microsoft-com:vml" xmlns:o="urn:schemas-microsoft-com:office:office" xmlns:mc="http://schemas.openxmlformats.org/markup-compatibility/2006" xmlns:wpc="http://schemas.microsoft.com/office/word/2010/wordprocessingCanvas" xmlns="" val="0"/>
                         </a:ext>
                       </a:extLst>
                     </a:blip>
@@ -6659,31 +6778,13 @@
         <w:t>WSJT-X</w:t>
       </w:r>
       <w:r>
-        <w:t xml:space="preserve"> v1.1, </w:t>
-      </w:r>
-      <w:r>
-        <w:t>you’ll need a receiver</w:t>
-      </w:r>
-      <w:r>
-        <w:t xml:space="preserve"> bandwidth </w:t>
-      </w:r>
-      <w:r>
-        <w:t xml:space="preserve">of </w:t>
-      </w:r>
-      <w:r>
-        <w:t xml:space="preserve">at least 4 kHz (USB mode, of course).   </w:t>
-      </w:r>
-      <w:r>
-        <w:t>For example, o</w:t>
-      </w:r>
-      <w:r>
-        <w:t xml:space="preserve">n </w:t>
-      </w:r>
-      <w:r>
-        <w:t xml:space="preserve">a Kenwood </w:t>
-      </w:r>
-      <w:r>
-        <w:t xml:space="preserve">TS-2000 I set </w:t>
+        <w:t xml:space="preserve"> v1.1, you’ll need a receiver bandwidth of at least 4 kHz (USB mode, of course).   For </w:t>
+      </w:r>
+      <w:r>
+        <w:t xml:space="preserve">example, on a Kenwood TS-2000 </w:t>
+      </w:r>
+      <w:r>
+        <w:t xml:space="preserve">set </w:t>
       </w:r>
       <w:r>
         <w:rPr>
@@ -6701,14 +6802,11 @@
         <w:t>High Cut</w:t>
       </w:r>
       <w:r>
-        <w:t xml:space="preserve"> </w:t>
+        <w:t xml:space="preserve"> to </w:t>
       </w:r>
       <w:r>
         <w:lastRenderedPageBreak/>
-        <w:t xml:space="preserve">to 5000 Hz.  Note that most SSB transceivers </w:t>
-      </w:r>
-      <w:r>
-        <w:t xml:space="preserve">have a fixed filter in the </w:t>
+        <w:t xml:space="preserve">5000 Hz.  Note that most SSB transceivers have a fixed filter in the </w:t>
       </w:r>
       <w:proofErr w:type="spellStart"/>
       <w:proofErr w:type="gramStart"/>
@@ -6718,13 +6816,7 @@
       <w:proofErr w:type="spellEnd"/>
       <w:proofErr w:type="gramEnd"/>
       <w:r>
-        <w:t xml:space="preserve"> side that </w:t>
-      </w:r>
-      <w:r>
-        <w:t>will not pass audio frequencies higher than about 2700 Hz</w:t>
-      </w:r>
-      <w:r>
-        <w:t xml:space="preserve">.  </w:t>
+        <w:t xml:space="preserve"> side that will not pass audio frequencies higher than about 2700 Hz.  </w:t>
       </w:r>
       <w:r>
         <w:rPr>
@@ -6742,13 +6834,7 @@
         <w:t xml:space="preserve">Split </w:t>
       </w:r>
       <w:r>
-        <w:t>mode</w:t>
-      </w:r>
-      <w:r>
-        <w:t>, receiving with VFO A and transmitting with VFO B</w:t>
-      </w:r>
-      <w:r>
-        <w:t xml:space="preserve">.  The </w:t>
+        <w:t xml:space="preserve">mode, receiving with VFO A and transmitting with VFO B.  The </w:t>
       </w:r>
       <w:proofErr w:type="spellStart"/>
       <w:proofErr w:type="gramStart"/>
@@ -6758,13 +6844,10 @@
       <w:proofErr w:type="spellEnd"/>
       <w:proofErr w:type="gramEnd"/>
       <w:r>
-        <w:t xml:space="preserve"> dial frequency (VFO B) is offset in 1000 Hz steps, and the generated audio frequency </w:t>
-      </w:r>
-      <w:r>
-        <w:t xml:space="preserve">is </w:t>
-      </w:r>
-      <w:r>
-        <w:t xml:space="preserve">adjusted so that it always falls in the range 1000 – 2000 Hz.  With CAT enabled and your transceiver set to </w:t>
+        <w:t xml:space="preserve"> dial frequency (VFO B) is offset in 1000 Hz steps, and the generated audio frequency is adjusted so that it always falls in the range 1000 – 2000 Hz.  With CAT enabled</w:t>
+      </w:r>
+      <w:r>
+        <w:t xml:space="preserve">, the </w:t>
       </w:r>
       <w:r>
         <w:rPr>
@@ -6772,11 +6855,28 @@
         </w:rPr>
         <w:t xml:space="preserve">Split </w:t>
       </w:r>
-      <w:r>
-        <w:t>mode, frequency control will be handled automatically</w:t>
-      </w:r>
-      <w:r>
-        <w:t>.</w:t>
+      <w:proofErr w:type="spellStart"/>
+      <w:r>
+        <w:rPr>
+          <w:b/>
+        </w:rPr>
+        <w:t>Tx</w:t>
+      </w:r>
+      <w:proofErr w:type="spellEnd"/>
+      <w:r>
+        <w:t xml:space="preserve"> box on the configuration screen ticked,</w:t>
+      </w:r>
+      <w:r>
+        <w:t xml:space="preserve"> and your transceiver set to </w:t>
+      </w:r>
+      <w:r>
+        <w:rPr>
+          <w:b/>
+        </w:rPr>
+        <w:t xml:space="preserve">Split </w:t>
+      </w:r>
+      <w:r>
+        <w:t>mode, frequency control will be handled automatically.</w:t>
       </w:r>
       <w:bookmarkStart w:id="4" w:name="_GoBack"/>
       <w:bookmarkEnd w:id="4"/>
@@ -6806,7 +6906,13 @@
         <w:t xml:space="preserve">If </w:t>
       </w:r>
       <w:r>
-        <w:t xml:space="preserve">you have only a standard SSB filter on the Rx side you won’t be able to use more than about 2.7 kHz bandwidth.  You can still have all of the JT9 sub-band and part of the JT65 sub-band available, however.  On 20m, say, set dial frequency (VFO A) to 14.0774 and the </w:t>
+        <w:t xml:space="preserve">you have only a standard SSB filter </w:t>
+      </w:r>
+      <w:r>
+        <w:t xml:space="preserve">for receiving </w:t>
+      </w:r>
+      <w:r>
+        <w:t xml:space="preserve">you won’t be able to use more than about 2.7 kHz bandwidth.  You can still have all of the JT9 sub-band and part of the JT65 sub-band available, however.  On 20m, say, set dial frequency (VFO A) to 14.0774 and the </w:t>
       </w:r>
       <w:r>
         <w:rPr>
@@ -6821,16 +6927,10 @@
         <w:t xml:space="preserve"> </w:t>
       </w:r>
       <w:r>
-        <w:t xml:space="preserve">dividing line at 1600 Hz.  JT9 signals in their conventional sub-band will then appear at 1600 – 2600 Hz, while JT65 signals </w:t>
-      </w:r>
-      <w:r>
-        <w:t xml:space="preserve">will be </w:t>
-      </w:r>
-      <w:r>
-        <w:t>below 1000 Hz.  Of course, you might prefer to concentrate on one mode at a time, setting your dial frequency to (say) 14.076 for JT65 and 14.078 for JT9.</w:t>
-      </w:r>
-      <w:r>
-        <w:t xml:space="preserve">  In general, present conventions have the nominal JT9 dial frequency 2 kHz higher than the JT65 dial frequency.</w:t>
+        <w:t>dividing line at 1600 Hz.  JT9 signals in their conventional sub-band will then appear at 1600 – 2600 Hz, while JT65 signals will be below 1000 Hz.  Of course, you might prefer to concentrate on one mode at a time, setting your dial frequency to (say) 14.076 for JT65 and 14.078 for JT9.  In general, present conventions have the nominal JT9 dial frequency 2 kHz higher than the JT65 dial frequency.</w:t>
+      </w:r>
+      <w:r>
+        <w:t xml:space="preserve">  </w:t>
       </w:r>
     </w:p>
     <w:p>
@@ -6845,6 +6945,30 @@
         </w:rPr>
       </w:pPr>
       <w:r>
+        <w:t xml:space="preserve">On initial startup </w:t>
+      </w:r>
+      <w:r>
+        <w:rPr>
+          <w:i/>
+        </w:rPr>
+        <w:t>WSJT-X</w:t>
+      </w:r>
+      <w:r>
+        <w:t xml:space="preserve"> the Default Frequencies tab on the Setup | Configuration screen displays a suggested default frequency for each band.  You can edit these frequencies to account for your preferences and for evolving conventions, which should be determined by the world-wide ham community.</w:t>
+      </w:r>
+    </w:p>
+    <w:p>
+      <w:pPr>
+        <w:numPr>
+          <w:ilvl w:val="0"/>
+          <w:numId w:val="10"/>
+        </w:numPr>
+        <w:spacing w:after="120" w:afterAutospacing="0"/>
+        <w:rPr>
+          <w:rFonts w:eastAsia="Times New Roman"/>
+        </w:rPr>
+      </w:pPr>
+      <w:r>
         <w:rPr>
           <w:rFonts w:eastAsia="Times New Roman"/>
         </w:rPr>
@@ -7364,15 +7488,7 @@
         <w:t>visible on the waterfall down t</w:t>
       </w:r>
       <w:r>
-        <w:t xml:space="preserve">o about –26 </w:t>
-      </w:r>
-      <w:proofErr w:type="spellStart"/>
-      <w:r>
-        <w:t>dB.</w:t>
-      </w:r>
-      <w:proofErr w:type="spellEnd"/>
-      <w:r>
-        <w:t xml:space="preserve">  </w:t>
+        <w:t xml:space="preserve">o about –26 dB.  </w:t>
       </w:r>
       <w:r>
         <w:t xml:space="preserve"> </w:t>
@@ -7398,16 +7514,11 @@
       </w:r>
       <w:proofErr w:type="gramEnd"/>
       <w:r>
-        <w:t xml:space="preserve">26 </w:t>
-      </w:r>
-      <w:proofErr w:type="spellStart"/>
-      <w:r>
-        <w:t>dB</w:t>
+        <w:t>26 dB</w:t>
       </w:r>
       <w:r>
         <w:t>.</w:t>
       </w:r>
-      <w:proofErr w:type="spellEnd"/>
     </w:p>
     <w:p>
       <w:pPr>
@@ -7528,7 +7639,15 @@
       </w:r>
       <w:proofErr w:type="spellEnd"/>
       <w:r>
-        <w:t xml:space="preserve">/callsign grid </w:t>
+        <w:t>/</w:t>
+      </w:r>
+      <w:proofErr w:type="spellStart"/>
+      <w:r>
+        <w:t>callsign</w:t>
+      </w:r>
+      <w:proofErr w:type="spellEnd"/>
+      <w:r>
+        <w:t xml:space="preserve"> grid </w:t>
       </w:r>
       <w:r>
         <w:br/>
@@ -7544,7 +7663,15 @@
       </w:r>
       <w:proofErr w:type="spellEnd"/>
       <w:r>
-        <w:t xml:space="preserve">/callsign grid </w:t>
+        <w:t>/</w:t>
+      </w:r>
+      <w:proofErr w:type="spellStart"/>
+      <w:r>
+        <w:t>callsign</w:t>
+      </w:r>
+      <w:proofErr w:type="spellEnd"/>
+      <w:r>
+        <w:t xml:space="preserve"> grid </w:t>
       </w:r>
       <w:r>
         <w:br/>
@@ -7560,7 +7687,15 @@
       </w:r>
       <w:proofErr w:type="spellEnd"/>
       <w:r>
-        <w:t xml:space="preserve">/callsign grid </w:t>
+        <w:t>/</w:t>
+      </w:r>
+      <w:proofErr w:type="spellStart"/>
+      <w:r>
+        <w:t>callsign</w:t>
+      </w:r>
+      <w:proofErr w:type="spellEnd"/>
+      <w:r>
+        <w:t xml:space="preserve"> grid </w:t>
       </w:r>
       <w:r>
         <w:br/>
@@ -7568,7 +7703,15 @@
       </w:r>
       <w:r>
         <w:tab/>
-        <w:t>CQ callsign/</w:t>
+        <w:t xml:space="preserve">CQ </w:t>
+      </w:r>
+      <w:proofErr w:type="spellStart"/>
+      <w:r>
+        <w:t>callsign</w:t>
+      </w:r>
+      <w:proofErr w:type="spellEnd"/>
+      <w:r>
+        <w:t>/</w:t>
       </w:r>
       <w:proofErr w:type="spellStart"/>
       <w:r>
@@ -7584,7 +7727,15 @@
       </w:r>
       <w:r>
         <w:tab/>
-        <w:t>QRZ callsign/</w:t>
+        <w:t xml:space="preserve">QRZ </w:t>
+      </w:r>
+      <w:proofErr w:type="spellStart"/>
+      <w:r>
+        <w:t>callsign</w:t>
+      </w:r>
+      <w:proofErr w:type="spellEnd"/>
+      <w:r>
+        <w:t>/</w:t>
       </w:r>
       <w:proofErr w:type="spellStart"/>
       <w:r>
@@ -7600,7 +7751,15 @@
       </w:r>
       <w:r>
         <w:tab/>
-        <w:t>DE callsign/</w:t>
+        <w:t xml:space="preserve">DE </w:t>
+      </w:r>
+      <w:proofErr w:type="spellStart"/>
+      <w:r>
+        <w:t>callsign</w:t>
+      </w:r>
+      <w:proofErr w:type="spellEnd"/>
+      <w:r>
+        <w:t>/</w:t>
       </w:r>
       <w:proofErr w:type="spellStart"/>
       <w:r>
@@ -7624,7 +7783,15 @@
       </w:r>
       <w:proofErr w:type="spellEnd"/>
       <w:r>
-        <w:t>” is a 1-4 character prefix, “callsign” is a standard callsign, “</w:t>
+        <w:t xml:space="preserve">” is a 1-4 character prefix, “callsign” is a standard </w:t>
+      </w:r>
+      <w:proofErr w:type="spellStart"/>
+      <w:r>
+        <w:t>callsign</w:t>
+      </w:r>
+      <w:proofErr w:type="spellEnd"/>
+      <w:r>
+        <w:t>, “</w:t>
       </w:r>
       <w:proofErr w:type="spellStart"/>
       <w:r>
@@ -8179,7 +8346,7 @@
                     </pic:cNvPicPr>
                   </pic:nvPicPr>
                   <pic:blipFill>
-                    <a:blip r:embed="rId19" cstate="print"/>
+                    <a:blip r:embed="rId18" cstate="print"/>
                     <a:srcRect/>
                     <a:stretch>
                       <a:fillRect/>
@@ -8623,10 +8790,10 @@
                     </pic:cNvPicPr>
                   </pic:nvPicPr>
                   <pic:blipFill>
-                    <a:blip r:embed="rId20" cstate="print">
+                    <a:blip r:embed="rId19" cstate="print">
                       <a:extLst>
                         <a:ext uri="{28A0092B-C50C-407E-A947-70E740481C1C}">
-                          <a14:useLocalDpi xmlns:a14="http://schemas.microsoft.com/office/drawing/2010/main" val="0"/>
+                          <a14:useLocalDpi xmlns:a14="http://schemas.microsoft.com/office/drawing/2010/main" xmlns:wps="http://schemas.microsoft.com/office/word/2010/wordprocessingShape" xmlns:wpi="http://schemas.microsoft.com/office/word/2010/wordprocessingInk" xmlns:wpg="http://schemas.microsoft.com/office/word/2010/wordprocessingGroup" xmlns:w14="http://schemas.microsoft.com/office/word/2010/wordml" xmlns:w="http://schemas.openxmlformats.org/wordprocessingml/2006/main" xmlns:w10="urn:schemas-microsoft-com:office:word" xmlns:wp14="http://schemas.microsoft.com/office/word/2010/wordprocessingDrawing" xmlns:v="urn:schemas-microsoft-com:vml" xmlns:o="urn:schemas-microsoft-com:office:office" xmlns:mc="http://schemas.openxmlformats.org/markup-compatibility/2006" xmlns:wpc="http://schemas.microsoft.com/office/word/2010/wordprocessingCanvas" xmlns="" val="0"/>
                         </a:ext>
                       </a:extLst>
                     </a:blip>
@@ -8719,7 +8886,7 @@
                     </pic:cNvPicPr>
                   </pic:nvPicPr>
                   <pic:blipFill>
-                    <a:blip r:embed="rId21" cstate="print"/>
+                    <a:blip r:embed="rId20" cstate="print"/>
                     <a:srcRect/>
                     <a:stretch>
                       <a:fillRect/>
@@ -9009,7 +9176,7 @@
                     </pic:cNvPicPr>
                   </pic:nvPicPr>
                   <pic:blipFill>
-                    <a:blip r:embed="rId22" cstate="print"/>
+                    <a:blip r:embed="rId21" cstate="print"/>
                     <a:srcRect/>
                     <a:stretch>
                       <a:fillRect/>
@@ -9209,7 +9376,7 @@
                     </pic:cNvPicPr>
                   </pic:nvPicPr>
                   <pic:blipFill>
-                    <a:blip r:embed="rId23" cstate="print"/>
+                    <a:blip r:embed="rId22" cstate="print"/>
                     <a:srcRect/>
                     <a:stretch>
                       <a:fillRect/>
@@ -9554,10 +9721,10 @@
                     </pic:cNvPicPr>
                   </pic:nvPicPr>
                   <pic:blipFill>
-                    <a:blip r:embed="rId24" cstate="print">
+                    <a:blip r:embed="rId23" cstate="print">
                       <a:extLst>
                         <a:ext uri="{28A0092B-C50C-407E-A947-70E740481C1C}">
-                          <a14:useLocalDpi xmlns:a14="http://schemas.microsoft.com/office/drawing/2010/main" val="0"/>
+                          <a14:useLocalDpi xmlns:a14="http://schemas.microsoft.com/office/drawing/2010/main" xmlns:wps="http://schemas.microsoft.com/office/word/2010/wordprocessingShape" xmlns:wpi="http://schemas.microsoft.com/office/word/2010/wordprocessingInk" xmlns:wpg="http://schemas.microsoft.com/office/word/2010/wordprocessingGroup" xmlns:w14="http://schemas.microsoft.com/office/word/2010/wordml" xmlns:w="http://schemas.openxmlformats.org/wordprocessingml/2006/main" xmlns:w10="urn:schemas-microsoft-com:office:word" xmlns:wp14="http://schemas.microsoft.com/office/word/2010/wordprocessingDrawing" xmlns:v="urn:schemas-microsoft-com:vml" xmlns:o="urn:schemas-microsoft-com:office:office" xmlns:mc="http://schemas.openxmlformats.org/markup-compatibility/2006" xmlns:wpc="http://schemas.microsoft.com/office/word/2010/wordprocessingCanvas" xmlns="" val="0"/>
                         </a:ext>
                       </a:extLst>
                     </a:blip>
@@ -9629,7 +9796,6 @@
         </w:rPr>
         <w:t xml:space="preserve">Generate </w:t>
       </w:r>
-      <w:proofErr w:type="spellStart"/>
       <w:proofErr w:type="gramStart"/>
       <w:r>
         <w:rPr>
@@ -9637,7 +9803,6 @@
         </w:rPr>
         <w:t>Std</w:t>
       </w:r>
-      <w:proofErr w:type="spellEnd"/>
       <w:proofErr w:type="gramEnd"/>
       <w:r>
         <w:rPr>
@@ -9803,10 +9968,10 @@
                     <pic:cNvPicPr/>
                   </pic:nvPicPr>
                   <pic:blipFill>
-                    <a:blip r:embed="rId25" cstate="print">
+                    <a:blip r:embed="rId24" cstate="print">
                       <a:extLst>
                         <a:ext uri="{28A0092B-C50C-407E-A947-70E740481C1C}">
-                          <a14:useLocalDpi xmlns:a14="http://schemas.microsoft.com/office/drawing/2010/main" val="0"/>
+                          <a14:useLocalDpi xmlns:a14="http://schemas.microsoft.com/office/drawing/2010/main" xmlns:wps="http://schemas.microsoft.com/office/word/2010/wordprocessingShape" xmlns:wpi="http://schemas.microsoft.com/office/word/2010/wordprocessingInk" xmlns:wpg="http://schemas.microsoft.com/office/word/2010/wordprocessingGroup" xmlns:w14="http://schemas.microsoft.com/office/word/2010/wordml" xmlns:w="http://schemas.openxmlformats.org/wordprocessingml/2006/main" xmlns:w10="urn:schemas-microsoft-com:office:word" xmlns:wp14="http://schemas.microsoft.com/office/word/2010/wordprocessingDrawing" xmlns:v="urn:schemas-microsoft-com:vml" xmlns:o="urn:schemas-microsoft-com:office:office" xmlns:mc="http://schemas.openxmlformats.org/markup-compatibility/2006" xmlns:wpc="http://schemas.microsoft.com/office/word/2010/wordprocessingCanvas" xmlns="" val="0"/>
                         </a:ext>
                       </a:extLst>
                     </a:blip>
@@ -9883,7 +10048,7 @@
                     </pic:cNvPicPr>
                   </pic:nvPicPr>
                   <pic:blipFill>
-                    <a:blip r:embed="rId26" cstate="print"/>
+                    <a:blip r:embed="rId25" cstate="print"/>
                     <a:srcRect/>
                     <a:stretch>
                       <a:fillRect/>
@@ -10070,7 +10235,7 @@
                     </pic:cNvPicPr>
                   </pic:nvPicPr>
                   <pic:blipFill>
-                    <a:blip r:embed="rId27" cstate="print"/>
+                    <a:blip r:embed="rId26" cstate="print"/>
                     <a:srcRect/>
                     <a:stretch>
                       <a:fillRect/>
@@ -10220,10 +10385,10 @@
                     <pic:cNvPicPr/>
                   </pic:nvPicPr>
                   <pic:blipFill>
-                    <a:blip r:embed="rId28" cstate="print">
+                    <a:blip r:embed="rId27" cstate="print">
                       <a:extLst>
                         <a:ext uri="{28A0092B-C50C-407E-A947-70E740481C1C}">
-                          <a14:useLocalDpi xmlns:a14="http://schemas.microsoft.com/office/drawing/2010/main" val="0"/>
+                          <a14:useLocalDpi xmlns:a14="http://schemas.microsoft.com/office/drawing/2010/main" xmlns:wps="http://schemas.microsoft.com/office/word/2010/wordprocessingShape" xmlns:wpi="http://schemas.microsoft.com/office/word/2010/wordprocessingInk" xmlns:wpg="http://schemas.microsoft.com/office/word/2010/wordprocessingGroup" xmlns:w14="http://schemas.microsoft.com/office/word/2010/wordml" xmlns:w="http://schemas.openxmlformats.org/wordprocessingml/2006/main" xmlns:w10="urn:schemas-microsoft-com:office:word" xmlns:wp14="http://schemas.microsoft.com/office/word/2010/wordprocessingDrawing" xmlns:v="urn:schemas-microsoft-com:vml" xmlns:o="urn:schemas-microsoft-com:office:office" xmlns:mc="http://schemas.openxmlformats.org/markup-compatibility/2006" xmlns:wpc="http://schemas.microsoft.com/office/word/2010/wordprocessingCanvas" xmlns="" val="0"/>
                         </a:ext>
                       </a:extLst>
                     </a:blip>
@@ -10292,7 +10457,7 @@
                     </pic:cNvPicPr>
                   </pic:nvPicPr>
                   <pic:blipFill>
-                    <a:blip r:embed="rId29" cstate="print"/>
+                    <a:blip r:embed="rId28" cstate="print"/>
                     <a:srcRect/>
                     <a:stretch>
                       <a:fillRect/>
@@ -10378,10 +10543,10 @@
                     <pic:cNvPicPr/>
                   </pic:nvPicPr>
                   <pic:blipFill>
-                    <a:blip r:embed="rId30" cstate="print">
+                    <a:blip r:embed="rId29" cstate="print">
                       <a:extLst>
                         <a:ext uri="{28A0092B-C50C-407E-A947-70E740481C1C}">
-                          <a14:useLocalDpi xmlns:a14="http://schemas.microsoft.com/office/drawing/2010/main" val="0"/>
+                          <a14:useLocalDpi xmlns:a14="http://schemas.microsoft.com/office/drawing/2010/main" xmlns:wps="http://schemas.microsoft.com/office/word/2010/wordprocessingShape" xmlns:wpi="http://schemas.microsoft.com/office/word/2010/wordprocessingInk" xmlns:wpg="http://schemas.microsoft.com/office/word/2010/wordprocessingGroup" xmlns:w14="http://schemas.microsoft.com/office/word/2010/wordml" xmlns:w="http://schemas.openxmlformats.org/wordprocessingml/2006/main" xmlns:w10="urn:schemas-microsoft-com:office:word" xmlns:wp14="http://schemas.microsoft.com/office/word/2010/wordprocessingDrawing" xmlns:v="urn:schemas-microsoft-com:vml" xmlns:o="urn:schemas-microsoft-com:office:office" xmlns:mc="http://schemas.openxmlformats.org/markup-compatibility/2006" xmlns:wpc="http://schemas.microsoft.com/office/word/2010/wordprocessingCanvas" xmlns="" val="0"/>
                         </a:ext>
                       </a:extLst>
                     </a:blip>
@@ -10450,7 +10615,7 @@
                     </pic:cNvPicPr>
                   </pic:nvPicPr>
                   <pic:blipFill>
-                    <a:blip r:embed="rId31" cstate="print"/>
+                    <a:blip r:embed="rId30" cstate="print"/>
                     <a:srcRect/>
                     <a:stretch>
                       <a:fillRect/>
@@ -10522,10 +10687,10 @@
                     <pic:cNvPicPr/>
                   </pic:nvPicPr>
                   <pic:blipFill>
-                    <a:blip r:embed="rId32" cstate="print">
+                    <a:blip r:embed="rId31" cstate="print">
                       <a:extLst>
                         <a:ext uri="{28A0092B-C50C-407E-A947-70E740481C1C}">
-                          <a14:useLocalDpi xmlns:a14="http://schemas.microsoft.com/office/drawing/2010/main" val="0"/>
+                          <a14:useLocalDpi xmlns:a14="http://schemas.microsoft.com/office/drawing/2010/main" xmlns:wps="http://schemas.microsoft.com/office/word/2010/wordprocessingShape" xmlns:wpi="http://schemas.microsoft.com/office/word/2010/wordprocessingInk" xmlns:wpg="http://schemas.microsoft.com/office/word/2010/wordprocessingGroup" xmlns:w14="http://schemas.microsoft.com/office/word/2010/wordml" xmlns:w="http://schemas.openxmlformats.org/wordprocessingml/2006/main" xmlns:w10="urn:schemas-microsoft-com:office:word" xmlns:wp14="http://schemas.microsoft.com/office/word/2010/wordprocessingDrawing" xmlns:v="urn:schemas-microsoft-com:vml" xmlns:o="urn:schemas-microsoft-com:office:office" xmlns:mc="http://schemas.openxmlformats.org/markup-compatibility/2006" xmlns:wpc="http://schemas.microsoft.com/office/word/2010/wordprocessingCanvas" xmlns="" val="0"/>
                         </a:ext>
                       </a:extLst>
                     </a:blip>
@@ -10594,7 +10759,7 @@
                     </pic:cNvPicPr>
                   </pic:nvPicPr>
                   <pic:blipFill>
-                    <a:blip r:embed="rId33" cstate="print"/>
+                    <a:blip r:embed="rId32" cstate="print"/>
                     <a:srcRect/>
                     <a:stretch>
                       <a:fillRect/>
@@ -10668,10 +10833,10 @@
                     </pic:cNvPicPr>
                   </pic:nvPicPr>
                   <pic:blipFill>
-                    <a:blip r:embed="rId34" cstate="print">
+                    <a:blip r:embed="rId33" cstate="print">
                       <a:extLst>
                         <a:ext uri="{28A0092B-C50C-407E-A947-70E740481C1C}">
-                          <a14:useLocalDpi xmlns:a14="http://schemas.microsoft.com/office/drawing/2010/main" val="0"/>
+                          <a14:useLocalDpi xmlns:a14="http://schemas.microsoft.com/office/drawing/2010/main" xmlns:wps="http://schemas.microsoft.com/office/word/2010/wordprocessingShape" xmlns:wpi="http://schemas.microsoft.com/office/word/2010/wordprocessingInk" xmlns:wpg="http://schemas.microsoft.com/office/word/2010/wordprocessingGroup" xmlns:w14="http://schemas.microsoft.com/office/word/2010/wordml" xmlns:w="http://schemas.openxmlformats.org/wordprocessingml/2006/main" xmlns:w10="urn:schemas-microsoft-com:office:word" xmlns:wp14="http://schemas.microsoft.com/office/word/2010/wordprocessingDrawing" xmlns:v="urn:schemas-microsoft-com:vml" xmlns:o="urn:schemas-microsoft-com:office:office" xmlns:mc="http://schemas.openxmlformats.org/markup-compatibility/2006" xmlns:wpc="http://schemas.microsoft.com/office/word/2010/wordprocessingCanvas" xmlns="" val="0"/>
                         </a:ext>
                       </a:extLst>
                     </a:blip>
@@ -11179,7 +11344,15 @@
       </w:r>
       <w:r>
         <w:tab/>
-        <w:t>Lookup callsign in database, generate standard messages</w:t>
+        <w:t xml:space="preserve">Lookup </w:t>
+      </w:r>
+      <w:proofErr w:type="spellStart"/>
+      <w:r>
+        <w:t>callsign</w:t>
+      </w:r>
+      <w:proofErr w:type="spellEnd"/>
+      <w:r>
+        <w:t xml:space="preserve"> in database, generate standard messages</w:t>
       </w:r>
     </w:p>
     <w:p>
@@ -11323,7 +11496,7 @@
       <w:tblPr>
         <w:tblStyle w:val="TableGrid"/>
         <w:tblW w:w="0" w:type="auto"/>
-        <w:tblLook w:val="04A0" w:firstRow="1" w:lastRow="0" w:firstColumn="1" w:lastColumn="0" w:noHBand="0" w:noVBand="1"/>
+        <w:tblLook w:val="04A0"/>
       </w:tblPr>
       <w:tblGrid>
         <w:gridCol w:w="2448"/>
@@ -11477,7 +11650,15 @@
           </w:tcPr>
           <w:p>
             <w:r>
-              <w:t xml:space="preserve">Double-click to copy second callsign to </w:t>
+              <w:t xml:space="preserve">Double-click to copy second </w:t>
+            </w:r>
+            <w:proofErr w:type="spellStart"/>
+            <w:r>
+              <w:t>callsign</w:t>
+            </w:r>
+            <w:proofErr w:type="spellEnd"/>
+            <w:r>
+              <w:t xml:space="preserve"> to </w:t>
             </w:r>
             <w:proofErr w:type="spellStart"/>
             <w:r>
@@ -12992,7 +13173,23 @@
           <w:rFonts w:ascii="Courier New" w:hAnsi="Courier New"/>
           <w:sz w:val="22"/>
         </w:rPr>
-        <w:t>algorithm for convolutional codes</w:t>
+        <w:t xml:space="preserve">algorithm for </w:t>
+      </w:r>
+      <w:proofErr w:type="spellStart"/>
+      <w:r>
+        <w:rPr>
+          <w:rFonts w:ascii="Courier New" w:hAnsi="Courier New"/>
+          <w:sz w:val="22"/>
+        </w:rPr>
+        <w:t>convolutional</w:t>
+      </w:r>
+      <w:proofErr w:type="spellEnd"/>
+      <w:r>
+        <w:rPr>
+          <w:rFonts w:ascii="Courier New" w:hAnsi="Courier New"/>
+          <w:sz w:val="22"/>
+        </w:rPr>
+        <w:t xml:space="preserve"> codes</w:t>
       </w:r>
     </w:p>
     <w:p>
@@ -13582,7 +13779,7 @@
         </w:rPr>
         <w:t xml:space="preserve">licensed under the </w:t>
       </w:r>
-      <w:hyperlink r:id="rId35" w:history="1">
+      <w:hyperlink r:id="rId34" w:history="1">
         <w:r>
           <w:rPr>
             <w:rStyle w:val="Hyperlink"/>
@@ -15396,7 +15593,7 @@
         <w:tblStyle w:val="TableGrid"/>
         <w:tblW w:w="0" w:type="auto"/>
         <w:tblInd w:w="720" w:type="dxa"/>
-        <w:tblLook w:val="04A0" w:firstRow="1" w:lastRow="0" w:firstColumn="1" w:lastColumn="0" w:noHBand="0" w:noVBand="1"/>
+        <w:tblLook w:val="04A0"/>
       </w:tblPr>
       <w:tblGrid>
         <w:gridCol w:w="1250"/>
@@ -16146,7 +16343,7 @@
         </w:rPr>
         <w:t xml:space="preserve">under the </w:t>
       </w:r>
-      <w:hyperlink r:id="rId36" w:history="1">
+      <w:hyperlink r:id="rId35" w:history="1">
         <w:r>
           <w:rPr>
             <w:rStyle w:val="Hyperlink"/>
@@ -16191,7 +16388,7 @@
         </w:rPr>
         <w:t xml:space="preserve">itory at </w:t>
       </w:r>
-      <w:hyperlink r:id="rId37" w:history="1">
+      <w:hyperlink r:id="rId36" w:history="1">
         <w:r>
           <w:rPr>
             <w:rStyle w:val="Hyperlink"/>
@@ -16415,7 +16612,7 @@
       </w:r>
     </w:p>
     <w:sectPr>
-      <w:footerReference w:type="default" r:id="rId38"/>
+      <w:footerReference w:type="default" r:id="rId37"/>
       <w:pgSz w:w="12240" w:h="15840" w:code="1"/>
       <w:pgMar w:top="1152" w:right="1440" w:bottom="576" w:left="1440" w:header="720" w:footer="144" w:gutter="0"/>
       <w:cols w:space="720"/>
@@ -16427,7 +16624,7 @@
 </file>
 
 <file path=word/endnotes.xml><?xml version="1.0" encoding="utf-8"?>
-<w:endnotes xmlns:wpc="http://schemas.microsoft.com/office/word/2010/wordprocessingCanvas" xmlns:mc="http://schemas.openxmlformats.org/markup-compatibility/2006" xmlns:o="urn:schemas-microsoft-com:office:office" xmlns:r="http://schemas.openxmlformats.org/officeDocument/2006/relationships" xmlns:m="http://schemas.openxmlformats.org/officeDocument/2006/math" xmlns:v="urn:schemas-microsoft-com:vml" xmlns:wp14="http://schemas.microsoft.com/office/word/2010/wordprocessingDrawing" xmlns:wp="http://schemas.openxmlformats.org/drawingml/2006/wordprocessingDrawing" xmlns:w10="urn:schemas-microsoft-com:office:word" xmlns:w="http://schemas.openxmlformats.org/wordprocessingml/2006/main" xmlns:w14="http://schemas.microsoft.com/office/word/2010/wordml" xmlns:wpg="http://schemas.microsoft.com/office/word/2010/wordprocessingGroup" xmlns:wpi="http://schemas.microsoft.com/office/word/2010/wordprocessingInk" xmlns:wne="http://schemas.microsoft.com/office/word/2006/wordml" xmlns:wps="http://schemas.microsoft.com/office/word/2010/wordprocessingShape" mc:Ignorable="w14 wp14">
+<w:endnotes xmlns:ve="http://schemas.openxmlformats.org/markup-compatibility/2006" xmlns:o="urn:schemas-microsoft-com:office:office" xmlns:r="http://schemas.openxmlformats.org/officeDocument/2006/relationships" xmlns:m="http://schemas.openxmlformats.org/officeDocument/2006/math" xmlns:v="urn:schemas-microsoft-com:vml" xmlns:wp="http://schemas.openxmlformats.org/drawingml/2006/wordprocessingDrawing" xmlns:w10="urn:schemas-microsoft-com:office:word" xmlns:w="http://schemas.openxmlformats.org/wordprocessingml/2006/main" xmlns:wne="http://schemas.microsoft.com/office/word/2006/wordml">
   <w:endnote w:type="separator" w:id="-1">
     <w:p>
       <w:pPr>
@@ -16452,7 +16649,7 @@
 </file>
 
 <file path=word/footer1.xml><?xml version="1.0" encoding="utf-8"?>
-<w:ftr xmlns:wpc="http://schemas.microsoft.com/office/word/2010/wordprocessingCanvas" xmlns:mc="http://schemas.openxmlformats.org/markup-compatibility/2006" xmlns:o="urn:schemas-microsoft-com:office:office" xmlns:r="http://schemas.openxmlformats.org/officeDocument/2006/relationships" xmlns:m="http://schemas.openxmlformats.org/officeDocument/2006/math" xmlns:v="urn:schemas-microsoft-com:vml" xmlns:wp14="http://schemas.microsoft.com/office/word/2010/wordprocessingDrawing" xmlns:wp="http://schemas.openxmlformats.org/drawingml/2006/wordprocessingDrawing" xmlns:w10="urn:schemas-microsoft-com:office:word" xmlns:w="http://schemas.openxmlformats.org/wordprocessingml/2006/main" xmlns:w14="http://schemas.microsoft.com/office/word/2010/wordml" xmlns:wpg="http://schemas.microsoft.com/office/word/2010/wordprocessingGroup" xmlns:wpi="http://schemas.microsoft.com/office/word/2010/wordprocessingInk" xmlns:wne="http://schemas.microsoft.com/office/word/2006/wordml" xmlns:wps="http://schemas.microsoft.com/office/word/2010/wordprocessingShape" mc:Ignorable="w14 wp14">
+<w:ftr xmlns:ve="http://schemas.openxmlformats.org/markup-compatibility/2006" xmlns:o="urn:schemas-microsoft-com:office:office" xmlns:r="http://schemas.openxmlformats.org/officeDocument/2006/relationships" xmlns:m="http://schemas.openxmlformats.org/officeDocument/2006/math" xmlns:v="urn:schemas-microsoft-com:vml" xmlns:wp="http://schemas.openxmlformats.org/drawingml/2006/wordprocessingDrawing" xmlns:w10="urn:schemas-microsoft-com:office:word" xmlns:w="http://schemas.openxmlformats.org/wordprocessingml/2006/main" xmlns:wne="http://schemas.microsoft.com/office/word/2006/wordml">
   <w:sdt>
     <w:sdtPr>
       <w:id w:val="-1410998989"/>
@@ -16472,27 +16669,14 @@
           <w:pStyle w:val="Footer"/>
           <w:jc w:val="center"/>
         </w:pPr>
-        <w:r>
-          <w:fldChar w:fldCharType="begin"/>
-        </w:r>
-        <w:r>
-          <w:instrText xml:space="preserve"> PAGE   \* MERGEFORMAT </w:instrText>
-        </w:r>
-        <w:r>
-          <w:fldChar w:fldCharType="separate"/>
-        </w:r>
-        <w:r>
-          <w:rPr>
-            <w:noProof/>
-          </w:rPr>
-          <w:t>2</w:t>
-        </w:r>
-        <w:r>
-          <w:rPr>
-            <w:noProof/>
-          </w:rPr>
-          <w:fldChar w:fldCharType="end"/>
-        </w:r>
+        <w:fldSimple w:instr=" PAGE   \* MERGEFORMAT ">
+          <w:r>
+            <w:rPr>
+              <w:noProof/>
+            </w:rPr>
+            <w:t>12</w:t>
+          </w:r>
+        </w:fldSimple>
       </w:p>
     </w:sdtContent>
   </w:sdt>
@@ -16505,7 +16689,7 @@
 </file>
 
 <file path=word/footnotes.xml><?xml version="1.0" encoding="utf-8"?>
-<w:footnotes xmlns:wpc="http://schemas.microsoft.com/office/word/2010/wordprocessingCanvas" xmlns:mc="http://schemas.openxmlformats.org/markup-compatibility/2006" xmlns:o="urn:schemas-microsoft-com:office:office" xmlns:r="http://schemas.openxmlformats.org/officeDocument/2006/relationships" xmlns:m="http://schemas.openxmlformats.org/officeDocument/2006/math" xmlns:v="urn:schemas-microsoft-com:vml" xmlns:wp14="http://schemas.microsoft.com/office/word/2010/wordprocessingDrawing" xmlns:wp="http://schemas.openxmlformats.org/drawingml/2006/wordprocessingDrawing" xmlns:w10="urn:schemas-microsoft-com:office:word" xmlns:w="http://schemas.openxmlformats.org/wordprocessingml/2006/main" xmlns:w14="http://schemas.microsoft.com/office/word/2010/wordml" xmlns:wpg="http://schemas.microsoft.com/office/word/2010/wordprocessingGroup" xmlns:wpi="http://schemas.microsoft.com/office/word/2010/wordprocessingInk" xmlns:wne="http://schemas.microsoft.com/office/word/2006/wordml" xmlns:wps="http://schemas.microsoft.com/office/word/2010/wordprocessingShape" mc:Ignorable="w14 wp14">
+<w:footnotes xmlns:ve="http://schemas.openxmlformats.org/markup-compatibility/2006" xmlns:o="urn:schemas-microsoft-com:office:office" xmlns:r="http://schemas.openxmlformats.org/officeDocument/2006/relationships" xmlns:m="http://schemas.openxmlformats.org/officeDocument/2006/math" xmlns:v="urn:schemas-microsoft-com:vml" xmlns:wp="http://schemas.openxmlformats.org/drawingml/2006/wordprocessingDrawing" xmlns:w10="urn:schemas-microsoft-com:office:word" xmlns:w="http://schemas.openxmlformats.org/wordprocessingml/2006/main" xmlns:wne="http://schemas.microsoft.com/office/word/2006/wordml">
   <w:footnote w:type="separator" w:id="-1">
     <w:p>
       <w:pPr>
@@ -16606,19 +16790,7 @@
           <w:rPr>
             <w:rStyle w:val="Hyperlink"/>
           </w:rPr>
-          <w:t>"The JT65 Communication</w:t>
-        </w:r>
-        <w:r>
-          <w:rPr>
-            <w:rStyle w:val="Hyperlink"/>
-          </w:rPr>
-          <w:t>s</w:t>
-        </w:r>
-        <w:r>
-          <w:rPr>
-            <w:rStyle w:val="Hyperlink"/>
-          </w:rPr>
-          <w:t xml:space="preserve"> Protocol"</w:t>
+          <w:t>"The JT65 Communications Protocol"</w:t>
         </w:r>
       </w:hyperlink>
       <w:r>
@@ -16630,7 +16802,7 @@
 </file>
 
 <file path=word/numbering.xml><?xml version="1.0" encoding="utf-8"?>
-<w:numbering xmlns:wpc="http://schemas.microsoft.com/office/word/2010/wordprocessingCanvas" xmlns:mc="http://schemas.openxmlformats.org/markup-compatibility/2006" xmlns:o="urn:schemas-microsoft-com:office:office" xmlns:r="http://schemas.openxmlformats.org/officeDocument/2006/relationships" xmlns:m="http://schemas.openxmlformats.org/officeDocument/2006/math" xmlns:v="urn:schemas-microsoft-com:vml" xmlns:wp14="http://schemas.microsoft.com/office/word/2010/wordprocessingDrawing" xmlns:wp="http://schemas.openxmlformats.org/drawingml/2006/wordprocessingDrawing" xmlns:w10="urn:schemas-microsoft-com:office:word" xmlns:w="http://schemas.openxmlformats.org/wordprocessingml/2006/main" xmlns:w14="http://schemas.microsoft.com/office/word/2010/wordml" xmlns:wpg="http://schemas.microsoft.com/office/word/2010/wordprocessingGroup" xmlns:wpi="http://schemas.microsoft.com/office/word/2010/wordprocessingInk" xmlns:wne="http://schemas.microsoft.com/office/word/2006/wordml" xmlns:wps="http://schemas.microsoft.com/office/word/2010/wordprocessingShape" mc:Ignorable="w14 wp14">
+<w:numbering xmlns:ve="http://schemas.openxmlformats.org/markup-compatibility/2006" xmlns:o="urn:schemas-microsoft-com:office:office" xmlns:r="http://schemas.openxmlformats.org/officeDocument/2006/relationships" xmlns:m="http://schemas.openxmlformats.org/officeDocument/2006/math" xmlns:v="urn:schemas-microsoft-com:vml" xmlns:wp="http://schemas.openxmlformats.org/drawingml/2006/wordprocessingDrawing" xmlns:w10="urn:schemas-microsoft-com:office:word" xmlns:w="http://schemas.openxmlformats.org/wordprocessingml/2006/main" xmlns:wne="http://schemas.microsoft.com/office/word/2006/wordml">
   <w:abstractNum w:abstractNumId="0">
     <w:nsid w:val="0AF93307"/>
     <w:multiLevelType w:val="hybridMultilevel"/>
@@ -18320,7 +18492,7 @@
 </file>
 
 <file path=word/styles.xml><?xml version="1.0" encoding="utf-8"?>
-<w:styles xmlns:mc="http://schemas.openxmlformats.org/markup-compatibility/2006" xmlns:r="http://schemas.openxmlformats.org/officeDocument/2006/relationships" xmlns:w="http://schemas.openxmlformats.org/wordprocessingml/2006/main" xmlns:w14="http://schemas.microsoft.com/office/word/2010/wordml" mc:Ignorable="w14">
+<w:styles xmlns:r="http://schemas.openxmlformats.org/officeDocument/2006/relationships" xmlns:w="http://schemas.openxmlformats.org/wordprocessingml/2006/main">
   <w:docDefaults>
     <w:rPrDefault>
       <w:rPr>
@@ -18541,6 +18713,7 @@
     <w:uiPriority w:val="99"/>
     <w:semiHidden/>
     <w:unhideWhenUsed/>
+    <w:qFormat/>
     <w:tblPr>
       <w:tblInd w:w="0" w:type="dxa"/>
       <w:tblCellMar>
@@ -19880,7 +20053,7 @@
 </file>
 
 <file path=customXml/itemProps1.xml><?xml version="1.0" encoding="utf-8"?>
-<ds:datastoreItem xmlns:ds="http://schemas.openxmlformats.org/officeDocument/2006/customXml" ds:itemID="{68108A34-3FA7-426C-B123-F30C7B24FBD2}">
+<ds:datastoreItem xmlns:ds="http://schemas.openxmlformats.org/officeDocument/2006/customXml" ds:itemID="{4BFB1C19-F283-4321-A5EF-999DB5ED9DE4}">
   <ds:schemaRefs>
     <ds:schemaRef ds:uri="http://schemas.openxmlformats.org/officeDocument/2006/bibliography"/>
   </ds:schemaRefs>

</xml_diff>

<commit_message>
Apply sigital gain slider to spectra sent to waterfall. Update the User's Guide.
</commit_message>
<xml_diff>
--- a/branches/wsjtx/WSJT-X_Users_Guide_v1.1.docx
+++ b/branches/wsjtx/WSJT-X_Users_Guide_v1.1.docx
@@ -236,7 +236,7 @@
           <w:b/>
           <w:color w:val="365F91"/>
         </w:rPr>
-        <w:t>July 9</w:t>
+        <w:t>July 10</w:t>
       </w:r>
       <w:r>
         <w:rPr>
@@ -3971,7 +3971,7 @@
     <w:p>
       <w:pPr>
         <w:spacing w:after="120" w:afterAutospacing="0"/>
-        <w:ind w:left="-720"/>
+        <w:ind w:left="-864"/>
         <w:rPr>
           <w:rFonts w:eastAsia="Times New Roman"/>
         </w:rPr>
@@ -3984,9 +3984,9 @@
         <w:lastRenderedPageBreak/>
         <w:drawing>
           <wp:inline distT="0" distB="0" distL="0" distR="0">
-            <wp:extent cx="6839524" cy="7271715"/>
-            <wp:effectExtent l="19050" t="0" r="0" b="0"/>
-            <wp:docPr id="3" name="Picture 1"/>
+            <wp:extent cx="7059144" cy="7264780"/>
+            <wp:effectExtent l="19050" t="0" r="8406" b="0"/>
+            <wp:docPr id="6" name="Picture 2"/>
             <wp:cNvGraphicFramePr>
               <a:graphicFrameLocks xmlns:a="http://schemas.openxmlformats.org/drawingml/2006/main" noChangeAspect="1"/>
             </wp:cNvGraphicFramePr>
@@ -3994,7 +3994,7 @@
               <a:graphicData uri="http://schemas.openxmlformats.org/drawingml/2006/picture">
                 <pic:pic xmlns:pic="http://schemas.openxmlformats.org/drawingml/2006/picture">
                   <pic:nvPicPr>
-                    <pic:cNvPr id="0" name="Picture 1"/>
+                    <pic:cNvPr id="0" name="Picture 2"/>
                     <pic:cNvPicPr>
                       <a:picLocks noChangeAspect="1" noChangeArrowheads="1"/>
                     </pic:cNvPicPr>
@@ -4009,7 +4009,7 @@
                   <pic:spPr bwMode="auto">
                     <a:xfrm>
                       <a:off x="0" y="0"/>
-                      <a:ext cx="6839524" cy="7271715"/>
+                      <a:ext cx="7059144" cy="7264780"/>
                     </a:xfrm>
                     <a:prstGeom prst="rect">
                       <a:avLst/>
@@ -6248,9 +6248,9 @@
         <w:lastRenderedPageBreak/>
         <w:drawing>
           <wp:inline distT="0" distB="0" distL="0" distR="0">
-            <wp:extent cx="6880762" cy="8137906"/>
+            <wp:extent cx="7030432" cy="8357144"/>
             <wp:effectExtent l="19050" t="0" r="0" b="0"/>
-            <wp:docPr id="8" name="Picture 2"/>
+            <wp:docPr id="2" name="Picture 1"/>
             <wp:cNvGraphicFramePr>
               <a:graphicFrameLocks xmlns:a="http://schemas.openxmlformats.org/drawingml/2006/main" noChangeAspect="1"/>
             </wp:cNvGraphicFramePr>
@@ -6258,7 +6258,7 @@
               <a:graphicData uri="http://schemas.openxmlformats.org/drawingml/2006/picture">
                 <pic:pic xmlns:pic="http://schemas.openxmlformats.org/drawingml/2006/picture">
                   <pic:nvPicPr>
-                    <pic:cNvPr id="0" name="Picture 2"/>
+                    <pic:cNvPr id="0" name="Picture 1"/>
                     <pic:cNvPicPr>
                       <a:picLocks noChangeAspect="1" noChangeArrowheads="1"/>
                     </pic:cNvPicPr>
@@ -6273,7 +6273,7 @@
                   <pic:spPr bwMode="auto">
                     <a:xfrm>
                       <a:off x="0" y="0"/>
-                      <a:ext cx="6880762" cy="8137906"/>
+                      <a:ext cx="7030432" cy="8357144"/>
                     </a:xfrm>
                     <a:prstGeom prst="rect">
                       <a:avLst/>
@@ -6293,6 +6293,7 @@
         </w:drawing>
       </w:r>
       <w:r>
+        <w:lastRenderedPageBreak/>
         <w:br w:type="page"/>
       </w:r>
     </w:p>
@@ -6576,7 +6577,7 @@
                     <a:blip r:embed="rId17" cstate="print">
                       <a:extLst>
                         <a:ext uri="{28A0092B-C50C-407E-A947-70E740481C1C}">
-                          <a14:useLocalDpi xmlns:a14="http://schemas.microsoft.com/office/drawing/2010/main" xmlns:wps="http://schemas.microsoft.com/office/word/2010/wordprocessingShape" xmlns:wpi="http://schemas.microsoft.com/office/word/2010/wordprocessingInk" xmlns:wpg="http://schemas.microsoft.com/office/word/2010/wordprocessingGroup" xmlns:w14="http://schemas.microsoft.com/office/word/2010/wordml" xmlns:w="http://schemas.openxmlformats.org/wordprocessingml/2006/main" xmlns:w10="urn:schemas-microsoft-com:office:word" xmlns:wp14="http://schemas.microsoft.com/office/word/2010/wordprocessingDrawing" xmlns:v="urn:schemas-microsoft-com:vml" xmlns:o="urn:schemas-microsoft-com:office:office" xmlns:mc="http://schemas.openxmlformats.org/markup-compatibility/2006" xmlns:wpc="http://schemas.microsoft.com/office/word/2010/wordprocessingCanvas" xmlns="" val="0"/>
+                          <a14:useLocalDpi xmlns="" xmlns:wpc="http://schemas.microsoft.com/office/word/2010/wordprocessingCanvas" xmlns:mc="http://schemas.openxmlformats.org/markup-compatibility/2006" xmlns:o="urn:schemas-microsoft-com:office:office" xmlns:v="urn:schemas-microsoft-com:vml" xmlns:wp14="http://schemas.microsoft.com/office/word/2010/wordprocessingDrawing" xmlns:w10="urn:schemas-microsoft-com:office:word" xmlns:w="http://schemas.openxmlformats.org/wordprocessingml/2006/main" xmlns:w14="http://schemas.microsoft.com/office/word/2010/wordml" xmlns:wpg="http://schemas.microsoft.com/office/word/2010/wordprocessingGroup" xmlns:wpi="http://schemas.microsoft.com/office/word/2010/wordprocessingInk" xmlns:wps="http://schemas.microsoft.com/office/word/2010/wordprocessingShape" xmlns:a14="http://schemas.microsoft.com/office/drawing/2010/main" val="0"/>
                         </a:ext>
                       </a:extLst>
                     </a:blip>
@@ -8793,7 +8794,7 @@
                     <a:blip r:embed="rId19" cstate="print">
                       <a:extLst>
                         <a:ext uri="{28A0092B-C50C-407E-A947-70E740481C1C}">
-                          <a14:useLocalDpi xmlns:a14="http://schemas.microsoft.com/office/drawing/2010/main" xmlns:wps="http://schemas.microsoft.com/office/word/2010/wordprocessingShape" xmlns:wpi="http://schemas.microsoft.com/office/word/2010/wordprocessingInk" xmlns:wpg="http://schemas.microsoft.com/office/word/2010/wordprocessingGroup" xmlns:w14="http://schemas.microsoft.com/office/word/2010/wordml" xmlns:w="http://schemas.openxmlformats.org/wordprocessingml/2006/main" xmlns:w10="urn:schemas-microsoft-com:office:word" xmlns:wp14="http://schemas.microsoft.com/office/word/2010/wordprocessingDrawing" xmlns:v="urn:schemas-microsoft-com:vml" xmlns:o="urn:schemas-microsoft-com:office:office" xmlns:mc="http://schemas.openxmlformats.org/markup-compatibility/2006" xmlns:wpc="http://schemas.microsoft.com/office/word/2010/wordprocessingCanvas" xmlns="" val="0"/>
+                          <a14:useLocalDpi xmlns="" xmlns:wpc="http://schemas.microsoft.com/office/word/2010/wordprocessingCanvas" xmlns:mc="http://schemas.openxmlformats.org/markup-compatibility/2006" xmlns:o="urn:schemas-microsoft-com:office:office" xmlns:v="urn:schemas-microsoft-com:vml" xmlns:wp14="http://schemas.microsoft.com/office/word/2010/wordprocessingDrawing" xmlns:w10="urn:schemas-microsoft-com:office:word" xmlns:w="http://schemas.openxmlformats.org/wordprocessingml/2006/main" xmlns:w14="http://schemas.microsoft.com/office/word/2010/wordml" xmlns:wpg="http://schemas.microsoft.com/office/word/2010/wordprocessingGroup" xmlns:wpi="http://schemas.microsoft.com/office/word/2010/wordprocessingInk" xmlns:wps="http://schemas.microsoft.com/office/word/2010/wordprocessingShape" xmlns:a14="http://schemas.microsoft.com/office/drawing/2010/main" val="0"/>
                         </a:ext>
                       </a:extLst>
                     </a:blip>
@@ -9724,7 +9725,7 @@
                     <a:blip r:embed="rId23" cstate="print">
                       <a:extLst>
                         <a:ext uri="{28A0092B-C50C-407E-A947-70E740481C1C}">
-                          <a14:useLocalDpi xmlns:a14="http://schemas.microsoft.com/office/drawing/2010/main" xmlns:wps="http://schemas.microsoft.com/office/word/2010/wordprocessingShape" xmlns:wpi="http://schemas.microsoft.com/office/word/2010/wordprocessingInk" xmlns:wpg="http://schemas.microsoft.com/office/word/2010/wordprocessingGroup" xmlns:w14="http://schemas.microsoft.com/office/word/2010/wordml" xmlns:w="http://schemas.openxmlformats.org/wordprocessingml/2006/main" xmlns:w10="urn:schemas-microsoft-com:office:word" xmlns:wp14="http://schemas.microsoft.com/office/word/2010/wordprocessingDrawing" xmlns:v="urn:schemas-microsoft-com:vml" xmlns:o="urn:schemas-microsoft-com:office:office" xmlns:mc="http://schemas.openxmlformats.org/markup-compatibility/2006" xmlns:wpc="http://schemas.microsoft.com/office/word/2010/wordprocessingCanvas" xmlns="" val="0"/>
+                          <a14:useLocalDpi xmlns="" xmlns:wpc="http://schemas.microsoft.com/office/word/2010/wordprocessingCanvas" xmlns:mc="http://schemas.openxmlformats.org/markup-compatibility/2006" xmlns:o="urn:schemas-microsoft-com:office:office" xmlns:v="urn:schemas-microsoft-com:vml" xmlns:wp14="http://schemas.microsoft.com/office/word/2010/wordprocessingDrawing" xmlns:w10="urn:schemas-microsoft-com:office:word" xmlns:w="http://schemas.openxmlformats.org/wordprocessingml/2006/main" xmlns:w14="http://schemas.microsoft.com/office/word/2010/wordml" xmlns:wpg="http://schemas.microsoft.com/office/word/2010/wordprocessingGroup" xmlns:wpi="http://schemas.microsoft.com/office/word/2010/wordprocessingInk" xmlns:wps="http://schemas.microsoft.com/office/word/2010/wordprocessingShape" xmlns:a14="http://schemas.microsoft.com/office/drawing/2010/main" val="0"/>
                         </a:ext>
                       </a:extLst>
                     </a:blip>
@@ -9971,7 +9972,7 @@
                     <a:blip r:embed="rId24" cstate="print">
                       <a:extLst>
                         <a:ext uri="{28A0092B-C50C-407E-A947-70E740481C1C}">
-                          <a14:useLocalDpi xmlns:a14="http://schemas.microsoft.com/office/drawing/2010/main" xmlns:wps="http://schemas.microsoft.com/office/word/2010/wordprocessingShape" xmlns:wpi="http://schemas.microsoft.com/office/word/2010/wordprocessingInk" xmlns:wpg="http://schemas.microsoft.com/office/word/2010/wordprocessingGroup" xmlns:w14="http://schemas.microsoft.com/office/word/2010/wordml" xmlns:w="http://schemas.openxmlformats.org/wordprocessingml/2006/main" xmlns:w10="urn:schemas-microsoft-com:office:word" xmlns:wp14="http://schemas.microsoft.com/office/word/2010/wordprocessingDrawing" xmlns:v="urn:schemas-microsoft-com:vml" xmlns:o="urn:schemas-microsoft-com:office:office" xmlns:mc="http://schemas.openxmlformats.org/markup-compatibility/2006" xmlns:wpc="http://schemas.microsoft.com/office/word/2010/wordprocessingCanvas" xmlns="" val="0"/>
+                          <a14:useLocalDpi xmlns="" xmlns:wpc="http://schemas.microsoft.com/office/word/2010/wordprocessingCanvas" xmlns:mc="http://schemas.openxmlformats.org/markup-compatibility/2006" xmlns:o="urn:schemas-microsoft-com:office:office" xmlns:v="urn:schemas-microsoft-com:vml" xmlns:wp14="http://schemas.microsoft.com/office/word/2010/wordprocessingDrawing" xmlns:w10="urn:schemas-microsoft-com:office:word" xmlns:w="http://schemas.openxmlformats.org/wordprocessingml/2006/main" xmlns:w14="http://schemas.microsoft.com/office/word/2010/wordml" xmlns:wpg="http://schemas.microsoft.com/office/word/2010/wordprocessingGroup" xmlns:wpi="http://schemas.microsoft.com/office/word/2010/wordprocessingInk" xmlns:wps="http://schemas.microsoft.com/office/word/2010/wordprocessingShape" xmlns:a14="http://schemas.microsoft.com/office/drawing/2010/main" val="0"/>
                         </a:ext>
                       </a:extLst>
                     </a:blip>
@@ -10388,7 +10389,7 @@
                     <a:blip r:embed="rId27" cstate="print">
                       <a:extLst>
                         <a:ext uri="{28A0092B-C50C-407E-A947-70E740481C1C}">
-                          <a14:useLocalDpi xmlns:a14="http://schemas.microsoft.com/office/drawing/2010/main" xmlns:wps="http://schemas.microsoft.com/office/word/2010/wordprocessingShape" xmlns:wpi="http://schemas.microsoft.com/office/word/2010/wordprocessingInk" xmlns:wpg="http://schemas.microsoft.com/office/word/2010/wordprocessingGroup" xmlns:w14="http://schemas.microsoft.com/office/word/2010/wordml" xmlns:w="http://schemas.openxmlformats.org/wordprocessingml/2006/main" xmlns:w10="urn:schemas-microsoft-com:office:word" xmlns:wp14="http://schemas.microsoft.com/office/word/2010/wordprocessingDrawing" xmlns:v="urn:schemas-microsoft-com:vml" xmlns:o="urn:schemas-microsoft-com:office:office" xmlns:mc="http://schemas.openxmlformats.org/markup-compatibility/2006" xmlns:wpc="http://schemas.microsoft.com/office/word/2010/wordprocessingCanvas" xmlns="" val="0"/>
+                          <a14:useLocalDpi xmlns="" xmlns:wpc="http://schemas.microsoft.com/office/word/2010/wordprocessingCanvas" xmlns:mc="http://schemas.openxmlformats.org/markup-compatibility/2006" xmlns:o="urn:schemas-microsoft-com:office:office" xmlns:v="urn:schemas-microsoft-com:vml" xmlns:wp14="http://schemas.microsoft.com/office/word/2010/wordprocessingDrawing" xmlns:w10="urn:schemas-microsoft-com:office:word" xmlns:w="http://schemas.openxmlformats.org/wordprocessingml/2006/main" xmlns:w14="http://schemas.microsoft.com/office/word/2010/wordml" xmlns:wpg="http://schemas.microsoft.com/office/word/2010/wordprocessingGroup" xmlns:wpi="http://schemas.microsoft.com/office/word/2010/wordprocessingInk" xmlns:wps="http://schemas.microsoft.com/office/word/2010/wordprocessingShape" xmlns:a14="http://schemas.microsoft.com/office/drawing/2010/main" val="0"/>
                         </a:ext>
                       </a:extLst>
                     </a:blip>
@@ -10546,7 +10547,7 @@
                     <a:blip r:embed="rId29" cstate="print">
                       <a:extLst>
                         <a:ext uri="{28A0092B-C50C-407E-A947-70E740481C1C}">
-                          <a14:useLocalDpi xmlns:a14="http://schemas.microsoft.com/office/drawing/2010/main" xmlns:wps="http://schemas.microsoft.com/office/word/2010/wordprocessingShape" xmlns:wpi="http://schemas.microsoft.com/office/word/2010/wordprocessingInk" xmlns:wpg="http://schemas.microsoft.com/office/word/2010/wordprocessingGroup" xmlns:w14="http://schemas.microsoft.com/office/word/2010/wordml" xmlns:w="http://schemas.openxmlformats.org/wordprocessingml/2006/main" xmlns:w10="urn:schemas-microsoft-com:office:word" xmlns:wp14="http://schemas.microsoft.com/office/word/2010/wordprocessingDrawing" xmlns:v="urn:schemas-microsoft-com:vml" xmlns:o="urn:schemas-microsoft-com:office:office" xmlns:mc="http://schemas.openxmlformats.org/markup-compatibility/2006" xmlns:wpc="http://schemas.microsoft.com/office/word/2010/wordprocessingCanvas" xmlns="" val="0"/>
+                          <a14:useLocalDpi xmlns="" xmlns:wpc="http://schemas.microsoft.com/office/word/2010/wordprocessingCanvas" xmlns:mc="http://schemas.openxmlformats.org/markup-compatibility/2006" xmlns:o="urn:schemas-microsoft-com:office:office" xmlns:v="urn:schemas-microsoft-com:vml" xmlns:wp14="http://schemas.microsoft.com/office/word/2010/wordprocessingDrawing" xmlns:w10="urn:schemas-microsoft-com:office:word" xmlns:w="http://schemas.openxmlformats.org/wordprocessingml/2006/main" xmlns:w14="http://schemas.microsoft.com/office/word/2010/wordml" xmlns:wpg="http://schemas.microsoft.com/office/word/2010/wordprocessingGroup" xmlns:wpi="http://schemas.microsoft.com/office/word/2010/wordprocessingInk" xmlns:wps="http://schemas.microsoft.com/office/word/2010/wordprocessingShape" xmlns:a14="http://schemas.microsoft.com/office/drawing/2010/main" val="0"/>
                         </a:ext>
                       </a:extLst>
                     </a:blip>
@@ -10690,7 +10691,7 @@
                     <a:blip r:embed="rId31" cstate="print">
                       <a:extLst>
                         <a:ext uri="{28A0092B-C50C-407E-A947-70E740481C1C}">
-                          <a14:useLocalDpi xmlns:a14="http://schemas.microsoft.com/office/drawing/2010/main" xmlns:wps="http://schemas.microsoft.com/office/word/2010/wordprocessingShape" xmlns:wpi="http://schemas.microsoft.com/office/word/2010/wordprocessingInk" xmlns:wpg="http://schemas.microsoft.com/office/word/2010/wordprocessingGroup" xmlns:w14="http://schemas.microsoft.com/office/word/2010/wordml" xmlns:w="http://schemas.openxmlformats.org/wordprocessingml/2006/main" xmlns:w10="urn:schemas-microsoft-com:office:word" xmlns:wp14="http://schemas.microsoft.com/office/word/2010/wordprocessingDrawing" xmlns:v="urn:schemas-microsoft-com:vml" xmlns:o="urn:schemas-microsoft-com:office:office" xmlns:mc="http://schemas.openxmlformats.org/markup-compatibility/2006" xmlns:wpc="http://schemas.microsoft.com/office/word/2010/wordprocessingCanvas" xmlns="" val="0"/>
+                          <a14:useLocalDpi xmlns="" xmlns:wpc="http://schemas.microsoft.com/office/word/2010/wordprocessingCanvas" xmlns:mc="http://schemas.openxmlformats.org/markup-compatibility/2006" xmlns:o="urn:schemas-microsoft-com:office:office" xmlns:v="urn:schemas-microsoft-com:vml" xmlns:wp14="http://schemas.microsoft.com/office/word/2010/wordprocessingDrawing" xmlns:w10="urn:schemas-microsoft-com:office:word" xmlns:w="http://schemas.openxmlformats.org/wordprocessingml/2006/main" xmlns:w14="http://schemas.microsoft.com/office/word/2010/wordml" xmlns:wpg="http://schemas.microsoft.com/office/word/2010/wordprocessingGroup" xmlns:wpi="http://schemas.microsoft.com/office/word/2010/wordprocessingInk" xmlns:wps="http://schemas.microsoft.com/office/word/2010/wordprocessingShape" xmlns:a14="http://schemas.microsoft.com/office/drawing/2010/main" val="0"/>
                         </a:ext>
                       </a:extLst>
                     </a:blip>
@@ -10836,7 +10837,7 @@
                     <a:blip r:embed="rId33" cstate="print">
                       <a:extLst>
                         <a:ext uri="{28A0092B-C50C-407E-A947-70E740481C1C}">
-                          <a14:useLocalDpi xmlns:a14="http://schemas.microsoft.com/office/drawing/2010/main" xmlns:wps="http://schemas.microsoft.com/office/word/2010/wordprocessingShape" xmlns:wpi="http://schemas.microsoft.com/office/word/2010/wordprocessingInk" xmlns:wpg="http://schemas.microsoft.com/office/word/2010/wordprocessingGroup" xmlns:w14="http://schemas.microsoft.com/office/word/2010/wordml" xmlns:w="http://schemas.openxmlformats.org/wordprocessingml/2006/main" xmlns:w10="urn:schemas-microsoft-com:office:word" xmlns:wp14="http://schemas.microsoft.com/office/word/2010/wordprocessingDrawing" xmlns:v="urn:schemas-microsoft-com:vml" xmlns:o="urn:schemas-microsoft-com:office:office" xmlns:mc="http://schemas.openxmlformats.org/markup-compatibility/2006" xmlns:wpc="http://schemas.microsoft.com/office/word/2010/wordprocessingCanvas" xmlns="" val="0"/>
+                          <a14:useLocalDpi xmlns="" xmlns:wpc="http://schemas.microsoft.com/office/word/2010/wordprocessingCanvas" xmlns:mc="http://schemas.openxmlformats.org/markup-compatibility/2006" xmlns:o="urn:schemas-microsoft-com:office:office" xmlns:v="urn:schemas-microsoft-com:vml" xmlns:wp14="http://schemas.microsoft.com/office/word/2010/wordprocessingDrawing" xmlns:w10="urn:schemas-microsoft-com:office:word" xmlns:w="http://schemas.openxmlformats.org/wordprocessingml/2006/main" xmlns:w14="http://schemas.microsoft.com/office/word/2010/wordml" xmlns:wpg="http://schemas.microsoft.com/office/word/2010/wordprocessingGroup" xmlns:wpi="http://schemas.microsoft.com/office/word/2010/wordprocessingInk" xmlns:wps="http://schemas.microsoft.com/office/word/2010/wordprocessingShape" xmlns:a14="http://schemas.microsoft.com/office/drawing/2010/main" val="0"/>
                         </a:ext>
                       </a:extLst>
                     </a:blip>
@@ -16674,7 +16675,7 @@
             <w:rPr>
               <w:noProof/>
             </w:rPr>
-            <w:t>12</w:t>
+            <w:t>2</w:t>
           </w:r>
         </w:fldSimple>
       </w:p>
@@ -20053,7 +20054,7 @@
 </file>
 
 <file path=customXml/itemProps1.xml><?xml version="1.0" encoding="utf-8"?>
-<ds:datastoreItem xmlns:ds="http://schemas.openxmlformats.org/officeDocument/2006/customXml" ds:itemID="{4BFB1C19-F283-4321-A5EF-999DB5ED9DE4}">
+<ds:datastoreItem xmlns:ds="http://schemas.openxmlformats.org/officeDocument/2006/customXml" ds:itemID="{A54F6D9E-AA7E-43D0-B992-0F9D686EC889}">
   <ds:schemaRefs>
     <ds:schemaRef ds:uri="http://schemas.openxmlformats.org/officeDocument/2006/bibliography"/>
   </ds:schemaRefs>

</xml_diff>

<commit_message>
Add a "+ 2 kHz" checkbox under the Band selector.
</commit_message>
<xml_diff>
--- a/branches/wsjtx/WSJT-X_Users_Guide_v1.1.docx
+++ b/branches/wsjtx/WSJT-X_Users_Guide_v1.1.docx
@@ -6292,16 +6292,6 @@
           </wp:inline>
         </w:drawing>
       </w:r>
-      <w:r>
-        <w:lastRenderedPageBreak/>
-        <w:br w:type="page"/>
-      </w:r>
-    </w:p>
-    <w:p>
-      <w:pPr>
-        <w:pStyle w:val="ListParagraph"/>
-        <w:ind w:left="360"/>
-      </w:pPr>
     </w:p>
     <w:p>
       <w:pPr>
@@ -6312,6 +6302,7 @@
         </w:numPr>
       </w:pPr>
       <w:r>
+        <w:lastRenderedPageBreak/>
         <w:t>A</w:t>
       </w:r>
       <w:r>
@@ -6577,7 +6568,7 @@
                     <a:blip r:embed="rId17" cstate="print">
                       <a:extLst>
                         <a:ext uri="{28A0092B-C50C-407E-A947-70E740481C1C}">
-                          <a14:useLocalDpi xmlns="" xmlns:wpc="http://schemas.microsoft.com/office/word/2010/wordprocessingCanvas" xmlns:mc="http://schemas.openxmlformats.org/markup-compatibility/2006" xmlns:o="urn:schemas-microsoft-com:office:office" xmlns:v="urn:schemas-microsoft-com:vml" xmlns:wp14="http://schemas.microsoft.com/office/word/2010/wordprocessingDrawing" xmlns:w10="urn:schemas-microsoft-com:office:word" xmlns:w="http://schemas.openxmlformats.org/wordprocessingml/2006/main" xmlns:w14="http://schemas.microsoft.com/office/word/2010/wordml" xmlns:wpg="http://schemas.microsoft.com/office/word/2010/wordprocessingGroup" xmlns:wpi="http://schemas.microsoft.com/office/word/2010/wordprocessingInk" xmlns:wps="http://schemas.microsoft.com/office/word/2010/wordprocessingShape" xmlns:a14="http://schemas.microsoft.com/office/drawing/2010/main" val="0"/>
+                          <a14:useLocalDpi xmlns:a14="http://schemas.microsoft.com/office/drawing/2010/main" xmlns:wps="http://schemas.microsoft.com/office/word/2010/wordprocessingShape" xmlns:wpi="http://schemas.microsoft.com/office/word/2010/wordprocessingInk" xmlns:wpg="http://schemas.microsoft.com/office/word/2010/wordprocessingGroup" xmlns:w14="http://schemas.microsoft.com/office/word/2010/wordml" xmlns:w="http://schemas.openxmlformats.org/wordprocessingml/2006/main" xmlns:w10="urn:schemas-microsoft-com:office:word" xmlns:wp14="http://schemas.microsoft.com/office/word/2010/wordprocessingDrawing" xmlns:v="urn:schemas-microsoft-com:vml" xmlns:o="urn:schemas-microsoft-com:office:office" xmlns:mc="http://schemas.openxmlformats.org/markup-compatibility/2006" xmlns:wpc="http://schemas.microsoft.com/office/word/2010/wordprocessingCanvas" xmlns="" val="0"/>
                         </a:ext>
                       </a:extLst>
                     </a:blip>
@@ -6803,11 +6794,7 @@
         <w:t>High Cut</w:t>
       </w:r>
       <w:r>
-        <w:t xml:space="preserve"> to </w:t>
-      </w:r>
-      <w:r>
-        <w:lastRenderedPageBreak/>
-        <w:t xml:space="preserve">5000 Hz.  Note that most SSB transceivers have a fixed filter in the </w:t>
+        <w:t xml:space="preserve"> to 5000 Hz.  Note that most SSB transceivers have a fixed filter in the </w:t>
       </w:r>
       <w:proofErr w:type="spellStart"/>
       <w:proofErr w:type="gramStart"/>
@@ -6817,7 +6804,11 @@
       <w:proofErr w:type="spellEnd"/>
       <w:proofErr w:type="gramEnd"/>
       <w:r>
-        <w:t xml:space="preserve"> side that will not pass audio frequencies higher than about 2700 Hz.  </w:t>
+        <w:t xml:space="preserve"> side that will </w:t>
+      </w:r>
+      <w:r>
+        <w:lastRenderedPageBreak/>
+        <w:t xml:space="preserve">not pass audio frequencies higher than about 2700 Hz.  </w:t>
       </w:r>
       <w:r>
         <w:rPr>
@@ -7439,7 +7430,10 @@
         <w:t xml:space="preserve">For JT65 </w:t>
       </w:r>
       <w:r>
-        <w:t xml:space="preserve">they must lie in the </w:t>
+        <w:t>reports</w:t>
+      </w:r>
+      <w:r>
+        <w:t xml:space="preserve"> must lie in the </w:t>
       </w:r>
       <w:r>
         <w:t xml:space="preserve">range –30 to –1 dB; JT9 supports the extended </w:t>
@@ -8794,7 +8788,7 @@
                     <a:blip r:embed="rId19" cstate="print">
                       <a:extLst>
                         <a:ext uri="{28A0092B-C50C-407E-A947-70E740481C1C}">
-                          <a14:useLocalDpi xmlns="" xmlns:wpc="http://schemas.microsoft.com/office/word/2010/wordprocessingCanvas" xmlns:mc="http://schemas.openxmlformats.org/markup-compatibility/2006" xmlns:o="urn:schemas-microsoft-com:office:office" xmlns:v="urn:schemas-microsoft-com:vml" xmlns:wp14="http://schemas.microsoft.com/office/word/2010/wordprocessingDrawing" xmlns:w10="urn:schemas-microsoft-com:office:word" xmlns:w="http://schemas.openxmlformats.org/wordprocessingml/2006/main" xmlns:w14="http://schemas.microsoft.com/office/word/2010/wordml" xmlns:wpg="http://schemas.microsoft.com/office/word/2010/wordprocessingGroup" xmlns:wpi="http://schemas.microsoft.com/office/word/2010/wordprocessingInk" xmlns:wps="http://schemas.microsoft.com/office/word/2010/wordprocessingShape" xmlns:a14="http://schemas.microsoft.com/office/drawing/2010/main" val="0"/>
+                          <a14:useLocalDpi xmlns:a14="http://schemas.microsoft.com/office/drawing/2010/main" xmlns:wps="http://schemas.microsoft.com/office/word/2010/wordprocessingShape" xmlns:wpi="http://schemas.microsoft.com/office/word/2010/wordprocessingInk" xmlns:wpg="http://schemas.microsoft.com/office/word/2010/wordprocessingGroup" xmlns:w14="http://schemas.microsoft.com/office/word/2010/wordml" xmlns:w="http://schemas.openxmlformats.org/wordprocessingml/2006/main" xmlns:w10="urn:schemas-microsoft-com:office:word" xmlns:wp14="http://schemas.microsoft.com/office/word/2010/wordprocessingDrawing" xmlns:v="urn:schemas-microsoft-com:vml" xmlns:o="urn:schemas-microsoft-com:office:office" xmlns:mc="http://schemas.openxmlformats.org/markup-compatibility/2006" xmlns:wpc="http://schemas.microsoft.com/office/word/2010/wordprocessingCanvas" xmlns="" val="0"/>
                         </a:ext>
                       </a:extLst>
                     </a:blip>
@@ -9725,7 +9719,7 @@
                     <a:blip r:embed="rId23" cstate="print">
                       <a:extLst>
                         <a:ext uri="{28A0092B-C50C-407E-A947-70E740481C1C}">
-                          <a14:useLocalDpi xmlns="" xmlns:wpc="http://schemas.microsoft.com/office/word/2010/wordprocessingCanvas" xmlns:mc="http://schemas.openxmlformats.org/markup-compatibility/2006" xmlns:o="urn:schemas-microsoft-com:office:office" xmlns:v="urn:schemas-microsoft-com:vml" xmlns:wp14="http://schemas.microsoft.com/office/word/2010/wordprocessingDrawing" xmlns:w10="urn:schemas-microsoft-com:office:word" xmlns:w="http://schemas.openxmlformats.org/wordprocessingml/2006/main" xmlns:w14="http://schemas.microsoft.com/office/word/2010/wordml" xmlns:wpg="http://schemas.microsoft.com/office/word/2010/wordprocessingGroup" xmlns:wpi="http://schemas.microsoft.com/office/word/2010/wordprocessingInk" xmlns:wps="http://schemas.microsoft.com/office/word/2010/wordprocessingShape" xmlns:a14="http://schemas.microsoft.com/office/drawing/2010/main" val="0"/>
+                          <a14:useLocalDpi xmlns:a14="http://schemas.microsoft.com/office/drawing/2010/main" xmlns:wps="http://schemas.microsoft.com/office/word/2010/wordprocessingShape" xmlns:wpi="http://schemas.microsoft.com/office/word/2010/wordprocessingInk" xmlns:wpg="http://schemas.microsoft.com/office/word/2010/wordprocessingGroup" xmlns:w14="http://schemas.microsoft.com/office/word/2010/wordml" xmlns:w="http://schemas.openxmlformats.org/wordprocessingml/2006/main" xmlns:w10="urn:schemas-microsoft-com:office:word" xmlns:wp14="http://schemas.microsoft.com/office/word/2010/wordprocessingDrawing" xmlns:v="urn:schemas-microsoft-com:vml" xmlns:o="urn:schemas-microsoft-com:office:office" xmlns:mc="http://schemas.openxmlformats.org/markup-compatibility/2006" xmlns:wpc="http://schemas.microsoft.com/office/word/2010/wordprocessingCanvas" xmlns="" val="0"/>
                         </a:ext>
                       </a:extLst>
                     </a:blip>
@@ -9972,7 +9966,7 @@
                     <a:blip r:embed="rId24" cstate="print">
                       <a:extLst>
                         <a:ext uri="{28A0092B-C50C-407E-A947-70E740481C1C}">
-                          <a14:useLocalDpi xmlns="" xmlns:wpc="http://schemas.microsoft.com/office/word/2010/wordprocessingCanvas" xmlns:mc="http://schemas.openxmlformats.org/markup-compatibility/2006" xmlns:o="urn:schemas-microsoft-com:office:office" xmlns:v="urn:schemas-microsoft-com:vml" xmlns:wp14="http://schemas.microsoft.com/office/word/2010/wordprocessingDrawing" xmlns:w10="urn:schemas-microsoft-com:office:word" xmlns:w="http://schemas.openxmlformats.org/wordprocessingml/2006/main" xmlns:w14="http://schemas.microsoft.com/office/word/2010/wordml" xmlns:wpg="http://schemas.microsoft.com/office/word/2010/wordprocessingGroup" xmlns:wpi="http://schemas.microsoft.com/office/word/2010/wordprocessingInk" xmlns:wps="http://schemas.microsoft.com/office/word/2010/wordprocessingShape" xmlns:a14="http://schemas.microsoft.com/office/drawing/2010/main" val="0"/>
+                          <a14:useLocalDpi xmlns:a14="http://schemas.microsoft.com/office/drawing/2010/main" xmlns:wps="http://schemas.microsoft.com/office/word/2010/wordprocessingShape" xmlns:wpi="http://schemas.microsoft.com/office/word/2010/wordprocessingInk" xmlns:wpg="http://schemas.microsoft.com/office/word/2010/wordprocessingGroup" xmlns:w14="http://schemas.microsoft.com/office/word/2010/wordml" xmlns:w="http://schemas.openxmlformats.org/wordprocessingml/2006/main" xmlns:w10="urn:schemas-microsoft-com:office:word" xmlns:wp14="http://schemas.microsoft.com/office/word/2010/wordprocessingDrawing" xmlns:v="urn:schemas-microsoft-com:vml" xmlns:o="urn:schemas-microsoft-com:office:office" xmlns:mc="http://schemas.openxmlformats.org/markup-compatibility/2006" xmlns:wpc="http://schemas.microsoft.com/office/word/2010/wordprocessingCanvas" xmlns="" val="0"/>
                         </a:ext>
                       </a:extLst>
                     </a:blip>
@@ -10389,7 +10383,7 @@
                     <a:blip r:embed="rId27" cstate="print">
                       <a:extLst>
                         <a:ext uri="{28A0092B-C50C-407E-A947-70E740481C1C}">
-                          <a14:useLocalDpi xmlns="" xmlns:wpc="http://schemas.microsoft.com/office/word/2010/wordprocessingCanvas" xmlns:mc="http://schemas.openxmlformats.org/markup-compatibility/2006" xmlns:o="urn:schemas-microsoft-com:office:office" xmlns:v="urn:schemas-microsoft-com:vml" xmlns:wp14="http://schemas.microsoft.com/office/word/2010/wordprocessingDrawing" xmlns:w10="urn:schemas-microsoft-com:office:word" xmlns:w="http://schemas.openxmlformats.org/wordprocessingml/2006/main" xmlns:w14="http://schemas.microsoft.com/office/word/2010/wordml" xmlns:wpg="http://schemas.microsoft.com/office/word/2010/wordprocessingGroup" xmlns:wpi="http://schemas.microsoft.com/office/word/2010/wordprocessingInk" xmlns:wps="http://schemas.microsoft.com/office/word/2010/wordprocessingShape" xmlns:a14="http://schemas.microsoft.com/office/drawing/2010/main" val="0"/>
+                          <a14:useLocalDpi xmlns:a14="http://schemas.microsoft.com/office/drawing/2010/main" xmlns:wps="http://schemas.microsoft.com/office/word/2010/wordprocessingShape" xmlns:wpi="http://schemas.microsoft.com/office/word/2010/wordprocessingInk" xmlns:wpg="http://schemas.microsoft.com/office/word/2010/wordprocessingGroup" xmlns:w14="http://schemas.microsoft.com/office/word/2010/wordml" xmlns:w="http://schemas.openxmlformats.org/wordprocessingml/2006/main" xmlns:w10="urn:schemas-microsoft-com:office:word" xmlns:wp14="http://schemas.microsoft.com/office/word/2010/wordprocessingDrawing" xmlns:v="urn:schemas-microsoft-com:vml" xmlns:o="urn:schemas-microsoft-com:office:office" xmlns:mc="http://schemas.openxmlformats.org/markup-compatibility/2006" xmlns:wpc="http://schemas.microsoft.com/office/word/2010/wordprocessingCanvas" xmlns="" val="0"/>
                         </a:ext>
                       </a:extLst>
                     </a:blip>
@@ -10547,7 +10541,7 @@
                     <a:blip r:embed="rId29" cstate="print">
                       <a:extLst>
                         <a:ext uri="{28A0092B-C50C-407E-A947-70E740481C1C}">
-                          <a14:useLocalDpi xmlns="" xmlns:wpc="http://schemas.microsoft.com/office/word/2010/wordprocessingCanvas" xmlns:mc="http://schemas.openxmlformats.org/markup-compatibility/2006" xmlns:o="urn:schemas-microsoft-com:office:office" xmlns:v="urn:schemas-microsoft-com:vml" xmlns:wp14="http://schemas.microsoft.com/office/word/2010/wordprocessingDrawing" xmlns:w10="urn:schemas-microsoft-com:office:word" xmlns:w="http://schemas.openxmlformats.org/wordprocessingml/2006/main" xmlns:w14="http://schemas.microsoft.com/office/word/2010/wordml" xmlns:wpg="http://schemas.microsoft.com/office/word/2010/wordprocessingGroup" xmlns:wpi="http://schemas.microsoft.com/office/word/2010/wordprocessingInk" xmlns:wps="http://schemas.microsoft.com/office/word/2010/wordprocessingShape" xmlns:a14="http://schemas.microsoft.com/office/drawing/2010/main" val="0"/>
+                          <a14:useLocalDpi xmlns:a14="http://schemas.microsoft.com/office/drawing/2010/main" xmlns:wps="http://schemas.microsoft.com/office/word/2010/wordprocessingShape" xmlns:wpi="http://schemas.microsoft.com/office/word/2010/wordprocessingInk" xmlns:wpg="http://schemas.microsoft.com/office/word/2010/wordprocessingGroup" xmlns:w14="http://schemas.microsoft.com/office/word/2010/wordml" xmlns:w="http://schemas.openxmlformats.org/wordprocessingml/2006/main" xmlns:w10="urn:schemas-microsoft-com:office:word" xmlns:wp14="http://schemas.microsoft.com/office/word/2010/wordprocessingDrawing" xmlns:v="urn:schemas-microsoft-com:vml" xmlns:o="urn:schemas-microsoft-com:office:office" xmlns:mc="http://schemas.openxmlformats.org/markup-compatibility/2006" xmlns:wpc="http://schemas.microsoft.com/office/word/2010/wordprocessingCanvas" xmlns="" val="0"/>
                         </a:ext>
                       </a:extLst>
                     </a:blip>
@@ -10691,7 +10685,7 @@
                     <a:blip r:embed="rId31" cstate="print">
                       <a:extLst>
                         <a:ext uri="{28A0092B-C50C-407E-A947-70E740481C1C}">
-                          <a14:useLocalDpi xmlns="" xmlns:wpc="http://schemas.microsoft.com/office/word/2010/wordprocessingCanvas" xmlns:mc="http://schemas.openxmlformats.org/markup-compatibility/2006" xmlns:o="urn:schemas-microsoft-com:office:office" xmlns:v="urn:schemas-microsoft-com:vml" xmlns:wp14="http://schemas.microsoft.com/office/word/2010/wordprocessingDrawing" xmlns:w10="urn:schemas-microsoft-com:office:word" xmlns:w="http://schemas.openxmlformats.org/wordprocessingml/2006/main" xmlns:w14="http://schemas.microsoft.com/office/word/2010/wordml" xmlns:wpg="http://schemas.microsoft.com/office/word/2010/wordprocessingGroup" xmlns:wpi="http://schemas.microsoft.com/office/word/2010/wordprocessingInk" xmlns:wps="http://schemas.microsoft.com/office/word/2010/wordprocessingShape" xmlns:a14="http://schemas.microsoft.com/office/drawing/2010/main" val="0"/>
+                          <a14:useLocalDpi xmlns:a14="http://schemas.microsoft.com/office/drawing/2010/main" xmlns:wps="http://schemas.microsoft.com/office/word/2010/wordprocessingShape" xmlns:wpi="http://schemas.microsoft.com/office/word/2010/wordprocessingInk" xmlns:wpg="http://schemas.microsoft.com/office/word/2010/wordprocessingGroup" xmlns:w14="http://schemas.microsoft.com/office/word/2010/wordml" xmlns:w="http://schemas.openxmlformats.org/wordprocessingml/2006/main" xmlns:w10="urn:schemas-microsoft-com:office:word" xmlns:wp14="http://schemas.microsoft.com/office/word/2010/wordprocessingDrawing" xmlns:v="urn:schemas-microsoft-com:vml" xmlns:o="urn:schemas-microsoft-com:office:office" xmlns:mc="http://schemas.openxmlformats.org/markup-compatibility/2006" xmlns:wpc="http://schemas.microsoft.com/office/word/2010/wordprocessingCanvas" xmlns="" val="0"/>
                         </a:ext>
                       </a:extLst>
                     </a:blip>
@@ -10837,7 +10831,7 @@
                     <a:blip r:embed="rId33" cstate="print">
                       <a:extLst>
                         <a:ext uri="{28A0092B-C50C-407E-A947-70E740481C1C}">
-                          <a14:useLocalDpi xmlns="" xmlns:wpc="http://schemas.microsoft.com/office/word/2010/wordprocessingCanvas" xmlns:mc="http://schemas.openxmlformats.org/markup-compatibility/2006" xmlns:o="urn:schemas-microsoft-com:office:office" xmlns:v="urn:schemas-microsoft-com:vml" xmlns:wp14="http://schemas.microsoft.com/office/word/2010/wordprocessingDrawing" xmlns:w10="urn:schemas-microsoft-com:office:word" xmlns:w="http://schemas.openxmlformats.org/wordprocessingml/2006/main" xmlns:w14="http://schemas.microsoft.com/office/word/2010/wordml" xmlns:wpg="http://schemas.microsoft.com/office/word/2010/wordprocessingGroup" xmlns:wpi="http://schemas.microsoft.com/office/word/2010/wordprocessingInk" xmlns:wps="http://schemas.microsoft.com/office/word/2010/wordprocessingShape" xmlns:a14="http://schemas.microsoft.com/office/drawing/2010/main" val="0"/>
+                          <a14:useLocalDpi xmlns:a14="http://schemas.microsoft.com/office/drawing/2010/main" xmlns:wps="http://schemas.microsoft.com/office/word/2010/wordprocessingShape" xmlns:wpi="http://schemas.microsoft.com/office/word/2010/wordprocessingInk" xmlns:wpg="http://schemas.microsoft.com/office/word/2010/wordprocessingGroup" xmlns:w14="http://schemas.microsoft.com/office/word/2010/wordml" xmlns:w="http://schemas.openxmlformats.org/wordprocessingml/2006/main" xmlns:w10="urn:schemas-microsoft-com:office:word" xmlns:wp14="http://schemas.microsoft.com/office/word/2010/wordprocessingDrawing" xmlns:v="urn:schemas-microsoft-com:vml" xmlns:o="urn:schemas-microsoft-com:office:office" xmlns:mc="http://schemas.openxmlformats.org/markup-compatibility/2006" xmlns:wpc="http://schemas.microsoft.com/office/word/2010/wordprocessingCanvas" xmlns="" val="0"/>
                         </a:ext>
                       </a:extLst>
                     </a:blip>
@@ -11882,7 +11876,13 @@
         <w:t xml:space="preserve"> programming and other skills</w:t>
       </w:r>
       <w:r>
-        <w:t xml:space="preserve"> to the project feel that way.  We hope that </w:t>
+        <w:t xml:space="preserve"> to the</w:t>
+      </w:r>
+      <w:r>
+        <w:t xml:space="preserve"> effort</w:t>
+      </w:r>
+      <w:r>
+        <w:t xml:space="preserve"> feel that way.  We hope that </w:t>
       </w:r>
       <w:r>
         <w:t>users of our software</w:t>
@@ -14172,7 +14172,21 @@
           <w:rFonts w:ascii="Courier New" w:hAnsi="Courier New"/>
           <w:sz w:val="22"/>
         </w:rPr>
-        <w:t>hamlib-flexradio.dll</w:t>
+        <w:t>hamlib-</w:t>
+      </w:r>
+      <w:r>
+        <w:rPr>
+          <w:rFonts w:ascii="Courier New" w:hAnsi="Courier New"/>
+          <w:sz w:val="22"/>
+        </w:rPr>
+        <w:t>dummy</w:t>
+      </w:r>
+      <w:r>
+        <w:rPr>
+          <w:rFonts w:ascii="Courier New" w:hAnsi="Courier New"/>
+          <w:sz w:val="22"/>
+        </w:rPr>
+        <w:t>.dll</w:t>
       </w:r>
       <w:proofErr w:type="gramEnd"/>
     </w:p>
@@ -14191,7 +14205,7 @@
           <w:rFonts w:ascii="Courier New" w:hAnsi="Courier New"/>
           <w:sz w:val="22"/>
         </w:rPr>
-        <w:t>hamlib-icom.dll</w:t>
+        <w:t>hamlib-flexradio.dll</w:t>
       </w:r>
       <w:proofErr w:type="gramEnd"/>
     </w:p>
@@ -14210,7 +14224,7 @@
           <w:rFonts w:ascii="Courier New" w:hAnsi="Courier New"/>
           <w:sz w:val="22"/>
         </w:rPr>
-        <w:t>hamlib-jrc.dll</w:t>
+        <w:t>hamlib-icom.dll</w:t>
       </w:r>
       <w:proofErr w:type="gramEnd"/>
     </w:p>
@@ -14229,7 +14243,7 @@
           <w:rFonts w:ascii="Courier New" w:hAnsi="Courier New"/>
           <w:sz w:val="22"/>
         </w:rPr>
-        <w:t>hamlib-kachina.dll</w:t>
+        <w:t>hamlib-jrc.dll</w:t>
       </w:r>
       <w:proofErr w:type="gramEnd"/>
     </w:p>
@@ -14248,7 +14262,7 @@
           <w:rFonts w:ascii="Courier New" w:hAnsi="Courier New"/>
           <w:sz w:val="22"/>
         </w:rPr>
-        <w:t>hamlib-kenwood.dll</w:t>
+        <w:t>hamlib-kachina.dll</w:t>
       </w:r>
       <w:proofErr w:type="gramEnd"/>
     </w:p>
@@ -14267,7 +14281,7 @@
           <w:rFonts w:ascii="Courier New" w:hAnsi="Courier New"/>
           <w:sz w:val="22"/>
         </w:rPr>
-        <w:t>hamlib-kit.dll</w:t>
+        <w:t>hamlib-kenwood.dll</w:t>
       </w:r>
       <w:proofErr w:type="gramEnd"/>
     </w:p>
@@ -14286,7 +14300,7 @@
           <w:rFonts w:ascii="Courier New" w:hAnsi="Courier New"/>
           <w:sz w:val="22"/>
         </w:rPr>
-        <w:t>hamlib-tapr.dll</w:t>
+        <w:t>hamlib-kit.dll</w:t>
       </w:r>
       <w:proofErr w:type="gramEnd"/>
     </w:p>
@@ -14305,7 +14319,7 @@
           <w:rFonts w:ascii="Courier New" w:hAnsi="Courier New"/>
           <w:sz w:val="22"/>
         </w:rPr>
-        <w:t>hamlib-tentec.dll</w:t>
+        <w:t>hamlib-tapr.dll</w:t>
       </w:r>
       <w:proofErr w:type="gramEnd"/>
     </w:p>
@@ -14324,7 +14338,7 @@
           <w:rFonts w:ascii="Courier New" w:hAnsi="Courier New"/>
           <w:sz w:val="22"/>
         </w:rPr>
-        <w:t>hamlib-winradio.dll</w:t>
+        <w:t>hamlib-tentec.dll</w:t>
       </w:r>
       <w:proofErr w:type="gramEnd"/>
     </w:p>
@@ -14343,7 +14357,7 @@
           <w:rFonts w:ascii="Courier New" w:hAnsi="Courier New"/>
           <w:sz w:val="22"/>
         </w:rPr>
-        <w:t>hamlib-yaesu.dll</w:t>
+        <w:t>hamlib-winradio.dll</w:t>
       </w:r>
       <w:proofErr w:type="gramEnd"/>
     </w:p>
@@ -14356,13 +14370,15 @@
           <w:sz w:val="22"/>
         </w:rPr>
       </w:pPr>
-      <w:r>
-        <w:rPr>
-          <w:rFonts w:ascii="Courier New" w:hAnsi="Courier New"/>
-          <w:sz w:val="22"/>
-        </w:rPr>
-        <w:t>HRDInterface001.dll   Ham Radio Deluxe interface library</w:t>
-      </w:r>
+      <w:proofErr w:type="gramStart"/>
+      <w:r>
+        <w:rPr>
+          <w:rFonts w:ascii="Courier New" w:hAnsi="Courier New"/>
+          <w:sz w:val="22"/>
+        </w:rPr>
+        <w:t>hamlib-yaesu.dll</w:t>
+      </w:r>
+      <w:proofErr w:type="gramEnd"/>
     </w:p>
     <w:p>
       <w:pPr>
@@ -14373,6 +14389,23 @@
           <w:sz w:val="22"/>
         </w:rPr>
       </w:pPr>
+      <w:r>
+        <w:rPr>
+          <w:rFonts w:ascii="Courier New" w:hAnsi="Courier New"/>
+          <w:sz w:val="22"/>
+        </w:rPr>
+        <w:t>HRDInterface001.dll   Ham Radio Deluxe interface library</w:t>
+      </w:r>
+    </w:p>
+    <w:p>
+      <w:pPr>
+        <w:spacing w:before="0" w:beforeAutospacing="0" w:after="0" w:afterAutospacing="0"/>
+        <w:ind w:left="720"/>
+        <w:rPr>
+          <w:rFonts w:ascii="Courier New" w:hAnsi="Courier New"/>
+          <w:sz w:val="22"/>
+        </w:rPr>
+      </w:pPr>
       <w:proofErr w:type="gramStart"/>
       <w:r>
         <w:rPr>
@@ -14440,6 +14473,101 @@
           <w:sz w:val="22"/>
         </w:rPr>
       </w:pPr>
+    </w:p>
+    <w:p>
+      <w:pPr>
+        <w:spacing w:before="0" w:beforeAutospacing="0" w:after="0" w:afterAutospacing="0"/>
+        <w:ind w:left="720"/>
+        <w:rPr>
+          <w:rFonts w:ascii="Courier New" w:hAnsi="Courier New"/>
+          <w:sz w:val="22"/>
+        </w:rPr>
+      </w:pPr>
+      <w:proofErr w:type="gramStart"/>
+      <w:r>
+        <w:rPr>
+          <w:rFonts w:ascii="Courier New" w:hAnsi="Courier New"/>
+          <w:sz w:val="22"/>
+        </w:rPr>
+        <w:lastRenderedPageBreak/>
+        <w:t>kvasd.dat</w:t>
+      </w:r>
+      <w:proofErr w:type="gramEnd"/>
+      <w:r>
+        <w:rPr>
+          <w:rFonts w:ascii="Courier New" w:hAnsi="Courier New"/>
+          <w:sz w:val="22"/>
+        </w:rPr>
+        <w:t xml:space="preserve">             Data file for </w:t>
+      </w:r>
+      <w:proofErr w:type="spellStart"/>
+      <w:r>
+        <w:rPr>
+          <w:rFonts w:ascii="Courier New" w:hAnsi="Courier New"/>
+          <w:sz w:val="22"/>
+        </w:rPr>
+        <w:t>Koetter</w:t>
+      </w:r>
+      <w:proofErr w:type="spellEnd"/>
+      <w:r>
+        <w:rPr>
+          <w:rFonts w:ascii="Courier New" w:hAnsi="Courier New"/>
+          <w:sz w:val="22"/>
+        </w:rPr>
+        <w:t>-Vardy decoder</w:t>
+      </w:r>
+    </w:p>
+    <w:p>
+      <w:pPr>
+        <w:spacing w:before="0" w:beforeAutospacing="0" w:after="0" w:afterAutospacing="0"/>
+        <w:ind w:left="720"/>
+        <w:rPr>
+          <w:rFonts w:ascii="Courier New" w:hAnsi="Courier New"/>
+          <w:sz w:val="22"/>
+        </w:rPr>
+      </w:pPr>
+      <w:proofErr w:type="gramStart"/>
+      <w:r>
+        <w:rPr>
+          <w:rFonts w:ascii="Courier New" w:hAnsi="Courier New"/>
+          <w:sz w:val="22"/>
+        </w:rPr>
+        <w:t>kvasd.exe</w:t>
+      </w:r>
+      <w:proofErr w:type="gramEnd"/>
+      <w:r>
+        <w:rPr>
+          <w:rFonts w:ascii="Courier New" w:hAnsi="Courier New"/>
+          <w:sz w:val="22"/>
+        </w:rPr>
+        <w:t xml:space="preserve">             </w:t>
+      </w:r>
+      <w:proofErr w:type="spellStart"/>
+      <w:r>
+        <w:rPr>
+          <w:rFonts w:ascii="Courier New" w:hAnsi="Courier New"/>
+          <w:sz w:val="22"/>
+        </w:rPr>
+        <w:t>Koetter</w:t>
+      </w:r>
+      <w:proofErr w:type="spellEnd"/>
+      <w:r>
+        <w:rPr>
+          <w:rFonts w:ascii="Courier New" w:hAnsi="Courier New"/>
+          <w:sz w:val="22"/>
+        </w:rPr>
+        <w:t>-Vardy decoder for JT65</w:t>
+      </w:r>
+    </w:p>
+    <w:p>
+      <w:pPr>
+        <w:spacing w:before="0" w:beforeAutospacing="0" w:after="0" w:afterAutospacing="0"/>
+        <w:ind w:left="720"/>
+        <w:rPr>
+          <w:rFonts w:ascii="Courier New" w:hAnsi="Courier New"/>
+          <w:sz w:val="22"/>
+        </w:rPr>
+      </w:pPr>
       <w:proofErr w:type="gramStart"/>
       <w:r>
         <w:rPr>
@@ -14522,7 +14650,6 @@
           <w:rFonts w:ascii="Courier New" w:hAnsi="Courier New"/>
           <w:sz w:val="22"/>
         </w:rPr>
-        <w:lastRenderedPageBreak/>
         <w:t>libhamlib-2.dll</w:t>
       </w:r>
       <w:proofErr w:type="gramEnd"/>
@@ -14851,79 +14978,6 @@
           <w:sz w:val="22"/>
         </w:rPr>
         <w:tab/>
-      </w:r>
-    </w:p>
-    <w:p>
-      <w:pPr>
-        <w:spacing w:before="0" w:beforeAutospacing="0" w:after="0" w:afterAutospacing="0"/>
-        <w:ind w:left="720"/>
-        <w:rPr>
-          <w:rFonts w:ascii="Courier New" w:hAnsi="Courier New"/>
-          <w:sz w:val="22"/>
-        </w:rPr>
-      </w:pPr>
-      <w:r>
-        <w:rPr>
-          <w:rFonts w:ascii="Courier New" w:hAnsi="Courier New"/>
-          <w:sz w:val="22"/>
-        </w:rPr>
-        <w:t>QtSvg4.dll</w:t>
-      </w:r>
-    </w:p>
-    <w:p>
-      <w:pPr>
-        <w:spacing w:before="0" w:beforeAutospacing="0" w:after="0" w:afterAutospacing="0"/>
-        <w:ind w:left="720"/>
-        <w:rPr>
-          <w:rFonts w:ascii="Courier New" w:hAnsi="Courier New"/>
-          <w:sz w:val="22"/>
-        </w:rPr>
-      </w:pPr>
-      <w:proofErr w:type="gramStart"/>
-      <w:r>
-        <w:rPr>
-          <w:rFonts w:ascii="Courier New" w:hAnsi="Courier New"/>
-          <w:sz w:val="22"/>
-        </w:rPr>
-        <w:t>qwt.dll</w:t>
-      </w:r>
-      <w:proofErr w:type="gramEnd"/>
-      <w:r>
-        <w:rPr>
-          <w:rFonts w:ascii="Courier New" w:hAnsi="Courier New"/>
-          <w:sz w:val="22"/>
-        </w:rPr>
-        <w:tab/>
-      </w:r>
-      <w:r>
-        <w:rPr>
-          <w:rFonts w:ascii="Courier New" w:hAnsi="Courier New"/>
-          <w:sz w:val="22"/>
-        </w:rPr>
-        <w:tab/>
-      </w:r>
-      <w:r>
-        <w:rPr>
-          <w:rFonts w:ascii="Courier New" w:hAnsi="Courier New"/>
-          <w:sz w:val="22"/>
-        </w:rPr>
-        <w:tab/>
-      </w:r>
-      <w:proofErr w:type="spellStart"/>
-      <w:r>
-        <w:rPr>
-          <w:rFonts w:ascii="Courier New" w:hAnsi="Courier New"/>
-          <w:sz w:val="22"/>
-        </w:rPr>
-        <w:t>Qwt</w:t>
-      </w:r>
-      <w:proofErr w:type="spellEnd"/>
-      <w:r>
-        <w:rPr>
-          <w:rFonts w:ascii="Courier New" w:hAnsi="Courier New"/>
-          <w:sz w:val="22"/>
-        </w:rPr>
-        <w:t xml:space="preserve"> library</w:t>
       </w:r>
     </w:p>
     <w:p>
@@ -16675,7 +16729,7 @@
             <w:rPr>
               <w:noProof/>
             </w:rPr>
-            <w:t>2</w:t>
+            <w:t>26</w:t>
           </w:r>
         </w:fldSimple>
       </w:p>
@@ -20054,7 +20108,7 @@
 </file>
 
 <file path=customXml/itemProps1.xml><?xml version="1.0" encoding="utf-8"?>
-<ds:datastoreItem xmlns:ds="http://schemas.openxmlformats.org/officeDocument/2006/customXml" ds:itemID="{A54F6D9E-AA7E-43D0-B992-0F9D686EC889}">
+<ds:datastoreItem xmlns:ds="http://schemas.openxmlformats.org/officeDocument/2006/customXml" ds:itemID="{960FC306-0177-44F6-B476-80B502DFF2ED}">
   <ds:schemaRefs>
     <ds:schemaRef ds:uri="http://schemas.openxmlformats.org/officeDocument/2006/bibliography"/>
   </ds:schemaRefs>

</xml_diff>

<commit_message>
Fix pagination in User's Guide.
</commit_message>
<xml_diff>
--- a/branches/wsjtx/WSJT-X_Users_Guide_v1.1.docx
+++ b/branches/wsjtx/WSJT-X_Users_Guide_v1.1.docx
@@ -6603,7 +6603,7 @@
                     <a:blip r:embed="rId17" cstate="print">
                       <a:extLst>
                         <a:ext uri="{28A0092B-C50C-407E-A947-70E740481C1C}">
-                          <a14:useLocalDpi xmlns:a14="http://schemas.microsoft.com/office/drawing/2010/main" xmlns:wps="http://schemas.microsoft.com/office/word/2010/wordprocessingShape" xmlns:wpi="http://schemas.microsoft.com/office/word/2010/wordprocessingInk" xmlns:wpg="http://schemas.microsoft.com/office/word/2010/wordprocessingGroup" xmlns:w14="http://schemas.microsoft.com/office/word/2010/wordml" xmlns:w="http://schemas.openxmlformats.org/wordprocessingml/2006/main" xmlns:w10="urn:schemas-microsoft-com:office:word" xmlns:wp14="http://schemas.microsoft.com/office/word/2010/wordprocessingDrawing" xmlns:v="urn:schemas-microsoft-com:vml" xmlns:o="urn:schemas-microsoft-com:office:office" xmlns:mc="http://schemas.openxmlformats.org/markup-compatibility/2006" xmlns:wpc="http://schemas.microsoft.com/office/word/2010/wordprocessingCanvas" xmlns="" val="0"/>
+                          <a14:useLocalDpi xmlns="" xmlns:wpc="http://schemas.microsoft.com/office/word/2010/wordprocessingCanvas" xmlns:mc="http://schemas.openxmlformats.org/markup-compatibility/2006" xmlns:o="urn:schemas-microsoft-com:office:office" xmlns:v="urn:schemas-microsoft-com:vml" xmlns:wp14="http://schemas.microsoft.com/office/word/2010/wordprocessingDrawing" xmlns:w10="urn:schemas-microsoft-com:office:word" xmlns:w="http://schemas.openxmlformats.org/wordprocessingml/2006/main" xmlns:w14="http://schemas.microsoft.com/office/word/2010/wordml" xmlns:wpg="http://schemas.microsoft.com/office/word/2010/wordprocessingGroup" xmlns:wpi="http://schemas.microsoft.com/office/word/2010/wordprocessingInk" xmlns:wps="http://schemas.microsoft.com/office/word/2010/wordprocessingShape" xmlns:a14="http://schemas.microsoft.com/office/drawing/2010/main" val="0"/>
                         </a:ext>
                       </a:extLst>
                     </a:blip>
@@ -8919,7 +8919,7 @@
                     <a:blip r:embed="rId19" cstate="print">
                       <a:extLst>
                         <a:ext uri="{28A0092B-C50C-407E-A947-70E740481C1C}">
-                          <a14:useLocalDpi xmlns:a14="http://schemas.microsoft.com/office/drawing/2010/main" xmlns:wps="http://schemas.microsoft.com/office/word/2010/wordprocessingShape" xmlns:wpi="http://schemas.microsoft.com/office/word/2010/wordprocessingInk" xmlns:wpg="http://schemas.microsoft.com/office/word/2010/wordprocessingGroup" xmlns:w14="http://schemas.microsoft.com/office/word/2010/wordml" xmlns:w="http://schemas.openxmlformats.org/wordprocessingml/2006/main" xmlns:w10="urn:schemas-microsoft-com:office:word" xmlns:wp14="http://schemas.microsoft.com/office/word/2010/wordprocessingDrawing" xmlns:v="urn:schemas-microsoft-com:vml" xmlns:o="urn:schemas-microsoft-com:office:office" xmlns:mc="http://schemas.openxmlformats.org/markup-compatibility/2006" xmlns:wpc="http://schemas.microsoft.com/office/word/2010/wordprocessingCanvas" xmlns="" val="0"/>
+                          <a14:useLocalDpi xmlns="" xmlns:wpc="http://schemas.microsoft.com/office/word/2010/wordprocessingCanvas" xmlns:mc="http://schemas.openxmlformats.org/markup-compatibility/2006" xmlns:o="urn:schemas-microsoft-com:office:office" xmlns:v="urn:schemas-microsoft-com:vml" xmlns:wp14="http://schemas.microsoft.com/office/word/2010/wordprocessingDrawing" xmlns:w10="urn:schemas-microsoft-com:office:word" xmlns:w="http://schemas.openxmlformats.org/wordprocessingml/2006/main" xmlns:w14="http://schemas.microsoft.com/office/word/2010/wordml" xmlns:wpg="http://schemas.microsoft.com/office/word/2010/wordprocessingGroup" xmlns:wpi="http://schemas.microsoft.com/office/word/2010/wordprocessingInk" xmlns:wps="http://schemas.microsoft.com/office/word/2010/wordprocessingShape" xmlns:a14="http://schemas.microsoft.com/office/drawing/2010/main" val="0"/>
                         </a:ext>
                       </a:extLst>
                     </a:blip>
@@ -9913,7 +9913,7 @@
                     <a:blip r:embed="rId23" cstate="print">
                       <a:extLst>
                         <a:ext uri="{28A0092B-C50C-407E-A947-70E740481C1C}">
-                          <a14:useLocalDpi xmlns:a14="http://schemas.microsoft.com/office/drawing/2010/main" xmlns:wps="http://schemas.microsoft.com/office/word/2010/wordprocessingShape" xmlns:wpi="http://schemas.microsoft.com/office/word/2010/wordprocessingInk" xmlns:wpg="http://schemas.microsoft.com/office/word/2010/wordprocessingGroup" xmlns:w14="http://schemas.microsoft.com/office/word/2010/wordml" xmlns:w="http://schemas.openxmlformats.org/wordprocessingml/2006/main" xmlns:w10="urn:schemas-microsoft-com:office:word" xmlns:wp14="http://schemas.microsoft.com/office/word/2010/wordprocessingDrawing" xmlns:v="urn:schemas-microsoft-com:vml" xmlns:o="urn:schemas-microsoft-com:office:office" xmlns:mc="http://schemas.openxmlformats.org/markup-compatibility/2006" xmlns:wpc="http://schemas.microsoft.com/office/word/2010/wordprocessingCanvas" xmlns="" val="0"/>
+                          <a14:useLocalDpi xmlns="" xmlns:wpc="http://schemas.microsoft.com/office/word/2010/wordprocessingCanvas" xmlns:mc="http://schemas.openxmlformats.org/markup-compatibility/2006" xmlns:o="urn:schemas-microsoft-com:office:office" xmlns:v="urn:schemas-microsoft-com:vml" xmlns:wp14="http://schemas.microsoft.com/office/word/2010/wordprocessingDrawing" xmlns:w10="urn:schemas-microsoft-com:office:word" xmlns:w="http://schemas.openxmlformats.org/wordprocessingml/2006/main" xmlns:w14="http://schemas.microsoft.com/office/word/2010/wordml" xmlns:wpg="http://schemas.microsoft.com/office/word/2010/wordprocessingGroup" xmlns:wpi="http://schemas.microsoft.com/office/word/2010/wordprocessingInk" xmlns:wps="http://schemas.microsoft.com/office/word/2010/wordprocessingShape" xmlns:a14="http://schemas.microsoft.com/office/drawing/2010/main" val="0"/>
                         </a:ext>
                       </a:extLst>
                     </a:blip>
@@ -10163,7 +10163,7 @@
                     <a:blip r:embed="rId24" cstate="print">
                       <a:extLst>
                         <a:ext uri="{28A0092B-C50C-407E-A947-70E740481C1C}">
-                          <a14:useLocalDpi xmlns:a14="http://schemas.microsoft.com/office/drawing/2010/main" xmlns:wps="http://schemas.microsoft.com/office/word/2010/wordprocessingShape" xmlns:wpi="http://schemas.microsoft.com/office/word/2010/wordprocessingInk" xmlns:wpg="http://schemas.microsoft.com/office/word/2010/wordprocessingGroup" xmlns:w14="http://schemas.microsoft.com/office/word/2010/wordml" xmlns:w="http://schemas.openxmlformats.org/wordprocessingml/2006/main" xmlns:w10="urn:schemas-microsoft-com:office:word" xmlns:wp14="http://schemas.microsoft.com/office/word/2010/wordprocessingDrawing" xmlns:v="urn:schemas-microsoft-com:vml" xmlns:o="urn:schemas-microsoft-com:office:office" xmlns:mc="http://schemas.openxmlformats.org/markup-compatibility/2006" xmlns:wpc="http://schemas.microsoft.com/office/word/2010/wordprocessingCanvas" xmlns="" val="0"/>
+                          <a14:useLocalDpi xmlns="" xmlns:wpc="http://schemas.microsoft.com/office/word/2010/wordprocessingCanvas" xmlns:mc="http://schemas.openxmlformats.org/markup-compatibility/2006" xmlns:o="urn:schemas-microsoft-com:office:office" xmlns:v="urn:schemas-microsoft-com:vml" xmlns:wp14="http://schemas.microsoft.com/office/word/2010/wordprocessingDrawing" xmlns:w10="urn:schemas-microsoft-com:office:word" xmlns:w="http://schemas.openxmlformats.org/wordprocessingml/2006/main" xmlns:w14="http://schemas.microsoft.com/office/word/2010/wordml" xmlns:wpg="http://schemas.microsoft.com/office/word/2010/wordprocessingGroup" xmlns:wpi="http://schemas.microsoft.com/office/word/2010/wordprocessingInk" xmlns:wps="http://schemas.microsoft.com/office/word/2010/wordprocessingShape" xmlns:a14="http://schemas.microsoft.com/office/drawing/2010/main" val="0"/>
                         </a:ext>
                       </a:extLst>
                     </a:blip>
@@ -10586,7 +10586,7 @@
                     <a:blip r:embed="rId27" cstate="print">
                       <a:extLst>
                         <a:ext uri="{28A0092B-C50C-407E-A947-70E740481C1C}">
-                          <a14:useLocalDpi xmlns:a14="http://schemas.microsoft.com/office/drawing/2010/main" xmlns:wps="http://schemas.microsoft.com/office/word/2010/wordprocessingShape" xmlns:wpi="http://schemas.microsoft.com/office/word/2010/wordprocessingInk" xmlns:wpg="http://schemas.microsoft.com/office/word/2010/wordprocessingGroup" xmlns:w14="http://schemas.microsoft.com/office/word/2010/wordml" xmlns:w="http://schemas.openxmlformats.org/wordprocessingml/2006/main" xmlns:w10="urn:schemas-microsoft-com:office:word" xmlns:wp14="http://schemas.microsoft.com/office/word/2010/wordprocessingDrawing" xmlns:v="urn:schemas-microsoft-com:vml" xmlns:o="urn:schemas-microsoft-com:office:office" xmlns:mc="http://schemas.openxmlformats.org/markup-compatibility/2006" xmlns:wpc="http://schemas.microsoft.com/office/word/2010/wordprocessingCanvas" xmlns="" val="0"/>
+                          <a14:useLocalDpi xmlns="" xmlns:wpc="http://schemas.microsoft.com/office/word/2010/wordprocessingCanvas" xmlns:mc="http://schemas.openxmlformats.org/markup-compatibility/2006" xmlns:o="urn:schemas-microsoft-com:office:office" xmlns:v="urn:schemas-microsoft-com:vml" xmlns:wp14="http://schemas.microsoft.com/office/word/2010/wordprocessingDrawing" xmlns:w10="urn:schemas-microsoft-com:office:word" xmlns:w="http://schemas.openxmlformats.org/wordprocessingml/2006/main" xmlns:w14="http://schemas.microsoft.com/office/word/2010/wordml" xmlns:wpg="http://schemas.microsoft.com/office/word/2010/wordprocessingGroup" xmlns:wpi="http://schemas.microsoft.com/office/word/2010/wordprocessingInk" xmlns:wps="http://schemas.microsoft.com/office/word/2010/wordprocessingShape" xmlns:a14="http://schemas.microsoft.com/office/drawing/2010/main" val="0"/>
                         </a:ext>
                       </a:extLst>
                     </a:blip>
@@ -10744,7 +10744,7 @@
                     <a:blip r:embed="rId29" cstate="print">
                       <a:extLst>
                         <a:ext uri="{28A0092B-C50C-407E-A947-70E740481C1C}">
-                          <a14:useLocalDpi xmlns:a14="http://schemas.microsoft.com/office/drawing/2010/main" xmlns:wps="http://schemas.microsoft.com/office/word/2010/wordprocessingShape" xmlns:wpi="http://schemas.microsoft.com/office/word/2010/wordprocessingInk" xmlns:wpg="http://schemas.microsoft.com/office/word/2010/wordprocessingGroup" xmlns:w14="http://schemas.microsoft.com/office/word/2010/wordml" xmlns:w="http://schemas.openxmlformats.org/wordprocessingml/2006/main" xmlns:w10="urn:schemas-microsoft-com:office:word" xmlns:wp14="http://schemas.microsoft.com/office/word/2010/wordprocessingDrawing" xmlns:v="urn:schemas-microsoft-com:vml" xmlns:o="urn:schemas-microsoft-com:office:office" xmlns:mc="http://schemas.openxmlformats.org/markup-compatibility/2006" xmlns:wpc="http://schemas.microsoft.com/office/word/2010/wordprocessingCanvas" xmlns="" val="0"/>
+                          <a14:useLocalDpi xmlns="" xmlns:wpc="http://schemas.microsoft.com/office/word/2010/wordprocessingCanvas" xmlns:mc="http://schemas.openxmlformats.org/markup-compatibility/2006" xmlns:o="urn:schemas-microsoft-com:office:office" xmlns:v="urn:schemas-microsoft-com:vml" xmlns:wp14="http://schemas.microsoft.com/office/word/2010/wordprocessingDrawing" xmlns:w10="urn:schemas-microsoft-com:office:word" xmlns:w="http://schemas.openxmlformats.org/wordprocessingml/2006/main" xmlns:w14="http://schemas.microsoft.com/office/word/2010/wordml" xmlns:wpg="http://schemas.microsoft.com/office/word/2010/wordprocessingGroup" xmlns:wpi="http://schemas.microsoft.com/office/word/2010/wordprocessingInk" xmlns:wps="http://schemas.microsoft.com/office/word/2010/wordprocessingShape" xmlns:a14="http://schemas.microsoft.com/office/drawing/2010/main" val="0"/>
                         </a:ext>
                       </a:extLst>
                     </a:blip>
@@ -10888,7 +10888,7 @@
                     <a:blip r:embed="rId31" cstate="print">
                       <a:extLst>
                         <a:ext uri="{28A0092B-C50C-407E-A947-70E740481C1C}">
-                          <a14:useLocalDpi xmlns:a14="http://schemas.microsoft.com/office/drawing/2010/main" xmlns:wps="http://schemas.microsoft.com/office/word/2010/wordprocessingShape" xmlns:wpi="http://schemas.microsoft.com/office/word/2010/wordprocessingInk" xmlns:wpg="http://schemas.microsoft.com/office/word/2010/wordprocessingGroup" xmlns:w14="http://schemas.microsoft.com/office/word/2010/wordml" xmlns:w="http://schemas.openxmlformats.org/wordprocessingml/2006/main" xmlns:w10="urn:schemas-microsoft-com:office:word" xmlns:wp14="http://schemas.microsoft.com/office/word/2010/wordprocessingDrawing" xmlns:v="urn:schemas-microsoft-com:vml" xmlns:o="urn:schemas-microsoft-com:office:office" xmlns:mc="http://schemas.openxmlformats.org/markup-compatibility/2006" xmlns:wpc="http://schemas.microsoft.com/office/word/2010/wordprocessingCanvas" xmlns="" val="0"/>
+                          <a14:useLocalDpi xmlns="" xmlns:wpc="http://schemas.microsoft.com/office/word/2010/wordprocessingCanvas" xmlns:mc="http://schemas.openxmlformats.org/markup-compatibility/2006" xmlns:o="urn:schemas-microsoft-com:office:office" xmlns:v="urn:schemas-microsoft-com:vml" xmlns:wp14="http://schemas.microsoft.com/office/word/2010/wordprocessingDrawing" xmlns:w10="urn:schemas-microsoft-com:office:word" xmlns:w="http://schemas.openxmlformats.org/wordprocessingml/2006/main" xmlns:w14="http://schemas.microsoft.com/office/word/2010/wordml" xmlns:wpg="http://schemas.microsoft.com/office/word/2010/wordprocessingGroup" xmlns:wpi="http://schemas.microsoft.com/office/word/2010/wordprocessingInk" xmlns:wps="http://schemas.microsoft.com/office/word/2010/wordprocessingShape" xmlns:a14="http://schemas.microsoft.com/office/drawing/2010/main" val="0"/>
                         </a:ext>
                       </a:extLst>
                     </a:blip>
@@ -11034,7 +11034,7 @@
                     <a:blip r:embed="rId33" cstate="print">
                       <a:extLst>
                         <a:ext uri="{28A0092B-C50C-407E-A947-70E740481C1C}">
-                          <a14:useLocalDpi xmlns:a14="http://schemas.microsoft.com/office/drawing/2010/main" xmlns:wps="http://schemas.microsoft.com/office/word/2010/wordprocessingShape" xmlns:wpi="http://schemas.microsoft.com/office/word/2010/wordprocessingInk" xmlns:wpg="http://schemas.microsoft.com/office/word/2010/wordprocessingGroup" xmlns:w14="http://schemas.microsoft.com/office/word/2010/wordml" xmlns:w="http://schemas.openxmlformats.org/wordprocessingml/2006/main" xmlns:w10="urn:schemas-microsoft-com:office:word" xmlns:wp14="http://schemas.microsoft.com/office/word/2010/wordprocessingDrawing" xmlns:v="urn:schemas-microsoft-com:vml" xmlns:o="urn:schemas-microsoft-com:office:office" xmlns:mc="http://schemas.openxmlformats.org/markup-compatibility/2006" xmlns:wpc="http://schemas.microsoft.com/office/word/2010/wordprocessingCanvas" xmlns="" val="0"/>
+                          <a14:useLocalDpi xmlns="" xmlns:wpc="http://schemas.microsoft.com/office/word/2010/wordprocessingCanvas" xmlns:mc="http://schemas.openxmlformats.org/markup-compatibility/2006" xmlns:o="urn:schemas-microsoft-com:office:office" xmlns:v="urn:schemas-microsoft-com:vml" xmlns:wp14="http://schemas.microsoft.com/office/word/2010/wordprocessingDrawing" xmlns:w10="urn:schemas-microsoft-com:office:word" xmlns:w="http://schemas.openxmlformats.org/wordprocessingml/2006/main" xmlns:w14="http://schemas.microsoft.com/office/word/2010/wordml" xmlns:wpg="http://schemas.microsoft.com/office/word/2010/wordprocessingGroup" xmlns:wpi="http://schemas.microsoft.com/office/word/2010/wordprocessingInk" xmlns:wps="http://schemas.microsoft.com/office/word/2010/wordprocessingShape" xmlns:a14="http://schemas.microsoft.com/office/drawing/2010/main" val="0"/>
                         </a:ext>
                       </a:extLst>
                     </a:blip>
@@ -12549,11 +12549,6 @@
       <w:r>
         <w:t>.</w:t>
       </w:r>
-    </w:p>
-    <w:p>
-      <w:pPr>
-        <w:pStyle w:val="Default"/>
-      </w:pPr>
     </w:p>
     <w:tbl>
       <w:tblPr>
@@ -13223,15 +13218,15 @@
         <w:ind w:left="720"/>
       </w:pPr>
       <w:r>
+        <w:t>* Noise power measured in 2500 Hz bandwidth.</w:t>
+      </w:r>
+    </w:p>
+    <w:p>
+      <w:r>
+        <w:rPr>
+          <w:b/>
+        </w:rPr>
         <w:lastRenderedPageBreak/>
-        <w:t>* Noise power measured in 2500 Hz bandwidth.</w:t>
-      </w:r>
-    </w:p>
-    <w:p>
-      <w:r>
-        <w:rPr>
-          <w:b/>
-        </w:rPr>
         <w:t>Transmitting:</w:t>
       </w:r>
       <w:r>
@@ -14211,6 +14206,7 @@
           <w:rFonts w:ascii="Courier New" w:hAnsi="Courier New"/>
           <w:sz w:val="22"/>
         </w:rPr>
+        <w:lastRenderedPageBreak/>
         <w:tab/>
         <w:t xml:space="preserve">    </w:t>
       </w:r>
@@ -15562,7 +15558,6 @@
           <w:rFonts w:ascii="Courier New" w:hAnsi="Courier New"/>
           <w:sz w:val="22"/>
         </w:rPr>
-        <w:lastRenderedPageBreak/>
         <w:t>libgcc_s_dw2-1.dll</w:t>
       </w:r>
       <w:proofErr w:type="gramEnd"/>
@@ -15605,6 +15600,7 @@
           <w:rFonts w:ascii="Courier New" w:hAnsi="Courier New"/>
           <w:sz w:val="22"/>
         </w:rPr>
+        <w:lastRenderedPageBreak/>
         <w:t>libhamlib-2.dll</w:t>
       </w:r>
       <w:proofErr w:type="gramEnd"/>
@@ -20446,7 +20442,7 @@
 </file>
 
 <file path=customXml/itemProps1.xml><?xml version="1.0" encoding="utf-8"?>
-<ds:datastoreItem xmlns:ds="http://schemas.openxmlformats.org/officeDocument/2006/customXml" ds:itemID="{CF23378F-8977-4FE5-87AD-B3AE25DC220F}">
+<ds:datastoreItem xmlns:ds="http://schemas.openxmlformats.org/officeDocument/2006/customXml" ds:itemID="{F86AB2CE-33F9-4A25-857C-2BE515433517}">
   <ds:schemaRefs>
     <ds:schemaRef ds:uri="http://schemas.openxmlformats.org/officeDocument/2006/bibliography"/>
   </ds:schemaRefs>

</xml_diff>

<commit_message>
1. Allow waterfall window to have smaller height. 2. Speed improvement in JT9 decoder.
</commit_message>
<xml_diff>
--- a/branches/wsjtx/WSJT-X_Users_Guide_v1.1.docx
+++ b/branches/wsjtx/WSJT-X_Users_Guide_v1.1.docx
@@ -1,14 +1,12 @@
 
 <file path=word/document.xml><?xml version="1.0" encoding="utf-8"?>
-<w:document xmlns:ve="http://schemas.openxmlformats.org/markup-compatibility/2006" xmlns:o="urn:schemas-microsoft-com:office:office" xmlns:r="http://schemas.openxmlformats.org/officeDocument/2006/relationships" xmlns:m="http://schemas.openxmlformats.org/officeDocument/2006/math" xmlns:v="urn:schemas-microsoft-com:vml" xmlns:wp="http://schemas.openxmlformats.org/drawingml/2006/wordprocessingDrawing" xmlns:w10="urn:schemas-microsoft-com:office:word" xmlns:w="http://schemas.openxmlformats.org/wordprocessingml/2006/main" xmlns:wne="http://schemas.microsoft.com/office/word/2006/wordml">
+<w:document xmlns:wpc="http://schemas.microsoft.com/office/word/2010/wordprocessingCanvas" xmlns:mc="http://schemas.openxmlformats.org/markup-compatibility/2006" xmlns:o="urn:schemas-microsoft-com:office:office" xmlns:r="http://schemas.openxmlformats.org/officeDocument/2006/relationships" xmlns:m="http://schemas.openxmlformats.org/officeDocument/2006/math" xmlns:v="urn:schemas-microsoft-com:vml" xmlns:wp14="http://schemas.microsoft.com/office/word/2010/wordprocessingDrawing" xmlns:wp="http://schemas.openxmlformats.org/drawingml/2006/wordprocessingDrawing" xmlns:w10="urn:schemas-microsoft-com:office:word" xmlns:w="http://schemas.openxmlformats.org/wordprocessingml/2006/main" xmlns:w14="http://schemas.microsoft.com/office/word/2010/wordml" xmlns:wpg="http://schemas.microsoft.com/office/word/2010/wordprocessingGroup" xmlns:wpi="http://schemas.microsoft.com/office/word/2010/wordprocessingInk" xmlns:wne="http://schemas.microsoft.com/office/word/2006/wordml" xmlns:wps="http://schemas.microsoft.com/office/word/2010/wordprocessingShape" mc:Ignorable="w14 wp14">
   <w:body>
     <w:p>
       <w:pPr>
         <w:pStyle w:val="Title"/>
         <w:jc w:val="center"/>
       </w:pPr>
-      <w:bookmarkStart w:id="0" w:name="_GoBack"/>
-      <w:bookmarkEnd w:id="0"/>
     </w:p>
     <w:p>
       <w:pPr>
@@ -238,7 +236,7 @@
           <w:b/>
           <w:color w:val="365F91"/>
         </w:rPr>
-        <w:t>July 12</w:t>
+        <w:t>July 15</w:t>
       </w:r>
       <w:r>
         <w:rPr>
@@ -315,7 +313,7 @@
           <w:r>
             <w:fldChar w:fldCharType="separate"/>
           </w:r>
-          <w:hyperlink w:anchor="_Toc361385916" w:history="1">
+          <w:hyperlink w:anchor="_Toc361646410" w:history="1">
             <w:r>
               <w:rPr>
                 <w:rStyle w:val="Hyperlink"/>
@@ -342,7 +340,7 @@
                 <w:noProof/>
                 <w:webHidden/>
               </w:rPr>
-              <w:instrText xml:space="preserve"> PAGEREF _Toc361385916 \h </w:instrText>
+              <w:instrText xml:space="preserve"> PAGEREF _Toc361646410 \h </w:instrText>
             </w:r>
             <w:r>
               <w:rPr>
@@ -386,7 +384,7 @@
               <w:szCs w:val="22"/>
             </w:rPr>
           </w:pPr>
-          <w:hyperlink w:anchor="_Toc361385917" w:history="1">
+          <w:hyperlink w:anchor="_Toc361646411" w:history="1">
             <w:r>
               <w:rPr>
                 <w:rStyle w:val="Hyperlink"/>
@@ -413,7 +411,7 @@
                 <w:noProof/>
                 <w:webHidden/>
               </w:rPr>
-              <w:instrText xml:space="preserve"> PAGEREF _Toc361385917 \h </w:instrText>
+              <w:instrText xml:space="preserve"> PAGEREF _Toc361646411 \h </w:instrText>
             </w:r>
             <w:r>
               <w:rPr>
@@ -457,7 +455,7 @@
               <w:szCs w:val="22"/>
             </w:rPr>
           </w:pPr>
-          <w:hyperlink w:anchor="_Toc361385918" w:history="1">
+          <w:hyperlink w:anchor="_Toc361646412" w:history="1">
             <w:r>
               <w:rPr>
                 <w:rStyle w:val="Hyperlink"/>
@@ -484,7 +482,7 @@
                 <w:noProof/>
                 <w:webHidden/>
               </w:rPr>
-              <w:instrText xml:space="preserve"> PAGEREF _Toc361385918 \h </w:instrText>
+              <w:instrText xml:space="preserve"> PAGEREF _Toc361646412 \h </w:instrText>
             </w:r>
             <w:r>
               <w:rPr>
@@ -528,7 +526,7 @@
               <w:szCs w:val="22"/>
             </w:rPr>
           </w:pPr>
-          <w:hyperlink w:anchor="_Toc361385919" w:history="1">
+          <w:hyperlink w:anchor="_Toc361646413" w:history="1">
             <w:r>
               <w:rPr>
                 <w:rStyle w:val="Hyperlink"/>
@@ -555,7 +553,7 @@
                 <w:noProof/>
                 <w:webHidden/>
               </w:rPr>
-              <w:instrText xml:space="preserve"> PAGEREF _Toc361385919 \h </w:instrText>
+              <w:instrText xml:space="preserve"> PAGEREF _Toc361646413 \h </w:instrText>
             </w:r>
             <w:r>
               <w:rPr>
@@ -599,7 +597,7 @@
               <w:szCs w:val="22"/>
             </w:rPr>
           </w:pPr>
-          <w:hyperlink w:anchor="_Toc361385920" w:history="1">
+          <w:hyperlink w:anchor="_Toc361646414" w:history="1">
             <w:r>
               <w:rPr>
                 <w:rStyle w:val="Hyperlink"/>
@@ -626,7 +624,7 @@
                 <w:noProof/>
                 <w:webHidden/>
               </w:rPr>
-              <w:instrText xml:space="preserve"> PAGEREF _Toc361385920 \h </w:instrText>
+              <w:instrText xml:space="preserve"> PAGEREF _Toc361646414 \h </w:instrText>
             </w:r>
             <w:r>
               <w:rPr>
@@ -670,7 +668,7 @@
               <w:szCs w:val="22"/>
             </w:rPr>
           </w:pPr>
-          <w:hyperlink w:anchor="_Toc361385921" w:history="1">
+          <w:hyperlink w:anchor="_Toc361646415" w:history="1">
             <w:r>
               <w:rPr>
                 <w:rStyle w:val="Hyperlink"/>
@@ -697,7 +695,7 @@
                 <w:noProof/>
                 <w:webHidden/>
               </w:rPr>
-              <w:instrText xml:space="preserve"> PAGEREF _Toc361385921 \h </w:instrText>
+              <w:instrText xml:space="preserve"> PAGEREF _Toc361646415 \h </w:instrText>
             </w:r>
             <w:r>
               <w:rPr>
@@ -741,7 +739,7 @@
               <w:szCs w:val="22"/>
             </w:rPr>
           </w:pPr>
-          <w:hyperlink w:anchor="_Toc361385922" w:history="1">
+          <w:hyperlink w:anchor="_Toc361646416" w:history="1">
             <w:r>
               <w:rPr>
                 <w:rStyle w:val="Hyperlink"/>
@@ -768,7 +766,7 @@
                 <w:noProof/>
                 <w:webHidden/>
               </w:rPr>
-              <w:instrText xml:space="preserve"> PAGEREF _Toc361385922 \h </w:instrText>
+              <w:instrText xml:space="preserve"> PAGEREF _Toc361646416 \h </w:instrText>
             </w:r>
             <w:r>
               <w:rPr>
@@ -812,7 +810,7 @@
               <w:szCs w:val="22"/>
             </w:rPr>
           </w:pPr>
-          <w:hyperlink w:anchor="_Toc361385923" w:history="1">
+          <w:hyperlink w:anchor="_Toc361646417" w:history="1">
             <w:r>
               <w:rPr>
                 <w:rStyle w:val="Hyperlink"/>
@@ -839,7 +837,7 @@
                 <w:noProof/>
                 <w:webHidden/>
               </w:rPr>
-              <w:instrText xml:space="preserve"> PAGEREF _Toc361385923 \h </w:instrText>
+              <w:instrText xml:space="preserve"> PAGEREF _Toc361646417 \h </w:instrText>
             </w:r>
             <w:r>
               <w:rPr>
@@ -883,7 +881,7 @@
               <w:szCs w:val="22"/>
             </w:rPr>
           </w:pPr>
-          <w:hyperlink w:anchor="_Toc361385924" w:history="1">
+          <w:hyperlink w:anchor="_Toc361646418" w:history="1">
             <w:r>
               <w:rPr>
                 <w:rStyle w:val="Hyperlink"/>
@@ -910,7 +908,7 @@
                 <w:noProof/>
                 <w:webHidden/>
               </w:rPr>
-              <w:instrText xml:space="preserve"> PAGEREF _Toc361385924 \h </w:instrText>
+              <w:instrText xml:space="preserve"> PAGEREF _Toc361646418 \h </w:instrText>
             </w:r>
             <w:r>
               <w:rPr>
@@ -954,28 +952,13 @@
               <w:szCs w:val="22"/>
             </w:rPr>
           </w:pPr>
-          <w:hyperlink w:anchor="_Toc361385925" w:history="1">
+          <w:hyperlink w:anchor="_Toc361646419" w:history="1">
             <w:r>
               <w:rPr>
                 <w:rStyle w:val="Hyperlink"/>
                 <w:noProof/>
               </w:rPr>
-              <w:t xml:space="preserve">Background on the </w:t>
-            </w:r>
-            <w:r>
-              <w:rPr>
-                <w:rStyle w:val="Hyperlink"/>
-                <w:i/>
-                <w:noProof/>
-              </w:rPr>
-              <w:t>WSJT-X</w:t>
-            </w:r>
-            <w:r>
-              <w:rPr>
-                <w:rStyle w:val="Hyperlink"/>
-                <w:noProof/>
-              </w:rPr>
-              <w:t xml:space="preserve">  Modes</w:t>
+              <w:t>Differences Between JT65 and JT9</w:t>
             </w:r>
             <w:r>
               <w:rPr>
@@ -996,7 +979,7 @@
                 <w:noProof/>
                 <w:webHidden/>
               </w:rPr>
-              <w:instrText xml:space="preserve"> PAGEREF _Toc361385925 \h </w:instrText>
+              <w:instrText xml:space="preserve"> PAGEREF _Toc361646419 \h </w:instrText>
             </w:r>
             <w:r>
               <w:rPr>
@@ -1040,7 +1023,220 @@
               <w:szCs w:val="22"/>
             </w:rPr>
           </w:pPr>
-          <w:hyperlink w:anchor="_Toc361385926" w:history="1">
+          <w:hyperlink w:anchor="_Toc361646420" w:history="1">
+            <w:r>
+              <w:rPr>
+                <w:rStyle w:val="Hyperlink"/>
+                <w:noProof/>
+              </w:rPr>
+              <w:t>Appendix A:  The JT9 Protocol and its Implementation</w:t>
+            </w:r>
+            <w:r>
+              <w:rPr>
+                <w:noProof/>
+                <w:webHidden/>
+              </w:rPr>
+              <w:tab/>
+            </w:r>
+            <w:r>
+              <w:rPr>
+                <w:noProof/>
+                <w:webHidden/>
+              </w:rPr>
+              <w:fldChar w:fldCharType="begin"/>
+            </w:r>
+            <w:r>
+              <w:rPr>
+                <w:noProof/>
+                <w:webHidden/>
+              </w:rPr>
+              <w:instrText xml:space="preserve"> PAGEREF _Toc361646420 \h </w:instrText>
+            </w:r>
+            <w:r>
+              <w:rPr>
+                <w:noProof/>
+                <w:webHidden/>
+              </w:rPr>
+            </w:r>
+            <w:r>
+              <w:rPr>
+                <w:noProof/>
+                <w:webHidden/>
+              </w:rPr>
+              <w:fldChar w:fldCharType="separate"/>
+            </w:r>
+            <w:r>
+              <w:rPr>
+                <w:noProof/>
+                <w:webHidden/>
+              </w:rPr>
+              <w:t>24</w:t>
+            </w:r>
+            <w:r>
+              <w:rPr>
+                <w:noProof/>
+                <w:webHidden/>
+              </w:rPr>
+              <w:fldChar w:fldCharType="end"/>
+            </w:r>
+          </w:hyperlink>
+        </w:p>
+        <w:p>
+          <w:pPr>
+            <w:pStyle w:val="TOC1"/>
+            <w:tabs>
+              <w:tab w:val="right" w:leader="dot" w:pos="9350"/>
+            </w:tabs>
+            <w:rPr>
+              <w:rFonts w:eastAsiaTheme="minorEastAsia" w:cstheme="minorBidi"/>
+              <w:noProof/>
+              <w:sz w:val="22"/>
+              <w:szCs w:val="22"/>
+            </w:rPr>
+          </w:pPr>
+          <w:hyperlink w:anchor="_Toc361646421" w:history="1">
+            <w:r>
+              <w:rPr>
+                <w:rStyle w:val="Hyperlink"/>
+                <w:noProof/>
+              </w:rPr>
+              <w:t>Appendix B: Installed and Generated Files</w:t>
+            </w:r>
+            <w:r>
+              <w:rPr>
+                <w:noProof/>
+                <w:webHidden/>
+              </w:rPr>
+              <w:tab/>
+            </w:r>
+            <w:r>
+              <w:rPr>
+                <w:noProof/>
+                <w:webHidden/>
+              </w:rPr>
+              <w:fldChar w:fldCharType="begin"/>
+            </w:r>
+            <w:r>
+              <w:rPr>
+                <w:noProof/>
+                <w:webHidden/>
+              </w:rPr>
+              <w:instrText xml:space="preserve"> PAGEREF _Toc361646421 \h </w:instrText>
+            </w:r>
+            <w:r>
+              <w:rPr>
+                <w:noProof/>
+                <w:webHidden/>
+              </w:rPr>
+            </w:r>
+            <w:r>
+              <w:rPr>
+                <w:noProof/>
+                <w:webHidden/>
+              </w:rPr>
+              <w:fldChar w:fldCharType="separate"/>
+            </w:r>
+            <w:r>
+              <w:rPr>
+                <w:noProof/>
+                <w:webHidden/>
+              </w:rPr>
+              <w:t>26</w:t>
+            </w:r>
+            <w:r>
+              <w:rPr>
+                <w:noProof/>
+                <w:webHidden/>
+              </w:rPr>
+              <w:fldChar w:fldCharType="end"/>
+            </w:r>
+          </w:hyperlink>
+        </w:p>
+        <w:p>
+          <w:pPr>
+            <w:pStyle w:val="TOC1"/>
+            <w:tabs>
+              <w:tab w:val="right" w:leader="dot" w:pos="9350"/>
+            </w:tabs>
+            <w:rPr>
+              <w:rFonts w:eastAsiaTheme="minorEastAsia" w:cstheme="minorBidi"/>
+              <w:noProof/>
+              <w:sz w:val="22"/>
+              <w:szCs w:val="22"/>
+            </w:rPr>
+          </w:pPr>
+          <w:hyperlink w:anchor="_Toc361646422" w:history="1">
+            <w:r>
+              <w:rPr>
+                <w:rStyle w:val="Hyperlink"/>
+                <w:noProof/>
+              </w:rPr>
+              <w:t>Appendix C:  Linux, OS X, and Compiling from Source Code</w:t>
+            </w:r>
+            <w:r>
+              <w:rPr>
+                <w:noProof/>
+                <w:webHidden/>
+              </w:rPr>
+              <w:tab/>
+            </w:r>
+            <w:r>
+              <w:rPr>
+                <w:noProof/>
+                <w:webHidden/>
+              </w:rPr>
+              <w:fldChar w:fldCharType="begin"/>
+            </w:r>
+            <w:r>
+              <w:rPr>
+                <w:noProof/>
+                <w:webHidden/>
+              </w:rPr>
+              <w:instrText xml:space="preserve"> PAGEREF _Toc361646422 \h </w:instrText>
+            </w:r>
+            <w:r>
+              <w:rPr>
+                <w:noProof/>
+                <w:webHidden/>
+              </w:rPr>
+            </w:r>
+            <w:r>
+              <w:rPr>
+                <w:noProof/>
+                <w:webHidden/>
+              </w:rPr>
+              <w:fldChar w:fldCharType="separate"/>
+            </w:r>
+            <w:r>
+              <w:rPr>
+                <w:noProof/>
+                <w:webHidden/>
+              </w:rPr>
+              <w:t>28</w:t>
+            </w:r>
+            <w:r>
+              <w:rPr>
+                <w:noProof/>
+                <w:webHidden/>
+              </w:rPr>
+              <w:fldChar w:fldCharType="end"/>
+            </w:r>
+          </w:hyperlink>
+        </w:p>
+        <w:p>
+          <w:pPr>
+            <w:pStyle w:val="TOC1"/>
+            <w:tabs>
+              <w:tab w:val="right" w:leader="dot" w:pos="9350"/>
+            </w:tabs>
+            <w:rPr>
+              <w:rFonts w:eastAsiaTheme="minorEastAsia" w:cstheme="minorBidi"/>
+              <w:noProof/>
+              <w:sz w:val="22"/>
+              <w:szCs w:val="22"/>
+            </w:rPr>
+          </w:pPr>
+          <w:hyperlink w:anchor="_Toc361646423" w:history="1">
             <w:r>
               <w:rPr>
                 <w:rStyle w:val="Hyperlink"/>
@@ -1067,220 +1263,7 @@
                 <w:noProof/>
                 <w:webHidden/>
               </w:rPr>
-              <w:instrText xml:space="preserve"> PAGEREF _Toc361385926 \h </w:instrText>
-            </w:r>
-            <w:r>
-              <w:rPr>
-                <w:noProof/>
-                <w:webHidden/>
-              </w:rPr>
-            </w:r>
-            <w:r>
-              <w:rPr>
-                <w:noProof/>
-                <w:webHidden/>
-              </w:rPr>
-              <w:fldChar w:fldCharType="separate"/>
-            </w:r>
-            <w:r>
-              <w:rPr>
-                <w:noProof/>
-                <w:webHidden/>
-              </w:rPr>
-              <w:t>25</w:t>
-            </w:r>
-            <w:r>
-              <w:rPr>
-                <w:noProof/>
-                <w:webHidden/>
-              </w:rPr>
-              <w:fldChar w:fldCharType="end"/>
-            </w:r>
-          </w:hyperlink>
-        </w:p>
-        <w:p>
-          <w:pPr>
-            <w:pStyle w:val="TOC1"/>
-            <w:tabs>
-              <w:tab w:val="right" w:leader="dot" w:pos="9350"/>
-            </w:tabs>
-            <w:rPr>
-              <w:rFonts w:eastAsiaTheme="minorEastAsia" w:cstheme="minorBidi"/>
-              <w:noProof/>
-              <w:sz w:val="22"/>
-              <w:szCs w:val="22"/>
-            </w:rPr>
-          </w:pPr>
-          <w:hyperlink w:anchor="_Toc361385927" w:history="1">
-            <w:r>
-              <w:rPr>
-                <w:rStyle w:val="Hyperlink"/>
-                <w:noProof/>
-              </w:rPr>
-              <w:t>Appendix A: Installed and Generated Files</w:t>
-            </w:r>
-            <w:r>
-              <w:rPr>
-                <w:noProof/>
-                <w:webHidden/>
-              </w:rPr>
-              <w:tab/>
-            </w:r>
-            <w:r>
-              <w:rPr>
-                <w:noProof/>
-                <w:webHidden/>
-              </w:rPr>
-              <w:fldChar w:fldCharType="begin"/>
-            </w:r>
-            <w:r>
-              <w:rPr>
-                <w:noProof/>
-                <w:webHidden/>
-              </w:rPr>
-              <w:instrText xml:space="preserve"> PAGEREF _Toc361385927 \h </w:instrText>
-            </w:r>
-            <w:r>
-              <w:rPr>
-                <w:noProof/>
-                <w:webHidden/>
-              </w:rPr>
-            </w:r>
-            <w:r>
-              <w:rPr>
-                <w:noProof/>
-                <w:webHidden/>
-              </w:rPr>
-              <w:fldChar w:fldCharType="separate"/>
-            </w:r>
-            <w:r>
-              <w:rPr>
-                <w:noProof/>
-                <w:webHidden/>
-              </w:rPr>
-              <w:t>25</w:t>
-            </w:r>
-            <w:r>
-              <w:rPr>
-                <w:noProof/>
-                <w:webHidden/>
-              </w:rPr>
-              <w:fldChar w:fldCharType="end"/>
-            </w:r>
-          </w:hyperlink>
-        </w:p>
-        <w:p>
-          <w:pPr>
-            <w:pStyle w:val="TOC1"/>
-            <w:tabs>
-              <w:tab w:val="right" w:leader="dot" w:pos="9350"/>
-            </w:tabs>
-            <w:rPr>
-              <w:rFonts w:eastAsiaTheme="minorEastAsia" w:cstheme="minorBidi"/>
-              <w:noProof/>
-              <w:sz w:val="22"/>
-              <w:szCs w:val="22"/>
-            </w:rPr>
-          </w:pPr>
-          <w:hyperlink w:anchor="_Toc361385928" w:history="1">
-            <w:r>
-              <w:rPr>
-                <w:rStyle w:val="Hyperlink"/>
-                <w:noProof/>
-              </w:rPr>
-              <w:t>Appendix B:  The JT9 Protocol</w:t>
-            </w:r>
-            <w:r>
-              <w:rPr>
-                <w:noProof/>
-                <w:webHidden/>
-              </w:rPr>
-              <w:tab/>
-            </w:r>
-            <w:r>
-              <w:rPr>
-                <w:noProof/>
-                <w:webHidden/>
-              </w:rPr>
-              <w:fldChar w:fldCharType="begin"/>
-            </w:r>
-            <w:r>
-              <w:rPr>
-                <w:noProof/>
-                <w:webHidden/>
-              </w:rPr>
-              <w:instrText xml:space="preserve"> PAGEREF _Toc361385928 \h </w:instrText>
-            </w:r>
-            <w:r>
-              <w:rPr>
-                <w:noProof/>
-                <w:webHidden/>
-              </w:rPr>
-            </w:r>
-            <w:r>
-              <w:rPr>
-                <w:noProof/>
-                <w:webHidden/>
-              </w:rPr>
-              <w:fldChar w:fldCharType="separate"/>
-            </w:r>
-            <w:r>
-              <w:rPr>
-                <w:noProof/>
-                <w:webHidden/>
-              </w:rPr>
-              <w:t>27</w:t>
-            </w:r>
-            <w:r>
-              <w:rPr>
-                <w:noProof/>
-                <w:webHidden/>
-              </w:rPr>
-              <w:fldChar w:fldCharType="end"/>
-            </w:r>
-          </w:hyperlink>
-        </w:p>
-        <w:p>
-          <w:pPr>
-            <w:pStyle w:val="TOC1"/>
-            <w:tabs>
-              <w:tab w:val="right" w:leader="dot" w:pos="9350"/>
-            </w:tabs>
-            <w:rPr>
-              <w:rFonts w:eastAsiaTheme="minorEastAsia" w:cstheme="minorBidi"/>
-              <w:noProof/>
-              <w:sz w:val="22"/>
-              <w:szCs w:val="22"/>
-            </w:rPr>
-          </w:pPr>
-          <w:hyperlink w:anchor="_Toc361385929" w:history="1">
-            <w:r>
-              <w:rPr>
-                <w:rStyle w:val="Hyperlink"/>
-                <w:noProof/>
-              </w:rPr>
-              <w:t>Appendix C:  Source Code</w:t>
-            </w:r>
-            <w:r>
-              <w:rPr>
-                <w:noProof/>
-                <w:webHidden/>
-              </w:rPr>
-              <w:tab/>
-            </w:r>
-            <w:r>
-              <w:rPr>
-                <w:noProof/>
-                <w:webHidden/>
-              </w:rPr>
-              <w:fldChar w:fldCharType="begin"/>
-            </w:r>
-            <w:r>
-              <w:rPr>
-                <w:noProof/>
-                <w:webHidden/>
-              </w:rPr>
-              <w:instrText xml:space="preserve"> PAGEREF _Toc361385929 \h </w:instrText>
+              <w:instrText xml:space="preserve"> PAGEREF _Toc361646423 \h </w:instrText>
             </w:r>
             <w:r>
               <w:rPr>
@@ -1342,15 +1325,15 @@
       <w:pPr>
         <w:pStyle w:val="Heading1"/>
       </w:pPr>
-      <w:bookmarkStart w:id="1" w:name="_Toc361385916"/>
+      <w:bookmarkStart w:id="0" w:name="_Toc361646410"/>
       <w:r>
         <w:lastRenderedPageBreak/>
         <w:t>Introduction</w:t>
       </w:r>
-      <w:bookmarkEnd w:id="1"/>
-    </w:p>
-    <w:p>
-      <w:hyperlink r:id="rId8" w:history="1">
+      <w:bookmarkEnd w:id="0"/>
+    </w:p>
+    <w:p>
+      <w:hyperlink r:id="rId9" w:history="1">
         <w:r>
           <w:rPr>
             <w:rStyle w:val="Hyperlink"/>
@@ -1786,7 +1769,7 @@
       <w:r>
         <w:t xml:space="preserve"> to K1JT and the rest of the development team.  The project’s source-code repository can be found at </w:t>
       </w:r>
-      <w:hyperlink r:id="rId9" w:history="1">
+      <w:hyperlink r:id="rId10" w:history="1">
         <w:r>
           <w:rPr>
             <w:rStyle w:val="Hyperlink"/>
@@ -1797,7 +1780,7 @@
       <w:r>
         <w:t xml:space="preserve">, and communication among the developers takes place on the email reflector </w:t>
       </w:r>
-      <w:hyperlink r:id="rId10" w:history="1">
+      <w:hyperlink r:id="rId11" w:history="1">
         <w:r>
           <w:rPr>
             <w:rStyle w:val="Hyperlink"/>
@@ -1808,7 +1791,7 @@
       <w:r>
         <w:t xml:space="preserve">.  You can subscribe to this list at </w:t>
       </w:r>
-      <w:hyperlink r:id="rId11" w:history="1">
+      <w:hyperlink r:id="rId12" w:history="1">
         <w:r>
           <w:rPr>
             <w:rStyle w:val="Hyperlink"/>
@@ -1827,7 +1810,7 @@
       <w:r>
         <w:br w:type="page"/>
       </w:r>
-      <w:bookmarkStart w:id="2" w:name="_Toc361385917"/>
+      <w:bookmarkStart w:id="1" w:name="_Toc361646411"/>
       <w:r>
         <w:lastRenderedPageBreak/>
         <w:t>System</w:t>
@@ -1835,7 +1818,7 @@
       <w:r>
         <w:t xml:space="preserve"> Requirements</w:t>
       </w:r>
-      <w:bookmarkEnd w:id="2"/>
+      <w:bookmarkEnd w:id="1"/>
     </w:p>
     <w:p>
       <w:pPr>
@@ -2065,7 +2048,7 @@
         </w:rPr>
         <w:t xml:space="preserve">ee </w:t>
       </w:r>
-      <w:hyperlink r:id="rId12" w:history="1">
+      <w:hyperlink r:id="rId13" w:history="1">
         <w:r>
           <w:rPr>
             <w:rFonts w:ascii="Arial" w:eastAsia="Times New Roman" w:hAnsi="Arial" w:cs="Arial"/>
@@ -2092,7 +2075,7 @@
       <w:pPr>
         <w:pStyle w:val="Heading1"/>
       </w:pPr>
-      <w:bookmarkStart w:id="3" w:name="_Toc361385918"/>
+      <w:bookmarkStart w:id="2" w:name="_Toc361646412"/>
       <w:r>
         <w:t>Ins</w:t>
       </w:r>
@@ -2105,7 +2088,7 @@
       <w:r>
         <w:t>Setup</w:t>
       </w:r>
-      <w:bookmarkEnd w:id="3"/>
+      <w:bookmarkEnd w:id="2"/>
       <w:r>
         <w:t xml:space="preserve"> </w:t>
       </w:r>
@@ -2146,7 +2129,7 @@
         </w:rPr>
         <w:t xml:space="preserve"> </w:t>
       </w:r>
-      <w:hyperlink r:id="rId13" w:history="1">
+      <w:hyperlink r:id="rId14" w:history="1">
         <w:r>
           <w:rPr>
             <w:rStyle w:val="Hyperlink"/>
@@ -3005,7 +2988,7 @@
                     </pic:cNvPicPr>
                   </pic:nvPicPr>
                   <pic:blipFill>
-                    <a:blip r:embed="rId14" cstate="print"/>
+                    <a:blip r:embed="rId15" cstate="print"/>
                     <a:srcRect/>
                     <a:stretch>
                       <a:fillRect/>
@@ -3130,7 +3113,13 @@
         <w:rPr>
           <w:rFonts w:eastAsia="Times New Roman"/>
         </w:rPr>
-        <w:t xml:space="preserve">or “9999 Ham Radio deluxe” </w:t>
+        <w:t>or “9999 Ham Radio D</w:t>
+      </w:r>
+      <w:r>
+        <w:rPr>
+          <w:rFonts w:eastAsia="Times New Roman"/>
+        </w:rPr>
+        <w:t xml:space="preserve">eluxe” </w:t>
       </w:r>
       <w:r>
         <w:rPr>
@@ -3474,11 +3463,11 @@
       <w:pPr>
         <w:pStyle w:val="Heading1"/>
       </w:pPr>
-      <w:bookmarkStart w:id="4" w:name="_Toc361385919"/>
+      <w:bookmarkStart w:id="3" w:name="_Toc361646413"/>
       <w:r>
         <w:t>Basic Operating Tutorial</w:t>
       </w:r>
-      <w:bookmarkEnd w:id="4"/>
+      <w:bookmarkEnd w:id="3"/>
     </w:p>
     <w:p>
       <w:pPr>
@@ -4011,7 +4000,7 @@
                     </pic:cNvPicPr>
                   </pic:nvPicPr>
                   <pic:blipFill>
-                    <a:blip r:embed="rId15" cstate="print"/>
+                    <a:blip r:embed="rId16" cstate="print"/>
                     <a:stretch>
                       <a:fillRect/>
                     </a:stretch>
@@ -6185,7 +6174,6 @@
         <w:t xml:space="preserve">Double-click on call sets </w:t>
       </w:r>
       <w:proofErr w:type="spellStart"/>
-      <w:proofErr w:type="gramStart"/>
       <w:r>
         <w:rPr>
           <w:b/>
@@ -6193,7 +6181,6 @@
         <w:t>Tx</w:t>
       </w:r>
       <w:proofErr w:type="spellEnd"/>
-      <w:proofErr w:type="gramEnd"/>
       <w:r>
         <w:rPr>
           <w:b/>
@@ -6276,7 +6263,7 @@
                     </pic:cNvPicPr>
                   </pic:nvPicPr>
                   <pic:blipFill>
-                    <a:blip r:embed="rId16" cstate="print"/>
+                    <a:blip r:embed="rId17" cstate="print"/>
                     <a:srcRect/>
                     <a:stretch>
                       <a:fillRect/>
@@ -6600,10 +6587,10 @@
                     </pic:cNvPicPr>
                   </pic:nvPicPr>
                   <pic:blipFill>
-                    <a:blip r:embed="rId17" cstate="print">
+                    <a:blip r:embed="rId18" cstate="print">
                       <a:extLst>
                         <a:ext uri="{28A0092B-C50C-407E-A947-70E740481C1C}">
-                          <a14:useLocalDpi xmlns="" xmlns:wpc="http://schemas.microsoft.com/office/word/2010/wordprocessingCanvas" xmlns:mc="http://schemas.openxmlformats.org/markup-compatibility/2006" xmlns:o="urn:schemas-microsoft-com:office:office" xmlns:v="urn:schemas-microsoft-com:vml" xmlns:wp14="http://schemas.microsoft.com/office/word/2010/wordprocessingDrawing" xmlns:w10="urn:schemas-microsoft-com:office:word" xmlns:w="http://schemas.openxmlformats.org/wordprocessingml/2006/main" xmlns:w14="http://schemas.microsoft.com/office/word/2010/wordml" xmlns:wpg="http://schemas.microsoft.com/office/word/2010/wordprocessingGroup" xmlns:wpi="http://schemas.microsoft.com/office/word/2010/wordprocessingInk" xmlns:wps="http://schemas.microsoft.com/office/word/2010/wordprocessingShape" xmlns:a14="http://schemas.microsoft.com/office/drawing/2010/main" val="0"/>
+                          <a14:useLocalDpi xmlns:a14="http://schemas.microsoft.com/office/drawing/2010/main" val="0"/>
                         </a:ext>
                       </a:extLst>
                     </a:blip>
@@ -6940,6 +6927,11 @@
       <w:r>
         <w:t>mode, frequency control will be handled automatically.</w:t>
       </w:r>
+      <w:r>
+        <w:t xml:space="preserve">  (Note: operating in Split mode is not yet functional with CAT control through Ham Radio Deluxe.)</w:t>
+      </w:r>
+      <w:bookmarkStart w:id="4" w:name="_GoBack"/>
+      <w:bookmarkEnd w:id="4"/>
     </w:p>
     <w:p>
       <w:pPr>
@@ -7093,7 +7085,7 @@
       <w:pPr>
         <w:pStyle w:val="Heading1"/>
       </w:pPr>
-      <w:bookmarkStart w:id="5" w:name="_Toc361385920"/>
+      <w:bookmarkStart w:id="5" w:name="_Toc361646414"/>
       <w:r>
         <w:lastRenderedPageBreak/>
         <w:t>Making QSOs</w:t>
@@ -7726,15 +7718,7 @@
       </w:r>
       <w:proofErr w:type="spellEnd"/>
       <w:r>
-        <w:t>/</w:t>
-      </w:r>
-      <w:proofErr w:type="spellStart"/>
-      <w:r>
-        <w:t>callsign</w:t>
-      </w:r>
-      <w:proofErr w:type="spellEnd"/>
-      <w:r>
-        <w:t xml:space="preserve"> grid </w:t>
+        <w:t xml:space="preserve">/callsign grid </w:t>
       </w:r>
       <w:r>
         <w:br/>
@@ -7750,15 +7734,7 @@
       </w:r>
       <w:proofErr w:type="spellEnd"/>
       <w:r>
-        <w:t>/</w:t>
-      </w:r>
-      <w:proofErr w:type="spellStart"/>
-      <w:r>
-        <w:t>callsign</w:t>
-      </w:r>
-      <w:proofErr w:type="spellEnd"/>
-      <w:r>
-        <w:t xml:space="preserve"> grid </w:t>
+        <w:t xml:space="preserve">/callsign grid </w:t>
       </w:r>
       <w:r>
         <w:br/>
@@ -7774,15 +7750,7 @@
       </w:r>
       <w:proofErr w:type="spellEnd"/>
       <w:r>
-        <w:t>/</w:t>
-      </w:r>
-      <w:proofErr w:type="spellStart"/>
-      <w:r>
-        <w:t>callsign</w:t>
-      </w:r>
-      <w:proofErr w:type="spellEnd"/>
-      <w:r>
-        <w:t xml:space="preserve"> grid </w:t>
+        <w:t xml:space="preserve">/callsign grid </w:t>
       </w:r>
       <w:r>
         <w:br/>
@@ -7790,15 +7758,7 @@
       </w:r>
       <w:r>
         <w:tab/>
-        <w:t xml:space="preserve">CQ </w:t>
-      </w:r>
-      <w:proofErr w:type="spellStart"/>
-      <w:r>
-        <w:t>callsign</w:t>
-      </w:r>
-      <w:proofErr w:type="spellEnd"/>
-      <w:r>
-        <w:t>/</w:t>
+        <w:t>CQ callsign/</w:t>
       </w:r>
       <w:proofErr w:type="spellStart"/>
       <w:r>
@@ -7814,15 +7774,7 @@
       </w:r>
       <w:r>
         <w:tab/>
-        <w:t xml:space="preserve">QRZ </w:t>
-      </w:r>
-      <w:proofErr w:type="spellStart"/>
-      <w:r>
-        <w:t>callsign</w:t>
-      </w:r>
-      <w:proofErr w:type="spellEnd"/>
-      <w:r>
-        <w:t>/</w:t>
+        <w:t>QRZ callsign/</w:t>
       </w:r>
       <w:proofErr w:type="spellStart"/>
       <w:r>
@@ -7838,15 +7790,7 @@
       </w:r>
       <w:r>
         <w:tab/>
-        <w:t xml:space="preserve">DE </w:t>
-      </w:r>
-      <w:proofErr w:type="spellStart"/>
-      <w:r>
-        <w:t>callsign</w:t>
-      </w:r>
-      <w:proofErr w:type="spellEnd"/>
-      <w:r>
-        <w:t>/</w:t>
+        <w:t>DE callsign/</w:t>
       </w:r>
       <w:proofErr w:type="spellStart"/>
       <w:r>
@@ -7870,15 +7814,7 @@
       </w:r>
       <w:proofErr w:type="spellEnd"/>
       <w:r>
-        <w:t xml:space="preserve">” is a 1-4 character prefix, “callsign” is a standard </w:t>
-      </w:r>
-      <w:proofErr w:type="spellStart"/>
-      <w:r>
-        <w:t>callsign</w:t>
-      </w:r>
-      <w:proofErr w:type="spellEnd"/>
-      <w:r>
-        <w:t>, “</w:t>
+        <w:t>” is a 1-4 character prefix, “callsign” is a standard callsign, “</w:t>
       </w:r>
       <w:proofErr w:type="spellStart"/>
       <w:r>
@@ -8417,7 +8353,7 @@
         <w:pStyle w:val="Heading1"/>
         <w:spacing w:before="100" w:after="100"/>
       </w:pPr>
-      <w:bookmarkStart w:id="6" w:name="_Toc361385921"/>
+      <w:bookmarkStart w:id="6" w:name="_Toc361646415"/>
       <w:r>
         <w:t xml:space="preserve">On-Screen </w:t>
       </w:r>
@@ -8463,7 +8399,7 @@
                     </pic:cNvPicPr>
                   </pic:nvPicPr>
                   <pic:blipFill>
-                    <a:blip r:embed="rId18" cstate="print"/>
+                    <a:blip r:embed="rId19" cstate="print"/>
                     <a:srcRect/>
                     <a:stretch>
                       <a:fillRect/>
@@ -8916,10 +8852,10 @@
                     </pic:cNvPicPr>
                   </pic:nvPicPr>
                   <pic:blipFill>
-                    <a:blip r:embed="rId19" cstate="print">
+                    <a:blip r:embed="rId20" cstate="print">
                       <a:extLst>
                         <a:ext uri="{28A0092B-C50C-407E-A947-70E740481C1C}">
-                          <a14:useLocalDpi xmlns="" xmlns:wpc="http://schemas.microsoft.com/office/word/2010/wordprocessingCanvas" xmlns:mc="http://schemas.openxmlformats.org/markup-compatibility/2006" xmlns:o="urn:schemas-microsoft-com:office:office" xmlns:v="urn:schemas-microsoft-com:vml" xmlns:wp14="http://schemas.microsoft.com/office/word/2010/wordprocessingDrawing" xmlns:w10="urn:schemas-microsoft-com:office:word" xmlns:w="http://schemas.openxmlformats.org/wordprocessingml/2006/main" xmlns:w14="http://schemas.microsoft.com/office/word/2010/wordml" xmlns:wpg="http://schemas.microsoft.com/office/word/2010/wordprocessingGroup" xmlns:wpi="http://schemas.microsoft.com/office/word/2010/wordprocessingInk" xmlns:wps="http://schemas.microsoft.com/office/word/2010/wordprocessingShape" xmlns:a14="http://schemas.microsoft.com/office/drawing/2010/main" val="0"/>
+                          <a14:useLocalDpi xmlns:a14="http://schemas.microsoft.com/office/drawing/2010/main" val="0"/>
                         </a:ext>
                       </a:extLst>
                     </a:blip>
@@ -9012,7 +8948,7 @@
                     </pic:cNvPicPr>
                   </pic:nvPicPr>
                   <pic:blipFill>
-                    <a:blip r:embed="rId20" cstate="print"/>
+                    <a:blip r:embed="rId21" cstate="print"/>
                     <a:srcRect/>
                     <a:stretch>
                       <a:fillRect/>
@@ -9326,7 +9262,7 @@
                     </pic:cNvPicPr>
                   </pic:nvPicPr>
                   <pic:blipFill>
-                    <a:blip r:embed="rId21" cstate="print"/>
+                    <a:blip r:embed="rId22" cstate="print"/>
                     <a:srcRect/>
                     <a:stretch>
                       <a:fillRect/>
@@ -9541,7 +9477,7 @@
                     </pic:cNvPicPr>
                   </pic:nvPicPr>
                   <pic:blipFill>
-                    <a:blip r:embed="rId22" cstate="print"/>
+                    <a:blip r:embed="rId23" cstate="print"/>
                     <a:srcRect/>
                     <a:stretch>
                       <a:fillRect/>
@@ -9910,10 +9846,10 @@
                     </pic:cNvPicPr>
                   </pic:nvPicPr>
                   <pic:blipFill>
-                    <a:blip r:embed="rId23" cstate="print">
+                    <a:blip r:embed="rId24" cstate="print">
                       <a:extLst>
                         <a:ext uri="{28A0092B-C50C-407E-A947-70E740481C1C}">
-                          <a14:useLocalDpi xmlns="" xmlns:wpc="http://schemas.microsoft.com/office/word/2010/wordprocessingCanvas" xmlns:mc="http://schemas.openxmlformats.org/markup-compatibility/2006" xmlns:o="urn:schemas-microsoft-com:office:office" xmlns:v="urn:schemas-microsoft-com:vml" xmlns:wp14="http://schemas.microsoft.com/office/word/2010/wordprocessingDrawing" xmlns:w10="urn:schemas-microsoft-com:office:word" xmlns:w="http://schemas.openxmlformats.org/wordprocessingml/2006/main" xmlns:w14="http://schemas.microsoft.com/office/word/2010/wordml" xmlns:wpg="http://schemas.microsoft.com/office/word/2010/wordprocessingGroup" xmlns:wpi="http://schemas.microsoft.com/office/word/2010/wordprocessingInk" xmlns:wps="http://schemas.microsoft.com/office/word/2010/wordprocessingShape" xmlns:a14="http://schemas.microsoft.com/office/drawing/2010/main" val="0"/>
+                          <a14:useLocalDpi xmlns:a14="http://schemas.microsoft.com/office/drawing/2010/main" val="0"/>
                         </a:ext>
                       </a:extLst>
                     </a:blip>
@@ -9985,6 +9921,7 @@
         </w:rPr>
         <w:t xml:space="preserve">Generate </w:t>
       </w:r>
+      <w:proofErr w:type="spellStart"/>
       <w:proofErr w:type="gramStart"/>
       <w:r>
         <w:rPr>
@@ -9992,6 +9929,7 @@
         </w:rPr>
         <w:t>Std</w:t>
       </w:r>
+      <w:proofErr w:type="spellEnd"/>
       <w:proofErr w:type="gramEnd"/>
       <w:r>
         <w:rPr>
@@ -10160,10 +10098,10 @@
                     <pic:cNvPicPr/>
                   </pic:nvPicPr>
                   <pic:blipFill>
-                    <a:blip r:embed="rId24" cstate="print">
+                    <a:blip r:embed="rId25" cstate="print">
                       <a:extLst>
                         <a:ext uri="{28A0092B-C50C-407E-A947-70E740481C1C}">
-                          <a14:useLocalDpi xmlns="" xmlns:wpc="http://schemas.microsoft.com/office/word/2010/wordprocessingCanvas" xmlns:mc="http://schemas.openxmlformats.org/markup-compatibility/2006" xmlns:o="urn:schemas-microsoft-com:office:office" xmlns:v="urn:schemas-microsoft-com:vml" xmlns:wp14="http://schemas.microsoft.com/office/word/2010/wordprocessingDrawing" xmlns:w10="urn:schemas-microsoft-com:office:word" xmlns:w="http://schemas.openxmlformats.org/wordprocessingml/2006/main" xmlns:w14="http://schemas.microsoft.com/office/word/2010/wordml" xmlns:wpg="http://schemas.microsoft.com/office/word/2010/wordprocessingGroup" xmlns:wpi="http://schemas.microsoft.com/office/word/2010/wordprocessingInk" xmlns:wps="http://schemas.microsoft.com/office/word/2010/wordprocessingShape" xmlns:a14="http://schemas.microsoft.com/office/drawing/2010/main" val="0"/>
+                          <a14:useLocalDpi xmlns:a14="http://schemas.microsoft.com/office/drawing/2010/main" val="0"/>
                         </a:ext>
                       </a:extLst>
                     </a:blip>
@@ -10240,7 +10178,7 @@
                     </pic:cNvPicPr>
                   </pic:nvPicPr>
                   <pic:blipFill>
-                    <a:blip r:embed="rId25" cstate="print"/>
+                    <a:blip r:embed="rId26" cstate="print"/>
                     <a:srcRect/>
                     <a:stretch>
                       <a:fillRect/>
@@ -10399,7 +10337,7 @@
       <w:pPr>
         <w:pStyle w:val="Heading1"/>
       </w:pPr>
-      <w:bookmarkStart w:id="7" w:name="_Toc361385922"/>
+      <w:bookmarkStart w:id="7" w:name="_Toc361646416"/>
       <w:r>
         <w:t>Status Bar</w:t>
       </w:r>
@@ -10433,7 +10371,7 @@
                     </pic:cNvPicPr>
                   </pic:nvPicPr>
                   <pic:blipFill>
-                    <a:blip r:embed="rId26" cstate="print"/>
+                    <a:blip r:embed="rId27" cstate="print"/>
                     <a:srcRect/>
                     <a:stretch>
                       <a:fillRect/>
@@ -10513,7 +10451,7 @@
       <w:pPr>
         <w:pStyle w:val="Heading1"/>
       </w:pPr>
-      <w:bookmarkStart w:id="8" w:name="_Toc361385923"/>
+      <w:bookmarkStart w:id="8" w:name="_Toc361646417"/>
       <w:r>
         <w:lastRenderedPageBreak/>
         <w:t>Menus</w:t>
@@ -10583,10 +10521,10 @@
                     <pic:cNvPicPr/>
                   </pic:nvPicPr>
                   <pic:blipFill>
-                    <a:blip r:embed="rId27" cstate="print">
+                    <a:blip r:embed="rId28" cstate="print">
                       <a:extLst>
                         <a:ext uri="{28A0092B-C50C-407E-A947-70E740481C1C}">
-                          <a14:useLocalDpi xmlns="" xmlns:wpc="http://schemas.microsoft.com/office/word/2010/wordprocessingCanvas" xmlns:mc="http://schemas.openxmlformats.org/markup-compatibility/2006" xmlns:o="urn:schemas-microsoft-com:office:office" xmlns:v="urn:schemas-microsoft-com:vml" xmlns:wp14="http://schemas.microsoft.com/office/word/2010/wordprocessingDrawing" xmlns:w10="urn:schemas-microsoft-com:office:word" xmlns:w="http://schemas.openxmlformats.org/wordprocessingml/2006/main" xmlns:w14="http://schemas.microsoft.com/office/word/2010/wordml" xmlns:wpg="http://schemas.microsoft.com/office/word/2010/wordprocessingGroup" xmlns:wpi="http://schemas.microsoft.com/office/word/2010/wordprocessingInk" xmlns:wps="http://schemas.microsoft.com/office/word/2010/wordprocessingShape" xmlns:a14="http://schemas.microsoft.com/office/drawing/2010/main" val="0"/>
+                          <a14:useLocalDpi xmlns:a14="http://schemas.microsoft.com/office/drawing/2010/main" val="0"/>
                         </a:ext>
                       </a:extLst>
                     </a:blip>
@@ -10655,7 +10593,7 @@
                     </pic:cNvPicPr>
                   </pic:nvPicPr>
                   <pic:blipFill>
-                    <a:blip r:embed="rId28" cstate="print"/>
+                    <a:blip r:embed="rId29" cstate="print"/>
                     <a:srcRect/>
                     <a:stretch>
                       <a:fillRect/>
@@ -10741,10 +10679,10 @@
                     <pic:cNvPicPr/>
                   </pic:nvPicPr>
                   <pic:blipFill>
-                    <a:blip r:embed="rId29" cstate="print">
+                    <a:blip r:embed="rId30" cstate="print">
                       <a:extLst>
                         <a:ext uri="{28A0092B-C50C-407E-A947-70E740481C1C}">
-                          <a14:useLocalDpi xmlns="" xmlns:wpc="http://schemas.microsoft.com/office/word/2010/wordprocessingCanvas" xmlns:mc="http://schemas.openxmlformats.org/markup-compatibility/2006" xmlns:o="urn:schemas-microsoft-com:office:office" xmlns:v="urn:schemas-microsoft-com:vml" xmlns:wp14="http://schemas.microsoft.com/office/word/2010/wordprocessingDrawing" xmlns:w10="urn:schemas-microsoft-com:office:word" xmlns:w="http://schemas.openxmlformats.org/wordprocessingml/2006/main" xmlns:w14="http://schemas.microsoft.com/office/word/2010/wordml" xmlns:wpg="http://schemas.microsoft.com/office/word/2010/wordprocessingGroup" xmlns:wpi="http://schemas.microsoft.com/office/word/2010/wordprocessingInk" xmlns:wps="http://schemas.microsoft.com/office/word/2010/wordprocessingShape" xmlns:a14="http://schemas.microsoft.com/office/drawing/2010/main" val="0"/>
+                          <a14:useLocalDpi xmlns:a14="http://schemas.microsoft.com/office/drawing/2010/main" val="0"/>
                         </a:ext>
                       </a:extLst>
                     </a:blip>
@@ -10813,7 +10751,7 @@
                     </pic:cNvPicPr>
                   </pic:nvPicPr>
                   <pic:blipFill>
-                    <a:blip r:embed="rId30" cstate="print"/>
+                    <a:blip r:embed="rId31" cstate="print"/>
                     <a:srcRect/>
                     <a:stretch>
                       <a:fillRect/>
@@ -10885,10 +10823,10 @@
                     <pic:cNvPicPr/>
                   </pic:nvPicPr>
                   <pic:blipFill>
-                    <a:blip r:embed="rId31" cstate="print">
+                    <a:blip r:embed="rId32" cstate="print">
                       <a:extLst>
                         <a:ext uri="{28A0092B-C50C-407E-A947-70E740481C1C}">
-                          <a14:useLocalDpi xmlns="" xmlns:wpc="http://schemas.microsoft.com/office/word/2010/wordprocessingCanvas" xmlns:mc="http://schemas.openxmlformats.org/markup-compatibility/2006" xmlns:o="urn:schemas-microsoft-com:office:office" xmlns:v="urn:schemas-microsoft-com:vml" xmlns:wp14="http://schemas.microsoft.com/office/word/2010/wordprocessingDrawing" xmlns:w10="urn:schemas-microsoft-com:office:word" xmlns:w="http://schemas.openxmlformats.org/wordprocessingml/2006/main" xmlns:w14="http://schemas.microsoft.com/office/word/2010/wordml" xmlns:wpg="http://schemas.microsoft.com/office/word/2010/wordprocessingGroup" xmlns:wpi="http://schemas.microsoft.com/office/word/2010/wordprocessingInk" xmlns:wps="http://schemas.microsoft.com/office/word/2010/wordprocessingShape" xmlns:a14="http://schemas.microsoft.com/office/drawing/2010/main" val="0"/>
+                          <a14:useLocalDpi xmlns:a14="http://schemas.microsoft.com/office/drawing/2010/main" val="0"/>
                         </a:ext>
                       </a:extLst>
                     </a:blip>
@@ -10957,7 +10895,7 @@
                     </pic:cNvPicPr>
                   </pic:nvPicPr>
                   <pic:blipFill>
-                    <a:blip r:embed="rId32" cstate="print"/>
+                    <a:blip r:embed="rId33" cstate="print"/>
                     <a:srcRect/>
                     <a:stretch>
                       <a:fillRect/>
@@ -11031,10 +10969,10 @@
                     </pic:cNvPicPr>
                   </pic:nvPicPr>
                   <pic:blipFill>
-                    <a:blip r:embed="rId33" cstate="print">
+                    <a:blip r:embed="rId34" cstate="print">
                       <a:extLst>
                         <a:ext uri="{28A0092B-C50C-407E-A947-70E740481C1C}">
-                          <a14:useLocalDpi xmlns="" xmlns:wpc="http://schemas.microsoft.com/office/word/2010/wordprocessingCanvas" xmlns:mc="http://schemas.openxmlformats.org/markup-compatibility/2006" xmlns:o="urn:schemas-microsoft-com:office:office" xmlns:v="urn:schemas-microsoft-com:vml" xmlns:wp14="http://schemas.microsoft.com/office/word/2010/wordprocessingDrawing" xmlns:w10="urn:schemas-microsoft-com:office:word" xmlns:w="http://schemas.openxmlformats.org/wordprocessingml/2006/main" xmlns:w14="http://schemas.microsoft.com/office/word/2010/wordml" xmlns:wpg="http://schemas.microsoft.com/office/word/2010/wordprocessingGroup" xmlns:wpi="http://schemas.microsoft.com/office/word/2010/wordprocessingInk" xmlns:wps="http://schemas.microsoft.com/office/word/2010/wordprocessingShape" xmlns:a14="http://schemas.microsoft.com/office/drawing/2010/main" val="0"/>
+                          <a14:useLocalDpi xmlns:a14="http://schemas.microsoft.com/office/drawing/2010/main" val="0"/>
                         </a:ext>
                       </a:extLst>
                     </a:blip>
@@ -11072,7 +11010,7 @@
       <w:pPr>
         <w:pStyle w:val="Heading1"/>
       </w:pPr>
-      <w:bookmarkStart w:id="9" w:name="_Toc361385924"/>
+      <w:bookmarkStart w:id="9" w:name="_Toc361646418"/>
       <w:r>
         <w:lastRenderedPageBreak/>
         <w:t>Keyboard Shortcuts</w:t>
@@ -11542,15 +11480,7 @@
       </w:r>
       <w:r>
         <w:tab/>
-        <w:t xml:space="preserve">Lookup </w:t>
-      </w:r>
-      <w:proofErr w:type="spellStart"/>
-      <w:r>
-        <w:t>callsign</w:t>
-      </w:r>
-      <w:proofErr w:type="spellEnd"/>
-      <w:r>
-        <w:t xml:space="preserve"> in database, generate standard messages</w:t>
+        <w:t>Lookup callsign in database, generate standard messages</w:t>
       </w:r>
     </w:p>
     <w:p>
@@ -11694,7 +11624,7 @@
       <w:tblPr>
         <w:tblStyle w:val="TableGrid"/>
         <w:tblW w:w="0" w:type="auto"/>
-        <w:tblLook w:val="04A0"/>
+        <w:tblLook w:val="04A0" w:firstRow="1" w:lastRow="0" w:firstColumn="1" w:lastColumn="0" w:noHBand="0" w:noVBand="1"/>
       </w:tblPr>
       <w:tblGrid>
         <w:gridCol w:w="2448"/>
@@ -11848,15 +11778,7 @@
           </w:tcPr>
           <w:p>
             <w:r>
-              <w:t xml:space="preserve">Double-click to copy second </w:t>
-            </w:r>
-            <w:proofErr w:type="spellStart"/>
-            <w:r>
-              <w:t>callsign</w:t>
-            </w:r>
-            <w:proofErr w:type="spellEnd"/>
-            <w:r>
-              <w:t xml:space="preserve"> to </w:t>
+              <w:t xml:space="preserve">Double-click to copy second callsign to </w:t>
             </w:r>
             <w:proofErr w:type="spellStart"/>
             <w:r>
@@ -11973,6 +11895,7 @@
       <w:pPr>
         <w:pStyle w:val="Heading1"/>
       </w:pPr>
+      <w:bookmarkStart w:id="10" w:name="_Toc361646419"/>
       <w:r>
         <w:t xml:space="preserve">Differences </w:t>
       </w:r>
@@ -11982,7 +11905,11 @@
       </w:r>
       <w:proofErr w:type="gramEnd"/>
       <w:r>
-        <w:t xml:space="preserve"> JT65 and JT9 </w:t>
+        <w:t xml:space="preserve"> JT65 and JT9</w:t>
+      </w:r>
+      <w:bookmarkEnd w:id="10"/>
+      <w:r>
+        <w:t xml:space="preserve"> </w:t>
       </w:r>
     </w:p>
     <w:p>
@@ -12255,11 +12182,10 @@
         <w:pStyle w:val="Heading1"/>
         <w:spacing w:before="100" w:after="100"/>
       </w:pPr>
-      <w:bookmarkStart w:id="10" w:name="_Toc361385928"/>
+      <w:bookmarkStart w:id="11" w:name="_Toc361646420"/>
       <w:r>
         <w:t>Appendix A:  The JT9 Protocol</w:t>
       </w:r>
-      <w:bookmarkEnd w:id="10"/>
       <w:r>
         <w:t xml:space="preserve"> </w:t>
       </w:r>
@@ -12275,6 +12201,7 @@
       <w:r>
         <w:t>tion</w:t>
       </w:r>
+      <w:bookmarkEnd w:id="11"/>
     </w:p>
     <w:p>
       <w:pPr>
@@ -12519,26 +12446,10 @@
         <w:t>Guide</w:t>
       </w:r>
       <w:r>
-        <w:t xml:space="preserve">, JT9 implies </w:t>
-      </w:r>
-      <w:proofErr w:type="spellStart"/>
-      <w:r>
-        <w:t>submode</w:t>
-      </w:r>
-      <w:proofErr w:type="spellEnd"/>
-      <w:r>
-        <w:t xml:space="preserve"> JT9-1, </w:t>
-      </w:r>
-      <w:r>
-        <w:t xml:space="preserve">the only </w:t>
-      </w:r>
-      <w:proofErr w:type="spellStart"/>
-      <w:r>
-        <w:t>submode</w:t>
-      </w:r>
-      <w:proofErr w:type="spellEnd"/>
-      <w:r>
-        <w:t xml:space="preserve"> implemented in current versions of </w:t>
+        <w:t xml:space="preserve">, JT9 implies submode JT9-1, </w:t>
+      </w:r>
+      <w:r>
+        <w:t xml:space="preserve">the only submode implemented in current versions of </w:t>
       </w:r>
       <w:r>
         <w:rPr>
@@ -12555,7 +12466,7 @@
         <w:tblStyle w:val="TableGrid"/>
         <w:tblW w:w="0" w:type="auto"/>
         <w:tblInd w:w="720" w:type="dxa"/>
-        <w:tblLook w:val="04A0"/>
+        <w:tblLook w:val="04A0" w:firstRow="1" w:lastRow="0" w:firstColumn="1" w:lastColumn="0" w:noHBand="0" w:noVBand="1"/>
       </w:tblPr>
       <w:tblGrid>
         <w:gridCol w:w="1250"/>
@@ -14318,23 +14229,7 @@
           <w:rFonts w:ascii="Courier New" w:hAnsi="Courier New"/>
           <w:sz w:val="22"/>
         </w:rPr>
-        <w:t xml:space="preserve">algorithm for </w:t>
-      </w:r>
-      <w:proofErr w:type="spellStart"/>
-      <w:r>
-        <w:rPr>
-          <w:rFonts w:ascii="Courier New" w:hAnsi="Courier New"/>
-          <w:sz w:val="22"/>
-        </w:rPr>
-        <w:t>convolutional</w:t>
-      </w:r>
-      <w:proofErr w:type="spellEnd"/>
-      <w:r>
-        <w:rPr>
-          <w:rFonts w:ascii="Courier New" w:hAnsi="Courier New"/>
-          <w:sz w:val="22"/>
-        </w:rPr>
-        <w:t xml:space="preserve"> codes</w:t>
+        <w:t>algorithm for convolutional codes</w:t>
       </w:r>
     </w:p>
     <w:p>
@@ -14830,14 +14725,14 @@
         <w:pStyle w:val="Heading1"/>
         <w:spacing w:before="100" w:after="100"/>
       </w:pPr>
-      <w:bookmarkStart w:id="11" w:name="_Toc361385927"/>
+      <w:bookmarkStart w:id="12" w:name="_Toc361646421"/>
       <w:r>
         <w:t>Appendix B</w:t>
       </w:r>
       <w:r>
         <w:t>: Installed and Generated Files</w:t>
       </w:r>
-      <w:bookmarkEnd w:id="11"/>
+      <w:bookmarkEnd w:id="12"/>
     </w:p>
     <w:p>
       <w:r>
@@ -16388,8 +16283,8 @@
           <w:szCs w:val="28"/>
         </w:rPr>
       </w:pPr>
-      <w:bookmarkStart w:id="12" w:name="JT65_Protocol"/>
-      <w:bookmarkEnd w:id="12"/>
+      <w:bookmarkStart w:id="13" w:name="JT65_Protocol"/>
+      <w:bookmarkEnd w:id="13"/>
       <w:r>
         <w:br w:type="page"/>
       </w:r>
@@ -16399,9 +16294,9 @@
         <w:pStyle w:val="Heading1"/>
         <w:spacing w:before="120"/>
       </w:pPr>
-      <w:bookmarkStart w:id="13" w:name="_Toc26540272"/>
-      <w:bookmarkStart w:id="14" w:name="_Toc142881090"/>
-      <w:bookmarkStart w:id="15" w:name="_Toc361385929"/>
+      <w:bookmarkStart w:id="14" w:name="_Toc26540272"/>
+      <w:bookmarkStart w:id="15" w:name="_Toc142881090"/>
+      <w:bookmarkStart w:id="16" w:name="_Toc361646422"/>
       <w:r>
         <w:lastRenderedPageBreak/>
         <w:t>Appendix C</w:t>
@@ -16418,9 +16313,9 @@
       <w:r>
         <w:t>Source Code</w:t>
       </w:r>
-      <w:bookmarkEnd w:id="13"/>
       <w:bookmarkEnd w:id="14"/>
       <w:bookmarkEnd w:id="15"/>
+      <w:bookmarkEnd w:id="16"/>
     </w:p>
     <w:p>
       <w:pPr>
@@ -16460,7 +16355,7 @@
         </w:rPr>
         <w:t xml:space="preserve">under the </w:t>
       </w:r>
-      <w:hyperlink r:id="rId34" w:history="1">
+      <w:hyperlink r:id="rId35" w:history="1">
         <w:r>
           <w:rPr>
             <w:rStyle w:val="Hyperlink"/>
@@ -16505,7 +16400,7 @@
         </w:rPr>
         <w:t xml:space="preserve">itory at </w:t>
       </w:r>
-      <w:hyperlink r:id="rId35" w:history="1">
+      <w:hyperlink r:id="rId36" w:history="1">
         <w:r>
           <w:rPr>
             <w:rStyle w:val="Hyperlink"/>
@@ -16775,11 +16670,11 @@
         <w:pStyle w:val="Heading1"/>
         <w:spacing w:before="100" w:after="100"/>
       </w:pPr>
-      <w:bookmarkStart w:id="16" w:name="_Toc361385926"/>
+      <w:bookmarkStart w:id="17" w:name="_Toc361646423"/>
       <w:r>
         <w:t>Acknowledgments</w:t>
       </w:r>
-      <w:bookmarkEnd w:id="16"/>
+      <w:bookmarkEnd w:id="17"/>
     </w:p>
     <w:p>
       <w:pPr>
@@ -16926,7 +16821,7 @@
         </w:rPr>
         <w:t xml:space="preserve">) has been “open source”, all code being licensed under the </w:t>
       </w:r>
-      <w:hyperlink r:id="rId36" w:history="1">
+      <w:hyperlink r:id="rId37" w:history="1">
         <w:r>
           <w:rPr>
             <w:rStyle w:val="Hyperlink"/>
@@ -17001,7 +16896,7 @@
       </w:r>
     </w:p>
     <w:sectPr>
-      <w:footerReference w:type="default" r:id="rId37"/>
+      <w:footerReference w:type="default" r:id="rId38"/>
       <w:pgSz w:w="12240" w:h="15840" w:code="1"/>
       <w:pgMar w:top="1152" w:right="1440" w:bottom="576" w:left="1440" w:header="720" w:footer="144" w:gutter="0"/>
       <w:cols w:space="720"/>
@@ -17013,7 +16908,7 @@
 </file>
 
 <file path=word/endnotes.xml><?xml version="1.0" encoding="utf-8"?>
-<w:endnotes xmlns:ve="http://schemas.openxmlformats.org/markup-compatibility/2006" xmlns:o="urn:schemas-microsoft-com:office:office" xmlns:r="http://schemas.openxmlformats.org/officeDocument/2006/relationships" xmlns:m="http://schemas.openxmlformats.org/officeDocument/2006/math" xmlns:v="urn:schemas-microsoft-com:vml" xmlns:wp="http://schemas.openxmlformats.org/drawingml/2006/wordprocessingDrawing" xmlns:w10="urn:schemas-microsoft-com:office:word" xmlns:w="http://schemas.openxmlformats.org/wordprocessingml/2006/main" xmlns:wne="http://schemas.microsoft.com/office/word/2006/wordml">
+<w:endnotes xmlns:wpc="http://schemas.microsoft.com/office/word/2010/wordprocessingCanvas" xmlns:mc="http://schemas.openxmlformats.org/markup-compatibility/2006" xmlns:o="urn:schemas-microsoft-com:office:office" xmlns:r="http://schemas.openxmlformats.org/officeDocument/2006/relationships" xmlns:m="http://schemas.openxmlformats.org/officeDocument/2006/math" xmlns:v="urn:schemas-microsoft-com:vml" xmlns:wp14="http://schemas.microsoft.com/office/word/2010/wordprocessingDrawing" xmlns:wp="http://schemas.openxmlformats.org/drawingml/2006/wordprocessingDrawing" xmlns:w10="urn:schemas-microsoft-com:office:word" xmlns:w="http://schemas.openxmlformats.org/wordprocessingml/2006/main" xmlns:w14="http://schemas.microsoft.com/office/word/2010/wordml" xmlns:wpg="http://schemas.microsoft.com/office/word/2010/wordprocessingGroup" xmlns:wpi="http://schemas.microsoft.com/office/word/2010/wordprocessingInk" xmlns:wne="http://schemas.microsoft.com/office/word/2006/wordml" xmlns:wps="http://schemas.microsoft.com/office/word/2010/wordprocessingShape" mc:Ignorable="w14 wp14">
   <w:endnote w:type="separator" w:id="-1">
     <w:p>
       <w:pPr>
@@ -17038,7 +16933,7 @@
 </file>
 
 <file path=word/footer1.xml><?xml version="1.0" encoding="utf-8"?>
-<w:ftr xmlns:ve="http://schemas.openxmlformats.org/markup-compatibility/2006" xmlns:o="urn:schemas-microsoft-com:office:office" xmlns:r="http://schemas.openxmlformats.org/officeDocument/2006/relationships" xmlns:m="http://schemas.openxmlformats.org/officeDocument/2006/math" xmlns:v="urn:schemas-microsoft-com:vml" xmlns:wp="http://schemas.openxmlformats.org/drawingml/2006/wordprocessingDrawing" xmlns:w10="urn:schemas-microsoft-com:office:word" xmlns:w="http://schemas.openxmlformats.org/wordprocessingml/2006/main" xmlns:wne="http://schemas.microsoft.com/office/word/2006/wordml">
+<w:ftr xmlns:wpc="http://schemas.microsoft.com/office/word/2010/wordprocessingCanvas" xmlns:mc="http://schemas.openxmlformats.org/markup-compatibility/2006" xmlns:o="urn:schemas-microsoft-com:office:office" xmlns:r="http://schemas.openxmlformats.org/officeDocument/2006/relationships" xmlns:m="http://schemas.openxmlformats.org/officeDocument/2006/math" xmlns:v="urn:schemas-microsoft-com:vml" xmlns:wp14="http://schemas.microsoft.com/office/word/2010/wordprocessingDrawing" xmlns:wp="http://schemas.openxmlformats.org/drawingml/2006/wordprocessingDrawing" xmlns:w10="urn:schemas-microsoft-com:office:word" xmlns:w="http://schemas.openxmlformats.org/wordprocessingml/2006/main" xmlns:w14="http://schemas.microsoft.com/office/word/2010/wordml" xmlns:wpg="http://schemas.microsoft.com/office/word/2010/wordprocessingGroup" xmlns:wpi="http://schemas.microsoft.com/office/word/2010/wordprocessingInk" xmlns:wne="http://schemas.microsoft.com/office/word/2006/wordml" xmlns:wps="http://schemas.microsoft.com/office/word/2010/wordprocessingShape" mc:Ignorable="w14 wp14">
   <w:sdt>
     <w:sdtPr>
       <w:id w:val="-1410998989"/>
@@ -17058,14 +16953,27 @@
           <w:pStyle w:val="Footer"/>
           <w:jc w:val="center"/>
         </w:pPr>
-        <w:fldSimple w:instr=" PAGE   \* MERGEFORMAT ">
-          <w:r>
-            <w:rPr>
-              <w:noProof/>
-            </w:rPr>
-            <w:t>28</w:t>
-          </w:r>
-        </w:fldSimple>
+        <w:r>
+          <w:fldChar w:fldCharType="begin"/>
+        </w:r>
+        <w:r>
+          <w:instrText xml:space="preserve"> PAGE   \* MERGEFORMAT </w:instrText>
+        </w:r>
+        <w:r>
+          <w:fldChar w:fldCharType="separate"/>
+        </w:r>
+        <w:r>
+          <w:rPr>
+            <w:noProof/>
+          </w:rPr>
+          <w:t>2</w:t>
+        </w:r>
+        <w:r>
+          <w:rPr>
+            <w:noProof/>
+          </w:rPr>
+          <w:fldChar w:fldCharType="end"/>
+        </w:r>
       </w:p>
     </w:sdtContent>
   </w:sdt>
@@ -17078,7 +16986,7 @@
 </file>
 
 <file path=word/footnotes.xml><?xml version="1.0" encoding="utf-8"?>
-<w:footnotes xmlns:ve="http://schemas.openxmlformats.org/markup-compatibility/2006" xmlns:o="urn:schemas-microsoft-com:office:office" xmlns:r="http://schemas.openxmlformats.org/officeDocument/2006/relationships" xmlns:m="http://schemas.openxmlformats.org/officeDocument/2006/math" xmlns:v="urn:schemas-microsoft-com:vml" xmlns:wp="http://schemas.openxmlformats.org/drawingml/2006/wordprocessingDrawing" xmlns:w10="urn:schemas-microsoft-com:office:word" xmlns:w="http://schemas.openxmlformats.org/wordprocessingml/2006/main" xmlns:wne="http://schemas.microsoft.com/office/word/2006/wordml">
+<w:footnotes xmlns:wpc="http://schemas.microsoft.com/office/word/2010/wordprocessingCanvas" xmlns:mc="http://schemas.openxmlformats.org/markup-compatibility/2006" xmlns:o="urn:schemas-microsoft-com:office:office" xmlns:r="http://schemas.openxmlformats.org/officeDocument/2006/relationships" xmlns:m="http://schemas.openxmlformats.org/officeDocument/2006/math" xmlns:v="urn:schemas-microsoft-com:vml" xmlns:wp14="http://schemas.microsoft.com/office/word/2010/wordprocessingDrawing" xmlns:wp="http://schemas.openxmlformats.org/drawingml/2006/wordprocessingDrawing" xmlns:w10="urn:schemas-microsoft-com:office:word" xmlns:w="http://schemas.openxmlformats.org/wordprocessingml/2006/main" xmlns:w14="http://schemas.microsoft.com/office/word/2010/wordml" xmlns:wpg="http://schemas.microsoft.com/office/word/2010/wordprocessingGroup" xmlns:wpi="http://schemas.microsoft.com/office/word/2010/wordprocessingInk" xmlns:wne="http://schemas.microsoft.com/office/word/2006/wordml" xmlns:wps="http://schemas.microsoft.com/office/word/2010/wordprocessingShape" mc:Ignorable="w14 wp14">
   <w:footnote w:type="separator" w:id="-1">
     <w:p>
       <w:pPr>
@@ -17191,7 +17099,7 @@
 </file>
 
 <file path=word/numbering.xml><?xml version="1.0" encoding="utf-8"?>
-<w:numbering xmlns:ve="http://schemas.openxmlformats.org/markup-compatibility/2006" xmlns:o="urn:schemas-microsoft-com:office:office" xmlns:r="http://schemas.openxmlformats.org/officeDocument/2006/relationships" xmlns:m="http://schemas.openxmlformats.org/officeDocument/2006/math" xmlns:v="urn:schemas-microsoft-com:vml" xmlns:wp="http://schemas.openxmlformats.org/drawingml/2006/wordprocessingDrawing" xmlns:w10="urn:schemas-microsoft-com:office:word" xmlns:w="http://schemas.openxmlformats.org/wordprocessingml/2006/main" xmlns:wne="http://schemas.microsoft.com/office/word/2006/wordml">
+<w:numbering xmlns:wpc="http://schemas.microsoft.com/office/word/2010/wordprocessingCanvas" xmlns:mc="http://schemas.openxmlformats.org/markup-compatibility/2006" xmlns:o="urn:schemas-microsoft-com:office:office" xmlns:r="http://schemas.openxmlformats.org/officeDocument/2006/relationships" xmlns:m="http://schemas.openxmlformats.org/officeDocument/2006/math" xmlns:v="urn:schemas-microsoft-com:vml" xmlns:wp14="http://schemas.microsoft.com/office/word/2010/wordprocessingDrawing" xmlns:wp="http://schemas.openxmlformats.org/drawingml/2006/wordprocessingDrawing" xmlns:w10="urn:schemas-microsoft-com:office:word" xmlns:w="http://schemas.openxmlformats.org/wordprocessingml/2006/main" xmlns:w14="http://schemas.microsoft.com/office/word/2010/wordml" xmlns:wpg="http://schemas.microsoft.com/office/word/2010/wordprocessingGroup" xmlns:wpi="http://schemas.microsoft.com/office/word/2010/wordprocessingInk" xmlns:wne="http://schemas.microsoft.com/office/word/2006/wordml" xmlns:wps="http://schemas.microsoft.com/office/word/2010/wordprocessingShape" mc:Ignorable="w14 wp14">
   <w:abstractNum w:abstractNumId="0">
     <w:nsid w:val="0AF93307"/>
     <w:multiLevelType w:val="hybridMultilevel"/>
@@ -18881,7 +18789,7 @@
 </file>
 
 <file path=word/styles.xml><?xml version="1.0" encoding="utf-8"?>
-<w:styles xmlns:r="http://schemas.openxmlformats.org/officeDocument/2006/relationships" xmlns:w="http://schemas.openxmlformats.org/wordprocessingml/2006/main">
+<w:styles xmlns:mc="http://schemas.openxmlformats.org/markup-compatibility/2006" xmlns:r="http://schemas.openxmlformats.org/officeDocument/2006/relationships" xmlns:w="http://schemas.openxmlformats.org/wordprocessingml/2006/main" xmlns:w14="http://schemas.microsoft.com/office/word/2010/wordml" mc:Ignorable="w14">
   <w:docDefaults>
     <w:rPrDefault>
       <w:rPr>
@@ -19102,7 +19010,6 @@
     <w:uiPriority w:val="99"/>
     <w:semiHidden/>
     <w:unhideWhenUsed/>
-    <w:qFormat/>
     <w:tblPr>
       <w:tblInd w:w="0" w:type="dxa"/>
       <w:tblCellMar>
@@ -20442,7 +20349,7 @@
 </file>
 
 <file path=customXml/itemProps1.xml><?xml version="1.0" encoding="utf-8"?>
-<ds:datastoreItem xmlns:ds="http://schemas.openxmlformats.org/officeDocument/2006/customXml" ds:itemID="{F86AB2CE-33F9-4A25-857C-2BE515433517}">
+<ds:datastoreItem xmlns:ds="http://schemas.openxmlformats.org/officeDocument/2006/customXml" ds:itemID="{35173659-DAC7-46FC-875B-4943C563C48D}">
   <ds:schemaRefs>
     <ds:schemaRef ds:uri="http://schemas.openxmlformats.org/officeDocument/2006/bibliography"/>
   </ds:schemaRefs>

</xml_diff>

<commit_message>
Very minor twesk to labels in devsetup. Minor changes to User's Guide.
</commit_message>
<xml_diff>
--- a/branches/wsjtx/WSJT-X_Users_Guide_v1.1.docx
+++ b/branches/wsjtx/WSJT-X_Users_Guide_v1.1.docx
@@ -102,6 +102,8 @@
           <w:szCs w:val="22"/>
         </w:rPr>
       </w:pPr>
+      <w:bookmarkStart w:id="0" w:name="_GoBack"/>
+      <w:bookmarkEnd w:id="0"/>
     </w:p>
     <w:p>
       <w:pPr>
@@ -236,7 +238,7 @@
           <w:b/>
           <w:color w:val="365F91"/>
         </w:rPr>
-        <w:t>July 15</w:t>
+        <w:t>July 18</w:t>
       </w:r>
       <w:r>
         <w:rPr>
@@ -1325,12 +1327,12 @@
       <w:pPr>
         <w:pStyle w:val="Heading1"/>
       </w:pPr>
-      <w:bookmarkStart w:id="0" w:name="_Toc361646410"/>
+      <w:bookmarkStart w:id="1" w:name="_Toc361646410"/>
       <w:r>
         <w:lastRenderedPageBreak/>
         <w:t>Introduction</w:t>
       </w:r>
-      <w:bookmarkEnd w:id="0"/>
+      <w:bookmarkEnd w:id="1"/>
     </w:p>
     <w:p>
       <w:hyperlink r:id="rId9" w:history="1">
@@ -1642,40 +1644,46 @@
       </w:r>
       <w:proofErr w:type="gramEnd"/>
       <w:r>
-        <w:t xml:space="preserve"> up to five times the </w:t>
+        <w:t xml:space="preserve"> </w:t>
       </w:r>
       <w:r>
         <w:t>displayed ban</w:t>
       </w:r>
       <w:r>
-        <w:t>dwidth and provides dual-mode reception</w:t>
+        <w:t>dwidth</w:t>
+      </w:r>
+      <w:r>
+        <w:t>s as large as 5 kHz</w:t>
+      </w:r>
+      <w:r>
+        <w:t xml:space="preserve"> and provides dual-mode reception</w:t>
       </w:r>
       <w:r>
         <w:t xml:space="preserve">.  If your receiver </w:t>
       </w:r>
       <w:r>
-        <w:t xml:space="preserve">has </w:t>
-      </w:r>
-      <w:r>
-        <w:t xml:space="preserve">an SSB filter with at least 4 kHz bandwidth, </w:t>
+        <w:t>can provide at least 4 kHz bandwidth in USB mode,</w:t>
+      </w:r>
+      <w:r>
+        <w:t xml:space="preserve"> </w:t>
       </w:r>
       <w:r>
         <w:t xml:space="preserve">you can </w:t>
       </w:r>
       <w:r>
-        <w:t>set your HF dial frequency to one of the standard JT65 frequencies — for example, 14.076 MHz for 20 meters</w:t>
+        <w:t>set your dial frequency to one of the standard JT65 frequencies — for example, 14.076 MHz for 20 meters</w:t>
       </w:r>
       <w:r>
         <w:t xml:space="preserve"> — and have t</w:t>
       </w:r>
       <w:r>
-        <w:t xml:space="preserve">he full range of </w:t>
+        <w:t xml:space="preserve">he full </w:t>
       </w:r>
       <w:r>
         <w:t xml:space="preserve">JT65 and JT9 </w:t>
       </w:r>
       <w:r>
-        <w:t xml:space="preserve">frequencies </w:t>
+        <w:t xml:space="preserve">sub-bands </w:t>
       </w:r>
       <w:r>
         <w:t>displayed simultaneously on the waterfall.</w:t>
@@ -1810,7 +1818,7 @@
       <w:r>
         <w:br w:type="page"/>
       </w:r>
-      <w:bookmarkStart w:id="1" w:name="_Toc361646411"/>
+      <w:bookmarkStart w:id="2" w:name="_Toc361646411"/>
       <w:r>
         <w:lastRenderedPageBreak/>
         <w:t>System</w:t>
@@ -1818,7 +1826,7 @@
       <w:r>
         <w:t xml:space="preserve"> Requirements</w:t>
       </w:r>
-      <w:bookmarkEnd w:id="1"/>
+      <w:bookmarkEnd w:id="2"/>
     </w:p>
     <w:p>
       <w:pPr>
@@ -2075,7 +2083,7 @@
       <w:pPr>
         <w:pStyle w:val="Heading1"/>
       </w:pPr>
-      <w:bookmarkStart w:id="2" w:name="_Toc361646412"/>
+      <w:bookmarkStart w:id="3" w:name="_Toc361646412"/>
       <w:r>
         <w:t>Ins</w:t>
       </w:r>
@@ -2088,7 +2096,7 @@
       <w:r>
         <w:t>Setup</w:t>
       </w:r>
-      <w:bookmarkEnd w:id="2"/>
+      <w:bookmarkEnd w:id="3"/>
       <w:r>
         <w:t xml:space="preserve"> </w:t>
       </w:r>
@@ -2446,7 +2454,19 @@
         <w:rPr>
           <w:rFonts w:eastAsia="Times New Roman"/>
         </w:rPr>
-        <w:t xml:space="preserve"> = DTR or RTS and a serial communication port such as COM1 for </w:t>
+        <w:t xml:space="preserve"> = DTR or RTS</w:t>
+      </w:r>
+      <w:r>
+        <w:rPr>
+          <w:rFonts w:eastAsia="Times New Roman"/>
+        </w:rPr>
+        <w:t>,</w:t>
+      </w:r>
+      <w:r>
+        <w:rPr>
+          <w:rFonts w:eastAsia="Times New Roman"/>
+        </w:rPr>
+        <w:t xml:space="preserve"> and a serial communication port such as COM1 for </w:t>
       </w:r>
       <w:r>
         <w:rPr>
@@ -2477,7 +2497,7 @@
         <w:rPr>
           <w:rFonts w:eastAsia="Times New Roman"/>
         </w:rPr>
-        <w:t>Many users will have other software controlling their radios</w:t>
+        <w:t>Many users have other software controlling their radios</w:t>
       </w:r>
       <w:r>
         <w:rPr>
@@ -2533,7 +2553,13 @@
         <w:rPr>
           <w:rFonts w:eastAsia="Times New Roman"/>
         </w:rPr>
-        <w:t xml:space="preserve"> can know </w:t>
+        <w:t xml:space="preserve"> can</w:t>
+      </w:r>
+      <w:r>
+        <w:rPr>
+          <w:rFonts w:eastAsia="Times New Roman"/>
+        </w:rPr>
+        <w:t xml:space="preserve"> read </w:t>
       </w:r>
       <w:r>
         <w:rPr>
@@ -3463,11 +3489,11 @@
       <w:pPr>
         <w:pStyle w:val="Heading1"/>
       </w:pPr>
-      <w:bookmarkStart w:id="3" w:name="_Toc361646413"/>
+      <w:bookmarkStart w:id="4" w:name="_Toc361646413"/>
       <w:r>
         <w:t>Basic Operating Tutorial</w:t>
       </w:r>
-      <w:bookmarkEnd w:id="3"/>
+      <w:bookmarkEnd w:id="4"/>
     </w:p>
     <w:p>
       <w:pPr>
@@ -6930,8 +6956,6 @@
       <w:r>
         <w:t xml:space="preserve">  (Note: operating in Split mode is not yet functional with CAT control through Ham Radio Deluxe.)</w:t>
       </w:r>
-      <w:bookmarkStart w:id="4" w:name="_GoBack"/>
-      <w:bookmarkEnd w:id="4"/>
     </w:p>
     <w:p>
       <w:pPr>
@@ -20349,7 +20373,7 @@
 </file>
 
 <file path=customXml/itemProps1.xml><?xml version="1.0" encoding="utf-8"?>
-<ds:datastoreItem xmlns:ds="http://schemas.openxmlformats.org/officeDocument/2006/customXml" ds:itemID="{35173659-DAC7-46FC-875B-4943C563C48D}">
+<ds:datastoreItem xmlns:ds="http://schemas.openxmlformats.org/officeDocument/2006/customXml" ds:itemID="{F9813553-5DAB-49D9-9122-1ADFB35DC38A}">
   <ds:schemaRefs>
     <ds:schemaRef ds:uri="http://schemas.openxmlformats.org/officeDocument/2006/bibliography"/>
   </ds:schemaRefs>

</xml_diff>

<commit_message>
Implement a user option to set font sizes. Updates to User's Guide.
</commit_message>
<xml_diff>
--- a/branches/wsjtx/WSJT-X_Users_Guide_v1.1.docx
+++ b/branches/wsjtx/WSJT-X_Users_Guide_v1.1.docx
@@ -92,22 +92,7 @@
         </w:rPr>
         <w:t>Version 1.1</w:t>
       </w:r>
-    </w:p>
-    <w:p>
-      <w:pPr>
-        <w:rPr>
-          <w:rFonts w:ascii="Arial" w:hAnsi="Arial" w:cs="Arial"/>
-          <w:color w:val="365F91"/>
-          <w:sz w:val="22"/>
-          <w:szCs w:val="22"/>
-        </w:rPr>
-      </w:pPr>
-      <w:bookmarkStart w:id="0" w:name="_GoBack"/>
-      <w:bookmarkEnd w:id="0"/>
-    </w:p>
-    <w:p>
-      <w:pPr>
-        <w:jc w:val="center"/>
+      <w:r>
         <w:rPr>
           <w:rFonts w:ascii="Arial" w:hAnsi="Arial" w:cs="Arial"/>
           <w:b/>
@@ -115,8 +100,24 @@
           <w:sz w:val="32"/>
           <w:szCs w:val="32"/>
         </w:rPr>
-      </w:pPr>
-      <w:r>
+        <w:t>.1</w:t>
+      </w:r>
+      <w:bookmarkStart w:id="0" w:name="_GoBack"/>
+      <w:bookmarkEnd w:id="0"/>
+    </w:p>
+    <w:p>
+      <w:pPr>
+        <w:rPr>
+          <w:rFonts w:ascii="Arial" w:hAnsi="Arial" w:cs="Arial"/>
+          <w:color w:val="365F91"/>
+          <w:sz w:val="22"/>
+          <w:szCs w:val="22"/>
+        </w:rPr>
+      </w:pPr>
+    </w:p>
+    <w:p>
+      <w:pPr>
+        <w:jc w:val="center"/>
         <w:rPr>
           <w:rFonts w:ascii="Arial" w:hAnsi="Arial" w:cs="Arial"/>
           <w:b/>
@@ -124,6 +125,15 @@
           <w:sz w:val="32"/>
           <w:szCs w:val="32"/>
         </w:rPr>
+      </w:pPr>
+      <w:r>
+        <w:rPr>
+          <w:rFonts w:ascii="Arial" w:hAnsi="Arial" w:cs="Arial"/>
+          <w:b/>
+          <w:color w:val="365F91"/>
+          <w:sz w:val="32"/>
+          <w:szCs w:val="32"/>
+        </w:rPr>
         <w:t>Joe Taylor, K1JT</w:t>
       </w:r>
     </w:p>
@@ -238,7 +248,7 @@
           <w:b/>
           <w:color w:val="365F91"/>
         </w:rPr>
-        <w:t>July 18</w:t>
+        <w:t>July 24</w:t>
       </w:r>
       <w:r>
         <w:rPr>
@@ -315,7 +325,7 @@
           <w:r>
             <w:fldChar w:fldCharType="separate"/>
           </w:r>
-          <w:hyperlink w:anchor="_Toc361646410" w:history="1">
+          <w:hyperlink w:anchor="_Toc362437971" w:history="1">
             <w:r>
               <w:rPr>
                 <w:rStyle w:val="Hyperlink"/>
@@ -342,7 +352,7 @@
                 <w:noProof/>
                 <w:webHidden/>
               </w:rPr>
-              <w:instrText xml:space="preserve"> PAGEREF _Toc361646410 \h </w:instrText>
+              <w:instrText xml:space="preserve"> PAGEREF _Toc362437971 \h </w:instrText>
             </w:r>
             <w:r>
               <w:rPr>
@@ -386,7 +396,7 @@
               <w:szCs w:val="22"/>
             </w:rPr>
           </w:pPr>
-          <w:hyperlink w:anchor="_Toc361646411" w:history="1">
+          <w:hyperlink w:anchor="_Toc362437972" w:history="1">
             <w:r>
               <w:rPr>
                 <w:rStyle w:val="Hyperlink"/>
@@ -413,7 +423,7 @@
                 <w:noProof/>
                 <w:webHidden/>
               </w:rPr>
-              <w:instrText xml:space="preserve"> PAGEREF _Toc361646411 \h </w:instrText>
+              <w:instrText xml:space="preserve"> PAGEREF _Toc362437972 \h </w:instrText>
             </w:r>
             <w:r>
               <w:rPr>
@@ -457,7 +467,7 @@
               <w:szCs w:val="22"/>
             </w:rPr>
           </w:pPr>
-          <w:hyperlink w:anchor="_Toc361646412" w:history="1">
+          <w:hyperlink w:anchor="_Toc362437973" w:history="1">
             <w:r>
               <w:rPr>
                 <w:rStyle w:val="Hyperlink"/>
@@ -484,7 +494,7 @@
                 <w:noProof/>
                 <w:webHidden/>
               </w:rPr>
-              <w:instrText xml:space="preserve"> PAGEREF _Toc361646412 \h </w:instrText>
+              <w:instrText xml:space="preserve"> PAGEREF _Toc362437973 \h </w:instrText>
             </w:r>
             <w:r>
               <w:rPr>
@@ -528,7 +538,7 @@
               <w:szCs w:val="22"/>
             </w:rPr>
           </w:pPr>
-          <w:hyperlink w:anchor="_Toc361646413" w:history="1">
+          <w:hyperlink w:anchor="_Toc362437974" w:history="1">
             <w:r>
               <w:rPr>
                 <w:rStyle w:val="Hyperlink"/>
@@ -555,7 +565,7 @@
                 <w:noProof/>
                 <w:webHidden/>
               </w:rPr>
-              <w:instrText xml:space="preserve"> PAGEREF _Toc361646413 \h </w:instrText>
+              <w:instrText xml:space="preserve"> PAGEREF _Toc362437974 \h </w:instrText>
             </w:r>
             <w:r>
               <w:rPr>
@@ -599,7 +609,7 @@
               <w:szCs w:val="22"/>
             </w:rPr>
           </w:pPr>
-          <w:hyperlink w:anchor="_Toc361646414" w:history="1">
+          <w:hyperlink w:anchor="_Toc362437975" w:history="1">
             <w:r>
               <w:rPr>
                 <w:rStyle w:val="Hyperlink"/>
@@ -626,7 +636,7 @@
                 <w:noProof/>
                 <w:webHidden/>
               </w:rPr>
-              <w:instrText xml:space="preserve"> PAGEREF _Toc361646414 \h </w:instrText>
+              <w:instrText xml:space="preserve"> PAGEREF _Toc362437975 \h </w:instrText>
             </w:r>
             <w:r>
               <w:rPr>
@@ -670,7 +680,7 @@
               <w:szCs w:val="22"/>
             </w:rPr>
           </w:pPr>
-          <w:hyperlink w:anchor="_Toc361646415" w:history="1">
+          <w:hyperlink w:anchor="_Toc362437976" w:history="1">
             <w:r>
               <w:rPr>
                 <w:rStyle w:val="Hyperlink"/>
@@ -697,7 +707,7 @@
                 <w:noProof/>
                 <w:webHidden/>
               </w:rPr>
-              <w:instrText xml:space="preserve"> PAGEREF _Toc361646415 \h </w:instrText>
+              <w:instrText xml:space="preserve"> PAGEREF _Toc362437976 \h </w:instrText>
             </w:r>
             <w:r>
               <w:rPr>
@@ -741,7 +751,7 @@
               <w:szCs w:val="22"/>
             </w:rPr>
           </w:pPr>
-          <w:hyperlink w:anchor="_Toc361646416" w:history="1">
+          <w:hyperlink w:anchor="_Toc362437977" w:history="1">
             <w:r>
               <w:rPr>
                 <w:rStyle w:val="Hyperlink"/>
@@ -768,7 +778,7 @@
                 <w:noProof/>
                 <w:webHidden/>
               </w:rPr>
-              <w:instrText xml:space="preserve"> PAGEREF _Toc361646416 \h </w:instrText>
+              <w:instrText xml:space="preserve"> PAGEREF _Toc362437977 \h </w:instrText>
             </w:r>
             <w:r>
               <w:rPr>
@@ -812,7 +822,7 @@
               <w:szCs w:val="22"/>
             </w:rPr>
           </w:pPr>
-          <w:hyperlink w:anchor="_Toc361646417" w:history="1">
+          <w:hyperlink w:anchor="_Toc362437978" w:history="1">
             <w:r>
               <w:rPr>
                 <w:rStyle w:val="Hyperlink"/>
@@ -839,7 +849,7 @@
                 <w:noProof/>
                 <w:webHidden/>
               </w:rPr>
-              <w:instrText xml:space="preserve"> PAGEREF _Toc361646417 \h </w:instrText>
+              <w:instrText xml:space="preserve"> PAGEREF _Toc362437978 \h </w:instrText>
             </w:r>
             <w:r>
               <w:rPr>
@@ -883,7 +893,7 @@
               <w:szCs w:val="22"/>
             </w:rPr>
           </w:pPr>
-          <w:hyperlink w:anchor="_Toc361646418" w:history="1">
+          <w:hyperlink w:anchor="_Toc362437979" w:history="1">
             <w:r>
               <w:rPr>
                 <w:rStyle w:val="Hyperlink"/>
@@ -910,7 +920,7 @@
                 <w:noProof/>
                 <w:webHidden/>
               </w:rPr>
-              <w:instrText xml:space="preserve"> PAGEREF _Toc361646418 \h </w:instrText>
+              <w:instrText xml:space="preserve"> PAGEREF _Toc362437979 \h </w:instrText>
             </w:r>
             <w:r>
               <w:rPr>
@@ -954,7 +964,7 @@
               <w:szCs w:val="22"/>
             </w:rPr>
           </w:pPr>
-          <w:hyperlink w:anchor="_Toc361646419" w:history="1">
+          <w:hyperlink w:anchor="_Toc362437980" w:history="1">
             <w:r>
               <w:rPr>
                 <w:rStyle w:val="Hyperlink"/>
@@ -981,7 +991,7 @@
                 <w:noProof/>
                 <w:webHidden/>
               </w:rPr>
-              <w:instrText xml:space="preserve"> PAGEREF _Toc361646419 \h </w:instrText>
+              <w:instrText xml:space="preserve"> PAGEREF _Toc362437980 \h </w:instrText>
             </w:r>
             <w:r>
               <w:rPr>
@@ -1025,7 +1035,7 @@
               <w:szCs w:val="22"/>
             </w:rPr>
           </w:pPr>
-          <w:hyperlink w:anchor="_Toc361646420" w:history="1">
+          <w:hyperlink w:anchor="_Toc362437981" w:history="1">
             <w:r>
               <w:rPr>
                 <w:rStyle w:val="Hyperlink"/>
@@ -1052,7 +1062,7 @@
                 <w:noProof/>
                 <w:webHidden/>
               </w:rPr>
-              <w:instrText xml:space="preserve"> PAGEREF _Toc361646420 \h </w:instrText>
+              <w:instrText xml:space="preserve"> PAGEREF _Toc362437981 \h </w:instrText>
             </w:r>
             <w:r>
               <w:rPr>
@@ -1096,7 +1106,7 @@
               <w:szCs w:val="22"/>
             </w:rPr>
           </w:pPr>
-          <w:hyperlink w:anchor="_Toc361646421" w:history="1">
+          <w:hyperlink w:anchor="_Toc362437982" w:history="1">
             <w:r>
               <w:rPr>
                 <w:rStyle w:val="Hyperlink"/>
@@ -1123,7 +1133,7 @@
                 <w:noProof/>
                 <w:webHidden/>
               </w:rPr>
-              <w:instrText xml:space="preserve"> PAGEREF _Toc361646421 \h </w:instrText>
+              <w:instrText xml:space="preserve"> PAGEREF _Toc362437982 \h </w:instrText>
             </w:r>
             <w:r>
               <w:rPr>
@@ -1167,7 +1177,7 @@
               <w:szCs w:val="22"/>
             </w:rPr>
           </w:pPr>
-          <w:hyperlink w:anchor="_Toc361646422" w:history="1">
+          <w:hyperlink w:anchor="_Toc362437983" w:history="1">
             <w:r>
               <w:rPr>
                 <w:rStyle w:val="Hyperlink"/>
@@ -1194,7 +1204,78 @@
                 <w:noProof/>
                 <w:webHidden/>
               </w:rPr>
-              <w:instrText xml:space="preserve"> PAGEREF _Toc361646422 \h </w:instrText>
+              <w:instrText xml:space="preserve"> PAGEREF _Toc362437983 \h </w:instrText>
+            </w:r>
+            <w:r>
+              <w:rPr>
+                <w:noProof/>
+                <w:webHidden/>
+              </w:rPr>
+            </w:r>
+            <w:r>
+              <w:rPr>
+                <w:noProof/>
+                <w:webHidden/>
+              </w:rPr>
+              <w:fldChar w:fldCharType="separate"/>
+            </w:r>
+            <w:r>
+              <w:rPr>
+                <w:noProof/>
+                <w:webHidden/>
+              </w:rPr>
+              <w:t>28</w:t>
+            </w:r>
+            <w:r>
+              <w:rPr>
+                <w:noProof/>
+                <w:webHidden/>
+              </w:rPr>
+              <w:fldChar w:fldCharType="end"/>
+            </w:r>
+          </w:hyperlink>
+        </w:p>
+        <w:p>
+          <w:pPr>
+            <w:pStyle w:val="TOC2"/>
+            <w:tabs>
+              <w:tab w:val="right" w:leader="dot" w:pos="9350"/>
+            </w:tabs>
+            <w:rPr>
+              <w:rFonts w:eastAsiaTheme="minorEastAsia" w:cstheme="minorBidi"/>
+              <w:noProof/>
+              <w:sz w:val="22"/>
+              <w:szCs w:val="22"/>
+            </w:rPr>
+          </w:pPr>
+          <w:hyperlink w:anchor="_Toc362437984" w:history="1">
+            <w:r>
+              <w:rPr>
+                <w:rStyle w:val="Hyperlink"/>
+                <w:noProof/>
+              </w:rPr>
+              <w:t>Source Code</w:t>
+            </w:r>
+            <w:r>
+              <w:rPr>
+                <w:noProof/>
+                <w:webHidden/>
+              </w:rPr>
+              <w:tab/>
+            </w:r>
+            <w:r>
+              <w:rPr>
+                <w:noProof/>
+                <w:webHidden/>
+              </w:rPr>
+              <w:fldChar w:fldCharType="begin"/>
+            </w:r>
+            <w:r>
+              <w:rPr>
+                <w:noProof/>
+                <w:webHidden/>
+              </w:rPr>
+              <w:instrText xml:space="preserve"> PAGEREF _Toc362437984 \h </w:instrText>
             </w:r>
             <w:r>
               <w:rPr>
@@ -1238,7 +1319,7 @@
               <w:szCs w:val="22"/>
             </w:rPr>
           </w:pPr>
-          <w:hyperlink w:anchor="_Toc361646423" w:history="1">
+          <w:hyperlink w:anchor="_Toc362437985" w:history="1">
             <w:r>
               <w:rPr>
                 <w:rStyle w:val="Hyperlink"/>
@@ -1265,7 +1346,7 @@
                 <w:noProof/>
                 <w:webHidden/>
               </w:rPr>
-              <w:instrText xml:space="preserve"> PAGEREF _Toc361646423 \h </w:instrText>
+              <w:instrText xml:space="preserve"> PAGEREF _Toc362437985 \h </w:instrText>
             </w:r>
             <w:r>
               <w:rPr>
@@ -1327,7 +1408,7 @@
       <w:pPr>
         <w:pStyle w:val="Heading1"/>
       </w:pPr>
-      <w:bookmarkStart w:id="1" w:name="_Toc361646410"/>
+      <w:bookmarkStart w:id="1" w:name="_Toc362437971"/>
       <w:r>
         <w:lastRenderedPageBreak/>
         <w:t>Introduction</w:t>
@@ -1818,7 +1899,7 @@
       <w:r>
         <w:br w:type="page"/>
       </w:r>
-      <w:bookmarkStart w:id="2" w:name="_Toc361646411"/>
+      <w:bookmarkStart w:id="2" w:name="_Toc362437972"/>
       <w:r>
         <w:lastRenderedPageBreak/>
         <w:t>System</w:t>
@@ -2083,7 +2164,7 @@
       <w:pPr>
         <w:pStyle w:val="Heading1"/>
       </w:pPr>
-      <w:bookmarkStart w:id="3" w:name="_Toc361646412"/>
+      <w:bookmarkStart w:id="3" w:name="_Toc362437973"/>
       <w:r>
         <w:t>Ins</w:t>
       </w:r>
@@ -3489,7 +3570,7 @@
       <w:pPr>
         <w:pStyle w:val="Heading1"/>
       </w:pPr>
-      <w:bookmarkStart w:id="4" w:name="_Toc361646413"/>
+      <w:bookmarkStart w:id="4" w:name="_Toc362437974"/>
       <w:r>
         <w:t>Basic Operating Tutorial</w:t>
       </w:r>
@@ -7109,7 +7190,7 @@
       <w:pPr>
         <w:pStyle w:val="Heading1"/>
       </w:pPr>
-      <w:bookmarkStart w:id="5" w:name="_Toc361646414"/>
+      <w:bookmarkStart w:id="5" w:name="_Toc362437975"/>
       <w:r>
         <w:lastRenderedPageBreak/>
         <w:t>Making QSOs</w:t>
@@ -8377,7 +8458,7 @@
         <w:pStyle w:val="Heading1"/>
         <w:spacing w:before="100" w:after="100"/>
       </w:pPr>
-      <w:bookmarkStart w:id="6" w:name="_Toc361646415"/>
+      <w:bookmarkStart w:id="6" w:name="_Toc362437976"/>
       <w:r>
         <w:t xml:space="preserve">On-Screen </w:t>
       </w:r>
@@ -10361,7 +10442,7 @@
       <w:pPr>
         <w:pStyle w:val="Heading1"/>
       </w:pPr>
-      <w:bookmarkStart w:id="7" w:name="_Toc361646416"/>
+      <w:bookmarkStart w:id="7" w:name="_Toc362437977"/>
       <w:r>
         <w:t>Status Bar</w:t>
       </w:r>
@@ -10475,7 +10556,7 @@
       <w:pPr>
         <w:pStyle w:val="Heading1"/>
       </w:pPr>
-      <w:bookmarkStart w:id="8" w:name="_Toc361646417"/>
+      <w:bookmarkStart w:id="8" w:name="_Toc362437978"/>
       <w:r>
         <w:lastRenderedPageBreak/>
         <w:t>Menus</w:t>
@@ -11034,7 +11115,7 @@
       <w:pPr>
         <w:pStyle w:val="Heading1"/>
       </w:pPr>
-      <w:bookmarkStart w:id="9" w:name="_Toc361646418"/>
+      <w:bookmarkStart w:id="9" w:name="_Toc362437979"/>
       <w:r>
         <w:lastRenderedPageBreak/>
         <w:t>Keyboard Shortcuts</w:t>
@@ -11639,6 +11720,9 @@
       </w:r>
     </w:p>
     <w:p>
+      <w:pPr>
+        <w:pStyle w:val="Heading1"/>
+      </w:pPr>
       <w:r>
         <w:lastRenderedPageBreak/>
         <w:t>Special Mouse Commands</w:t>
@@ -11919,7 +12003,53 @@
       <w:pPr>
         <w:pStyle w:val="Heading1"/>
       </w:pPr>
-      <w:bookmarkStart w:id="10" w:name="_Toc361646419"/>
+      <w:bookmarkStart w:id="10" w:name="_Toc362437980"/>
+    </w:p>
+    <w:p>
+      <w:pPr>
+        <w:pStyle w:val="Heading1"/>
+      </w:pPr>
+      <w:r>
+        <w:t>Font Sizes</w:t>
+      </w:r>
+    </w:p>
+    <w:p>
+      <w:r>
+        <w:t>User control of font sizes can be effected by using</w:t>
+      </w:r>
+      <w:r>
+        <w:t xml:space="preserve"> Windows Notepad or a similar text editor</w:t>
+      </w:r>
+      <w:r>
+        <w:t xml:space="preserve"> to create a one-line file </w:t>
+      </w:r>
+      <w:proofErr w:type="gramStart"/>
+      <w:r>
+        <w:t xml:space="preserve">named  </w:t>
+      </w:r>
+      <w:r>
+        <w:rPr>
+          <w:rFonts w:ascii="Courier New" w:hAnsi="Courier New" w:cs="Courier New"/>
+        </w:rPr>
+        <w:t>fonts.txt</w:t>
+      </w:r>
+      <w:proofErr w:type="gramEnd"/>
+      <w:r>
+        <w:t xml:space="preserve">  in the </w:t>
+      </w:r>
+      <w:proofErr w:type="spellStart"/>
+      <w:r>
+        <w:t>wsjtx</w:t>
+      </w:r>
+      <w:proofErr w:type="spellEnd"/>
+      <w:r>
+        <w:t xml:space="preserve"> directory.  The single line of text should contain four numbers separated by spaces.  The first two control the font size (in points) and weight (on a 0 – 100 scale) of most GUI labels.  The last two control size and weight of text in the Band Activity and Rx Frequency windows.  The default is “8 50 10 50”.  If you need larger fonts and bold text in the decode windows, try “10 50 12 100” (without the quotes).</w:t>
+      </w:r>
+    </w:p>
+    <w:p>
+      <w:pPr>
+        <w:pStyle w:val="Heading1"/>
+      </w:pPr>
       <w:r>
         <w:t xml:space="preserve">Differences </w:t>
       </w:r>
@@ -12029,6 +12159,7 @@
     </w:p>
     <w:p>
       <w:r>
+        <w:lastRenderedPageBreak/>
         <w:t>JT65 signal reports are constrained to the rang</w:t>
       </w:r>
       <w:r>
@@ -12159,7 +12290,6 @@
     </w:p>
     <w:p>
       <w:r>
-        <w:lastRenderedPageBreak/>
         <w:t xml:space="preserve">Early experience suggests that under most HF propagation conditions the two modes have comparable reliability, with perhaps a slight edge to JT9.  </w:t>
       </w:r>
       <w:r>
@@ -12206,7 +12336,7 @@
         <w:pStyle w:val="Heading1"/>
         <w:spacing w:before="100" w:after="100"/>
       </w:pPr>
-      <w:bookmarkStart w:id="11" w:name="_Toc361646420"/>
+      <w:bookmarkStart w:id="11" w:name="_Toc362437981"/>
       <w:r>
         <w:t>Appendix A:  The JT9 Protocol</w:t>
       </w:r>
@@ -12440,7 +12570,11 @@
         <w:t xml:space="preserve">all </w:t>
       </w:r>
       <w:r>
-        <w:t xml:space="preserve">submodes are summarized in the following table, along with approximate decoding thresholds measured by simulation on an additive white Gaussian noise (AWGN) channel.  Numbers following </w:t>
+        <w:t xml:space="preserve">submodes are summarized in the following table, along with approximate decoding thresholds measured by simulation on an </w:t>
+      </w:r>
+      <w:r>
+        <w:lastRenderedPageBreak/>
+        <w:t xml:space="preserve">additive white Gaussian noise (AWGN) channel.  Numbers following </w:t>
       </w:r>
       <w:r>
         <w:t xml:space="preserve">“JT9-” in the </w:t>
@@ -13161,7 +13295,6 @@
         <w:rPr>
           <w:b/>
         </w:rPr>
-        <w:lastRenderedPageBreak/>
         <w:t>Transmitting:</w:t>
       </w:r>
       <w:r>
@@ -13705,6 +13838,7 @@
     </w:p>
     <w:p>
       <w:r>
+        <w:lastRenderedPageBreak/>
         <w:t>Then, a</w:t>
       </w:r>
       <w:r>
@@ -14141,7 +14275,6 @@
           <w:rFonts w:ascii="Courier New" w:hAnsi="Courier New"/>
           <w:sz w:val="22"/>
         </w:rPr>
-        <w:lastRenderedPageBreak/>
         <w:tab/>
         <w:t xml:space="preserve">    </w:t>
       </w:r>
@@ -14749,7 +14882,7 @@
         <w:pStyle w:val="Heading1"/>
         <w:spacing w:before="100" w:after="100"/>
       </w:pPr>
-      <w:bookmarkStart w:id="12" w:name="_Toc361646421"/>
+      <w:bookmarkStart w:id="12" w:name="_Toc362437982"/>
       <w:r>
         <w:t>Appendix B</w:t>
       </w:r>
@@ -15112,6 +15245,7 @@
           <w:rFonts w:ascii="Courier New" w:hAnsi="Courier New"/>
           <w:sz w:val="22"/>
         </w:rPr>
+        <w:lastRenderedPageBreak/>
         <w:t>hamlib-kachina.dll</w:t>
       </w:r>
       <w:proofErr w:type="gramEnd"/>
@@ -15519,7 +15653,6 @@
           <w:rFonts w:ascii="Courier New" w:hAnsi="Courier New"/>
           <w:sz w:val="22"/>
         </w:rPr>
-        <w:lastRenderedPageBreak/>
         <w:t>libhamlib-2.dll</w:t>
       </w:r>
       <w:proofErr w:type="gramEnd"/>
@@ -16320,7 +16453,7 @@
       </w:pPr>
       <w:bookmarkStart w:id="14" w:name="_Toc26540272"/>
       <w:bookmarkStart w:id="15" w:name="_Toc142881090"/>
-      <w:bookmarkStart w:id="16" w:name="_Toc361646422"/>
+      <w:bookmarkStart w:id="16" w:name="_Toc362437983"/>
       <w:r>
         <w:lastRenderedPageBreak/>
         <w:t>Appendix C</w:t>
@@ -16343,6 +16476,294 @@
     </w:p>
     <w:p>
       <w:pPr>
+        <w:spacing w:line="240" w:lineRule="auto"/>
+      </w:pPr>
+      <w:r>
+        <w:t xml:space="preserve">Installation packages for Ubuntu 12.04, 12.10, 13.04, 13.10 are available at </w:t>
+      </w:r>
+      <w:hyperlink r:id="rId35" w:history="1">
+        <w:r>
+          <w:rPr>
+            <w:rStyle w:val="Hyperlink"/>
+          </w:rPr>
+          <w:t>https://launchpad.net/~jnogatch/+archive/wsjtx</w:t>
+        </w:r>
+      </w:hyperlink>
+    </w:p>
+    <w:p>
+      <w:pPr>
+        <w:rPr>
+          <w:rFonts w:ascii="Courier New" w:hAnsi="Courier New" w:cs="Courier New"/>
+        </w:rPr>
+      </w:pPr>
+      <w:r>
+        <w:t>If you have not before obtained packages from the Personal Package Archive (PPA) at the above link, execute the following instruction at the command prompt</w:t>
+      </w:r>
+      <w:proofErr w:type="gramStart"/>
+      <w:r>
+        <w:t>:</w:t>
+      </w:r>
+      <w:proofErr w:type="gramEnd"/>
+      <w:r>
+        <w:br/>
+      </w:r>
+      <w:r>
+        <w:br/>
+      </w:r>
+      <w:r>
+        <w:rPr>
+          <w:rFonts w:ascii="Courier New" w:hAnsi="Courier New" w:cs="Courier New"/>
+        </w:rPr>
+        <w:t xml:space="preserve">$ </w:t>
+      </w:r>
+      <w:proofErr w:type="spellStart"/>
+      <w:r>
+        <w:rPr>
+          <w:rFonts w:ascii="Courier New" w:hAnsi="Courier New" w:cs="Courier New"/>
+        </w:rPr>
+        <w:t>sudo</w:t>
+      </w:r>
+      <w:proofErr w:type="spellEnd"/>
+      <w:r>
+        <w:rPr>
+          <w:rFonts w:ascii="Courier New" w:hAnsi="Courier New" w:cs="Courier New"/>
+        </w:rPr>
+        <w:t xml:space="preserve"> add-apt-repository </w:t>
+      </w:r>
+      <w:proofErr w:type="spellStart"/>
+      <w:r>
+        <w:rPr>
+          <w:rFonts w:ascii="Courier New" w:hAnsi="Courier New" w:cs="Courier New"/>
+        </w:rPr>
+        <w:t>ppa:jnogatch</w:t>
+      </w:r>
+      <w:proofErr w:type="spellEnd"/>
+      <w:r>
+        <w:rPr>
+          <w:rFonts w:ascii="Courier New" w:hAnsi="Courier New" w:cs="Courier New"/>
+        </w:rPr>
+        <w:t>/</w:t>
+      </w:r>
+      <w:proofErr w:type="spellStart"/>
+      <w:r>
+        <w:rPr>
+          <w:rFonts w:ascii="Courier New" w:hAnsi="Courier New" w:cs="Courier New"/>
+        </w:rPr>
+        <w:t>wsjtx</w:t>
+      </w:r>
+      <w:proofErr w:type="spellEnd"/>
+    </w:p>
+    <w:p>
+      <w:pPr>
+        <w:spacing w:before="0" w:beforeAutospacing="0" w:after="0" w:afterAutospacing="0"/>
+        <w:rPr>
+          <w:rFonts w:ascii="Courier New" w:hAnsi="Courier New" w:cs="Courier New"/>
+        </w:rPr>
+      </w:pPr>
+      <w:r>
+        <w:t>To obtain the latest version from this PPA</w:t>
+      </w:r>
+      <w:proofErr w:type="gramStart"/>
+      <w:r>
+        <w:t>:</w:t>
+      </w:r>
+      <w:proofErr w:type="gramEnd"/>
+      <w:r>
+        <w:br/>
+      </w:r>
+      <w:r>
+        <w:br/>
+      </w:r>
+      <w:r>
+        <w:rPr>
+          <w:rFonts w:ascii="Courier New" w:hAnsi="Courier New" w:cs="Courier New"/>
+        </w:rPr>
+        <w:t xml:space="preserve">$ </w:t>
+      </w:r>
+      <w:proofErr w:type="spellStart"/>
+      <w:r>
+        <w:rPr>
+          <w:rFonts w:ascii="Courier New" w:hAnsi="Courier New" w:cs="Courier New"/>
+        </w:rPr>
+        <w:t>sudo</w:t>
+      </w:r>
+      <w:proofErr w:type="spellEnd"/>
+      <w:r>
+        <w:rPr>
+          <w:rFonts w:ascii="Courier New" w:hAnsi="Courier New" w:cs="Courier New"/>
+        </w:rPr>
+        <w:t xml:space="preserve"> apt-get update</w:t>
+      </w:r>
+    </w:p>
+    <w:p>
+      <w:pPr>
+        <w:pStyle w:val="HTMLPreformatted"/>
+      </w:pPr>
+      <w:r>
+        <w:rPr>
+          <w:sz w:val="24"/>
+          <w:szCs w:val="24"/>
+        </w:rPr>
+        <w:t xml:space="preserve">$ </w:t>
+      </w:r>
+      <w:proofErr w:type="spellStart"/>
+      <w:proofErr w:type="gramStart"/>
+      <w:r>
+        <w:rPr>
+          <w:sz w:val="24"/>
+          <w:szCs w:val="24"/>
+        </w:rPr>
+        <w:t>sudo</w:t>
+      </w:r>
+      <w:proofErr w:type="spellEnd"/>
+      <w:proofErr w:type="gramEnd"/>
+      <w:r>
+        <w:rPr>
+          <w:sz w:val="24"/>
+          <w:szCs w:val="24"/>
+        </w:rPr>
+        <w:t xml:space="preserve"> apt-get install </w:t>
+      </w:r>
+      <w:proofErr w:type="spellStart"/>
+      <w:r>
+        <w:rPr>
+          <w:sz w:val="24"/>
+          <w:szCs w:val="24"/>
+        </w:rPr>
+        <w:t>wsjtx</w:t>
+      </w:r>
+      <w:proofErr w:type="spellEnd"/>
+    </w:p>
+    <w:p>
+      <w:r>
+        <w:t xml:space="preserve">You should also </w:t>
+      </w:r>
+      <w:proofErr w:type="gramStart"/>
+      <w:r>
+        <w:t xml:space="preserve">download  </w:t>
+      </w:r>
+      <w:proofErr w:type="gramEnd"/>
+      <w:r>
+        <w:rPr>
+          <w:rFonts w:ascii="Courier New" w:hAnsi="Courier New" w:cs="Courier New"/>
+        </w:rPr>
+        <w:fldChar w:fldCharType="begin"/>
+      </w:r>
+      <w:r>
+        <w:rPr>
+          <w:rFonts w:ascii="Courier New" w:hAnsi="Courier New" w:cs="Courier New"/>
+        </w:rPr>
+        <w:instrText xml:space="preserve"> HYPERLINK "http://physics.princeton.edu/pulsar/K1JT/kvasd" </w:instrText>
+      </w:r>
+      <w:r>
+        <w:rPr>
+          <w:rFonts w:ascii="Courier New" w:hAnsi="Courier New" w:cs="Courier New"/>
+        </w:rPr>
+        <w:fldChar w:fldCharType="separate"/>
+      </w:r>
+      <w:proofErr w:type="spellStart"/>
+      <w:r>
+        <w:rPr>
+          <w:rStyle w:val="Hyperlink"/>
+          <w:rFonts w:ascii="Courier New" w:hAnsi="Courier New" w:cs="Courier New"/>
+        </w:rPr>
+        <w:t>kvasd</w:t>
+      </w:r>
+      <w:proofErr w:type="spellEnd"/>
+      <w:r>
+        <w:rPr>
+          <w:rFonts w:ascii="Courier New" w:hAnsi="Courier New" w:cs="Courier New"/>
+        </w:rPr>
+        <w:fldChar w:fldCharType="end"/>
+      </w:r>
+      <w:r>
+        <w:t xml:space="preserve">  and put it in the same directory as the executable binaries  </w:t>
+      </w:r>
+      <w:proofErr w:type="spellStart"/>
+      <w:r>
+        <w:rPr>
+          <w:rFonts w:ascii="Courier New" w:hAnsi="Courier New" w:cs="Courier New"/>
+        </w:rPr>
+        <w:t>wsjtx</w:t>
+      </w:r>
+      <w:proofErr w:type="spellEnd"/>
+      <w:r>
+        <w:t xml:space="preserve">  and  </w:t>
+      </w:r>
+      <w:r>
+        <w:rPr>
+          <w:rFonts w:ascii="Courier New" w:hAnsi="Courier New" w:cs="Courier New"/>
+        </w:rPr>
+        <w:t>jt9</w:t>
+      </w:r>
+      <w:r>
+        <w:t>.  Normally (after you have run the script /</w:t>
+      </w:r>
+      <w:proofErr w:type="spellStart"/>
+      <w:r>
+        <w:t>usr</w:t>
+      </w:r>
+      <w:proofErr w:type="spellEnd"/>
+      <w:r>
+        <w:t>/bin/</w:t>
+      </w:r>
+      <w:proofErr w:type="spellStart"/>
+      <w:r>
+        <w:t>wsjtx</w:t>
+      </w:r>
+      <w:proofErr w:type="spellEnd"/>
+      <w:r>
+        <w:t xml:space="preserve"> at least once) this directory will be $HOME/.</w:t>
+      </w:r>
+      <w:proofErr w:type="spellStart"/>
+      <w:r>
+        <w:t>wsjtx</w:t>
+      </w:r>
+      <w:proofErr w:type="spellEnd"/>
+      <w:r>
+        <w:t>.</w:t>
+      </w:r>
+    </w:p>
+    <w:p>
+      <w:pPr>
+        <w:spacing w:before="0" w:beforeAutospacing="0"/>
+        <w:rPr>
+          <w:rFonts w:ascii="Arial" w:hAnsi="Arial" w:cs="Arial"/>
+        </w:rPr>
+      </w:pPr>
+      <w:r>
+        <w:rPr>
+          <w:rFonts w:ascii="Arial" w:hAnsi="Arial" w:cs="Arial"/>
+        </w:rPr>
+        <w:t xml:space="preserve">Installable binary packages for other </w:t>
+      </w:r>
+      <w:proofErr w:type="spellStart"/>
+      <w:r>
+        <w:rPr>
+          <w:rFonts w:ascii="Arial" w:hAnsi="Arial" w:cs="Arial"/>
+        </w:rPr>
+        <w:t>Debian</w:t>
+      </w:r>
+      <w:proofErr w:type="spellEnd"/>
+      <w:r>
+        <w:rPr>
+          <w:rFonts w:ascii="Arial" w:hAnsi="Arial" w:cs="Arial"/>
+        </w:rPr>
+        <w:t>-based Linux systems and for OS X will be available soon.</w:t>
+      </w:r>
+    </w:p>
+    <w:p>
+      <w:pPr>
+        <w:pStyle w:val="Heading2"/>
+      </w:pPr>
+      <w:bookmarkStart w:id="17" w:name="_Toc362437984"/>
+      <w:r>
+        <w:t>Source Code</w:t>
+      </w:r>
+      <w:bookmarkEnd w:id="17"/>
+    </w:p>
+    <w:p>
+      <w:pPr>
         <w:spacing w:before="120"/>
         <w:rPr>
           <w:rFonts w:ascii="Arial" w:hAnsi="Arial" w:cs="Arial"/>
@@ -16379,7 +16800,7 @@
         </w:rPr>
         <w:t xml:space="preserve">under the </w:t>
       </w:r>
-      <w:hyperlink r:id="rId35" w:history="1">
+      <w:hyperlink r:id="rId36" w:history="1">
         <w:r>
           <w:rPr>
             <w:rStyle w:val="Hyperlink"/>
@@ -16424,7 +16845,7 @@
         </w:rPr>
         <w:t xml:space="preserve">itory at </w:t>
       </w:r>
-      <w:hyperlink r:id="rId36" w:history="1">
+      <w:hyperlink r:id="rId37" w:history="1">
         <w:r>
           <w:rPr>
             <w:rStyle w:val="Hyperlink"/>
@@ -16655,34 +17076,6 @@
       <w:pPr>
         <w:spacing w:before="0" w:beforeAutospacing="0"/>
         <w:rPr>
-          <w:rFonts w:ascii="Arial" w:hAnsi="Arial" w:cs="Arial"/>
-        </w:rPr>
-      </w:pPr>
-      <w:r>
-        <w:rPr>
-          <w:rFonts w:ascii="Arial" w:hAnsi="Arial" w:cs="Arial"/>
-        </w:rPr>
-        <w:t xml:space="preserve">Installable binary packages for </w:t>
-      </w:r>
-      <w:proofErr w:type="spellStart"/>
-      <w:r>
-        <w:rPr>
-          <w:rFonts w:ascii="Arial" w:hAnsi="Arial" w:cs="Arial"/>
-        </w:rPr>
-        <w:t>Debian</w:t>
-      </w:r>
-      <w:proofErr w:type="spellEnd"/>
-      <w:r>
-        <w:rPr>
-          <w:rFonts w:ascii="Arial" w:hAnsi="Arial" w:cs="Arial"/>
-        </w:rPr>
-        <w:t>-based Linux and OS X will be available soon.</w:t>
-      </w:r>
-    </w:p>
-    <w:p>
-      <w:pPr>
-        <w:spacing w:before="0" w:beforeAutospacing="0"/>
-        <w:rPr>
           <w:rFonts w:ascii="Courier New" w:hAnsi="Courier New" w:cs="Courier New"/>
           <w:sz w:val="22"/>
           <w:szCs w:val="22"/>
@@ -16694,11 +17087,11 @@
         <w:pStyle w:val="Heading1"/>
         <w:spacing w:before="100" w:after="100"/>
       </w:pPr>
-      <w:bookmarkStart w:id="17" w:name="_Toc361646423"/>
+      <w:bookmarkStart w:id="18" w:name="_Toc362437985"/>
       <w:r>
         <w:t>Acknowledgments</w:t>
       </w:r>
-      <w:bookmarkEnd w:id="17"/>
+      <w:bookmarkEnd w:id="18"/>
     </w:p>
     <w:p>
       <w:pPr>
@@ -16845,7 +17238,7 @@
         </w:rPr>
         <w:t xml:space="preserve">) has been “open source”, all code being licensed under the </w:t>
       </w:r>
-      <w:hyperlink r:id="rId37" w:history="1">
+      <w:hyperlink r:id="rId38" w:history="1">
         <w:r>
           <w:rPr>
             <w:rStyle w:val="Hyperlink"/>
@@ -16920,7 +17313,7 @@
       </w:r>
     </w:p>
     <w:sectPr>
-      <w:footerReference w:type="default" r:id="rId38"/>
+      <w:footerReference w:type="default" r:id="rId39"/>
       <w:pgSz w:w="12240" w:h="15840" w:code="1"/>
       <w:pgMar w:top="1152" w:right="1440" w:bottom="576" w:left="1440" w:header="720" w:footer="144" w:gutter="0"/>
       <w:cols w:space="720"/>
@@ -17125,526 +17518,9 @@
 <file path=word/numbering.xml><?xml version="1.0" encoding="utf-8"?>
 <w:numbering xmlns:wpc="http://schemas.microsoft.com/office/word/2010/wordprocessingCanvas" xmlns:mc="http://schemas.openxmlformats.org/markup-compatibility/2006" xmlns:o="urn:schemas-microsoft-com:office:office" xmlns:r="http://schemas.openxmlformats.org/officeDocument/2006/relationships" xmlns:m="http://schemas.openxmlformats.org/officeDocument/2006/math" xmlns:v="urn:schemas-microsoft-com:vml" xmlns:wp14="http://schemas.microsoft.com/office/word/2010/wordprocessingDrawing" xmlns:wp="http://schemas.openxmlformats.org/drawingml/2006/wordprocessingDrawing" xmlns:w10="urn:schemas-microsoft-com:office:word" xmlns:w="http://schemas.openxmlformats.org/wordprocessingml/2006/main" xmlns:w14="http://schemas.microsoft.com/office/word/2010/wordml" xmlns:wpg="http://schemas.microsoft.com/office/word/2010/wordprocessingGroup" xmlns:wpi="http://schemas.microsoft.com/office/word/2010/wordprocessingInk" xmlns:wne="http://schemas.microsoft.com/office/word/2006/wordml" xmlns:wps="http://schemas.microsoft.com/office/word/2010/wordprocessingShape" mc:Ignorable="w14 wp14">
   <w:abstractNum w:abstractNumId="0">
-    <w:nsid w:val="0AF93307"/>
-    <w:multiLevelType w:val="hybridMultilevel"/>
-    <w:tmpl w:val="61960F74"/>
-    <w:lvl w:ilvl="0" w:tplc="04090001">
-      <w:start w:val="1"/>
-      <w:numFmt w:val="bullet"/>
-      <w:lvlText w:val=""/>
-      <w:lvlJc w:val="left"/>
-      <w:pPr>
-        <w:tabs>
-          <w:tab w:val="num" w:pos="720"/>
-        </w:tabs>
-        <w:ind w:left="720" w:hanging="360"/>
-      </w:pPr>
-      <w:rPr>
-        <w:rFonts w:ascii="Symbol" w:hAnsi="Symbol" w:hint="default"/>
-      </w:rPr>
-    </w:lvl>
-    <w:lvl w:ilvl="1" w:tplc="0409000F">
-      <w:start w:val="1"/>
-      <w:numFmt w:val="decimal"/>
-      <w:lvlText w:val="%2."/>
-      <w:lvlJc w:val="left"/>
-      <w:pPr>
-        <w:tabs>
-          <w:tab w:val="num" w:pos="1440"/>
-        </w:tabs>
-        <w:ind w:left="1440" w:hanging="360"/>
-      </w:pPr>
-      <w:rPr>
-        <w:rFonts w:hint="default"/>
-      </w:rPr>
-    </w:lvl>
-    <w:lvl w:ilvl="2" w:tplc="04090005" w:tentative="1">
-      <w:start w:val="1"/>
-      <w:numFmt w:val="bullet"/>
-      <w:lvlText w:val=""/>
-      <w:lvlJc w:val="left"/>
-      <w:pPr>
-        <w:tabs>
-          <w:tab w:val="num" w:pos="2160"/>
-        </w:tabs>
-        <w:ind w:left="2160" w:hanging="360"/>
-      </w:pPr>
-      <w:rPr>
-        <w:rFonts w:ascii="Wingdings" w:hAnsi="Wingdings" w:hint="default"/>
-      </w:rPr>
-    </w:lvl>
-    <w:lvl w:ilvl="3" w:tplc="04090001" w:tentative="1">
-      <w:start w:val="1"/>
-      <w:numFmt w:val="bullet"/>
-      <w:lvlText w:val=""/>
-      <w:lvlJc w:val="left"/>
-      <w:pPr>
-        <w:tabs>
-          <w:tab w:val="num" w:pos="2880"/>
-        </w:tabs>
-        <w:ind w:left="2880" w:hanging="360"/>
-      </w:pPr>
-      <w:rPr>
-        <w:rFonts w:ascii="Symbol" w:hAnsi="Symbol" w:hint="default"/>
-      </w:rPr>
-    </w:lvl>
-    <w:lvl w:ilvl="4" w:tplc="04090003" w:tentative="1">
-      <w:start w:val="1"/>
-      <w:numFmt w:val="bullet"/>
-      <w:lvlText w:val="o"/>
-      <w:lvlJc w:val="left"/>
-      <w:pPr>
-        <w:tabs>
-          <w:tab w:val="num" w:pos="3600"/>
-        </w:tabs>
-        <w:ind w:left="3600" w:hanging="360"/>
-      </w:pPr>
-      <w:rPr>
-        <w:rFonts w:ascii="Courier New" w:hAnsi="Courier New" w:cs="Courier New" w:hint="default"/>
-      </w:rPr>
-    </w:lvl>
-    <w:lvl w:ilvl="5" w:tplc="04090005" w:tentative="1">
-      <w:start w:val="1"/>
-      <w:numFmt w:val="bullet"/>
-      <w:lvlText w:val=""/>
-      <w:lvlJc w:val="left"/>
-      <w:pPr>
-        <w:tabs>
-          <w:tab w:val="num" w:pos="4320"/>
-        </w:tabs>
-        <w:ind w:left="4320" w:hanging="360"/>
-      </w:pPr>
-      <w:rPr>
-        <w:rFonts w:ascii="Wingdings" w:hAnsi="Wingdings" w:hint="default"/>
-      </w:rPr>
-    </w:lvl>
-    <w:lvl w:ilvl="6" w:tplc="04090001" w:tentative="1">
-      <w:start w:val="1"/>
-      <w:numFmt w:val="bullet"/>
-      <w:lvlText w:val=""/>
-      <w:lvlJc w:val="left"/>
-      <w:pPr>
-        <w:tabs>
-          <w:tab w:val="num" w:pos="5040"/>
-        </w:tabs>
-        <w:ind w:left="5040" w:hanging="360"/>
-      </w:pPr>
-      <w:rPr>
-        <w:rFonts w:ascii="Symbol" w:hAnsi="Symbol" w:hint="default"/>
-      </w:rPr>
-    </w:lvl>
-    <w:lvl w:ilvl="7" w:tplc="04090003" w:tentative="1">
-      <w:start w:val="1"/>
-      <w:numFmt w:val="bullet"/>
-      <w:lvlText w:val="o"/>
-      <w:lvlJc w:val="left"/>
-      <w:pPr>
-        <w:tabs>
-          <w:tab w:val="num" w:pos="5760"/>
-        </w:tabs>
-        <w:ind w:left="5760" w:hanging="360"/>
-      </w:pPr>
-      <w:rPr>
-        <w:rFonts w:ascii="Courier New" w:hAnsi="Courier New" w:cs="Courier New" w:hint="default"/>
-      </w:rPr>
-    </w:lvl>
-    <w:lvl w:ilvl="8" w:tplc="04090005" w:tentative="1">
-      <w:start w:val="1"/>
-      <w:numFmt w:val="bullet"/>
-      <w:lvlText w:val=""/>
-      <w:lvlJc w:val="left"/>
-      <w:pPr>
-        <w:tabs>
-          <w:tab w:val="num" w:pos="6480"/>
-        </w:tabs>
-        <w:ind w:left="6480" w:hanging="360"/>
-      </w:pPr>
-      <w:rPr>
-        <w:rFonts w:ascii="Wingdings" w:hAnsi="Wingdings" w:hint="default"/>
-      </w:rPr>
-    </w:lvl>
-  </w:abstractNum>
-  <w:abstractNum w:abstractNumId="1">
-    <w:nsid w:val="1454027F"/>
-    <w:multiLevelType w:val="hybridMultilevel"/>
-    <w:tmpl w:val="2D3A500C"/>
-    <w:lvl w:ilvl="0" w:tplc="74F678FC">
-      <w:start w:val="1"/>
-      <w:numFmt w:val="decimal"/>
-      <w:lvlText w:val="%1."/>
-      <w:lvlJc w:val="left"/>
-      <w:pPr>
-        <w:ind w:left="1080" w:hanging="360"/>
-      </w:pPr>
-      <w:rPr>
-        <w:rFonts w:hint="default"/>
-      </w:rPr>
-    </w:lvl>
-    <w:lvl w:ilvl="1" w:tplc="04090019" w:tentative="1">
-      <w:start w:val="1"/>
-      <w:numFmt w:val="lowerLetter"/>
-      <w:lvlText w:val="%2."/>
-      <w:lvlJc w:val="left"/>
-      <w:pPr>
-        <w:ind w:left="1800" w:hanging="360"/>
-      </w:pPr>
-    </w:lvl>
-    <w:lvl w:ilvl="2" w:tplc="0409001B" w:tentative="1">
-      <w:start w:val="1"/>
-      <w:numFmt w:val="lowerRoman"/>
-      <w:lvlText w:val="%3."/>
-      <w:lvlJc w:val="right"/>
-      <w:pPr>
-        <w:ind w:left="2520" w:hanging="180"/>
-      </w:pPr>
-    </w:lvl>
-    <w:lvl w:ilvl="3" w:tplc="0409000F" w:tentative="1">
-      <w:start w:val="1"/>
-      <w:numFmt w:val="decimal"/>
-      <w:lvlText w:val="%4."/>
-      <w:lvlJc w:val="left"/>
-      <w:pPr>
-        <w:ind w:left="3240" w:hanging="360"/>
-      </w:pPr>
-    </w:lvl>
-    <w:lvl w:ilvl="4" w:tplc="04090019" w:tentative="1">
-      <w:start w:val="1"/>
-      <w:numFmt w:val="lowerLetter"/>
-      <w:lvlText w:val="%5."/>
-      <w:lvlJc w:val="left"/>
-      <w:pPr>
-        <w:ind w:left="3960" w:hanging="360"/>
-      </w:pPr>
-    </w:lvl>
-    <w:lvl w:ilvl="5" w:tplc="0409001B" w:tentative="1">
-      <w:start w:val="1"/>
-      <w:numFmt w:val="lowerRoman"/>
-      <w:lvlText w:val="%6."/>
-      <w:lvlJc w:val="right"/>
-      <w:pPr>
-        <w:ind w:left="4680" w:hanging="180"/>
-      </w:pPr>
-    </w:lvl>
-    <w:lvl w:ilvl="6" w:tplc="0409000F" w:tentative="1">
-      <w:start w:val="1"/>
-      <w:numFmt w:val="decimal"/>
-      <w:lvlText w:val="%7."/>
-      <w:lvlJc w:val="left"/>
-      <w:pPr>
-        <w:ind w:left="5400" w:hanging="360"/>
-      </w:pPr>
-    </w:lvl>
-    <w:lvl w:ilvl="7" w:tplc="04090019" w:tentative="1">
-      <w:start w:val="1"/>
-      <w:numFmt w:val="lowerLetter"/>
-      <w:lvlText w:val="%8."/>
-      <w:lvlJc w:val="left"/>
-      <w:pPr>
-        <w:ind w:left="6120" w:hanging="360"/>
-      </w:pPr>
-    </w:lvl>
-    <w:lvl w:ilvl="8" w:tplc="0409001B" w:tentative="1">
-      <w:start w:val="1"/>
-      <w:numFmt w:val="lowerRoman"/>
-      <w:lvlText w:val="%9."/>
-      <w:lvlJc w:val="right"/>
-      <w:pPr>
-        <w:ind w:left="6840" w:hanging="180"/>
-      </w:pPr>
-    </w:lvl>
-  </w:abstractNum>
-  <w:abstractNum w:abstractNumId="2">
-    <w:nsid w:val="22956919"/>
-    <w:multiLevelType w:val="hybridMultilevel"/>
-    <w:tmpl w:val="6B8A09F6"/>
-    <w:lvl w:ilvl="0" w:tplc="04090001">
-      <w:start w:val="1"/>
-      <w:numFmt w:val="bullet"/>
-      <w:lvlText w:val=""/>
-      <w:lvlJc w:val="left"/>
-      <w:pPr>
-        <w:ind w:left="720" w:hanging="360"/>
-      </w:pPr>
-      <w:rPr>
-        <w:rFonts w:ascii="Symbol" w:hAnsi="Symbol" w:hint="default"/>
-      </w:rPr>
-    </w:lvl>
-    <w:lvl w:ilvl="1" w:tplc="04090003" w:tentative="1">
-      <w:start w:val="1"/>
-      <w:numFmt w:val="bullet"/>
-      <w:lvlText w:val="o"/>
-      <w:lvlJc w:val="left"/>
-      <w:pPr>
-        <w:ind w:left="1440" w:hanging="360"/>
-      </w:pPr>
-      <w:rPr>
-        <w:rFonts w:ascii="Courier New" w:hAnsi="Courier New" w:cs="Courier New" w:hint="default"/>
-      </w:rPr>
-    </w:lvl>
-    <w:lvl w:ilvl="2" w:tplc="04090005" w:tentative="1">
-      <w:start w:val="1"/>
-      <w:numFmt w:val="bullet"/>
-      <w:lvlText w:val=""/>
-      <w:lvlJc w:val="left"/>
-      <w:pPr>
-        <w:ind w:left="2160" w:hanging="360"/>
-      </w:pPr>
-      <w:rPr>
-        <w:rFonts w:ascii="Wingdings" w:hAnsi="Wingdings" w:hint="default"/>
-      </w:rPr>
-    </w:lvl>
-    <w:lvl w:ilvl="3" w:tplc="04090001" w:tentative="1">
-      <w:start w:val="1"/>
-      <w:numFmt w:val="bullet"/>
-      <w:lvlText w:val=""/>
-      <w:lvlJc w:val="left"/>
-      <w:pPr>
-        <w:ind w:left="2880" w:hanging="360"/>
-      </w:pPr>
-      <w:rPr>
-        <w:rFonts w:ascii="Symbol" w:hAnsi="Symbol" w:hint="default"/>
-      </w:rPr>
-    </w:lvl>
-    <w:lvl w:ilvl="4" w:tplc="04090003" w:tentative="1">
-      <w:start w:val="1"/>
-      <w:numFmt w:val="bullet"/>
-      <w:lvlText w:val="o"/>
-      <w:lvlJc w:val="left"/>
-      <w:pPr>
-        <w:ind w:left="3600" w:hanging="360"/>
-      </w:pPr>
-      <w:rPr>
-        <w:rFonts w:ascii="Courier New" w:hAnsi="Courier New" w:cs="Courier New" w:hint="default"/>
-      </w:rPr>
-    </w:lvl>
-    <w:lvl w:ilvl="5" w:tplc="04090005" w:tentative="1">
-      <w:start w:val="1"/>
-      <w:numFmt w:val="bullet"/>
-      <w:lvlText w:val=""/>
-      <w:lvlJc w:val="left"/>
-      <w:pPr>
-        <w:ind w:left="4320" w:hanging="360"/>
-      </w:pPr>
-      <w:rPr>
-        <w:rFonts w:ascii="Wingdings" w:hAnsi="Wingdings" w:hint="default"/>
-      </w:rPr>
-    </w:lvl>
-    <w:lvl w:ilvl="6" w:tplc="04090001" w:tentative="1">
-      <w:start w:val="1"/>
-      <w:numFmt w:val="bullet"/>
-      <w:lvlText w:val=""/>
-      <w:lvlJc w:val="left"/>
-      <w:pPr>
-        <w:ind w:left="5040" w:hanging="360"/>
-      </w:pPr>
-      <w:rPr>
-        <w:rFonts w:ascii="Symbol" w:hAnsi="Symbol" w:hint="default"/>
-      </w:rPr>
-    </w:lvl>
-    <w:lvl w:ilvl="7" w:tplc="04090003" w:tentative="1">
-      <w:start w:val="1"/>
-      <w:numFmt w:val="bullet"/>
-      <w:lvlText w:val="o"/>
-      <w:lvlJc w:val="left"/>
-      <w:pPr>
-        <w:ind w:left="5760" w:hanging="360"/>
-      </w:pPr>
-      <w:rPr>
-        <w:rFonts w:ascii="Courier New" w:hAnsi="Courier New" w:cs="Courier New" w:hint="default"/>
-      </w:rPr>
-    </w:lvl>
-    <w:lvl w:ilvl="8" w:tplc="04090005" w:tentative="1">
-      <w:start w:val="1"/>
-      <w:numFmt w:val="bullet"/>
-      <w:lvlText w:val=""/>
-      <w:lvlJc w:val="left"/>
-      <w:pPr>
-        <w:ind w:left="6480" w:hanging="360"/>
-      </w:pPr>
-      <w:rPr>
-        <w:rFonts w:ascii="Wingdings" w:hAnsi="Wingdings" w:hint="default"/>
-      </w:rPr>
-    </w:lvl>
-  </w:abstractNum>
-  <w:abstractNum w:abstractNumId="3">
-    <w:nsid w:val="2D3510B2"/>
-    <w:multiLevelType w:val="hybridMultilevel"/>
-    <w:tmpl w:val="52DC41A8"/>
-    <w:lvl w:ilvl="0" w:tplc="0409000F">
-      <w:start w:val="1"/>
-      <w:numFmt w:val="decimal"/>
-      <w:lvlText w:val="%1."/>
-      <w:lvlJc w:val="left"/>
-      <w:pPr>
-        <w:ind w:left="720" w:hanging="360"/>
-      </w:pPr>
-    </w:lvl>
-    <w:lvl w:ilvl="1" w:tplc="04090019" w:tentative="1">
-      <w:start w:val="1"/>
-      <w:numFmt w:val="lowerLetter"/>
-      <w:lvlText w:val="%2."/>
-      <w:lvlJc w:val="left"/>
-      <w:pPr>
-        <w:ind w:left="1440" w:hanging="360"/>
-      </w:pPr>
-    </w:lvl>
-    <w:lvl w:ilvl="2" w:tplc="0409001B" w:tentative="1">
-      <w:start w:val="1"/>
-      <w:numFmt w:val="lowerRoman"/>
-      <w:lvlText w:val="%3."/>
-      <w:lvlJc w:val="right"/>
-      <w:pPr>
-        <w:ind w:left="2160" w:hanging="180"/>
-      </w:pPr>
-    </w:lvl>
-    <w:lvl w:ilvl="3" w:tplc="0409000F" w:tentative="1">
-      <w:start w:val="1"/>
-      <w:numFmt w:val="decimal"/>
-      <w:lvlText w:val="%4."/>
-      <w:lvlJc w:val="left"/>
-      <w:pPr>
-        <w:ind w:left="2880" w:hanging="360"/>
-      </w:pPr>
-    </w:lvl>
-    <w:lvl w:ilvl="4" w:tplc="04090019" w:tentative="1">
-      <w:start w:val="1"/>
-      <w:numFmt w:val="lowerLetter"/>
-      <w:lvlText w:val="%5."/>
-      <w:lvlJc w:val="left"/>
-      <w:pPr>
-        <w:ind w:left="3600" w:hanging="360"/>
-      </w:pPr>
-    </w:lvl>
-    <w:lvl w:ilvl="5" w:tplc="0409001B" w:tentative="1">
-      <w:start w:val="1"/>
-      <w:numFmt w:val="lowerRoman"/>
-      <w:lvlText w:val="%6."/>
-      <w:lvlJc w:val="right"/>
-      <w:pPr>
-        <w:ind w:left="4320" w:hanging="180"/>
-      </w:pPr>
-    </w:lvl>
-    <w:lvl w:ilvl="6" w:tplc="0409000F" w:tentative="1">
-      <w:start w:val="1"/>
-      <w:numFmt w:val="decimal"/>
-      <w:lvlText w:val="%7."/>
-      <w:lvlJc w:val="left"/>
-      <w:pPr>
-        <w:ind w:left="5040" w:hanging="360"/>
-      </w:pPr>
-    </w:lvl>
-    <w:lvl w:ilvl="7" w:tplc="04090019" w:tentative="1">
-      <w:start w:val="1"/>
-      <w:numFmt w:val="lowerLetter"/>
-      <w:lvlText w:val="%8."/>
-      <w:lvlJc w:val="left"/>
-      <w:pPr>
-        <w:ind w:left="5760" w:hanging="360"/>
-      </w:pPr>
-    </w:lvl>
-    <w:lvl w:ilvl="8" w:tplc="0409001B" w:tentative="1">
-      <w:start w:val="1"/>
-      <w:numFmt w:val="lowerRoman"/>
-      <w:lvlText w:val="%9."/>
-      <w:lvlJc w:val="right"/>
-      <w:pPr>
-        <w:ind w:left="6480" w:hanging="180"/>
-      </w:pPr>
-    </w:lvl>
-  </w:abstractNum>
-  <w:abstractNum w:abstractNumId="4">
-    <w:nsid w:val="2F1D1D27"/>
-    <w:multiLevelType w:val="hybridMultilevel"/>
-    <w:tmpl w:val="1B80504E"/>
-    <w:lvl w:ilvl="0" w:tplc="6284F544">
-      <w:start w:val="1"/>
-      <w:numFmt w:val="decimal"/>
-      <w:lvlText w:val="%1."/>
-      <w:lvlJc w:val="left"/>
-      <w:pPr>
-        <w:ind w:left="360" w:hanging="360"/>
-      </w:pPr>
-      <w:rPr>
-        <w:rFonts w:hint="default"/>
-      </w:rPr>
-    </w:lvl>
-    <w:lvl w:ilvl="1" w:tplc="04090019" w:tentative="1">
-      <w:start w:val="1"/>
-      <w:numFmt w:val="lowerLetter"/>
-      <w:lvlText w:val="%2."/>
-      <w:lvlJc w:val="left"/>
-      <w:pPr>
-        <w:ind w:left="1440" w:hanging="360"/>
-      </w:pPr>
-    </w:lvl>
-    <w:lvl w:ilvl="2" w:tplc="0409001B" w:tentative="1">
-      <w:start w:val="1"/>
-      <w:numFmt w:val="lowerRoman"/>
-      <w:lvlText w:val="%3."/>
-      <w:lvlJc w:val="right"/>
-      <w:pPr>
-        <w:ind w:left="2160" w:hanging="180"/>
-      </w:pPr>
-    </w:lvl>
-    <w:lvl w:ilvl="3" w:tplc="0409000F" w:tentative="1">
-      <w:start w:val="1"/>
-      <w:numFmt w:val="decimal"/>
-      <w:lvlText w:val="%4."/>
-      <w:lvlJc w:val="left"/>
-      <w:pPr>
-        <w:ind w:left="2880" w:hanging="360"/>
-      </w:pPr>
-    </w:lvl>
-    <w:lvl w:ilvl="4" w:tplc="04090019" w:tentative="1">
-      <w:start w:val="1"/>
-      <w:numFmt w:val="lowerLetter"/>
-      <w:lvlText w:val="%5."/>
-      <w:lvlJc w:val="left"/>
-      <w:pPr>
-        <w:ind w:left="3600" w:hanging="360"/>
-      </w:pPr>
-    </w:lvl>
-    <w:lvl w:ilvl="5" w:tplc="0409001B" w:tentative="1">
-      <w:start w:val="1"/>
-      <w:numFmt w:val="lowerRoman"/>
-      <w:lvlText w:val="%6."/>
-      <w:lvlJc w:val="right"/>
-      <w:pPr>
-        <w:ind w:left="4320" w:hanging="180"/>
-      </w:pPr>
-    </w:lvl>
-    <w:lvl w:ilvl="6" w:tplc="0409000F" w:tentative="1">
-      <w:start w:val="1"/>
-      <w:numFmt w:val="decimal"/>
-      <w:lvlText w:val="%7."/>
-      <w:lvlJc w:val="left"/>
-      <w:pPr>
-        <w:ind w:left="5040" w:hanging="360"/>
-      </w:pPr>
-    </w:lvl>
-    <w:lvl w:ilvl="7" w:tplc="04090019" w:tentative="1">
-      <w:start w:val="1"/>
-      <w:numFmt w:val="lowerLetter"/>
-      <w:lvlText w:val="%8."/>
-      <w:lvlJc w:val="left"/>
-      <w:pPr>
-        <w:ind w:left="5760" w:hanging="360"/>
-      </w:pPr>
-    </w:lvl>
-    <w:lvl w:ilvl="8" w:tplc="0409001B" w:tentative="1">
-      <w:start w:val="1"/>
-      <w:numFmt w:val="lowerRoman"/>
-      <w:lvlText w:val="%9."/>
-      <w:lvlJc w:val="right"/>
-      <w:pPr>
-        <w:ind w:left="6480" w:hanging="180"/>
-      </w:pPr>
-    </w:lvl>
-  </w:abstractNum>
-  <w:abstractNum w:abstractNumId="5">
-    <w:nsid w:val="363F52DE"/>
+    <w:nsid w:val="05400EF5"/>
     <w:multiLevelType w:val="multilevel"/>
-    <w:tmpl w:val="B3AA3118"/>
+    <w:tmpl w:val="F6E201B4"/>
     <w:lvl w:ilvl="0">
       <w:start w:val="1"/>
       <w:numFmt w:val="bullet"/>
@@ -17790,98 +17666,152 @@
       </w:rPr>
     </w:lvl>
   </w:abstractNum>
-  <w:abstractNum w:abstractNumId="6">
-    <w:nsid w:val="40DC0AFD"/>
+  <w:abstractNum w:abstractNumId="1">
+    <w:nsid w:val="0AF93307"/>
     <w:multiLevelType w:val="hybridMultilevel"/>
-    <w:tmpl w:val="6E483A6A"/>
-    <w:lvl w:ilvl="0" w:tplc="0409000F">
+    <w:tmpl w:val="61960F74"/>
+    <w:lvl w:ilvl="0" w:tplc="04090001">
+      <w:start w:val="1"/>
+      <w:numFmt w:val="bullet"/>
+      <w:lvlText w:val=""/>
+      <w:lvlJc w:val="left"/>
+      <w:pPr>
+        <w:tabs>
+          <w:tab w:val="num" w:pos="720"/>
+        </w:tabs>
+        <w:ind w:left="720" w:hanging="360"/>
+      </w:pPr>
+      <w:rPr>
+        <w:rFonts w:ascii="Symbol" w:hAnsi="Symbol" w:hint="default"/>
+      </w:rPr>
+    </w:lvl>
+    <w:lvl w:ilvl="1" w:tplc="0409000F">
       <w:start w:val="1"/>
       <w:numFmt w:val="decimal"/>
-      <w:lvlText w:val="%1."/>
-      <w:lvlJc w:val="left"/>
-      <w:pPr>
-        <w:ind w:left="360" w:hanging="360"/>
-      </w:pPr>
-    </w:lvl>
-    <w:lvl w:ilvl="1" w:tplc="04090019">
-      <w:start w:val="1"/>
-      <w:numFmt w:val="lowerLetter"/>
       <w:lvlText w:val="%2."/>
       <w:lvlJc w:val="left"/>
       <w:pPr>
-        <w:ind w:left="1080" w:hanging="360"/>
-      </w:pPr>
+        <w:tabs>
+          <w:tab w:val="num" w:pos="1440"/>
+        </w:tabs>
+        <w:ind w:left="1440" w:hanging="360"/>
+      </w:pPr>
+      <w:rPr>
+        <w:rFonts w:hint="default"/>
+      </w:rPr>
     </w:lvl>
-    <w:lvl w:ilvl="2" w:tplc="0409001B" w:tentative="1">
+    <w:lvl w:ilvl="2" w:tplc="04090005" w:tentative="1">
       <w:start w:val="1"/>
-      <w:numFmt w:val="lowerRoman"/>
-      <w:lvlText w:val="%3."/>
-      <w:lvlJc w:val="right"/>
-      <w:pPr>
-        <w:ind w:left="1800" w:hanging="180"/>
-      </w:pPr>
+      <w:numFmt w:val="bullet"/>
+      <w:lvlText w:val=""/>
+      <w:lvlJc w:val="left"/>
+      <w:pPr>
+        <w:tabs>
+          <w:tab w:val="num" w:pos="2160"/>
+        </w:tabs>
+        <w:ind w:left="2160" w:hanging="360"/>
+      </w:pPr>
+      <w:rPr>
+        <w:rFonts w:ascii="Wingdings" w:hAnsi="Wingdings" w:hint="default"/>
+      </w:rPr>
     </w:lvl>
-    <w:lvl w:ilvl="3" w:tplc="0409000F" w:tentative="1">
+    <w:lvl w:ilvl="3" w:tplc="04090001" w:tentative="1">
       <w:start w:val="1"/>
-      <w:numFmt w:val="decimal"/>
-      <w:lvlText w:val="%4."/>
+      <w:numFmt w:val="bullet"/>
+      <w:lvlText w:val=""/>
       <w:lvlJc w:val="left"/>
       <w:pPr>
-        <w:ind w:left="2520" w:hanging="360"/>
-      </w:pPr>
+        <w:tabs>
+          <w:tab w:val="num" w:pos="2880"/>
+        </w:tabs>
+        <w:ind w:left="2880" w:hanging="360"/>
+      </w:pPr>
+      <w:rPr>
+        <w:rFonts w:ascii="Symbol" w:hAnsi="Symbol" w:hint="default"/>
+      </w:rPr>
     </w:lvl>
-    <w:lvl w:ilvl="4" w:tplc="04090019" w:tentative="1">
+    <w:lvl w:ilvl="4" w:tplc="04090003" w:tentative="1">
       <w:start w:val="1"/>
-      <w:numFmt w:val="lowerLetter"/>
-      <w:lvlText w:val="%5."/>
+      <w:numFmt w:val="bullet"/>
+      <w:lvlText w:val="o"/>
       <w:lvlJc w:val="left"/>
       <w:pPr>
-        <w:ind w:left="3240" w:hanging="360"/>
-      </w:pPr>
+        <w:tabs>
+          <w:tab w:val="num" w:pos="3600"/>
+        </w:tabs>
+        <w:ind w:left="3600" w:hanging="360"/>
+      </w:pPr>
+      <w:rPr>
+        <w:rFonts w:ascii="Courier New" w:hAnsi="Courier New" w:cs="Courier New" w:hint="default"/>
+      </w:rPr>
     </w:lvl>
-    <w:lvl w:ilvl="5" w:tplc="0409001B" w:tentative="1">
+    <w:lvl w:ilvl="5" w:tplc="04090005" w:tentative="1">
       <w:start w:val="1"/>
-      <w:numFmt w:val="lowerRoman"/>
-      <w:lvlText w:val="%6."/>
-      <w:lvlJc w:val="right"/>
-      <w:pPr>
-        <w:ind w:left="3960" w:hanging="180"/>
-      </w:pPr>
+      <w:numFmt w:val="bullet"/>
+      <w:lvlText w:val=""/>
+      <w:lvlJc w:val="left"/>
+      <w:pPr>
+        <w:tabs>
+          <w:tab w:val="num" w:pos="4320"/>
+        </w:tabs>
+        <w:ind w:left="4320" w:hanging="360"/>
+      </w:pPr>
+      <w:rPr>
+        <w:rFonts w:ascii="Wingdings" w:hAnsi="Wingdings" w:hint="default"/>
+      </w:rPr>
     </w:lvl>
-    <w:lvl w:ilvl="6" w:tplc="0409000F" w:tentative="1">
+    <w:lvl w:ilvl="6" w:tplc="04090001" w:tentative="1">
       <w:start w:val="1"/>
-      <w:numFmt w:val="decimal"/>
-      <w:lvlText w:val="%7."/>
+      <w:numFmt w:val="bullet"/>
+      <w:lvlText w:val=""/>
       <w:lvlJc w:val="left"/>
       <w:pPr>
-        <w:ind w:left="4680" w:hanging="360"/>
-      </w:pPr>
+        <w:tabs>
+          <w:tab w:val="num" w:pos="5040"/>
+        </w:tabs>
+        <w:ind w:left="5040" w:hanging="360"/>
+      </w:pPr>
+      <w:rPr>
+        <w:rFonts w:ascii="Symbol" w:hAnsi="Symbol" w:hint="default"/>
+      </w:rPr>
     </w:lvl>
-    <w:lvl w:ilvl="7" w:tplc="04090019" w:tentative="1">
+    <w:lvl w:ilvl="7" w:tplc="04090003" w:tentative="1">
       <w:start w:val="1"/>
-      <w:numFmt w:val="lowerLetter"/>
-      <w:lvlText w:val="%8."/>
+      <w:numFmt w:val="bullet"/>
+      <w:lvlText w:val="o"/>
       <w:lvlJc w:val="left"/>
       <w:pPr>
-        <w:ind w:left="5400" w:hanging="360"/>
-      </w:pPr>
+        <w:tabs>
+          <w:tab w:val="num" w:pos="5760"/>
+        </w:tabs>
+        <w:ind w:left="5760" w:hanging="360"/>
+      </w:pPr>
+      <w:rPr>
+        <w:rFonts w:ascii="Courier New" w:hAnsi="Courier New" w:cs="Courier New" w:hint="default"/>
+      </w:rPr>
     </w:lvl>
-    <w:lvl w:ilvl="8" w:tplc="0409001B" w:tentative="1">
+    <w:lvl w:ilvl="8" w:tplc="04090005" w:tentative="1">
       <w:start w:val="1"/>
-      <w:numFmt w:val="lowerRoman"/>
-      <w:lvlText w:val="%9."/>
-      <w:lvlJc w:val="right"/>
-      <w:pPr>
-        <w:ind w:left="6120" w:hanging="180"/>
-      </w:pPr>
+      <w:numFmt w:val="bullet"/>
+      <w:lvlText w:val=""/>
+      <w:lvlJc w:val="left"/>
+      <w:pPr>
+        <w:tabs>
+          <w:tab w:val="num" w:pos="6480"/>
+        </w:tabs>
+        <w:ind w:left="6480" w:hanging="360"/>
+      </w:pPr>
+      <w:rPr>
+        <w:rFonts w:ascii="Wingdings" w:hAnsi="Wingdings" w:hint="default"/>
+      </w:rPr>
     </w:lvl>
   </w:abstractNum>
-  <w:abstractNum w:abstractNumId="7">
-    <w:nsid w:val="45F16505"/>
+  <w:abstractNum w:abstractNumId="2">
+    <w:nsid w:val="1454027F"/>
     <w:multiLevelType w:val="hybridMultilevel"/>
-    <w:tmpl w:val="03D080D0"/>
-    <w:lvl w:ilvl="0" w:tplc="1AF46BEE">
-      <w:start w:val="7"/>
+    <w:tmpl w:val="2D3A500C"/>
+    <w:lvl w:ilvl="0" w:tplc="74F678FC">
+      <w:start w:val="1"/>
       <w:numFmt w:val="decimal"/>
       <w:lvlText w:val="%1."/>
       <w:lvlJc w:val="left"/>
@@ -17965,295 +17895,10 @@
       </w:pPr>
     </w:lvl>
   </w:abstractNum>
-  <w:abstractNum w:abstractNumId="8">
-    <w:nsid w:val="56427958"/>
+  <w:abstractNum w:abstractNumId="3">
+    <w:nsid w:val="22956919"/>
     <w:multiLevelType w:val="hybridMultilevel"/>
-    <w:tmpl w:val="5FF4A312"/>
-    <w:lvl w:ilvl="0" w:tplc="0409000F">
-      <w:start w:val="1"/>
-      <w:numFmt w:val="decimal"/>
-      <w:lvlText w:val="%1."/>
-      <w:lvlJc w:val="left"/>
-      <w:pPr>
-        <w:ind w:left="720" w:hanging="360"/>
-      </w:pPr>
-    </w:lvl>
-    <w:lvl w:ilvl="1" w:tplc="04090019">
-      <w:start w:val="1"/>
-      <w:numFmt w:val="lowerLetter"/>
-      <w:lvlText w:val="%2."/>
-      <w:lvlJc w:val="left"/>
-      <w:pPr>
-        <w:ind w:left="1440" w:hanging="360"/>
-      </w:pPr>
-    </w:lvl>
-    <w:lvl w:ilvl="2" w:tplc="0409001B" w:tentative="1">
-      <w:start w:val="1"/>
-      <w:numFmt w:val="lowerRoman"/>
-      <w:lvlText w:val="%3."/>
-      <w:lvlJc w:val="right"/>
-      <w:pPr>
-        <w:ind w:left="2160" w:hanging="180"/>
-      </w:pPr>
-    </w:lvl>
-    <w:lvl w:ilvl="3" w:tplc="0409000F" w:tentative="1">
-      <w:start w:val="1"/>
-      <w:numFmt w:val="decimal"/>
-      <w:lvlText w:val="%4."/>
-      <w:lvlJc w:val="left"/>
-      <w:pPr>
-        <w:ind w:left="2880" w:hanging="360"/>
-      </w:pPr>
-    </w:lvl>
-    <w:lvl w:ilvl="4" w:tplc="04090019" w:tentative="1">
-      <w:start w:val="1"/>
-      <w:numFmt w:val="lowerLetter"/>
-      <w:lvlText w:val="%5."/>
-      <w:lvlJc w:val="left"/>
-      <w:pPr>
-        <w:ind w:left="3600" w:hanging="360"/>
-      </w:pPr>
-    </w:lvl>
-    <w:lvl w:ilvl="5" w:tplc="0409001B" w:tentative="1">
-      <w:start w:val="1"/>
-      <w:numFmt w:val="lowerRoman"/>
-      <w:lvlText w:val="%6."/>
-      <w:lvlJc w:val="right"/>
-      <w:pPr>
-        <w:ind w:left="4320" w:hanging="180"/>
-      </w:pPr>
-    </w:lvl>
-    <w:lvl w:ilvl="6" w:tplc="0409000F" w:tentative="1">
-      <w:start w:val="1"/>
-      <w:numFmt w:val="decimal"/>
-      <w:lvlText w:val="%7."/>
-      <w:lvlJc w:val="left"/>
-      <w:pPr>
-        <w:ind w:left="5040" w:hanging="360"/>
-      </w:pPr>
-    </w:lvl>
-    <w:lvl w:ilvl="7" w:tplc="04090019" w:tentative="1">
-      <w:start w:val="1"/>
-      <w:numFmt w:val="lowerLetter"/>
-      <w:lvlText w:val="%8."/>
-      <w:lvlJc w:val="left"/>
-      <w:pPr>
-        <w:ind w:left="5760" w:hanging="360"/>
-      </w:pPr>
-    </w:lvl>
-    <w:lvl w:ilvl="8" w:tplc="0409001B" w:tentative="1">
-      <w:start w:val="1"/>
-      <w:numFmt w:val="lowerRoman"/>
-      <w:lvlText w:val="%9."/>
-      <w:lvlJc w:val="right"/>
-      <w:pPr>
-        <w:ind w:left="6480" w:hanging="180"/>
-      </w:pPr>
-    </w:lvl>
-  </w:abstractNum>
-  <w:abstractNum w:abstractNumId="9">
-    <w:nsid w:val="5C52049D"/>
-    <w:multiLevelType w:val="hybridMultilevel"/>
-    <w:tmpl w:val="75108932"/>
-    <w:lvl w:ilvl="0" w:tplc="0409000F">
-      <w:start w:val="1"/>
-      <w:numFmt w:val="decimal"/>
-      <w:lvlText w:val="%1."/>
-      <w:lvlJc w:val="left"/>
-      <w:pPr>
-        <w:ind w:left="720" w:hanging="360"/>
-      </w:pPr>
-    </w:lvl>
-    <w:lvl w:ilvl="1" w:tplc="04090019">
-      <w:start w:val="1"/>
-      <w:numFmt w:val="lowerLetter"/>
-      <w:lvlText w:val="%2."/>
-      <w:lvlJc w:val="left"/>
-      <w:pPr>
-        <w:ind w:left="1440" w:hanging="360"/>
-      </w:pPr>
-    </w:lvl>
-    <w:lvl w:ilvl="2" w:tplc="0409001B" w:tentative="1">
-      <w:start w:val="1"/>
-      <w:numFmt w:val="lowerRoman"/>
-      <w:lvlText w:val="%3."/>
-      <w:lvlJc w:val="right"/>
-      <w:pPr>
-        <w:ind w:left="2160" w:hanging="180"/>
-      </w:pPr>
-    </w:lvl>
-    <w:lvl w:ilvl="3" w:tplc="0409000F" w:tentative="1">
-      <w:start w:val="1"/>
-      <w:numFmt w:val="decimal"/>
-      <w:lvlText w:val="%4."/>
-      <w:lvlJc w:val="left"/>
-      <w:pPr>
-        <w:ind w:left="2880" w:hanging="360"/>
-      </w:pPr>
-    </w:lvl>
-    <w:lvl w:ilvl="4" w:tplc="04090019" w:tentative="1">
-      <w:start w:val="1"/>
-      <w:numFmt w:val="lowerLetter"/>
-      <w:lvlText w:val="%5."/>
-      <w:lvlJc w:val="left"/>
-      <w:pPr>
-        <w:ind w:left="3600" w:hanging="360"/>
-      </w:pPr>
-    </w:lvl>
-    <w:lvl w:ilvl="5" w:tplc="0409001B" w:tentative="1">
-      <w:start w:val="1"/>
-      <w:numFmt w:val="lowerRoman"/>
-      <w:lvlText w:val="%6."/>
-      <w:lvlJc w:val="right"/>
-      <w:pPr>
-        <w:ind w:left="4320" w:hanging="180"/>
-      </w:pPr>
-    </w:lvl>
-    <w:lvl w:ilvl="6" w:tplc="0409000F" w:tentative="1">
-      <w:start w:val="1"/>
-      <w:numFmt w:val="decimal"/>
-      <w:lvlText w:val="%7."/>
-      <w:lvlJc w:val="left"/>
-      <w:pPr>
-        <w:ind w:left="5040" w:hanging="360"/>
-      </w:pPr>
-    </w:lvl>
-    <w:lvl w:ilvl="7" w:tplc="04090019" w:tentative="1">
-      <w:start w:val="1"/>
-      <w:numFmt w:val="lowerLetter"/>
-      <w:lvlText w:val="%8."/>
-      <w:lvlJc w:val="left"/>
-      <w:pPr>
-        <w:ind w:left="5760" w:hanging="360"/>
-      </w:pPr>
-    </w:lvl>
-    <w:lvl w:ilvl="8" w:tplc="0409001B" w:tentative="1">
-      <w:start w:val="1"/>
-      <w:numFmt w:val="lowerRoman"/>
-      <w:lvlText w:val="%9."/>
-      <w:lvlJc w:val="right"/>
-      <w:pPr>
-        <w:ind w:left="6480" w:hanging="180"/>
-      </w:pPr>
-    </w:lvl>
-  </w:abstractNum>
-  <w:abstractNum w:abstractNumId="10">
-    <w:nsid w:val="5D3576F0"/>
-    <w:multiLevelType w:val="multilevel"/>
-    <w:tmpl w:val="3504382C"/>
-    <w:lvl w:ilvl="0">
-      <w:start w:val="1"/>
-      <w:numFmt w:val="decimal"/>
-      <w:lvlText w:val="%1."/>
-      <w:lvlJc w:val="left"/>
-      <w:pPr>
-        <w:tabs>
-          <w:tab w:val="num" w:pos="720"/>
-        </w:tabs>
-        <w:ind w:left="720" w:hanging="360"/>
-      </w:pPr>
-    </w:lvl>
-    <w:lvl w:ilvl="1" w:tentative="1">
-      <w:start w:val="1"/>
-      <w:numFmt w:val="decimal"/>
-      <w:lvlText w:val="%2."/>
-      <w:lvlJc w:val="left"/>
-      <w:pPr>
-        <w:tabs>
-          <w:tab w:val="num" w:pos="1440"/>
-        </w:tabs>
-        <w:ind w:left="1440" w:hanging="360"/>
-      </w:pPr>
-    </w:lvl>
-    <w:lvl w:ilvl="2" w:tentative="1">
-      <w:start w:val="1"/>
-      <w:numFmt w:val="decimal"/>
-      <w:lvlText w:val="%3."/>
-      <w:lvlJc w:val="left"/>
-      <w:pPr>
-        <w:tabs>
-          <w:tab w:val="num" w:pos="2160"/>
-        </w:tabs>
-        <w:ind w:left="2160" w:hanging="360"/>
-      </w:pPr>
-    </w:lvl>
-    <w:lvl w:ilvl="3" w:tentative="1">
-      <w:start w:val="1"/>
-      <w:numFmt w:val="decimal"/>
-      <w:lvlText w:val="%4."/>
-      <w:lvlJc w:val="left"/>
-      <w:pPr>
-        <w:tabs>
-          <w:tab w:val="num" w:pos="2880"/>
-        </w:tabs>
-        <w:ind w:left="2880" w:hanging="360"/>
-      </w:pPr>
-    </w:lvl>
-    <w:lvl w:ilvl="4" w:tentative="1">
-      <w:start w:val="1"/>
-      <w:numFmt w:val="decimal"/>
-      <w:lvlText w:val="%5."/>
-      <w:lvlJc w:val="left"/>
-      <w:pPr>
-        <w:tabs>
-          <w:tab w:val="num" w:pos="3600"/>
-        </w:tabs>
-        <w:ind w:left="3600" w:hanging="360"/>
-      </w:pPr>
-    </w:lvl>
-    <w:lvl w:ilvl="5" w:tentative="1">
-      <w:start w:val="1"/>
-      <w:numFmt w:val="decimal"/>
-      <w:lvlText w:val="%6."/>
-      <w:lvlJc w:val="left"/>
-      <w:pPr>
-        <w:tabs>
-          <w:tab w:val="num" w:pos="4320"/>
-        </w:tabs>
-        <w:ind w:left="4320" w:hanging="360"/>
-      </w:pPr>
-    </w:lvl>
-    <w:lvl w:ilvl="6" w:tentative="1">
-      <w:start w:val="1"/>
-      <w:numFmt w:val="decimal"/>
-      <w:lvlText w:val="%7."/>
-      <w:lvlJc w:val="left"/>
-      <w:pPr>
-        <w:tabs>
-          <w:tab w:val="num" w:pos="5040"/>
-        </w:tabs>
-        <w:ind w:left="5040" w:hanging="360"/>
-      </w:pPr>
-    </w:lvl>
-    <w:lvl w:ilvl="7" w:tentative="1">
-      <w:start w:val="1"/>
-      <w:numFmt w:val="decimal"/>
-      <w:lvlText w:val="%8."/>
-      <w:lvlJc w:val="left"/>
-      <w:pPr>
-        <w:tabs>
-          <w:tab w:val="num" w:pos="5760"/>
-        </w:tabs>
-        <w:ind w:left="5760" w:hanging="360"/>
-      </w:pPr>
-    </w:lvl>
-    <w:lvl w:ilvl="8" w:tentative="1">
-      <w:start w:val="1"/>
-      <w:numFmt w:val="decimal"/>
-      <w:lvlText w:val="%9."/>
-      <w:lvlJc w:val="left"/>
-      <w:pPr>
-        <w:tabs>
-          <w:tab w:val="num" w:pos="6480"/>
-        </w:tabs>
-        <w:ind w:left="6480" w:hanging="360"/>
-      </w:pPr>
-    </w:lvl>
-  </w:abstractNum>
-  <w:abstractNum w:abstractNumId="11">
-    <w:nsid w:val="62481F0C"/>
-    <w:multiLevelType w:val="hybridMultilevel"/>
-    <w:tmpl w:val="8F808DAE"/>
+    <w:tmpl w:val="6B8A09F6"/>
     <w:lvl w:ilvl="0" w:tplc="04090001">
       <w:start w:val="1"/>
       <w:numFmt w:val="bullet"/>
@@ -18363,10 +18008,10 @@
       </w:rPr>
     </w:lvl>
   </w:abstractNum>
-  <w:abstractNum w:abstractNumId="12">
-    <w:nsid w:val="6CBF2C63"/>
+  <w:abstractNum w:abstractNumId="4">
+    <w:nsid w:val="2D3510B2"/>
     <w:multiLevelType w:val="hybridMultilevel"/>
-    <w:tmpl w:val="0F5C8612"/>
+    <w:tmpl w:val="52DC41A8"/>
     <w:lvl w:ilvl="0" w:tplc="0409000F">
       <w:start w:val="1"/>
       <w:numFmt w:val="decimal"/>
@@ -18449,11 +18094,11 @@
       </w:pPr>
     </w:lvl>
   </w:abstractNum>
-  <w:abstractNum w:abstractNumId="13">
-    <w:nsid w:val="708269D2"/>
+  <w:abstractNum w:abstractNumId="5">
+    <w:nsid w:val="2F1D1D27"/>
     <w:multiLevelType w:val="hybridMultilevel"/>
-    <w:tmpl w:val="22FEEB12"/>
-    <w:lvl w:ilvl="0" w:tplc="6994AF78">
+    <w:tmpl w:val="1B80504E"/>
+    <w:lvl w:ilvl="0" w:tplc="6284F544">
       <w:start w:val="1"/>
       <w:numFmt w:val="decimal"/>
       <w:lvlText w:val="%1."/>
@@ -18538,7 +18183,904 @@
       </w:pPr>
     </w:lvl>
   </w:abstractNum>
+  <w:abstractNum w:abstractNumId="6">
+    <w:nsid w:val="363F52DE"/>
+    <w:multiLevelType w:val="multilevel"/>
+    <w:tmpl w:val="B3AA3118"/>
+    <w:lvl w:ilvl="0">
+      <w:start w:val="1"/>
+      <w:numFmt w:val="bullet"/>
+      <w:lvlText w:val=""/>
+      <w:lvlJc w:val="left"/>
+      <w:pPr>
+        <w:tabs>
+          <w:tab w:val="num" w:pos="720"/>
+        </w:tabs>
+        <w:ind w:left="720" w:hanging="360"/>
+      </w:pPr>
+      <w:rPr>
+        <w:rFonts w:ascii="Symbol" w:hAnsi="Symbol" w:hint="default"/>
+        <w:sz w:val="20"/>
+      </w:rPr>
+    </w:lvl>
+    <w:lvl w:ilvl="1" w:tentative="1">
+      <w:start w:val="1"/>
+      <w:numFmt w:val="bullet"/>
+      <w:lvlText w:val="o"/>
+      <w:lvlJc w:val="left"/>
+      <w:pPr>
+        <w:tabs>
+          <w:tab w:val="num" w:pos="1440"/>
+        </w:tabs>
+        <w:ind w:left="1440" w:hanging="360"/>
+      </w:pPr>
+      <w:rPr>
+        <w:rFonts w:ascii="Courier New" w:hAnsi="Courier New" w:hint="default"/>
+        <w:sz w:val="20"/>
+      </w:rPr>
+    </w:lvl>
+    <w:lvl w:ilvl="2" w:tentative="1">
+      <w:start w:val="1"/>
+      <w:numFmt w:val="bullet"/>
+      <w:lvlText w:val=""/>
+      <w:lvlJc w:val="left"/>
+      <w:pPr>
+        <w:tabs>
+          <w:tab w:val="num" w:pos="2160"/>
+        </w:tabs>
+        <w:ind w:left="2160" w:hanging="360"/>
+      </w:pPr>
+      <w:rPr>
+        <w:rFonts w:ascii="Wingdings" w:hAnsi="Wingdings" w:hint="default"/>
+        <w:sz w:val="20"/>
+      </w:rPr>
+    </w:lvl>
+    <w:lvl w:ilvl="3" w:tentative="1">
+      <w:start w:val="1"/>
+      <w:numFmt w:val="bullet"/>
+      <w:lvlText w:val=""/>
+      <w:lvlJc w:val="left"/>
+      <w:pPr>
+        <w:tabs>
+          <w:tab w:val="num" w:pos="2880"/>
+        </w:tabs>
+        <w:ind w:left="2880" w:hanging="360"/>
+      </w:pPr>
+      <w:rPr>
+        <w:rFonts w:ascii="Wingdings" w:hAnsi="Wingdings" w:hint="default"/>
+        <w:sz w:val="20"/>
+      </w:rPr>
+    </w:lvl>
+    <w:lvl w:ilvl="4" w:tentative="1">
+      <w:start w:val="1"/>
+      <w:numFmt w:val="bullet"/>
+      <w:lvlText w:val=""/>
+      <w:lvlJc w:val="left"/>
+      <w:pPr>
+        <w:tabs>
+          <w:tab w:val="num" w:pos="3600"/>
+        </w:tabs>
+        <w:ind w:left="3600" w:hanging="360"/>
+      </w:pPr>
+      <w:rPr>
+        <w:rFonts w:ascii="Wingdings" w:hAnsi="Wingdings" w:hint="default"/>
+        <w:sz w:val="20"/>
+      </w:rPr>
+    </w:lvl>
+    <w:lvl w:ilvl="5" w:tentative="1">
+      <w:start w:val="1"/>
+      <w:numFmt w:val="bullet"/>
+      <w:lvlText w:val=""/>
+      <w:lvlJc w:val="left"/>
+      <w:pPr>
+        <w:tabs>
+          <w:tab w:val="num" w:pos="4320"/>
+        </w:tabs>
+        <w:ind w:left="4320" w:hanging="360"/>
+      </w:pPr>
+      <w:rPr>
+        <w:rFonts w:ascii="Wingdings" w:hAnsi="Wingdings" w:hint="default"/>
+        <w:sz w:val="20"/>
+      </w:rPr>
+    </w:lvl>
+    <w:lvl w:ilvl="6" w:tentative="1">
+      <w:start w:val="1"/>
+      <w:numFmt w:val="bullet"/>
+      <w:lvlText w:val=""/>
+      <w:lvlJc w:val="left"/>
+      <w:pPr>
+        <w:tabs>
+          <w:tab w:val="num" w:pos="5040"/>
+        </w:tabs>
+        <w:ind w:left="5040" w:hanging="360"/>
+      </w:pPr>
+      <w:rPr>
+        <w:rFonts w:ascii="Wingdings" w:hAnsi="Wingdings" w:hint="default"/>
+        <w:sz w:val="20"/>
+      </w:rPr>
+    </w:lvl>
+    <w:lvl w:ilvl="7" w:tentative="1">
+      <w:start w:val="1"/>
+      <w:numFmt w:val="bullet"/>
+      <w:lvlText w:val=""/>
+      <w:lvlJc w:val="left"/>
+      <w:pPr>
+        <w:tabs>
+          <w:tab w:val="num" w:pos="5760"/>
+        </w:tabs>
+        <w:ind w:left="5760" w:hanging="360"/>
+      </w:pPr>
+      <w:rPr>
+        <w:rFonts w:ascii="Wingdings" w:hAnsi="Wingdings" w:hint="default"/>
+        <w:sz w:val="20"/>
+      </w:rPr>
+    </w:lvl>
+    <w:lvl w:ilvl="8" w:tentative="1">
+      <w:start w:val="1"/>
+      <w:numFmt w:val="bullet"/>
+      <w:lvlText w:val=""/>
+      <w:lvlJc w:val="left"/>
+      <w:pPr>
+        <w:tabs>
+          <w:tab w:val="num" w:pos="6480"/>
+        </w:tabs>
+        <w:ind w:left="6480" w:hanging="360"/>
+      </w:pPr>
+      <w:rPr>
+        <w:rFonts w:ascii="Wingdings" w:hAnsi="Wingdings" w:hint="default"/>
+        <w:sz w:val="20"/>
+      </w:rPr>
+    </w:lvl>
+  </w:abstractNum>
+  <w:abstractNum w:abstractNumId="7">
+    <w:nsid w:val="40DC0AFD"/>
+    <w:multiLevelType w:val="hybridMultilevel"/>
+    <w:tmpl w:val="6E483A6A"/>
+    <w:lvl w:ilvl="0" w:tplc="0409000F">
+      <w:start w:val="1"/>
+      <w:numFmt w:val="decimal"/>
+      <w:lvlText w:val="%1."/>
+      <w:lvlJc w:val="left"/>
+      <w:pPr>
+        <w:ind w:left="360" w:hanging="360"/>
+      </w:pPr>
+    </w:lvl>
+    <w:lvl w:ilvl="1" w:tplc="04090019">
+      <w:start w:val="1"/>
+      <w:numFmt w:val="lowerLetter"/>
+      <w:lvlText w:val="%2."/>
+      <w:lvlJc w:val="left"/>
+      <w:pPr>
+        <w:ind w:left="1080" w:hanging="360"/>
+      </w:pPr>
+    </w:lvl>
+    <w:lvl w:ilvl="2" w:tplc="0409001B" w:tentative="1">
+      <w:start w:val="1"/>
+      <w:numFmt w:val="lowerRoman"/>
+      <w:lvlText w:val="%3."/>
+      <w:lvlJc w:val="right"/>
+      <w:pPr>
+        <w:ind w:left="1800" w:hanging="180"/>
+      </w:pPr>
+    </w:lvl>
+    <w:lvl w:ilvl="3" w:tplc="0409000F" w:tentative="1">
+      <w:start w:val="1"/>
+      <w:numFmt w:val="decimal"/>
+      <w:lvlText w:val="%4."/>
+      <w:lvlJc w:val="left"/>
+      <w:pPr>
+        <w:ind w:left="2520" w:hanging="360"/>
+      </w:pPr>
+    </w:lvl>
+    <w:lvl w:ilvl="4" w:tplc="04090019" w:tentative="1">
+      <w:start w:val="1"/>
+      <w:numFmt w:val="lowerLetter"/>
+      <w:lvlText w:val="%5."/>
+      <w:lvlJc w:val="left"/>
+      <w:pPr>
+        <w:ind w:left="3240" w:hanging="360"/>
+      </w:pPr>
+    </w:lvl>
+    <w:lvl w:ilvl="5" w:tplc="0409001B" w:tentative="1">
+      <w:start w:val="1"/>
+      <w:numFmt w:val="lowerRoman"/>
+      <w:lvlText w:val="%6."/>
+      <w:lvlJc w:val="right"/>
+      <w:pPr>
+        <w:ind w:left="3960" w:hanging="180"/>
+      </w:pPr>
+    </w:lvl>
+    <w:lvl w:ilvl="6" w:tplc="0409000F" w:tentative="1">
+      <w:start w:val="1"/>
+      <w:numFmt w:val="decimal"/>
+      <w:lvlText w:val="%7."/>
+      <w:lvlJc w:val="left"/>
+      <w:pPr>
+        <w:ind w:left="4680" w:hanging="360"/>
+      </w:pPr>
+    </w:lvl>
+    <w:lvl w:ilvl="7" w:tplc="04090019" w:tentative="1">
+      <w:start w:val="1"/>
+      <w:numFmt w:val="lowerLetter"/>
+      <w:lvlText w:val="%8."/>
+      <w:lvlJc w:val="left"/>
+      <w:pPr>
+        <w:ind w:left="5400" w:hanging="360"/>
+      </w:pPr>
+    </w:lvl>
+    <w:lvl w:ilvl="8" w:tplc="0409001B" w:tentative="1">
+      <w:start w:val="1"/>
+      <w:numFmt w:val="lowerRoman"/>
+      <w:lvlText w:val="%9."/>
+      <w:lvlJc w:val="right"/>
+      <w:pPr>
+        <w:ind w:left="6120" w:hanging="180"/>
+      </w:pPr>
+    </w:lvl>
+  </w:abstractNum>
+  <w:abstractNum w:abstractNumId="8">
+    <w:nsid w:val="45F16505"/>
+    <w:multiLevelType w:val="hybridMultilevel"/>
+    <w:tmpl w:val="03D080D0"/>
+    <w:lvl w:ilvl="0" w:tplc="1AF46BEE">
+      <w:start w:val="7"/>
+      <w:numFmt w:val="decimal"/>
+      <w:lvlText w:val="%1."/>
+      <w:lvlJc w:val="left"/>
+      <w:pPr>
+        <w:ind w:left="1080" w:hanging="360"/>
+      </w:pPr>
+      <w:rPr>
+        <w:rFonts w:hint="default"/>
+      </w:rPr>
+    </w:lvl>
+    <w:lvl w:ilvl="1" w:tplc="04090019" w:tentative="1">
+      <w:start w:val="1"/>
+      <w:numFmt w:val="lowerLetter"/>
+      <w:lvlText w:val="%2."/>
+      <w:lvlJc w:val="left"/>
+      <w:pPr>
+        <w:ind w:left="1800" w:hanging="360"/>
+      </w:pPr>
+    </w:lvl>
+    <w:lvl w:ilvl="2" w:tplc="0409001B" w:tentative="1">
+      <w:start w:val="1"/>
+      <w:numFmt w:val="lowerRoman"/>
+      <w:lvlText w:val="%3."/>
+      <w:lvlJc w:val="right"/>
+      <w:pPr>
+        <w:ind w:left="2520" w:hanging="180"/>
+      </w:pPr>
+    </w:lvl>
+    <w:lvl w:ilvl="3" w:tplc="0409000F" w:tentative="1">
+      <w:start w:val="1"/>
+      <w:numFmt w:val="decimal"/>
+      <w:lvlText w:val="%4."/>
+      <w:lvlJc w:val="left"/>
+      <w:pPr>
+        <w:ind w:left="3240" w:hanging="360"/>
+      </w:pPr>
+    </w:lvl>
+    <w:lvl w:ilvl="4" w:tplc="04090019" w:tentative="1">
+      <w:start w:val="1"/>
+      <w:numFmt w:val="lowerLetter"/>
+      <w:lvlText w:val="%5."/>
+      <w:lvlJc w:val="left"/>
+      <w:pPr>
+        <w:ind w:left="3960" w:hanging="360"/>
+      </w:pPr>
+    </w:lvl>
+    <w:lvl w:ilvl="5" w:tplc="0409001B" w:tentative="1">
+      <w:start w:val="1"/>
+      <w:numFmt w:val="lowerRoman"/>
+      <w:lvlText w:val="%6."/>
+      <w:lvlJc w:val="right"/>
+      <w:pPr>
+        <w:ind w:left="4680" w:hanging="180"/>
+      </w:pPr>
+    </w:lvl>
+    <w:lvl w:ilvl="6" w:tplc="0409000F" w:tentative="1">
+      <w:start w:val="1"/>
+      <w:numFmt w:val="decimal"/>
+      <w:lvlText w:val="%7."/>
+      <w:lvlJc w:val="left"/>
+      <w:pPr>
+        <w:ind w:left="5400" w:hanging="360"/>
+      </w:pPr>
+    </w:lvl>
+    <w:lvl w:ilvl="7" w:tplc="04090019" w:tentative="1">
+      <w:start w:val="1"/>
+      <w:numFmt w:val="lowerLetter"/>
+      <w:lvlText w:val="%8."/>
+      <w:lvlJc w:val="left"/>
+      <w:pPr>
+        <w:ind w:left="6120" w:hanging="360"/>
+      </w:pPr>
+    </w:lvl>
+    <w:lvl w:ilvl="8" w:tplc="0409001B" w:tentative="1">
+      <w:start w:val="1"/>
+      <w:numFmt w:val="lowerRoman"/>
+      <w:lvlText w:val="%9."/>
+      <w:lvlJc w:val="right"/>
+      <w:pPr>
+        <w:ind w:left="6840" w:hanging="180"/>
+      </w:pPr>
+    </w:lvl>
+  </w:abstractNum>
+  <w:abstractNum w:abstractNumId="9">
+    <w:nsid w:val="56427958"/>
+    <w:multiLevelType w:val="hybridMultilevel"/>
+    <w:tmpl w:val="5FF4A312"/>
+    <w:lvl w:ilvl="0" w:tplc="0409000F">
+      <w:start w:val="1"/>
+      <w:numFmt w:val="decimal"/>
+      <w:lvlText w:val="%1."/>
+      <w:lvlJc w:val="left"/>
+      <w:pPr>
+        <w:ind w:left="720" w:hanging="360"/>
+      </w:pPr>
+    </w:lvl>
+    <w:lvl w:ilvl="1" w:tplc="04090019">
+      <w:start w:val="1"/>
+      <w:numFmt w:val="lowerLetter"/>
+      <w:lvlText w:val="%2."/>
+      <w:lvlJc w:val="left"/>
+      <w:pPr>
+        <w:ind w:left="1440" w:hanging="360"/>
+      </w:pPr>
+    </w:lvl>
+    <w:lvl w:ilvl="2" w:tplc="0409001B" w:tentative="1">
+      <w:start w:val="1"/>
+      <w:numFmt w:val="lowerRoman"/>
+      <w:lvlText w:val="%3."/>
+      <w:lvlJc w:val="right"/>
+      <w:pPr>
+        <w:ind w:left="2160" w:hanging="180"/>
+      </w:pPr>
+    </w:lvl>
+    <w:lvl w:ilvl="3" w:tplc="0409000F" w:tentative="1">
+      <w:start w:val="1"/>
+      <w:numFmt w:val="decimal"/>
+      <w:lvlText w:val="%4."/>
+      <w:lvlJc w:val="left"/>
+      <w:pPr>
+        <w:ind w:left="2880" w:hanging="360"/>
+      </w:pPr>
+    </w:lvl>
+    <w:lvl w:ilvl="4" w:tplc="04090019" w:tentative="1">
+      <w:start w:val="1"/>
+      <w:numFmt w:val="lowerLetter"/>
+      <w:lvlText w:val="%5."/>
+      <w:lvlJc w:val="left"/>
+      <w:pPr>
+        <w:ind w:left="3600" w:hanging="360"/>
+      </w:pPr>
+    </w:lvl>
+    <w:lvl w:ilvl="5" w:tplc="0409001B" w:tentative="1">
+      <w:start w:val="1"/>
+      <w:numFmt w:val="lowerRoman"/>
+      <w:lvlText w:val="%6."/>
+      <w:lvlJc w:val="right"/>
+      <w:pPr>
+        <w:ind w:left="4320" w:hanging="180"/>
+      </w:pPr>
+    </w:lvl>
+    <w:lvl w:ilvl="6" w:tplc="0409000F" w:tentative="1">
+      <w:start w:val="1"/>
+      <w:numFmt w:val="decimal"/>
+      <w:lvlText w:val="%7."/>
+      <w:lvlJc w:val="left"/>
+      <w:pPr>
+        <w:ind w:left="5040" w:hanging="360"/>
+      </w:pPr>
+    </w:lvl>
+    <w:lvl w:ilvl="7" w:tplc="04090019" w:tentative="1">
+      <w:start w:val="1"/>
+      <w:numFmt w:val="lowerLetter"/>
+      <w:lvlText w:val="%8."/>
+      <w:lvlJc w:val="left"/>
+      <w:pPr>
+        <w:ind w:left="5760" w:hanging="360"/>
+      </w:pPr>
+    </w:lvl>
+    <w:lvl w:ilvl="8" w:tplc="0409001B" w:tentative="1">
+      <w:start w:val="1"/>
+      <w:numFmt w:val="lowerRoman"/>
+      <w:lvlText w:val="%9."/>
+      <w:lvlJc w:val="right"/>
+      <w:pPr>
+        <w:ind w:left="6480" w:hanging="180"/>
+      </w:pPr>
+    </w:lvl>
+  </w:abstractNum>
+  <w:abstractNum w:abstractNumId="10">
+    <w:nsid w:val="5C52049D"/>
+    <w:multiLevelType w:val="hybridMultilevel"/>
+    <w:tmpl w:val="75108932"/>
+    <w:lvl w:ilvl="0" w:tplc="0409000F">
+      <w:start w:val="1"/>
+      <w:numFmt w:val="decimal"/>
+      <w:lvlText w:val="%1."/>
+      <w:lvlJc w:val="left"/>
+      <w:pPr>
+        <w:ind w:left="720" w:hanging="360"/>
+      </w:pPr>
+    </w:lvl>
+    <w:lvl w:ilvl="1" w:tplc="04090019">
+      <w:start w:val="1"/>
+      <w:numFmt w:val="lowerLetter"/>
+      <w:lvlText w:val="%2."/>
+      <w:lvlJc w:val="left"/>
+      <w:pPr>
+        <w:ind w:left="1440" w:hanging="360"/>
+      </w:pPr>
+    </w:lvl>
+    <w:lvl w:ilvl="2" w:tplc="0409001B" w:tentative="1">
+      <w:start w:val="1"/>
+      <w:numFmt w:val="lowerRoman"/>
+      <w:lvlText w:val="%3."/>
+      <w:lvlJc w:val="right"/>
+      <w:pPr>
+        <w:ind w:left="2160" w:hanging="180"/>
+      </w:pPr>
+    </w:lvl>
+    <w:lvl w:ilvl="3" w:tplc="0409000F" w:tentative="1">
+      <w:start w:val="1"/>
+      <w:numFmt w:val="decimal"/>
+      <w:lvlText w:val="%4."/>
+      <w:lvlJc w:val="left"/>
+      <w:pPr>
+        <w:ind w:left="2880" w:hanging="360"/>
+      </w:pPr>
+    </w:lvl>
+    <w:lvl w:ilvl="4" w:tplc="04090019" w:tentative="1">
+      <w:start w:val="1"/>
+      <w:numFmt w:val="lowerLetter"/>
+      <w:lvlText w:val="%5."/>
+      <w:lvlJc w:val="left"/>
+      <w:pPr>
+        <w:ind w:left="3600" w:hanging="360"/>
+      </w:pPr>
+    </w:lvl>
+    <w:lvl w:ilvl="5" w:tplc="0409001B" w:tentative="1">
+      <w:start w:val="1"/>
+      <w:numFmt w:val="lowerRoman"/>
+      <w:lvlText w:val="%6."/>
+      <w:lvlJc w:val="right"/>
+      <w:pPr>
+        <w:ind w:left="4320" w:hanging="180"/>
+      </w:pPr>
+    </w:lvl>
+    <w:lvl w:ilvl="6" w:tplc="0409000F" w:tentative="1">
+      <w:start w:val="1"/>
+      <w:numFmt w:val="decimal"/>
+      <w:lvlText w:val="%7."/>
+      <w:lvlJc w:val="left"/>
+      <w:pPr>
+        <w:ind w:left="5040" w:hanging="360"/>
+      </w:pPr>
+    </w:lvl>
+    <w:lvl w:ilvl="7" w:tplc="04090019" w:tentative="1">
+      <w:start w:val="1"/>
+      <w:numFmt w:val="lowerLetter"/>
+      <w:lvlText w:val="%8."/>
+      <w:lvlJc w:val="left"/>
+      <w:pPr>
+        <w:ind w:left="5760" w:hanging="360"/>
+      </w:pPr>
+    </w:lvl>
+    <w:lvl w:ilvl="8" w:tplc="0409001B" w:tentative="1">
+      <w:start w:val="1"/>
+      <w:numFmt w:val="lowerRoman"/>
+      <w:lvlText w:val="%9."/>
+      <w:lvlJc w:val="right"/>
+      <w:pPr>
+        <w:ind w:left="6480" w:hanging="180"/>
+      </w:pPr>
+    </w:lvl>
+  </w:abstractNum>
+  <w:abstractNum w:abstractNumId="11">
+    <w:nsid w:val="5D3576F0"/>
+    <w:multiLevelType w:val="multilevel"/>
+    <w:tmpl w:val="3504382C"/>
+    <w:lvl w:ilvl="0">
+      <w:start w:val="1"/>
+      <w:numFmt w:val="decimal"/>
+      <w:lvlText w:val="%1."/>
+      <w:lvlJc w:val="left"/>
+      <w:pPr>
+        <w:tabs>
+          <w:tab w:val="num" w:pos="720"/>
+        </w:tabs>
+        <w:ind w:left="720" w:hanging="360"/>
+      </w:pPr>
+    </w:lvl>
+    <w:lvl w:ilvl="1" w:tentative="1">
+      <w:start w:val="1"/>
+      <w:numFmt w:val="decimal"/>
+      <w:lvlText w:val="%2."/>
+      <w:lvlJc w:val="left"/>
+      <w:pPr>
+        <w:tabs>
+          <w:tab w:val="num" w:pos="1440"/>
+        </w:tabs>
+        <w:ind w:left="1440" w:hanging="360"/>
+      </w:pPr>
+    </w:lvl>
+    <w:lvl w:ilvl="2" w:tentative="1">
+      <w:start w:val="1"/>
+      <w:numFmt w:val="decimal"/>
+      <w:lvlText w:val="%3."/>
+      <w:lvlJc w:val="left"/>
+      <w:pPr>
+        <w:tabs>
+          <w:tab w:val="num" w:pos="2160"/>
+        </w:tabs>
+        <w:ind w:left="2160" w:hanging="360"/>
+      </w:pPr>
+    </w:lvl>
+    <w:lvl w:ilvl="3" w:tentative="1">
+      <w:start w:val="1"/>
+      <w:numFmt w:val="decimal"/>
+      <w:lvlText w:val="%4."/>
+      <w:lvlJc w:val="left"/>
+      <w:pPr>
+        <w:tabs>
+          <w:tab w:val="num" w:pos="2880"/>
+        </w:tabs>
+        <w:ind w:left="2880" w:hanging="360"/>
+      </w:pPr>
+    </w:lvl>
+    <w:lvl w:ilvl="4" w:tentative="1">
+      <w:start w:val="1"/>
+      <w:numFmt w:val="decimal"/>
+      <w:lvlText w:val="%5."/>
+      <w:lvlJc w:val="left"/>
+      <w:pPr>
+        <w:tabs>
+          <w:tab w:val="num" w:pos="3600"/>
+        </w:tabs>
+        <w:ind w:left="3600" w:hanging="360"/>
+      </w:pPr>
+    </w:lvl>
+    <w:lvl w:ilvl="5" w:tentative="1">
+      <w:start w:val="1"/>
+      <w:numFmt w:val="decimal"/>
+      <w:lvlText w:val="%6."/>
+      <w:lvlJc w:val="left"/>
+      <w:pPr>
+        <w:tabs>
+          <w:tab w:val="num" w:pos="4320"/>
+        </w:tabs>
+        <w:ind w:left="4320" w:hanging="360"/>
+      </w:pPr>
+    </w:lvl>
+    <w:lvl w:ilvl="6" w:tentative="1">
+      <w:start w:val="1"/>
+      <w:numFmt w:val="decimal"/>
+      <w:lvlText w:val="%7."/>
+      <w:lvlJc w:val="left"/>
+      <w:pPr>
+        <w:tabs>
+          <w:tab w:val="num" w:pos="5040"/>
+        </w:tabs>
+        <w:ind w:left="5040" w:hanging="360"/>
+      </w:pPr>
+    </w:lvl>
+    <w:lvl w:ilvl="7" w:tentative="1">
+      <w:start w:val="1"/>
+      <w:numFmt w:val="decimal"/>
+      <w:lvlText w:val="%8."/>
+      <w:lvlJc w:val="left"/>
+      <w:pPr>
+        <w:tabs>
+          <w:tab w:val="num" w:pos="5760"/>
+        </w:tabs>
+        <w:ind w:left="5760" w:hanging="360"/>
+      </w:pPr>
+    </w:lvl>
+    <w:lvl w:ilvl="8" w:tentative="1">
+      <w:start w:val="1"/>
+      <w:numFmt w:val="decimal"/>
+      <w:lvlText w:val="%9."/>
+      <w:lvlJc w:val="left"/>
+      <w:pPr>
+        <w:tabs>
+          <w:tab w:val="num" w:pos="6480"/>
+        </w:tabs>
+        <w:ind w:left="6480" w:hanging="360"/>
+      </w:pPr>
+    </w:lvl>
+  </w:abstractNum>
+  <w:abstractNum w:abstractNumId="12">
+    <w:nsid w:val="62481F0C"/>
+    <w:multiLevelType w:val="hybridMultilevel"/>
+    <w:tmpl w:val="8F808DAE"/>
+    <w:lvl w:ilvl="0" w:tplc="04090001">
+      <w:start w:val="1"/>
+      <w:numFmt w:val="bullet"/>
+      <w:lvlText w:val=""/>
+      <w:lvlJc w:val="left"/>
+      <w:pPr>
+        <w:ind w:left="720" w:hanging="360"/>
+      </w:pPr>
+      <w:rPr>
+        <w:rFonts w:ascii="Symbol" w:hAnsi="Symbol" w:hint="default"/>
+      </w:rPr>
+    </w:lvl>
+    <w:lvl w:ilvl="1" w:tplc="04090003" w:tentative="1">
+      <w:start w:val="1"/>
+      <w:numFmt w:val="bullet"/>
+      <w:lvlText w:val="o"/>
+      <w:lvlJc w:val="left"/>
+      <w:pPr>
+        <w:ind w:left="1440" w:hanging="360"/>
+      </w:pPr>
+      <w:rPr>
+        <w:rFonts w:ascii="Courier New" w:hAnsi="Courier New" w:cs="Courier New" w:hint="default"/>
+      </w:rPr>
+    </w:lvl>
+    <w:lvl w:ilvl="2" w:tplc="04090005" w:tentative="1">
+      <w:start w:val="1"/>
+      <w:numFmt w:val="bullet"/>
+      <w:lvlText w:val=""/>
+      <w:lvlJc w:val="left"/>
+      <w:pPr>
+        <w:ind w:left="2160" w:hanging="360"/>
+      </w:pPr>
+      <w:rPr>
+        <w:rFonts w:ascii="Wingdings" w:hAnsi="Wingdings" w:hint="default"/>
+      </w:rPr>
+    </w:lvl>
+    <w:lvl w:ilvl="3" w:tplc="04090001" w:tentative="1">
+      <w:start w:val="1"/>
+      <w:numFmt w:val="bullet"/>
+      <w:lvlText w:val=""/>
+      <w:lvlJc w:val="left"/>
+      <w:pPr>
+        <w:ind w:left="2880" w:hanging="360"/>
+      </w:pPr>
+      <w:rPr>
+        <w:rFonts w:ascii="Symbol" w:hAnsi="Symbol" w:hint="default"/>
+      </w:rPr>
+    </w:lvl>
+    <w:lvl w:ilvl="4" w:tplc="04090003" w:tentative="1">
+      <w:start w:val="1"/>
+      <w:numFmt w:val="bullet"/>
+      <w:lvlText w:val="o"/>
+      <w:lvlJc w:val="left"/>
+      <w:pPr>
+        <w:ind w:left="3600" w:hanging="360"/>
+      </w:pPr>
+      <w:rPr>
+        <w:rFonts w:ascii="Courier New" w:hAnsi="Courier New" w:cs="Courier New" w:hint="default"/>
+      </w:rPr>
+    </w:lvl>
+    <w:lvl w:ilvl="5" w:tplc="04090005" w:tentative="1">
+      <w:start w:val="1"/>
+      <w:numFmt w:val="bullet"/>
+      <w:lvlText w:val=""/>
+      <w:lvlJc w:val="left"/>
+      <w:pPr>
+        <w:ind w:left="4320" w:hanging="360"/>
+      </w:pPr>
+      <w:rPr>
+        <w:rFonts w:ascii="Wingdings" w:hAnsi="Wingdings" w:hint="default"/>
+      </w:rPr>
+    </w:lvl>
+    <w:lvl w:ilvl="6" w:tplc="04090001" w:tentative="1">
+      <w:start w:val="1"/>
+      <w:numFmt w:val="bullet"/>
+      <w:lvlText w:val=""/>
+      <w:lvlJc w:val="left"/>
+      <w:pPr>
+        <w:ind w:left="5040" w:hanging="360"/>
+      </w:pPr>
+      <w:rPr>
+        <w:rFonts w:ascii="Symbol" w:hAnsi="Symbol" w:hint="default"/>
+      </w:rPr>
+    </w:lvl>
+    <w:lvl w:ilvl="7" w:tplc="04090003" w:tentative="1">
+      <w:start w:val="1"/>
+      <w:numFmt w:val="bullet"/>
+      <w:lvlText w:val="o"/>
+      <w:lvlJc w:val="left"/>
+      <w:pPr>
+        <w:ind w:left="5760" w:hanging="360"/>
+      </w:pPr>
+      <w:rPr>
+        <w:rFonts w:ascii="Courier New" w:hAnsi="Courier New" w:cs="Courier New" w:hint="default"/>
+      </w:rPr>
+    </w:lvl>
+    <w:lvl w:ilvl="8" w:tplc="04090005" w:tentative="1">
+      <w:start w:val="1"/>
+      <w:numFmt w:val="bullet"/>
+      <w:lvlText w:val=""/>
+      <w:lvlJc w:val="left"/>
+      <w:pPr>
+        <w:ind w:left="6480" w:hanging="360"/>
+      </w:pPr>
+      <w:rPr>
+        <w:rFonts w:ascii="Wingdings" w:hAnsi="Wingdings" w:hint="default"/>
+      </w:rPr>
+    </w:lvl>
+  </w:abstractNum>
+  <w:abstractNum w:abstractNumId="13">
+    <w:nsid w:val="6CBF2C63"/>
+    <w:multiLevelType w:val="hybridMultilevel"/>
+    <w:tmpl w:val="0F5C8612"/>
+    <w:lvl w:ilvl="0" w:tplc="0409000F">
+      <w:start w:val="1"/>
+      <w:numFmt w:val="decimal"/>
+      <w:lvlText w:val="%1."/>
+      <w:lvlJc w:val="left"/>
+      <w:pPr>
+        <w:ind w:left="720" w:hanging="360"/>
+      </w:pPr>
+    </w:lvl>
+    <w:lvl w:ilvl="1" w:tplc="04090019" w:tentative="1">
+      <w:start w:val="1"/>
+      <w:numFmt w:val="lowerLetter"/>
+      <w:lvlText w:val="%2."/>
+      <w:lvlJc w:val="left"/>
+      <w:pPr>
+        <w:ind w:left="1440" w:hanging="360"/>
+      </w:pPr>
+    </w:lvl>
+    <w:lvl w:ilvl="2" w:tplc="0409001B" w:tentative="1">
+      <w:start w:val="1"/>
+      <w:numFmt w:val="lowerRoman"/>
+      <w:lvlText w:val="%3."/>
+      <w:lvlJc w:val="right"/>
+      <w:pPr>
+        <w:ind w:left="2160" w:hanging="180"/>
+      </w:pPr>
+    </w:lvl>
+    <w:lvl w:ilvl="3" w:tplc="0409000F" w:tentative="1">
+      <w:start w:val="1"/>
+      <w:numFmt w:val="decimal"/>
+      <w:lvlText w:val="%4."/>
+      <w:lvlJc w:val="left"/>
+      <w:pPr>
+        <w:ind w:left="2880" w:hanging="360"/>
+      </w:pPr>
+    </w:lvl>
+    <w:lvl w:ilvl="4" w:tplc="04090019" w:tentative="1">
+      <w:start w:val="1"/>
+      <w:numFmt w:val="lowerLetter"/>
+      <w:lvlText w:val="%5."/>
+      <w:lvlJc w:val="left"/>
+      <w:pPr>
+        <w:ind w:left="3600" w:hanging="360"/>
+      </w:pPr>
+    </w:lvl>
+    <w:lvl w:ilvl="5" w:tplc="0409001B" w:tentative="1">
+      <w:start w:val="1"/>
+      <w:numFmt w:val="lowerRoman"/>
+      <w:lvlText w:val="%6."/>
+      <w:lvlJc w:val="right"/>
+      <w:pPr>
+        <w:ind w:left="4320" w:hanging="180"/>
+      </w:pPr>
+    </w:lvl>
+    <w:lvl w:ilvl="6" w:tplc="0409000F" w:tentative="1">
+      <w:start w:val="1"/>
+      <w:numFmt w:val="decimal"/>
+      <w:lvlText w:val="%7."/>
+      <w:lvlJc w:val="left"/>
+      <w:pPr>
+        <w:ind w:left="5040" w:hanging="360"/>
+      </w:pPr>
+    </w:lvl>
+    <w:lvl w:ilvl="7" w:tplc="04090019" w:tentative="1">
+      <w:start w:val="1"/>
+      <w:numFmt w:val="lowerLetter"/>
+      <w:lvlText w:val="%8."/>
+      <w:lvlJc w:val="left"/>
+      <w:pPr>
+        <w:ind w:left="5760" w:hanging="360"/>
+      </w:pPr>
+    </w:lvl>
+    <w:lvl w:ilvl="8" w:tplc="0409001B" w:tentative="1">
+      <w:start w:val="1"/>
+      <w:numFmt w:val="lowerRoman"/>
+      <w:lvlText w:val="%9."/>
+      <w:lvlJc w:val="right"/>
+      <w:pPr>
+        <w:ind w:left="6480" w:hanging="180"/>
+      </w:pPr>
+    </w:lvl>
+  </w:abstractNum>
   <w:abstractNum w:abstractNumId="14">
+    <w:nsid w:val="708269D2"/>
+    <w:multiLevelType w:val="hybridMultilevel"/>
+    <w:tmpl w:val="22FEEB12"/>
+    <w:lvl w:ilvl="0" w:tplc="6994AF78">
+      <w:start w:val="1"/>
+      <w:numFmt w:val="decimal"/>
+      <w:lvlText w:val="%1."/>
+      <w:lvlJc w:val="left"/>
+      <w:pPr>
+        <w:ind w:left="360" w:hanging="360"/>
+      </w:pPr>
+      <w:rPr>
+        <w:rFonts w:hint="default"/>
+      </w:rPr>
+    </w:lvl>
+    <w:lvl w:ilvl="1" w:tplc="04090019" w:tentative="1">
+      <w:start w:val="1"/>
+      <w:numFmt w:val="lowerLetter"/>
+      <w:lvlText w:val="%2."/>
+      <w:lvlJc w:val="left"/>
+      <w:pPr>
+        <w:ind w:left="1440" w:hanging="360"/>
+      </w:pPr>
+    </w:lvl>
+    <w:lvl w:ilvl="2" w:tplc="0409001B" w:tentative="1">
+      <w:start w:val="1"/>
+      <w:numFmt w:val="lowerRoman"/>
+      <w:lvlText w:val="%3."/>
+      <w:lvlJc w:val="right"/>
+      <w:pPr>
+        <w:ind w:left="2160" w:hanging="180"/>
+      </w:pPr>
+    </w:lvl>
+    <w:lvl w:ilvl="3" w:tplc="0409000F" w:tentative="1">
+      <w:start w:val="1"/>
+      <w:numFmt w:val="decimal"/>
+      <w:lvlText w:val="%4."/>
+      <w:lvlJc w:val="left"/>
+      <w:pPr>
+        <w:ind w:left="2880" w:hanging="360"/>
+      </w:pPr>
+    </w:lvl>
+    <w:lvl w:ilvl="4" w:tplc="04090019" w:tentative="1">
+      <w:start w:val="1"/>
+      <w:numFmt w:val="lowerLetter"/>
+      <w:lvlText w:val="%5."/>
+      <w:lvlJc w:val="left"/>
+      <w:pPr>
+        <w:ind w:left="3600" w:hanging="360"/>
+      </w:pPr>
+    </w:lvl>
+    <w:lvl w:ilvl="5" w:tplc="0409001B" w:tentative="1">
+      <w:start w:val="1"/>
+      <w:numFmt w:val="lowerRoman"/>
+      <w:lvlText w:val="%6."/>
+      <w:lvlJc w:val="right"/>
+      <w:pPr>
+        <w:ind w:left="4320" w:hanging="180"/>
+      </w:pPr>
+    </w:lvl>
+    <w:lvl w:ilvl="6" w:tplc="0409000F" w:tentative="1">
+      <w:start w:val="1"/>
+      <w:numFmt w:val="decimal"/>
+      <w:lvlText w:val="%7."/>
+      <w:lvlJc w:val="left"/>
+      <w:pPr>
+        <w:ind w:left="5040" w:hanging="360"/>
+      </w:pPr>
+    </w:lvl>
+    <w:lvl w:ilvl="7" w:tplc="04090019" w:tentative="1">
+      <w:start w:val="1"/>
+      <w:numFmt w:val="lowerLetter"/>
+      <w:lvlText w:val="%8."/>
+      <w:lvlJc w:val="left"/>
+      <w:pPr>
+        <w:ind w:left="5760" w:hanging="360"/>
+      </w:pPr>
+    </w:lvl>
+    <w:lvl w:ilvl="8" w:tplc="0409001B" w:tentative="1">
+      <w:start w:val="1"/>
+      <w:numFmt w:val="lowerRoman"/>
+      <w:lvlText w:val="%9."/>
+      <w:lvlJc w:val="right"/>
+      <w:pPr>
+        <w:ind w:left="6480" w:hanging="180"/>
+      </w:pPr>
+    </w:lvl>
+  </w:abstractNum>
+  <w:abstractNum w:abstractNumId="15">
     <w:nsid w:val="764212A4"/>
     <w:multiLevelType w:val="hybridMultilevel"/>
     <w:tmpl w:val="6E483A6A"/>
@@ -18624,7 +19166,7 @@
       </w:pPr>
     </w:lvl>
   </w:abstractNum>
-  <w:abstractNum w:abstractNumId="15">
+  <w:abstractNum w:abstractNumId="16">
     <w:nsid w:val="7D142BA3"/>
     <w:multiLevelType w:val="hybridMultilevel"/>
     <w:tmpl w:val="57501408"/>
@@ -18762,52 +19304,55 @@
     </w:lvl>
   </w:abstractNum>
   <w:num w:numId="1">
+    <w:abstractNumId w:val="6"/>
+  </w:num>
+  <w:num w:numId="2">
+    <w:abstractNumId w:val="12"/>
+  </w:num>
+  <w:num w:numId="3">
+    <w:abstractNumId w:val="11"/>
+  </w:num>
+  <w:num w:numId="4">
+    <w:abstractNumId w:val="4"/>
+  </w:num>
+  <w:num w:numId="5">
+    <w:abstractNumId w:val="1"/>
+  </w:num>
+  <w:num w:numId="6">
+    <w:abstractNumId w:val="7"/>
+  </w:num>
+  <w:num w:numId="7">
+    <w:abstractNumId w:val="10"/>
+  </w:num>
+  <w:num w:numId="8">
+    <w:abstractNumId w:val="9"/>
+  </w:num>
+  <w:num w:numId="9">
+    <w:abstractNumId w:val="16"/>
+  </w:num>
+  <w:num w:numId="10">
+    <w:abstractNumId w:val="14"/>
+  </w:num>
+  <w:num w:numId="11">
+    <w:abstractNumId w:val="3"/>
+  </w:num>
+  <w:num w:numId="12">
+    <w:abstractNumId w:val="15"/>
+  </w:num>
+  <w:num w:numId="13">
+    <w:abstractNumId w:val="13"/>
+  </w:num>
+  <w:num w:numId="14">
+    <w:abstractNumId w:val="2"/>
+  </w:num>
+  <w:num w:numId="15">
+    <w:abstractNumId w:val="8"/>
+  </w:num>
+  <w:num w:numId="16">
     <w:abstractNumId w:val="5"/>
   </w:num>
-  <w:num w:numId="2">
-    <w:abstractNumId w:val="11"/>
-  </w:num>
-  <w:num w:numId="3">
-    <w:abstractNumId w:val="10"/>
-  </w:num>
-  <w:num w:numId="4">
-    <w:abstractNumId w:val="3"/>
-  </w:num>
-  <w:num w:numId="5">
+  <w:num w:numId="17">
     <w:abstractNumId w:val="0"/>
-  </w:num>
-  <w:num w:numId="6">
-    <w:abstractNumId w:val="6"/>
-  </w:num>
-  <w:num w:numId="7">
-    <w:abstractNumId w:val="9"/>
-  </w:num>
-  <w:num w:numId="8">
-    <w:abstractNumId w:val="8"/>
-  </w:num>
-  <w:num w:numId="9">
-    <w:abstractNumId w:val="15"/>
-  </w:num>
-  <w:num w:numId="10">
-    <w:abstractNumId w:val="13"/>
-  </w:num>
-  <w:num w:numId="11">
-    <w:abstractNumId w:val="2"/>
-  </w:num>
-  <w:num w:numId="12">
-    <w:abstractNumId w:val="14"/>
-  </w:num>
-  <w:num w:numId="13">
-    <w:abstractNumId w:val="12"/>
-  </w:num>
-  <w:num w:numId="14">
-    <w:abstractNumId w:val="1"/>
-  </w:num>
-  <w:num w:numId="15">
-    <w:abstractNumId w:val="7"/>
-  </w:num>
-  <w:num w:numId="16">
-    <w:abstractNumId w:val="4"/>
   </w:num>
 </w:numbering>
 </file>
@@ -18857,7 +19402,6 @@
     <w:lsdException w:name="Strong" w:semiHidden="0" w:uiPriority="22" w:unhideWhenUsed="0" w:qFormat="1"/>
     <w:lsdException w:name="Emphasis" w:semiHidden="0" w:uiPriority="20" w:unhideWhenUsed="0" w:qFormat="1"/>
     <w:lsdException w:name="Plain Text" w:uiPriority="0"/>
-    <w:lsdException w:name="HTML Preformatted" w:uiPriority="0"/>
     <w:lsdException w:name="Table Grid" w:semiHidden="0" w:uiPriority="59" w:unhideWhenUsed="0"/>
     <w:lsdException w:name="Placeholder Text" w:unhideWhenUsed="0"/>
     <w:lsdException w:name="No Spacing" w:semiHidden="0" w:uiPriority="1" w:unhideWhenUsed="0" w:qFormat="1"/>
@@ -19353,6 +19897,7 @@
     <w:name w:val="HTML Preformatted"/>
     <w:basedOn w:val="Normal"/>
     <w:link w:val="HTMLPreformattedChar"/>
+    <w:uiPriority w:val="99"/>
     <w:rsid w:val="003D7807"/>
     <w:pPr>
       <w:tabs>
@@ -19385,6 +19930,7 @@
     <w:name w:val="HTML Preformatted Char"/>
     <w:basedOn w:val="DefaultParagraphFont"/>
     <w:link w:val="HTMLPreformatted"/>
+    <w:uiPriority w:val="99"/>
     <w:rsid w:val="003D7807"/>
     <w:rPr>
       <w:rFonts w:ascii="Courier New" w:eastAsia="Courier New" w:hAnsi="Courier New" w:cs="Courier New"/>
@@ -20373,7 +20919,7 @@
 </file>
 
 <file path=customXml/itemProps1.xml><?xml version="1.0" encoding="utf-8"?>
-<ds:datastoreItem xmlns:ds="http://schemas.openxmlformats.org/officeDocument/2006/customXml" ds:itemID="{F9813553-5DAB-49D9-9122-1ADFB35DC38A}">
+<ds:datastoreItem xmlns:ds="http://schemas.openxmlformats.org/officeDocument/2006/customXml" ds:itemID="{F1DFB2D1-F218-4779-AE94-48790B248DDE}">
   <ds:schemaRefs>
     <ds:schemaRef ds:uri="http://schemas.openxmlformats.org/officeDocument/2006/bibliography"/>
   </ds:schemaRefs>

</xml_diff>

<commit_message>
Default compile should use Portaudio, not QAudio. New link to User's Guide for v1.1.1. Portaudio.h should not be in SVN.
</commit_message>
<xml_diff>
--- a/branches/wsjtx/WSJT-X_Users_Guide_v1.1.docx
+++ b/branches/wsjtx/WSJT-X_Users_Guide_v1.1.docx
@@ -102,8 +102,6 @@
         </w:rPr>
         <w:t>.1</w:t>
       </w:r>
-      <w:bookmarkStart w:id="0" w:name="_GoBack"/>
-      <w:bookmarkEnd w:id="0"/>
     </w:p>
     <w:p>
       <w:pPr>
@@ -232,6 +230,8 @@
         </w:rPr>
         <w:t>2013</w:t>
       </w:r>
+      <w:bookmarkStart w:id="0" w:name="_GoBack"/>
+      <w:bookmarkEnd w:id="0"/>
     </w:p>
     <w:p>
       <w:pPr>
@@ -248,7 +248,7 @@
           <w:b/>
           <w:color w:val="365F91"/>
         </w:rPr>
-        <w:t>July 24</w:t>
+        <w:t>July 31</w:t>
       </w:r>
       <w:r>
         <w:rPr>
@@ -2683,13 +2683,27 @@
         <w:rPr>
           <w:rFonts w:eastAsia="Times New Roman"/>
         </w:rPr>
+        <w:lastRenderedPageBreak/>
         <w:t xml:space="preserve">may be </w:t>
       </w:r>
       <w:r>
         <w:rPr>
           <w:rFonts w:eastAsia="Times New Roman"/>
         </w:rPr>
-        <w:t xml:space="preserve">required by your radio. </w:t>
+        <w:t>required by your radio</w:t>
+      </w:r>
+      <w:r>
+        <w:rPr>
+          <w:rStyle w:val="FootnoteReference"/>
+          <w:rFonts w:eastAsia="Times New Roman"/>
+        </w:rPr>
+        <w:footnoteReference w:id="2"/>
+      </w:r>
+      <w:r>
+        <w:rPr>
+          <w:rFonts w:eastAsia="Times New Roman"/>
+        </w:rPr>
+        <w:t xml:space="preserve">. </w:t>
       </w:r>
       <w:r>
         <w:rPr>
@@ -2804,14 +2818,7 @@
         <w:rPr>
           <w:rFonts w:eastAsia="Times New Roman"/>
         </w:rPr>
-        <w:t xml:space="preserve">audio input </w:t>
-      </w:r>
-      <w:r>
-        <w:rPr>
-          <w:rFonts w:eastAsia="Times New Roman"/>
-        </w:rPr>
-        <w:lastRenderedPageBreak/>
-        <w:t xml:space="preserve">from the </w:t>
+        <w:t xml:space="preserve">audio input from the </w:t>
       </w:r>
       <w:proofErr w:type="spellStart"/>
       <w:r>
@@ -3079,8 +3086,8 @@
         </w:rPr>
         <w:drawing>
           <wp:inline distT="0" distB="0" distL="0" distR="0">
-            <wp:extent cx="5534025" cy="5048250"/>
-            <wp:effectExtent l="19050" t="0" r="9525" b="0"/>
+            <wp:extent cx="4873752" cy="4443984"/>
+            <wp:effectExtent l="0" t="0" r="0" b="0"/>
             <wp:docPr id="2" name="Picture 1"/>
             <wp:cNvGraphicFramePr>
               <a:graphicFrameLocks xmlns:a="http://schemas.openxmlformats.org/drawingml/2006/main" noChangeAspect="1"/>
@@ -3104,7 +3111,7 @@
                   <pic:spPr bwMode="auto">
                     <a:xfrm>
                       <a:off x="0" y="0"/>
-                      <a:ext cx="5534025" cy="5048250"/>
+                      <a:ext cx="4873752" cy="4443984"/>
                     </a:xfrm>
                     <a:prstGeom prst="rect">
                       <a:avLst/>
@@ -3139,6 +3146,7 @@
         <w:rPr>
           <w:rFonts w:eastAsia="Times New Roman"/>
         </w:rPr>
+        <w:lastRenderedPageBreak/>
         <w:t xml:space="preserve">If you use </w:t>
       </w:r>
       <w:r>
@@ -3300,7 +3308,6 @@
         <w:rPr>
           <w:rFonts w:eastAsia="Times New Roman"/>
         </w:rPr>
-        <w:lastRenderedPageBreak/>
         <w:t xml:space="preserve">Try clicking the </w:t>
       </w:r>
       <w:r>
@@ -4042,7 +4049,11 @@
         <w:t xml:space="preserve">.  The decoder then finds and decodes all signals </w:t>
       </w:r>
       <w:r>
-        <w:t xml:space="preserve">in the selected mode and </w:t>
+        <w:t xml:space="preserve">in the </w:t>
+      </w:r>
+      <w:r>
+        <w:lastRenderedPageBreak/>
+        <w:t xml:space="preserve">selected mode and </w:t>
       </w:r>
       <w:r>
         <w:t xml:space="preserve">the </w:t>
@@ -4070,14 +4081,6 @@
     <w:p>
       <w:pPr>
         <w:spacing w:after="120" w:afterAutospacing="0"/>
-        <w:rPr>
-          <w:rFonts w:eastAsia="Times New Roman"/>
-        </w:rPr>
-      </w:pPr>
-    </w:p>
-    <w:p>
-      <w:pPr>
-        <w:spacing w:after="120" w:afterAutospacing="0"/>
         <w:ind w:left="-720"/>
         <w:rPr>
           <w:rFonts w:eastAsia="Times New Roman"/>
@@ -4088,7 +4091,6 @@
           <w:rFonts w:eastAsia="Times New Roman"/>
           <w:noProof/>
         </w:rPr>
-        <w:lastRenderedPageBreak/>
         <w:drawing>
           <wp:inline distT="0" distB="0" distL="0" distR="0">
             <wp:extent cx="6765981" cy="7324953"/>
@@ -4137,6 +4139,15 @@
     </w:p>
     <w:p>
       <w:pPr>
+        <w:spacing w:after="120" w:afterAutospacing="0"/>
+        <w:ind w:left="-720"/>
+        <w:rPr>
+          <w:rFonts w:eastAsia="Times New Roman"/>
+        </w:rPr>
+      </w:pPr>
+    </w:p>
+    <w:p>
+      <w:pPr>
         <w:pStyle w:val="ListParagraph"/>
         <w:numPr>
           <w:ilvl w:val="0"/>
@@ -4144,6 +4155,7 @@
         </w:numPr>
       </w:pPr>
       <w:r>
+        <w:lastRenderedPageBreak/>
         <w:t xml:space="preserve">Note that </w:t>
       </w:r>
       <w:r>
@@ -4213,11 +4225,7 @@
         <w:t xml:space="preserve">as well as all the other decodes at </w:t>
       </w:r>
       <w:r>
-        <w:t xml:space="preserve">nearby </w:t>
-      </w:r>
-      <w:r>
-        <w:lastRenderedPageBreak/>
-        <w:t>frequencies</w:t>
+        <w:t>nearby frequencies</w:t>
       </w:r>
       <w:r>
         <w:t xml:space="preserve">.  </w:t>
@@ -5378,7 +5386,14 @@
         <w:rPr>
           <w:rFonts w:eastAsia="Times New Roman"/>
         </w:rPr>
-        <w:t xml:space="preserve">ecoded text appears in the </w:t>
+        <w:t xml:space="preserve">ecoded text </w:t>
+      </w:r>
+      <w:r>
+        <w:rPr>
+          <w:rFonts w:eastAsia="Times New Roman"/>
+        </w:rPr>
+        <w:lastRenderedPageBreak/>
+        <w:t xml:space="preserve">appears in the </w:t>
       </w:r>
       <w:r>
         <w:rPr>
@@ -5576,7 +5591,6 @@
         <w:rPr>
           <w:rFonts w:eastAsia="Times New Roman"/>
         </w:rPr>
-        <w:lastRenderedPageBreak/>
         <w:t xml:space="preserve">Now set </w:t>
       </w:r>
       <w:r>
@@ -6316,6 +6330,7 @@
         </w:numPr>
       </w:pPr>
       <w:r>
+        <w:lastRenderedPageBreak/>
         <w:t xml:space="preserve">Double-click on the decoded JT65 message </w:t>
       </w:r>
       <w:r>
@@ -6340,22 +6355,13 @@
     </w:p>
     <w:p>
       <w:r>
-        <w:br w:type="page"/>
-      </w:r>
-    </w:p>
-    <w:p>
-      <w:pPr>
-        <w:ind w:left="-864"/>
-      </w:pPr>
-      <w:r>
         <w:rPr>
           <w:noProof/>
         </w:rPr>
-        <w:lastRenderedPageBreak/>
         <w:drawing>
-          <wp:inline distT="0" distB="0" distL="0" distR="0">
-            <wp:extent cx="7071429" cy="8348572"/>
-            <wp:effectExtent l="19050" t="0" r="0" b="0"/>
+          <wp:inline distT="0" distB="0" distL="0" distR="0" wp14:anchorId="75463E88" wp14:editId="22D9D960">
+            <wp:extent cx="6291072" cy="7434072"/>
+            <wp:effectExtent l="0" t="0" r="0" b="0"/>
             <wp:docPr id="6" name="Picture 3"/>
             <wp:cNvGraphicFramePr>
               <a:graphicFrameLocks xmlns:a="http://schemas.openxmlformats.org/drawingml/2006/main" noChangeAspect="1"/>
@@ -6379,7 +6385,7 @@
                   <pic:spPr bwMode="auto">
                     <a:xfrm>
                       <a:off x="0" y="0"/>
-                      <a:ext cx="7071429" cy="8348572"/>
+                      <a:ext cx="6291072" cy="7434072"/>
                     </a:xfrm>
                     <a:prstGeom prst="rect">
                       <a:avLst/>
@@ -12015,13 +12021,7 @@
     </w:p>
     <w:p>
       <w:r>
-        <w:t>User control of font sizes can be effected by using</w:t>
-      </w:r>
-      <w:r>
-        <w:t xml:space="preserve"> Windows Notepad or a similar text editor</w:t>
-      </w:r>
-      <w:r>
-        <w:t xml:space="preserve"> to create a one-line file </w:t>
+        <w:t xml:space="preserve">User control of font sizes can be effected by using Windows Notepad or a similar text editor to create a one-line file </w:t>
       </w:r>
       <w:proofErr w:type="gramStart"/>
       <w:r>
@@ -12080,7 +12080,7 @@
         <w:rPr>
           <w:rStyle w:val="FootnoteReference"/>
         </w:rPr>
-        <w:footnoteReference w:id="2"/>
+        <w:footnoteReference w:id="3"/>
       </w:r>
       <w:r>
         <w:t>.  D</w:t>
@@ -17084,11 +17084,27 @@
     </w:p>
     <w:p>
       <w:pPr>
+        <w:rPr>
+          <w:rFonts w:asciiTheme="majorHAnsi" w:eastAsiaTheme="majorEastAsia" w:hAnsiTheme="majorHAnsi" w:cstheme="majorBidi"/>
+          <w:b/>
+          <w:bCs/>
+          <w:color w:val="365F91" w:themeColor="accent1" w:themeShade="BF"/>
+          <w:sz w:val="28"/>
+          <w:szCs w:val="28"/>
+        </w:rPr>
+      </w:pPr>
+      <w:bookmarkStart w:id="18" w:name="_Toc362437985"/>
+      <w:r>
+        <w:br w:type="page"/>
+      </w:r>
+    </w:p>
+    <w:p>
+      <w:pPr>
         <w:pStyle w:val="Heading1"/>
         <w:spacing w:before="100" w:after="100"/>
       </w:pPr>
-      <w:bookmarkStart w:id="18" w:name="_Toc362437985"/>
-      <w:r>
+      <w:r>
+        <w:lastRenderedPageBreak/>
         <w:t>Acknowledgments</w:t>
       </w:r>
       <w:bookmarkEnd w:id="18"/>
@@ -17486,6 +17502,110 @@
     </w:p>
   </w:footnote>
   <w:footnote w:id="2">
+    <w:p>
+      <w:pPr>
+        <w:pStyle w:val="FootnoteText"/>
+      </w:pPr>
+      <w:r>
+        <w:rPr>
+          <w:rStyle w:val="FootnoteReference"/>
+        </w:rPr>
+        <w:footnoteRef/>
+      </w:r>
+      <w:r>
+        <w:t xml:space="preserve"> </w:t>
+      </w:r>
+      <w:r>
+        <w:rPr>
+          <w:rFonts w:eastAsia="Times New Roman"/>
+        </w:rPr>
+        <w:t>If you need an additional item in the list of devices for the CAT port,</w:t>
+      </w:r>
+      <w:r>
+        <w:rPr>
+          <w:rFonts w:eastAsia="Times New Roman"/>
+        </w:rPr>
+        <w:t xml:space="preserve"> </w:t>
+      </w:r>
+      <w:r>
+        <w:t xml:space="preserve">edit the configuration file wsjtx.ini and add your requirement as </w:t>
+      </w:r>
+      <w:proofErr w:type="spellStart"/>
+      <w:r>
+        <w:rPr>
+          <w:rFonts w:ascii="Courier New" w:hAnsi="Courier New"/>
+        </w:rPr>
+        <w:t>CATdriver</w:t>
+      </w:r>
+      <w:proofErr w:type="spellEnd"/>
+      <w:r>
+        <w:rPr>
+          <w:rFonts w:ascii="Courier New" w:hAnsi="Courier New"/>
+        </w:rPr>
+        <w:t>=</w:t>
+      </w:r>
+      <w:proofErr w:type="spellStart"/>
+      <w:r>
+        <w:rPr>
+          <w:rFonts w:ascii="Courier New" w:hAnsi="Courier New"/>
+        </w:rPr>
+        <w:t>yourdriver</w:t>
+      </w:r>
+      <w:proofErr w:type="spellEnd"/>
+      <w:r>
+        <w:t xml:space="preserve"> (for example, </w:t>
+      </w:r>
+      <w:proofErr w:type="spellStart"/>
+      <w:r>
+        <w:rPr>
+          <w:rFonts w:ascii="Courier New" w:hAnsi="Courier New"/>
+        </w:rPr>
+        <w:t>CATdriver</w:t>
+      </w:r>
+      <w:proofErr w:type="spellEnd"/>
+      <w:r>
+        <w:rPr>
+          <w:rFonts w:ascii="Courier New" w:hAnsi="Courier New"/>
+        </w:rPr>
+        <w:t>=/</w:t>
+      </w:r>
+      <w:proofErr w:type="spellStart"/>
+      <w:r>
+        <w:rPr>
+          <w:rFonts w:ascii="Courier New" w:hAnsi="Courier New"/>
+        </w:rPr>
+        <w:t>dev</w:t>
+      </w:r>
+      <w:proofErr w:type="spellEnd"/>
+      <w:r>
+        <w:rPr>
+          <w:rFonts w:ascii="Courier New" w:hAnsi="Courier New"/>
+        </w:rPr>
+        <w:t>/</w:t>
+      </w:r>
+      <w:proofErr w:type="spellStart"/>
+      <w:r>
+        <w:rPr>
+          <w:rFonts w:ascii="Courier New" w:hAnsi="Courier New"/>
+        </w:rPr>
+        <w:t>tty.usbserial</w:t>
+      </w:r>
+      <w:proofErr w:type="spellEnd"/>
+      <w:r>
+        <w:rPr>
+          <w:rFonts w:ascii="Courier New" w:hAnsi="Courier New"/>
+        </w:rPr>
+        <w:t xml:space="preserve"> </w:t>
+      </w:r>
+      <w:r>
+        <w:t xml:space="preserve">) </w:t>
+      </w:r>
+      <w:r>
+        <w:t>in the group of entries marked [Common]</w:t>
+      </w:r>
+    </w:p>
+  </w:footnote>
+  <w:footnote w:id="3">
     <w:p>
       <w:pPr>
         <w:pStyle w:val="FootnoteText"/>
@@ -19570,7 +19690,6 @@
   <w:style w:type="character" w:default="1" w:styleId="DefaultParagraphFont">
     <w:name w:val="Default Paragraph Font"/>
     <w:uiPriority w:val="1"/>
-    <w:semiHidden/>
     <w:unhideWhenUsed/>
   </w:style>
   <w:style w:type="table" w:default="1" w:styleId="TableNormal">
@@ -20919,7 +21038,7 @@
 </file>
 
 <file path=customXml/itemProps1.xml><?xml version="1.0" encoding="utf-8"?>
-<ds:datastoreItem xmlns:ds="http://schemas.openxmlformats.org/officeDocument/2006/customXml" ds:itemID="{F1DFB2D1-F218-4779-AE94-48790B248DDE}">
+<ds:datastoreItem xmlns:ds="http://schemas.openxmlformats.org/officeDocument/2006/customXml" ds:itemID="{DC419FE8-FCD7-4450-88A5-747F11974FC7}">
   <ds:schemaRefs>
     <ds:schemaRef ds:uri="http://schemas.openxmlformats.org/officeDocument/2006/bibliography"/>
   </ds:schemaRefs>

</xml_diff>

<commit_message>
UPdates to User's Guide -- mainly new pictures.
</commit_message>
<xml_diff>
--- a/branches/wsjtx/WSJT-X_Users_Guide_v1.1.docx
+++ b/branches/wsjtx/WSJT-X_Users_Guide_v1.1.docx
@@ -1,6 +1,6 @@
 
 <file path=word/document.xml><?xml version="1.0" encoding="utf-8"?>
-<w:document xmlns:wpc="http://schemas.microsoft.com/office/word/2010/wordprocessingCanvas" xmlns:mc="http://schemas.openxmlformats.org/markup-compatibility/2006" xmlns:o="urn:schemas-microsoft-com:office:office" xmlns:r="http://schemas.openxmlformats.org/officeDocument/2006/relationships" xmlns:m="http://schemas.openxmlformats.org/officeDocument/2006/math" xmlns:v="urn:schemas-microsoft-com:vml" xmlns:wp14="http://schemas.microsoft.com/office/word/2010/wordprocessingDrawing" xmlns:wp="http://schemas.openxmlformats.org/drawingml/2006/wordprocessingDrawing" xmlns:w10="urn:schemas-microsoft-com:office:word" xmlns:w="http://schemas.openxmlformats.org/wordprocessingml/2006/main" xmlns:w14="http://schemas.microsoft.com/office/word/2010/wordml" xmlns:wpg="http://schemas.microsoft.com/office/word/2010/wordprocessingGroup" xmlns:wpi="http://schemas.microsoft.com/office/word/2010/wordprocessingInk" xmlns:wne="http://schemas.microsoft.com/office/word/2006/wordml" xmlns:wps="http://schemas.microsoft.com/office/word/2010/wordprocessingShape" mc:Ignorable="w14 wp14">
+<w:document xmlns:ve="http://schemas.openxmlformats.org/markup-compatibility/2006" xmlns:o="urn:schemas-microsoft-com:office:office" xmlns:r="http://schemas.openxmlformats.org/officeDocument/2006/relationships" xmlns:m="http://schemas.openxmlformats.org/officeDocument/2006/math" xmlns:v="urn:schemas-microsoft-com:vml" xmlns:wp="http://schemas.openxmlformats.org/drawingml/2006/wordprocessingDrawing" xmlns:w10="urn:schemas-microsoft-com:office:word" xmlns:w="http://schemas.openxmlformats.org/wordprocessingml/2006/main" xmlns:wne="http://schemas.microsoft.com/office/word/2006/wordml">
   <w:body>
     <w:p>
       <w:pPr>
@@ -1416,7 +1416,7 @@
       <w:bookmarkEnd w:id="1"/>
     </w:p>
     <w:p>
-      <w:hyperlink r:id="rId9" w:history="1">
+      <w:hyperlink r:id="rId8" w:history="1">
         <w:r>
           <w:rPr>
             <w:rStyle w:val="Hyperlink"/>
@@ -1858,7 +1858,7 @@
       <w:r>
         <w:t xml:space="preserve"> to K1JT and the rest of the development team.  The project’s source-code repository can be found at </w:t>
       </w:r>
-      <w:hyperlink r:id="rId10" w:history="1">
+      <w:hyperlink r:id="rId9" w:history="1">
         <w:r>
           <w:rPr>
             <w:rStyle w:val="Hyperlink"/>
@@ -1869,7 +1869,7 @@
       <w:r>
         <w:t xml:space="preserve">, and communication among the developers takes place on the email reflector </w:t>
       </w:r>
-      <w:hyperlink r:id="rId11" w:history="1">
+      <w:hyperlink r:id="rId10" w:history="1">
         <w:r>
           <w:rPr>
             <w:rStyle w:val="Hyperlink"/>
@@ -1880,7 +1880,7 @@
       <w:r>
         <w:t xml:space="preserve">.  You can subscribe to this list at </w:t>
       </w:r>
-      <w:hyperlink r:id="rId12" w:history="1">
+      <w:hyperlink r:id="rId11" w:history="1">
         <w:r>
           <w:rPr>
             <w:rStyle w:val="Hyperlink"/>
@@ -2137,7 +2137,7 @@
         </w:rPr>
         <w:t xml:space="preserve">ee </w:t>
       </w:r>
-      <w:hyperlink r:id="rId13" w:history="1">
+      <w:hyperlink r:id="rId12" w:history="1">
         <w:r>
           <w:rPr>
             <w:rFonts w:ascii="Arial" w:eastAsia="Times New Roman" w:hAnsi="Arial" w:cs="Arial"/>
@@ -2218,7 +2218,7 @@
         </w:rPr>
         <w:t xml:space="preserve"> </w:t>
       </w:r>
-      <w:hyperlink r:id="rId14" w:history="1">
+      <w:hyperlink r:id="rId13" w:history="1">
         <w:r>
           <w:rPr>
             <w:rStyle w:val="Hyperlink"/>
@@ -3086,9 +3086,9 @@
         </w:rPr>
         <w:drawing>
           <wp:inline distT="0" distB="0" distL="0" distR="0">
-            <wp:extent cx="4873752" cy="4443984"/>
-            <wp:effectExtent l="0" t="0" r="0" b="0"/>
-            <wp:docPr id="2" name="Picture 1"/>
+            <wp:extent cx="5255048" cy="4504239"/>
+            <wp:effectExtent l="19050" t="0" r="2752" b="0"/>
+            <wp:docPr id="4" name="Picture 1"/>
             <wp:cNvGraphicFramePr>
               <a:graphicFrameLocks xmlns:a="http://schemas.openxmlformats.org/drawingml/2006/main" noChangeAspect="1"/>
             </wp:cNvGraphicFramePr>
@@ -3102,7 +3102,7 @@
                     </pic:cNvPicPr>
                   </pic:nvPicPr>
                   <pic:blipFill>
-                    <a:blip r:embed="rId15" cstate="print"/>
+                    <a:blip r:embed="rId14" cstate="print"/>
                     <a:srcRect/>
                     <a:stretch>
                       <a:fillRect/>
@@ -3111,7 +3111,7 @@
                   <pic:spPr bwMode="auto">
                     <a:xfrm>
                       <a:off x="0" y="0"/>
-                      <a:ext cx="4873752" cy="4443984"/>
+                      <a:ext cx="5255048" cy="4504239"/>
                     </a:xfrm>
                     <a:prstGeom prst="rect">
                       <a:avLst/>
@@ -4081,7 +4081,7 @@
     <w:p>
       <w:pPr>
         <w:spacing w:after="120" w:afterAutospacing="0"/>
-        <w:ind w:left="-720"/>
+        <w:ind w:left="-576"/>
         <w:rPr>
           <w:rFonts w:eastAsia="Times New Roman"/>
         </w:rPr>
@@ -4093,9 +4093,9 @@
         </w:rPr>
         <w:drawing>
           <wp:inline distT="0" distB="0" distL="0" distR="0">
-            <wp:extent cx="6765981" cy="7324953"/>
+            <wp:extent cx="6694286" cy="7054286"/>
             <wp:effectExtent l="19050" t="0" r="0" b="0"/>
-            <wp:docPr id="3" name="Picture 2"/>
+            <wp:docPr id="8" name="Picture 2"/>
             <wp:cNvGraphicFramePr>
               <a:graphicFrameLocks xmlns:a="http://schemas.openxmlformats.org/drawingml/2006/main" noChangeAspect="1"/>
             </wp:cNvGraphicFramePr>
@@ -4109,7 +4109,8 @@
                     </pic:cNvPicPr>
                   </pic:nvPicPr>
                   <pic:blipFill>
-                    <a:blip r:embed="rId16" cstate="print"/>
+                    <a:blip r:embed="rId15" cstate="print"/>
+                    <a:srcRect/>
                     <a:stretch>
                       <a:fillRect/>
                     </a:stretch>
@@ -4117,7 +4118,7 @@
                   <pic:spPr bwMode="auto">
                     <a:xfrm>
                       <a:off x="0" y="0"/>
-                      <a:ext cx="6765981" cy="7324953"/>
+                      <a:ext cx="6694286" cy="7054286"/>
                     </a:xfrm>
                     <a:prstGeom prst="rect">
                       <a:avLst/>
@@ -6354,15 +6355,18 @@
       </w:r>
     </w:p>
     <w:p>
+      <w:pPr>
+        <w:ind w:left="-432"/>
+      </w:pPr>
       <w:r>
         <w:rPr>
           <w:noProof/>
         </w:rPr>
         <w:drawing>
-          <wp:inline distT="0" distB="0" distL="0" distR="0" wp14:anchorId="75463E88" wp14:editId="22D9D960">
-            <wp:extent cx="6291072" cy="7434072"/>
-            <wp:effectExtent l="0" t="0" r="0" b="0"/>
-            <wp:docPr id="6" name="Picture 3"/>
+          <wp:inline distT="0" distB="0" distL="0" distR="0">
+            <wp:extent cx="6436751" cy="7528381"/>
+            <wp:effectExtent l="19050" t="0" r="2149" b="0"/>
+            <wp:docPr id="11" name="Picture 3"/>
             <wp:cNvGraphicFramePr>
               <a:graphicFrameLocks xmlns:a="http://schemas.openxmlformats.org/drawingml/2006/main" noChangeAspect="1"/>
             </wp:cNvGraphicFramePr>
@@ -6376,7 +6380,7 @@
                     </pic:cNvPicPr>
                   </pic:nvPicPr>
                   <pic:blipFill>
-                    <a:blip r:embed="rId17" cstate="print"/>
+                    <a:blip r:embed="rId16" cstate="print"/>
                     <a:srcRect/>
                     <a:stretch>
                       <a:fillRect/>
@@ -6385,7 +6389,7 @@
                   <pic:spPr bwMode="auto">
                     <a:xfrm>
                       <a:off x="0" y="0"/>
-                      <a:ext cx="6291072" cy="7434072"/>
+                      <a:ext cx="6436751" cy="7528381"/>
                     </a:xfrm>
                     <a:prstGeom prst="rect">
                       <a:avLst/>
@@ -6684,9 +6688,9 @@
         </w:rPr>
         <w:drawing>
           <wp:inline distT="0" distB="0" distL="0" distR="0">
-            <wp:extent cx="6867144" cy="2569464"/>
-            <wp:effectExtent l="0" t="0" r="0" b="0"/>
-            <wp:docPr id="1" name="Picture 1"/>
+            <wp:extent cx="6767124" cy="2228399"/>
+            <wp:effectExtent l="19050" t="0" r="0" b="0"/>
+            <wp:docPr id="13" name="Picture 4"/>
             <wp:cNvGraphicFramePr>
               <a:graphicFrameLocks xmlns:a="http://schemas.openxmlformats.org/drawingml/2006/main" noChangeAspect="1"/>
             </wp:cNvGraphicFramePr>
@@ -6694,19 +6698,13 @@
               <a:graphicData uri="http://schemas.openxmlformats.org/drawingml/2006/picture">
                 <pic:pic xmlns:pic="http://schemas.openxmlformats.org/drawingml/2006/picture">
                   <pic:nvPicPr>
-                    <pic:cNvPr id="0" name="Picture 1"/>
+                    <pic:cNvPr id="0" name="Picture 4"/>
                     <pic:cNvPicPr>
                       <a:picLocks noChangeAspect="1" noChangeArrowheads="1"/>
                     </pic:cNvPicPr>
                   </pic:nvPicPr>
                   <pic:blipFill>
-                    <a:blip r:embed="rId18" cstate="print">
-                      <a:extLst>
-                        <a:ext uri="{28A0092B-C50C-407E-A947-70E740481C1C}">
-                          <a14:useLocalDpi xmlns:a14="http://schemas.microsoft.com/office/drawing/2010/main" val="0"/>
-                        </a:ext>
-                      </a:extLst>
-                    </a:blip>
+                    <a:blip r:embed="rId17" cstate="print"/>
                     <a:srcRect/>
                     <a:stretch>
                       <a:fillRect/>
@@ -6715,14 +6713,17 @@
                   <pic:spPr bwMode="auto">
                     <a:xfrm>
                       <a:off x="0" y="0"/>
-                      <a:ext cx="6867144" cy="2569464"/>
+                      <a:ext cx="6767124" cy="2228399"/>
                     </a:xfrm>
                     <a:prstGeom prst="rect">
                       <a:avLst/>
                     </a:prstGeom>
                     <a:noFill/>
-                    <a:ln>
+                    <a:ln w="9525">
                       <a:noFill/>
+                      <a:miter lim="800000"/>
+                      <a:headEnd/>
+                      <a:tailEnd/>
                     </a:ln>
                   </pic:spPr>
                 </pic:pic>
@@ -6944,11 +6945,7 @@
         <w:t>High Cut</w:t>
       </w:r>
       <w:r>
-        <w:t xml:space="preserve"> to 5000 Hz.  Note that most </w:t>
-      </w:r>
-      <w:r>
-        <w:lastRenderedPageBreak/>
-        <w:t xml:space="preserve">SSB transceivers have a fixed </w:t>
+        <w:t xml:space="preserve"> to 5000 Hz.  Note that most SSB transceivers have a fixed </w:t>
       </w:r>
       <w:proofErr w:type="spellStart"/>
       <w:proofErr w:type="gramStart"/>
@@ -6979,7 +6976,11 @@
         <w:t xml:space="preserve">Split </w:t>
       </w:r>
       <w:r>
-        <w:t xml:space="preserve">mode, receiving with VFO A and transmitting with VFO B.  The </w:t>
+        <w:t xml:space="preserve">mode, receiving </w:t>
+      </w:r>
+      <w:r>
+        <w:lastRenderedPageBreak/>
+        <w:t xml:space="preserve">with VFO A and transmitting with VFO B.  The </w:t>
       </w:r>
       <w:proofErr w:type="spellStart"/>
       <w:proofErr w:type="gramStart"/>
@@ -7829,7 +7830,15 @@
       </w:r>
       <w:proofErr w:type="spellEnd"/>
       <w:r>
-        <w:t xml:space="preserve">/callsign grid </w:t>
+        <w:t>/</w:t>
+      </w:r>
+      <w:proofErr w:type="spellStart"/>
+      <w:r>
+        <w:t>callsign</w:t>
+      </w:r>
+      <w:proofErr w:type="spellEnd"/>
+      <w:r>
+        <w:t xml:space="preserve"> grid </w:t>
       </w:r>
       <w:r>
         <w:br/>
@@ -7845,7 +7854,15 @@
       </w:r>
       <w:proofErr w:type="spellEnd"/>
       <w:r>
-        <w:t xml:space="preserve">/callsign grid </w:t>
+        <w:t>/</w:t>
+      </w:r>
+      <w:proofErr w:type="spellStart"/>
+      <w:r>
+        <w:t>callsign</w:t>
+      </w:r>
+      <w:proofErr w:type="spellEnd"/>
+      <w:r>
+        <w:t xml:space="preserve"> grid </w:t>
       </w:r>
       <w:r>
         <w:br/>
@@ -7861,7 +7878,15 @@
       </w:r>
       <w:proofErr w:type="spellEnd"/>
       <w:r>
-        <w:t xml:space="preserve">/callsign grid </w:t>
+        <w:t>/</w:t>
+      </w:r>
+      <w:proofErr w:type="spellStart"/>
+      <w:r>
+        <w:t>callsign</w:t>
+      </w:r>
+      <w:proofErr w:type="spellEnd"/>
+      <w:r>
+        <w:t xml:space="preserve"> grid </w:t>
       </w:r>
       <w:r>
         <w:br/>
@@ -7869,7 +7894,15 @@
       </w:r>
       <w:r>
         <w:tab/>
-        <w:t>CQ callsign/</w:t>
+        <w:t xml:space="preserve">CQ </w:t>
+      </w:r>
+      <w:proofErr w:type="spellStart"/>
+      <w:r>
+        <w:t>callsign</w:t>
+      </w:r>
+      <w:proofErr w:type="spellEnd"/>
+      <w:r>
+        <w:t>/</w:t>
       </w:r>
       <w:proofErr w:type="spellStart"/>
       <w:r>
@@ -7885,7 +7918,15 @@
       </w:r>
       <w:r>
         <w:tab/>
-        <w:t>QRZ callsign/</w:t>
+        <w:t xml:space="preserve">QRZ </w:t>
+      </w:r>
+      <w:proofErr w:type="spellStart"/>
+      <w:r>
+        <w:t>callsign</w:t>
+      </w:r>
+      <w:proofErr w:type="spellEnd"/>
+      <w:r>
+        <w:t>/</w:t>
       </w:r>
       <w:proofErr w:type="spellStart"/>
       <w:r>
@@ -7901,7 +7942,15 @@
       </w:r>
       <w:r>
         <w:tab/>
-        <w:t>DE callsign/</w:t>
+        <w:t xml:space="preserve">DE </w:t>
+      </w:r>
+      <w:proofErr w:type="spellStart"/>
+      <w:r>
+        <w:t>callsign</w:t>
+      </w:r>
+      <w:proofErr w:type="spellEnd"/>
+      <w:r>
+        <w:t>/</w:t>
       </w:r>
       <w:proofErr w:type="spellStart"/>
       <w:r>
@@ -7925,7 +7974,15 @@
       </w:r>
       <w:proofErr w:type="spellEnd"/>
       <w:r>
-        <w:t>” is a 1-4 character prefix, “callsign” is a standard callsign, “</w:t>
+        <w:t xml:space="preserve">” is a 1-4 character prefix, “callsign” is a standard </w:t>
+      </w:r>
+      <w:proofErr w:type="spellStart"/>
+      <w:r>
+        <w:t>callsign</w:t>
+      </w:r>
+      <w:proofErr w:type="spellEnd"/>
+      <w:r>
+        <w:t>, “</w:t>
       </w:r>
       <w:proofErr w:type="spellStart"/>
       <w:r>
@@ -8486,7 +8543,7 @@
     </w:p>
     <w:p>
       <w:pPr>
-        <w:ind w:left="-576"/>
+        <w:ind w:left="-720"/>
       </w:pPr>
       <w:r>
         <w:rPr>
@@ -8494,9 +8551,9 @@
         </w:rPr>
         <w:drawing>
           <wp:inline distT="0" distB="0" distL="0" distR="0">
-            <wp:extent cx="6647620" cy="295238"/>
-            <wp:effectExtent l="19050" t="0" r="830" b="0"/>
-            <wp:docPr id="16" name="Picture 3"/>
+            <wp:extent cx="6660001" cy="282857"/>
+            <wp:effectExtent l="19050" t="0" r="7499" b="0"/>
+            <wp:docPr id="14" name="Picture 5"/>
             <wp:cNvGraphicFramePr>
               <a:graphicFrameLocks xmlns:a="http://schemas.openxmlformats.org/drawingml/2006/main" noChangeAspect="1"/>
             </wp:cNvGraphicFramePr>
@@ -8504,13 +8561,13 @@
               <a:graphicData uri="http://schemas.openxmlformats.org/drawingml/2006/picture">
                 <pic:pic xmlns:pic="http://schemas.openxmlformats.org/drawingml/2006/picture">
                   <pic:nvPicPr>
-                    <pic:cNvPr id="0" name="Picture 3"/>
+                    <pic:cNvPr id="0" name="Picture 5"/>
                     <pic:cNvPicPr>
                       <a:picLocks noChangeAspect="1" noChangeArrowheads="1"/>
                     </pic:cNvPicPr>
                   </pic:nvPicPr>
                   <pic:blipFill>
-                    <a:blip r:embed="rId19" cstate="print"/>
+                    <a:blip r:embed="rId18" cstate="print"/>
                     <a:srcRect/>
                     <a:stretch>
                       <a:fillRect/>
@@ -8519,7 +8576,7 @@
                   <pic:spPr bwMode="auto">
                     <a:xfrm>
                       <a:off x="0" y="0"/>
-                      <a:ext cx="6647620" cy="295238"/>
+                      <a:ext cx="6660001" cy="282857"/>
                     </a:xfrm>
                     <a:prstGeom prst="rect">
                       <a:avLst/>
@@ -8963,10 +9020,10 @@
                     </pic:cNvPicPr>
                   </pic:nvPicPr>
                   <pic:blipFill>
-                    <a:blip r:embed="rId20" cstate="print">
+                    <a:blip r:embed="rId19" cstate="print">
                       <a:extLst>
                         <a:ext uri="{28A0092B-C50C-407E-A947-70E740481C1C}">
-                          <a14:useLocalDpi xmlns:a14="http://schemas.microsoft.com/office/drawing/2010/main" val="0"/>
+                          <a14:useLocalDpi xmlns:a14="http://schemas.microsoft.com/office/drawing/2010/main" xmlns:wps="http://schemas.microsoft.com/office/word/2010/wordprocessingShape" xmlns:wpi="http://schemas.microsoft.com/office/word/2010/wordprocessingInk" xmlns:wpg="http://schemas.microsoft.com/office/word/2010/wordprocessingGroup" xmlns:w14="http://schemas.microsoft.com/office/word/2010/wordml" xmlns:w="http://schemas.openxmlformats.org/wordprocessingml/2006/main" xmlns:w10="urn:schemas-microsoft-com:office:word" xmlns:wp14="http://schemas.microsoft.com/office/word/2010/wordprocessingDrawing" xmlns:v="urn:schemas-microsoft-com:vml" xmlns:o="urn:schemas-microsoft-com:office:office" xmlns:mc="http://schemas.openxmlformats.org/markup-compatibility/2006" xmlns:wpc="http://schemas.microsoft.com/office/word/2010/wordprocessingCanvas" xmlns="" val="0"/>
                         </a:ext>
                       </a:extLst>
                     </a:blip>
@@ -9059,7 +9116,7 @@
                     </pic:cNvPicPr>
                   </pic:nvPicPr>
                   <pic:blipFill>
-                    <a:blip r:embed="rId21" cstate="print"/>
+                    <a:blip r:embed="rId20" cstate="print"/>
                     <a:srcRect/>
                     <a:stretch>
                       <a:fillRect/>
@@ -9357,9 +9414,9 @@
         </w:rPr>
         <w:drawing>
           <wp:inline distT="0" distB="0" distL="0" distR="0">
-            <wp:extent cx="2428875" cy="2314575"/>
+            <wp:extent cx="2619375" cy="2333625"/>
             <wp:effectExtent l="19050" t="0" r="9525" b="0"/>
-            <wp:docPr id="10" name="Picture 4"/>
+            <wp:docPr id="19" name="Picture 6"/>
             <wp:cNvGraphicFramePr>
               <a:graphicFrameLocks xmlns:a="http://schemas.openxmlformats.org/drawingml/2006/main" noChangeAspect="1"/>
             </wp:cNvGraphicFramePr>
@@ -9367,13 +9424,13 @@
               <a:graphicData uri="http://schemas.openxmlformats.org/drawingml/2006/picture">
                 <pic:pic xmlns:pic="http://schemas.openxmlformats.org/drawingml/2006/picture">
                   <pic:nvPicPr>
-                    <pic:cNvPr id="0" name="Picture 4"/>
+                    <pic:cNvPr id="0" name="Picture 6"/>
                     <pic:cNvPicPr>
                       <a:picLocks noChangeAspect="1" noChangeArrowheads="1"/>
                     </pic:cNvPicPr>
                   </pic:nvPicPr>
                   <pic:blipFill>
-                    <a:blip r:embed="rId22" cstate="print"/>
+                    <a:blip r:embed="rId21" cstate="print"/>
                     <a:srcRect/>
                     <a:stretch>
                       <a:fillRect/>
@@ -9382,7 +9439,7 @@
                   <pic:spPr bwMode="auto">
                     <a:xfrm>
                       <a:off x="0" y="0"/>
-                      <a:ext cx="2428875" cy="2314575"/>
+                      <a:ext cx="2619375" cy="2333625"/>
                     </a:xfrm>
                     <a:prstGeom prst="rect">
                       <a:avLst/>
@@ -9588,7 +9645,7 @@
                     </pic:cNvPicPr>
                   </pic:nvPicPr>
                   <pic:blipFill>
-                    <a:blip r:embed="rId23" cstate="print"/>
+                    <a:blip r:embed="rId22" cstate="print"/>
                     <a:srcRect/>
                     <a:stretch>
                       <a:fillRect/>
@@ -9957,10 +10014,10 @@
                     </pic:cNvPicPr>
                   </pic:nvPicPr>
                   <pic:blipFill>
-                    <a:blip r:embed="rId24" cstate="print">
+                    <a:blip r:embed="rId23" cstate="print">
                       <a:extLst>
                         <a:ext uri="{28A0092B-C50C-407E-A947-70E740481C1C}">
-                          <a14:useLocalDpi xmlns:a14="http://schemas.microsoft.com/office/drawing/2010/main" val="0"/>
+                          <a14:useLocalDpi xmlns:a14="http://schemas.microsoft.com/office/drawing/2010/main" xmlns:wps="http://schemas.microsoft.com/office/word/2010/wordprocessingShape" xmlns:wpi="http://schemas.microsoft.com/office/word/2010/wordprocessingInk" xmlns:wpg="http://schemas.microsoft.com/office/word/2010/wordprocessingGroup" xmlns:w14="http://schemas.microsoft.com/office/word/2010/wordml" xmlns:w="http://schemas.openxmlformats.org/wordprocessingml/2006/main" xmlns:w10="urn:schemas-microsoft-com:office:word" xmlns:wp14="http://schemas.microsoft.com/office/word/2010/wordprocessingDrawing" xmlns:v="urn:schemas-microsoft-com:vml" xmlns:o="urn:schemas-microsoft-com:office:office" xmlns:mc="http://schemas.openxmlformats.org/markup-compatibility/2006" xmlns:wpc="http://schemas.microsoft.com/office/word/2010/wordprocessingCanvas" xmlns="" val="0"/>
                         </a:ext>
                       </a:extLst>
                     </a:blip>
@@ -10032,7 +10089,6 @@
         </w:rPr>
         <w:t xml:space="preserve">Generate </w:t>
       </w:r>
-      <w:proofErr w:type="spellStart"/>
       <w:proofErr w:type="gramStart"/>
       <w:r>
         <w:rPr>
@@ -10040,7 +10096,6 @@
         </w:rPr>
         <w:t>Std</w:t>
       </w:r>
-      <w:proofErr w:type="spellEnd"/>
       <w:proofErr w:type="gramEnd"/>
       <w:r>
         <w:rPr>
@@ -10209,10 +10264,10 @@
                     <pic:cNvPicPr/>
                   </pic:nvPicPr>
                   <pic:blipFill>
-                    <a:blip r:embed="rId25" cstate="print">
+                    <a:blip r:embed="rId24" cstate="print">
                       <a:extLst>
                         <a:ext uri="{28A0092B-C50C-407E-A947-70E740481C1C}">
-                          <a14:useLocalDpi xmlns:a14="http://schemas.microsoft.com/office/drawing/2010/main" val="0"/>
+                          <a14:useLocalDpi xmlns:a14="http://schemas.microsoft.com/office/drawing/2010/main" xmlns:wps="http://schemas.microsoft.com/office/word/2010/wordprocessingShape" xmlns:wpi="http://schemas.microsoft.com/office/word/2010/wordprocessingInk" xmlns:wpg="http://schemas.microsoft.com/office/word/2010/wordprocessingGroup" xmlns:w14="http://schemas.microsoft.com/office/word/2010/wordml" xmlns:w="http://schemas.openxmlformats.org/wordprocessingml/2006/main" xmlns:w10="urn:schemas-microsoft-com:office:word" xmlns:wp14="http://schemas.microsoft.com/office/word/2010/wordprocessingDrawing" xmlns:v="urn:schemas-microsoft-com:vml" xmlns:o="urn:schemas-microsoft-com:office:office" xmlns:mc="http://schemas.openxmlformats.org/markup-compatibility/2006" xmlns:wpc="http://schemas.microsoft.com/office/word/2010/wordprocessingCanvas" xmlns="" val="0"/>
                         </a:ext>
                       </a:extLst>
                     </a:blip>
@@ -10289,7 +10344,7 @@
                     </pic:cNvPicPr>
                   </pic:nvPicPr>
                   <pic:blipFill>
-                    <a:blip r:embed="rId26" cstate="print"/>
+                    <a:blip r:embed="rId25" cstate="print"/>
                     <a:srcRect/>
                     <a:stretch>
                       <a:fillRect/>
@@ -10466,9 +10521,9 @@
         </w:rPr>
         <w:drawing>
           <wp:inline distT="0" distB="0" distL="0" distR="0">
-            <wp:extent cx="4105275" cy="304800"/>
-            <wp:effectExtent l="19050" t="0" r="9525" b="0"/>
-            <wp:docPr id="26" name="Picture 7"/>
+            <wp:extent cx="3257550" cy="314325"/>
+            <wp:effectExtent l="19050" t="0" r="0" b="0"/>
+            <wp:docPr id="20" name="Picture 7"/>
             <wp:cNvGraphicFramePr>
               <a:graphicFrameLocks xmlns:a="http://schemas.openxmlformats.org/drawingml/2006/main" noChangeAspect="1"/>
             </wp:cNvGraphicFramePr>
@@ -10482,7 +10537,7 @@
                     </pic:cNvPicPr>
                   </pic:nvPicPr>
                   <pic:blipFill>
-                    <a:blip r:embed="rId27" cstate="print"/>
+                    <a:blip r:embed="rId26" cstate="print"/>
                     <a:srcRect/>
                     <a:stretch>
                       <a:fillRect/>
@@ -10491,7 +10546,7 @@
                   <pic:spPr bwMode="auto">
                     <a:xfrm>
                       <a:off x="0" y="0"/>
-                      <a:ext cx="4105275" cy="304800"/>
+                      <a:ext cx="3257550" cy="314325"/>
                     </a:xfrm>
                     <a:prstGeom prst="rect">
                       <a:avLst/>
@@ -10632,10 +10687,10 @@
                     <pic:cNvPicPr/>
                   </pic:nvPicPr>
                   <pic:blipFill>
-                    <a:blip r:embed="rId28" cstate="print">
+                    <a:blip r:embed="rId27" cstate="print">
                       <a:extLst>
                         <a:ext uri="{28A0092B-C50C-407E-A947-70E740481C1C}">
-                          <a14:useLocalDpi xmlns:a14="http://schemas.microsoft.com/office/drawing/2010/main" val="0"/>
+                          <a14:useLocalDpi xmlns:a14="http://schemas.microsoft.com/office/drawing/2010/main" xmlns:wps="http://schemas.microsoft.com/office/word/2010/wordprocessingShape" xmlns:wpi="http://schemas.microsoft.com/office/word/2010/wordprocessingInk" xmlns:wpg="http://schemas.microsoft.com/office/word/2010/wordprocessingGroup" xmlns:w14="http://schemas.microsoft.com/office/word/2010/wordml" xmlns:w="http://schemas.openxmlformats.org/wordprocessingml/2006/main" xmlns:w10="urn:schemas-microsoft-com:office:word" xmlns:wp14="http://schemas.microsoft.com/office/word/2010/wordprocessingDrawing" xmlns:v="urn:schemas-microsoft-com:vml" xmlns:o="urn:schemas-microsoft-com:office:office" xmlns:mc="http://schemas.openxmlformats.org/markup-compatibility/2006" xmlns:wpc="http://schemas.microsoft.com/office/word/2010/wordprocessingCanvas" xmlns="" val="0"/>
                         </a:ext>
                       </a:extLst>
                     </a:blip>
@@ -10688,9 +10743,9 @@
         </w:rPr>
         <w:drawing>
           <wp:inline distT="0" distB="0" distL="0" distR="0">
-            <wp:extent cx="2533650" cy="3133725"/>
-            <wp:effectExtent l="19050" t="0" r="0" b="0"/>
-            <wp:docPr id="28" name="Picture 9"/>
+            <wp:extent cx="4276725" cy="3333750"/>
+            <wp:effectExtent l="19050" t="0" r="9525" b="0"/>
+            <wp:docPr id="27" name="Picture 10"/>
             <wp:cNvGraphicFramePr>
               <a:graphicFrameLocks xmlns:a="http://schemas.openxmlformats.org/drawingml/2006/main" noChangeAspect="1"/>
             </wp:cNvGraphicFramePr>
@@ -10698,13 +10753,13 @@
               <a:graphicData uri="http://schemas.openxmlformats.org/drawingml/2006/picture">
                 <pic:pic xmlns:pic="http://schemas.openxmlformats.org/drawingml/2006/picture">
                   <pic:nvPicPr>
-                    <pic:cNvPr id="0" name="Picture 9"/>
+                    <pic:cNvPr id="0" name="Picture 10"/>
                     <pic:cNvPicPr>
                       <a:picLocks noChangeAspect="1" noChangeArrowheads="1"/>
                     </pic:cNvPicPr>
                   </pic:nvPicPr>
                   <pic:blipFill>
-                    <a:blip r:embed="rId29" cstate="print"/>
+                    <a:blip r:embed="rId28" cstate="print"/>
                     <a:srcRect/>
                     <a:stretch>
                       <a:fillRect/>
@@ -10713,7 +10768,7 @@
                   <pic:spPr bwMode="auto">
                     <a:xfrm>
                       <a:off x="0" y="0"/>
-                      <a:ext cx="2533650" cy="3133725"/>
+                      <a:ext cx="4276725" cy="3333750"/>
                     </a:xfrm>
                     <a:prstGeom prst="rect">
                       <a:avLst/>
@@ -10776,9 +10831,9 @@
         </w:rPr>
         <w:drawing>
           <wp:inline distT="0" distB="0" distL="0" distR="0">
-            <wp:extent cx="2419688" cy="1409897"/>
-            <wp:effectExtent l="0" t="0" r="0" b="0"/>
-            <wp:docPr id="7" name="Picture 7"/>
+            <wp:extent cx="2390775" cy="1590675"/>
+            <wp:effectExtent l="19050" t="0" r="9525" b="0"/>
+            <wp:docPr id="31" name="Picture 11"/>
             <wp:cNvGraphicFramePr>
               <a:graphicFrameLocks xmlns:a="http://schemas.openxmlformats.org/drawingml/2006/main" noChangeAspect="1"/>
             </wp:cNvGraphicFramePr>
@@ -10786,29 +10841,33 @@
               <a:graphicData uri="http://schemas.openxmlformats.org/drawingml/2006/picture">
                 <pic:pic xmlns:pic="http://schemas.openxmlformats.org/drawingml/2006/picture">
                   <pic:nvPicPr>
-                    <pic:cNvPr id="0" name="view.png"/>
-                    <pic:cNvPicPr/>
+                    <pic:cNvPr id="0" name="Picture 11"/>
+                    <pic:cNvPicPr>
+                      <a:picLocks noChangeAspect="1" noChangeArrowheads="1"/>
+                    </pic:cNvPicPr>
                   </pic:nvPicPr>
                   <pic:blipFill>
-                    <a:blip r:embed="rId30" cstate="print">
-                      <a:extLst>
-                        <a:ext uri="{28A0092B-C50C-407E-A947-70E740481C1C}">
-                          <a14:useLocalDpi xmlns:a14="http://schemas.microsoft.com/office/drawing/2010/main" val="0"/>
-                        </a:ext>
-                      </a:extLst>
-                    </a:blip>
+                    <a:blip r:embed="rId29" cstate="print"/>
+                    <a:srcRect/>
                     <a:stretch>
                       <a:fillRect/>
                     </a:stretch>
                   </pic:blipFill>
-                  <pic:spPr>
+                  <pic:spPr bwMode="auto">
                     <a:xfrm>
                       <a:off x="0" y="0"/>
-                      <a:ext cx="2419688" cy="1409897"/>
+                      <a:ext cx="2390775" cy="1590675"/>
                     </a:xfrm>
                     <a:prstGeom prst="rect">
                       <a:avLst/>
                     </a:prstGeom>
+                    <a:noFill/>
+                    <a:ln w="9525">
+                      <a:noFill/>
+                      <a:miter lim="800000"/>
+                      <a:headEnd/>
+                      <a:tailEnd/>
+                    </a:ln>
                   </pic:spPr>
                 </pic:pic>
               </a:graphicData>
@@ -10862,7 +10921,7 @@
                     </pic:cNvPicPr>
                   </pic:nvPicPr>
                   <pic:blipFill>
-                    <a:blip r:embed="rId31" cstate="print"/>
+                    <a:blip r:embed="rId30" cstate="print"/>
                     <a:srcRect/>
                     <a:stretch>
                       <a:fillRect/>
@@ -10934,10 +10993,10 @@
                     <pic:cNvPicPr/>
                   </pic:nvPicPr>
                   <pic:blipFill>
-                    <a:blip r:embed="rId32" cstate="print">
+                    <a:blip r:embed="rId31" cstate="print">
                       <a:extLst>
                         <a:ext uri="{28A0092B-C50C-407E-A947-70E740481C1C}">
-                          <a14:useLocalDpi xmlns:a14="http://schemas.microsoft.com/office/drawing/2010/main" val="0"/>
+                          <a14:useLocalDpi xmlns:a14="http://schemas.microsoft.com/office/drawing/2010/main" xmlns:wps="http://schemas.microsoft.com/office/word/2010/wordprocessingShape" xmlns:wpi="http://schemas.microsoft.com/office/word/2010/wordprocessingInk" xmlns:wpg="http://schemas.microsoft.com/office/word/2010/wordprocessingGroup" xmlns:w14="http://schemas.microsoft.com/office/word/2010/wordml" xmlns:w="http://schemas.openxmlformats.org/wordprocessingml/2006/main" xmlns:w10="urn:schemas-microsoft-com:office:word" xmlns:wp14="http://schemas.microsoft.com/office/word/2010/wordprocessingDrawing" xmlns:v="urn:schemas-microsoft-com:vml" xmlns:o="urn:schemas-microsoft-com:office:office" xmlns:mc="http://schemas.openxmlformats.org/markup-compatibility/2006" xmlns:wpc="http://schemas.microsoft.com/office/word/2010/wordprocessingCanvas" xmlns="" val="0"/>
                         </a:ext>
                       </a:extLst>
                     </a:blip>
@@ -11006,7 +11065,7 @@
                     </pic:cNvPicPr>
                   </pic:nvPicPr>
                   <pic:blipFill>
-                    <a:blip r:embed="rId33" cstate="print"/>
+                    <a:blip r:embed="rId32" cstate="print"/>
                     <a:srcRect/>
                     <a:stretch>
                       <a:fillRect/>
@@ -11080,10 +11139,10 @@
                     </pic:cNvPicPr>
                   </pic:nvPicPr>
                   <pic:blipFill>
-                    <a:blip r:embed="rId34" cstate="print">
+                    <a:blip r:embed="rId33" cstate="print">
                       <a:extLst>
                         <a:ext uri="{28A0092B-C50C-407E-A947-70E740481C1C}">
-                          <a14:useLocalDpi xmlns:a14="http://schemas.microsoft.com/office/drawing/2010/main" val="0"/>
+                          <a14:useLocalDpi xmlns:a14="http://schemas.microsoft.com/office/drawing/2010/main" xmlns:wps="http://schemas.microsoft.com/office/word/2010/wordprocessingShape" xmlns:wpi="http://schemas.microsoft.com/office/word/2010/wordprocessingInk" xmlns:wpg="http://schemas.microsoft.com/office/word/2010/wordprocessingGroup" xmlns:w14="http://schemas.microsoft.com/office/word/2010/wordml" xmlns:w="http://schemas.openxmlformats.org/wordprocessingml/2006/main" xmlns:w10="urn:schemas-microsoft-com:office:word" xmlns:wp14="http://schemas.microsoft.com/office/word/2010/wordprocessingDrawing" xmlns:v="urn:schemas-microsoft-com:vml" xmlns:o="urn:schemas-microsoft-com:office:office" xmlns:mc="http://schemas.openxmlformats.org/markup-compatibility/2006" xmlns:wpc="http://schemas.microsoft.com/office/word/2010/wordprocessingCanvas" xmlns="" val="0"/>
                         </a:ext>
                       </a:extLst>
                     </a:blip>
@@ -11591,7 +11650,15 @@
       </w:r>
       <w:r>
         <w:tab/>
-        <w:t>Lookup callsign in database, generate standard messages</w:t>
+        <w:t xml:space="preserve">Lookup </w:t>
+      </w:r>
+      <w:proofErr w:type="spellStart"/>
+      <w:r>
+        <w:t>callsign</w:t>
+      </w:r>
+      <w:proofErr w:type="spellEnd"/>
+      <w:r>
+        <w:t xml:space="preserve"> in database, generate standard messages</w:t>
       </w:r>
     </w:p>
     <w:p>
@@ -11738,7 +11805,7 @@
       <w:tblPr>
         <w:tblStyle w:val="TableGrid"/>
         <w:tblW w:w="0" w:type="auto"/>
-        <w:tblLook w:val="04A0" w:firstRow="1" w:lastRow="0" w:firstColumn="1" w:lastColumn="0" w:noHBand="0" w:noVBand="1"/>
+        <w:tblLook w:val="04A0"/>
       </w:tblPr>
       <w:tblGrid>
         <w:gridCol w:w="2448"/>
@@ -11892,7 +11959,15 @@
           </w:tcPr>
           <w:p>
             <w:r>
-              <w:t xml:space="preserve">Double-click to copy second callsign to </w:t>
+              <w:t xml:space="preserve">Double-click to copy second </w:t>
+            </w:r>
+            <w:proofErr w:type="spellStart"/>
+            <w:r>
+              <w:t>callsign</w:t>
+            </w:r>
+            <w:proofErr w:type="spellEnd"/>
+            <w:r>
+              <w:t xml:space="preserve"> to </w:t>
             </w:r>
             <w:proofErr w:type="spellStart"/>
             <w:r>
@@ -12624,7 +12699,7 @@
         <w:tblStyle w:val="TableGrid"/>
         <w:tblW w:w="0" w:type="auto"/>
         <w:tblInd w:w="720" w:type="dxa"/>
-        <w:tblLook w:val="04A0" w:firstRow="1" w:lastRow="0" w:firstColumn="1" w:lastColumn="0" w:noHBand="0" w:noVBand="1"/>
+        <w:tblLook w:val="04A0"/>
       </w:tblPr>
       <w:tblGrid>
         <w:gridCol w:w="1250"/>
@@ -14386,7 +14461,23 @@
           <w:rFonts w:ascii="Courier New" w:hAnsi="Courier New"/>
           <w:sz w:val="22"/>
         </w:rPr>
-        <w:t>algorithm for convolutional codes</w:t>
+        <w:t xml:space="preserve">algorithm for </w:t>
+      </w:r>
+      <w:proofErr w:type="spellStart"/>
+      <w:r>
+        <w:rPr>
+          <w:rFonts w:ascii="Courier New" w:hAnsi="Courier New"/>
+          <w:sz w:val="22"/>
+        </w:rPr>
+        <w:t>convolutional</w:t>
+      </w:r>
+      <w:proofErr w:type="spellEnd"/>
+      <w:r>
+        <w:rPr>
+          <w:rFonts w:ascii="Courier New" w:hAnsi="Courier New"/>
+          <w:sz w:val="22"/>
+        </w:rPr>
+        <w:t xml:space="preserve"> codes</w:t>
       </w:r>
     </w:p>
     <w:p>
@@ -16481,7 +16572,7 @@
       <w:r>
         <w:t xml:space="preserve">Installation packages for Ubuntu 12.04, 12.10, 13.04, 13.10 are available at </w:t>
       </w:r>
-      <w:hyperlink r:id="rId35" w:history="1">
+      <w:hyperlink r:id="rId34" w:history="1">
         <w:r>
           <w:rPr>
             <w:rStyle w:val="Hyperlink"/>
@@ -16800,7 +16891,7 @@
         </w:rPr>
         <w:t xml:space="preserve">under the </w:t>
       </w:r>
-      <w:hyperlink r:id="rId36" w:history="1">
+      <w:hyperlink r:id="rId35" w:history="1">
         <w:r>
           <w:rPr>
             <w:rStyle w:val="Hyperlink"/>
@@ -16845,7 +16936,7 @@
         </w:rPr>
         <w:t xml:space="preserve">itory at </w:t>
       </w:r>
-      <w:hyperlink r:id="rId37" w:history="1">
+      <w:hyperlink r:id="rId36" w:history="1">
         <w:r>
           <w:rPr>
             <w:rStyle w:val="Hyperlink"/>
@@ -17254,7 +17345,7 @@
         </w:rPr>
         <w:t xml:space="preserve">) has been “open source”, all code being licensed under the </w:t>
       </w:r>
-      <w:hyperlink r:id="rId38" w:history="1">
+      <w:hyperlink r:id="rId37" w:history="1">
         <w:r>
           <w:rPr>
             <w:rStyle w:val="Hyperlink"/>
@@ -17329,7 +17420,7 @@
       </w:r>
     </w:p>
     <w:sectPr>
-      <w:footerReference w:type="default" r:id="rId39"/>
+      <w:footerReference w:type="default" r:id="rId38"/>
       <w:pgSz w:w="12240" w:h="15840" w:code="1"/>
       <w:pgMar w:top="1152" w:right="1440" w:bottom="576" w:left="1440" w:header="720" w:footer="144" w:gutter="0"/>
       <w:cols w:space="720"/>
@@ -17341,7 +17432,7 @@
 </file>
 
 <file path=word/endnotes.xml><?xml version="1.0" encoding="utf-8"?>
-<w:endnotes xmlns:wpc="http://schemas.microsoft.com/office/word/2010/wordprocessingCanvas" xmlns:mc="http://schemas.openxmlformats.org/markup-compatibility/2006" xmlns:o="urn:schemas-microsoft-com:office:office" xmlns:r="http://schemas.openxmlformats.org/officeDocument/2006/relationships" xmlns:m="http://schemas.openxmlformats.org/officeDocument/2006/math" xmlns:v="urn:schemas-microsoft-com:vml" xmlns:wp14="http://schemas.microsoft.com/office/word/2010/wordprocessingDrawing" xmlns:wp="http://schemas.openxmlformats.org/drawingml/2006/wordprocessingDrawing" xmlns:w10="urn:schemas-microsoft-com:office:word" xmlns:w="http://schemas.openxmlformats.org/wordprocessingml/2006/main" xmlns:w14="http://schemas.microsoft.com/office/word/2010/wordml" xmlns:wpg="http://schemas.microsoft.com/office/word/2010/wordprocessingGroup" xmlns:wpi="http://schemas.microsoft.com/office/word/2010/wordprocessingInk" xmlns:wne="http://schemas.microsoft.com/office/word/2006/wordml" xmlns:wps="http://schemas.microsoft.com/office/word/2010/wordprocessingShape" mc:Ignorable="w14 wp14">
+<w:endnotes xmlns:ve="http://schemas.openxmlformats.org/markup-compatibility/2006" xmlns:o="urn:schemas-microsoft-com:office:office" xmlns:r="http://schemas.openxmlformats.org/officeDocument/2006/relationships" xmlns:m="http://schemas.openxmlformats.org/officeDocument/2006/math" xmlns:v="urn:schemas-microsoft-com:vml" xmlns:wp="http://schemas.openxmlformats.org/drawingml/2006/wordprocessingDrawing" xmlns:w10="urn:schemas-microsoft-com:office:word" xmlns:w="http://schemas.openxmlformats.org/wordprocessingml/2006/main" xmlns:wne="http://schemas.microsoft.com/office/word/2006/wordml">
   <w:endnote w:type="separator" w:id="-1">
     <w:p>
       <w:pPr>
@@ -17366,7 +17457,7 @@
 </file>
 
 <file path=word/footer1.xml><?xml version="1.0" encoding="utf-8"?>
-<w:ftr xmlns:wpc="http://schemas.microsoft.com/office/word/2010/wordprocessingCanvas" xmlns:mc="http://schemas.openxmlformats.org/markup-compatibility/2006" xmlns:o="urn:schemas-microsoft-com:office:office" xmlns:r="http://schemas.openxmlformats.org/officeDocument/2006/relationships" xmlns:m="http://schemas.openxmlformats.org/officeDocument/2006/math" xmlns:v="urn:schemas-microsoft-com:vml" xmlns:wp14="http://schemas.microsoft.com/office/word/2010/wordprocessingDrawing" xmlns:wp="http://schemas.openxmlformats.org/drawingml/2006/wordprocessingDrawing" xmlns:w10="urn:schemas-microsoft-com:office:word" xmlns:w="http://schemas.openxmlformats.org/wordprocessingml/2006/main" xmlns:w14="http://schemas.microsoft.com/office/word/2010/wordml" xmlns:wpg="http://schemas.microsoft.com/office/word/2010/wordprocessingGroup" xmlns:wpi="http://schemas.microsoft.com/office/word/2010/wordprocessingInk" xmlns:wne="http://schemas.microsoft.com/office/word/2006/wordml" xmlns:wps="http://schemas.microsoft.com/office/word/2010/wordprocessingShape" mc:Ignorable="w14 wp14">
+<w:ftr xmlns:ve="http://schemas.openxmlformats.org/markup-compatibility/2006" xmlns:o="urn:schemas-microsoft-com:office:office" xmlns:r="http://schemas.openxmlformats.org/officeDocument/2006/relationships" xmlns:m="http://schemas.openxmlformats.org/officeDocument/2006/math" xmlns:v="urn:schemas-microsoft-com:vml" xmlns:wp="http://schemas.openxmlformats.org/drawingml/2006/wordprocessingDrawing" xmlns:w10="urn:schemas-microsoft-com:office:word" xmlns:w="http://schemas.openxmlformats.org/wordprocessingml/2006/main" xmlns:wne="http://schemas.microsoft.com/office/word/2006/wordml">
   <w:sdt>
     <w:sdtPr>
       <w:id w:val="-1410998989"/>
@@ -17399,7 +17490,7 @@
           <w:rPr>
             <w:noProof/>
           </w:rPr>
-          <w:t>2</w:t>
+          <w:t>29</w:t>
         </w:r>
         <w:r>
           <w:rPr>
@@ -17419,7 +17510,7 @@
 </file>
 
 <file path=word/footnotes.xml><?xml version="1.0" encoding="utf-8"?>
-<w:footnotes xmlns:wpc="http://schemas.microsoft.com/office/word/2010/wordprocessingCanvas" xmlns:mc="http://schemas.openxmlformats.org/markup-compatibility/2006" xmlns:o="urn:schemas-microsoft-com:office:office" xmlns:r="http://schemas.openxmlformats.org/officeDocument/2006/relationships" xmlns:m="http://schemas.openxmlformats.org/officeDocument/2006/math" xmlns:v="urn:schemas-microsoft-com:vml" xmlns:wp14="http://schemas.microsoft.com/office/word/2010/wordprocessingDrawing" xmlns:wp="http://schemas.openxmlformats.org/drawingml/2006/wordprocessingDrawing" xmlns:w10="urn:schemas-microsoft-com:office:word" xmlns:w="http://schemas.openxmlformats.org/wordprocessingml/2006/main" xmlns:w14="http://schemas.microsoft.com/office/word/2010/wordml" xmlns:wpg="http://schemas.microsoft.com/office/word/2010/wordprocessingGroup" xmlns:wpi="http://schemas.microsoft.com/office/word/2010/wordprocessingInk" xmlns:wne="http://schemas.microsoft.com/office/word/2006/wordml" xmlns:wps="http://schemas.microsoft.com/office/word/2010/wordprocessingShape" mc:Ignorable="w14 wp14">
+<w:footnotes xmlns:ve="http://schemas.openxmlformats.org/markup-compatibility/2006" xmlns:o="urn:schemas-microsoft-com:office:office" xmlns:r="http://schemas.openxmlformats.org/officeDocument/2006/relationships" xmlns:m="http://schemas.openxmlformats.org/officeDocument/2006/math" xmlns:v="urn:schemas-microsoft-com:vml" xmlns:wp="http://schemas.openxmlformats.org/drawingml/2006/wordprocessingDrawing" xmlns:w10="urn:schemas-microsoft-com:office:word" xmlns:w="http://schemas.openxmlformats.org/wordprocessingml/2006/main" xmlns:wne="http://schemas.microsoft.com/office/word/2006/wordml">
   <w:footnote w:type="separator" w:id="-1">
     <w:p>
       <w:pPr>
@@ -17567,41 +17658,24 @@
         <w:rPr>
           <w:rFonts w:ascii="Courier New" w:hAnsi="Courier New"/>
         </w:rPr>
-        <w:t>=/</w:t>
+        <w:t>=/dev/</w:t>
       </w:r>
       <w:proofErr w:type="spellStart"/>
       <w:r>
         <w:rPr>
           <w:rFonts w:ascii="Courier New" w:hAnsi="Courier New"/>
         </w:rPr>
-        <w:t>dev</w:t>
+        <w:t>tty.usbserial</w:t>
       </w:r>
       <w:proofErr w:type="spellEnd"/>
       <w:r>
         <w:rPr>
           <w:rFonts w:ascii="Courier New" w:hAnsi="Courier New"/>
         </w:rPr>
-        <w:t>/</w:t>
-      </w:r>
-      <w:proofErr w:type="spellStart"/>
-      <w:r>
-        <w:rPr>
-          <w:rFonts w:ascii="Courier New" w:hAnsi="Courier New"/>
-        </w:rPr>
-        <w:t>tty.usbserial</w:t>
-      </w:r>
-      <w:proofErr w:type="spellEnd"/>
-      <w:r>
-        <w:rPr>
-          <w:rFonts w:ascii="Courier New" w:hAnsi="Courier New"/>
-        </w:rPr>
         <w:t xml:space="preserve"> </w:t>
       </w:r>
       <w:r>
-        <w:t xml:space="preserve">) </w:t>
-      </w:r>
-      <w:r>
-        <w:t>in the group of entries marked [Common]</w:t>
+        <w:t>) in the group of entries marked [Common]</w:t>
       </w:r>
     </w:p>
   </w:footnote>
@@ -17636,7 +17710,7 @@
 </file>
 
 <file path=word/numbering.xml><?xml version="1.0" encoding="utf-8"?>
-<w:numbering xmlns:wpc="http://schemas.microsoft.com/office/word/2010/wordprocessingCanvas" xmlns:mc="http://schemas.openxmlformats.org/markup-compatibility/2006" xmlns:o="urn:schemas-microsoft-com:office:office" xmlns:r="http://schemas.openxmlformats.org/officeDocument/2006/relationships" xmlns:m="http://schemas.openxmlformats.org/officeDocument/2006/math" xmlns:v="urn:schemas-microsoft-com:vml" xmlns:wp14="http://schemas.microsoft.com/office/word/2010/wordprocessingDrawing" xmlns:wp="http://schemas.openxmlformats.org/drawingml/2006/wordprocessingDrawing" xmlns:w10="urn:schemas-microsoft-com:office:word" xmlns:w="http://schemas.openxmlformats.org/wordprocessingml/2006/main" xmlns:w14="http://schemas.microsoft.com/office/word/2010/wordml" xmlns:wpg="http://schemas.microsoft.com/office/word/2010/wordprocessingGroup" xmlns:wpi="http://schemas.microsoft.com/office/word/2010/wordprocessingInk" xmlns:wne="http://schemas.microsoft.com/office/word/2006/wordml" xmlns:wps="http://schemas.microsoft.com/office/word/2010/wordprocessingShape" mc:Ignorable="w14 wp14">
+<w:numbering xmlns:ve="http://schemas.openxmlformats.org/markup-compatibility/2006" xmlns:o="urn:schemas-microsoft-com:office:office" xmlns:r="http://schemas.openxmlformats.org/officeDocument/2006/relationships" xmlns:m="http://schemas.openxmlformats.org/officeDocument/2006/math" xmlns:v="urn:schemas-microsoft-com:vml" xmlns:wp="http://schemas.openxmlformats.org/drawingml/2006/wordprocessingDrawing" xmlns:w10="urn:schemas-microsoft-com:office:word" xmlns:w="http://schemas.openxmlformats.org/wordprocessingml/2006/main" xmlns:wne="http://schemas.microsoft.com/office/word/2006/wordml">
   <w:abstractNum w:abstractNumId="0">
     <w:nsid w:val="05400EF5"/>
     <w:multiLevelType w:val="multilevel"/>
@@ -19478,7 +19552,7 @@
 </file>
 
 <file path=word/styles.xml><?xml version="1.0" encoding="utf-8"?>
-<w:styles xmlns:mc="http://schemas.openxmlformats.org/markup-compatibility/2006" xmlns:r="http://schemas.openxmlformats.org/officeDocument/2006/relationships" xmlns:w="http://schemas.openxmlformats.org/wordprocessingml/2006/main" xmlns:w14="http://schemas.microsoft.com/office/word/2010/wordml" mc:Ignorable="w14">
+<w:styles xmlns:r="http://schemas.openxmlformats.org/officeDocument/2006/relationships" xmlns:w="http://schemas.openxmlformats.org/wordprocessingml/2006/main">
   <w:docDefaults>
     <w:rPrDefault>
       <w:rPr>
@@ -19690,6 +19764,7 @@
   <w:style w:type="character" w:default="1" w:styleId="DefaultParagraphFont">
     <w:name w:val="Default Paragraph Font"/>
     <w:uiPriority w:val="1"/>
+    <w:semiHidden/>
     <w:unhideWhenUsed/>
   </w:style>
   <w:style w:type="table" w:default="1" w:styleId="TableNormal">
@@ -19697,6 +19772,7 @@
     <w:uiPriority w:val="99"/>
     <w:semiHidden/>
     <w:unhideWhenUsed/>
+    <w:qFormat/>
     <w:tblPr>
       <w:tblInd w:w="0" w:type="dxa"/>
       <w:tblCellMar>
@@ -21038,7 +21114,7 @@
 </file>
 
 <file path=customXml/itemProps1.xml><?xml version="1.0" encoding="utf-8"?>
-<ds:datastoreItem xmlns:ds="http://schemas.openxmlformats.org/officeDocument/2006/customXml" ds:itemID="{DC419FE8-FCD7-4450-88A5-747F11974FC7}">
+<ds:datastoreItem xmlns:ds="http://schemas.openxmlformats.org/officeDocument/2006/customXml" ds:itemID="{F7EE14E2-6678-455D-A56D-3C6D9D047A22}">
   <ds:schemaRefs>
     <ds:schemaRef ds:uri="http://schemas.openxmlformats.org/officeDocument/2006/bibliography"/>
   </ds:schemaRefs>

</xml_diff>